<commit_message>
Add Vs description and model figures to simulation report
</commit_message>
<xml_diff>
--- a/Report.docx
+++ b/Report.docx
@@ -146,7 +146,7 @@
         <w:pStyle w:val="Heading1"/>
         <w:numPr>
           <w:ilvl w:val="0"/>
-          <w:numId w:val="2"/>
+          <w:numId w:val="3"/>
         </w:numPr>
         <w:rPr/>
       </w:pPr>
@@ -169,7 +169,7 @@
         <w:pStyle w:val="Heading1"/>
         <w:numPr>
           <w:ilvl w:val="0"/>
-          <w:numId w:val="2"/>
+          <w:numId w:val="3"/>
         </w:numPr>
         <w:rPr/>
       </w:pPr>
@@ -192,7 +192,7 @@
         <w:pStyle w:val="Heading1"/>
         <w:numPr>
           <w:ilvl w:val="0"/>
-          <w:numId w:val="2"/>
+          <w:numId w:val="3"/>
         </w:numPr>
         <w:rPr/>
       </w:pPr>
@@ -208,7 +208,7 @@
       </w:pPr>
       <w:r>
         <w:rPr/>
-        <w:t>Simulations were performed for various topologies under consideration to better understand the advantages and disadvantages among them and to show some of the component ratings that would be needed for those topologies to be applied. The simulation models and results will be shown in following subsections, however, some common assumptions and calculations will be shown first.</w:t>
+        <w:t>Simulations were performed for various topologies under consideration to better understand the advantages and disadvantages among them and to show some of the component ratings that would be needed for those topologies to be applied. THe topologies simulated were a three-phase thyristor rectifier, a three-phase diode rectifier with buck converter, and a TRIAC-based AC chopper to diode bridge rectifier. The simulation models and results will be shown in following subsections, however, some common assumptions and calculations will be shown first.</w:t>
       </w:r>
     </w:p>
     <w:p>
@@ -216,12 +216,72 @@
         <w:pStyle w:val="Heading2"/>
         <w:numPr>
           <w:ilvl w:val="1"/>
-          <w:numId w:val="1"/>
+          <w:numId w:val="2"/>
         </w:numPr>
         <w:rPr/>
       </w:pPr>
       <w:r>
         <w:rPr/>
+        <w:t>Voltage Source Model</w:t>
+      </w:r>
+    </w:p>
+    <w:p>
+      <w:pPr>
+        <w:pStyle w:val="TextBody"/>
+        <w:rPr/>
+      </w:pPr>
+      <w:r>
+        <w:rPr/>
+        <w:t>The converter designed in this project will be fed from a variable transformer (variac) adjusted to give the desired output voltage. It is assumed that the variac output voltage will be adjusted to a desired setpoint prior to connecting load to the output of our converter. For the three-phase rectifier and buck converter models, a variac output voltage of 142 V</w:t>
+      </w:r>
+      <w:r>
+        <w:rPr>
+          <w:vertAlign w:val="subscript"/>
+        </w:rPr>
+        <w:t>rms,l-n</w:t>
+      </w:r>
+      <w:r>
+        <w:rPr/>
+        <w:t xml:space="preserve"> was selected. This voltage level allows the converters to be in the middle of their regulating range while providing 220 V</w:t>
+      </w:r>
+      <w:r>
+        <w:rPr>
+          <w:vertAlign w:val="subscript"/>
+        </w:rPr>
+        <w:t>DC</w:t>
+      </w:r>
+      <w:r>
+        <w:rPr/>
+        <w:t xml:space="preserve"> output. </w:t>
+      </w:r>
+      <w:r>
+        <w:rPr>
+          <w:highlight w:val="yellow"/>
+        </w:rPr>
+        <w:t>The variac voltage setting for the TRIAC model is still to be determined.</w:t>
+      </w:r>
+    </w:p>
+    <w:p>
+      <w:pPr>
+        <w:pStyle w:val="TextBody"/>
+        <w:rPr/>
+      </w:pPr>
+      <w:r>
+        <w:rPr/>
+        <w:t>The source impedance of the lab AC power supply and variac is not known, but for modeling purposes, it was represented with an resistance of 50 mΩ and an inductance of 180 μH. This works out to an available short-circuit current at 142 V of 1881 A.</w:t>
+      </w:r>
+    </w:p>
+    <w:p>
+      <w:pPr>
+        <w:pStyle w:val="Heading2"/>
+        <w:numPr>
+          <w:ilvl w:val="1"/>
+          <w:numId w:val="2"/>
+        </w:numPr>
+        <w:rPr/>
+      </w:pPr>
+      <w:r>
+        <w:rPr/>
         <w:t>Motor Calculations and Modeling</w:t>
       </w:r>
     </w:p>
@@ -284,34 +344,6 @@
         <w:pStyle w:val="TextBody"/>
         <w:rPr/>
       </w:pPr>
-      <w:r>
-        <w:rPr/>
-        <w:t xml:space="preserve">Additional motor parameters were provided with the project assignment. The motor data taken from this information is summarized in </w:t>
-      </w:r>
-      <w:r>
-        <w:rPr/>
-        <w:fldChar w:fldCharType="begin"/>
-      </w:r>
-      <w:r>
-        <w:rPr/>
-        <w:instrText> REF Ref_Table0_label_and_number \h </w:instrText>
-      </w:r>
-      <w:r>
-        <w:rPr/>
-        <w:fldChar w:fldCharType="separate"/>
-      </w:r>
-      <w:r>
-        <w:rPr/>
-        <w:t>Table 1</w:t>
-      </w:r>
-      <w:r>
-        <w:rPr/>
-        <w:fldChar w:fldCharType="end"/>
-      </w:r>
-      <w:r>
-        <w:rPr/>
-        <w:t>.</w:t>
-      </w:r>
       <w:r>
         <mc:AlternateContent>
           <mc:Choice Requires="wps">
@@ -324,21 +356,33 @@
                 <wp:positionV relativeFrom="paragraph">
                   <wp:posOffset>635</wp:posOffset>
                 </wp:positionV>
-                <wp:extent cx="3656330" cy="2738755"/>
+                <wp:extent cx="3656965" cy="2739390"/>
                 <wp:effectExtent l="0" t="0" r="0" b="0"/>
                 <wp:wrapTopAndBottom/>
                 <wp:docPr id="1" name="Frame1"/>
                 <a:graphic xmlns:a="http://schemas.openxmlformats.org/drawingml/2006/main">
                   <a:graphicData uri="http://schemas.microsoft.com/office/word/2010/wordprocessingShape">
                     <wps:wsp>
-                      <wps:cNvSpPr txBox="1"/>
+                      <wps:cNvSpPr/>
                       <wps:spPr>
                         <a:xfrm>
                           <a:off x="0" y="0"/>
-                          <a:ext cx="3656330" cy="2738755"/>
+                          <a:ext cx="3656160" cy="2738880"/>
                         </a:xfrm>
-                        <a:prstGeom prst="rect"/>
+                        <a:prstGeom prst="rect">
+                          <a:avLst/>
+                        </a:prstGeom>
+                        <a:noFill/>
+                        <a:ln>
+                          <a:noFill/>
+                        </a:ln>
                       </wps:spPr>
+                      <wps:style>
+                        <a:lnRef idx="0"/>
+                        <a:fillRef idx="0"/>
+                        <a:effectRef idx="0"/>
+                        <a:fontRef idx="minor"/>
+                      </wps:style>
                       <wps:txbx>
                         <w:txbxContent>
                           <w:p>
@@ -346,15 +390,19 @@
                               <w:pStyle w:val="Figure"/>
                               <w:spacing w:before="120" w:after="120"/>
                               <w:jc w:val="center"/>
-                              <w:rPr/>
+                              <w:rPr>
+                                <w:color w:val="auto"/>
+                              </w:rPr>
                             </w:pPr>
                             <w:r>
-                              <w:rPr/>
+                              <w:rPr>
+                                <w:color w:val="auto"/>
+                              </w:rPr>
                               <w:drawing>
                                 <wp:inline distT="0" distB="0" distL="0" distR="0">
                                   <wp:extent cx="3656330" cy="2454910"/>
                                   <wp:effectExtent l="0" t="0" r="0" b="0"/>
-                                  <wp:docPr id="2" name="Image1" descr=""/>
+                                  <wp:docPr id="3" name="Image1" descr=""/>
                                   <wp:cNvGraphicFramePr>
                                     <a:graphicFrameLocks xmlns:a="http://schemas.openxmlformats.org/drawingml/2006/main" noChangeAspect="1"/>
                                   </wp:cNvGraphicFramePr>
@@ -362,7 +410,7 @@
                                     <a:graphicData uri="http://schemas.openxmlformats.org/drawingml/2006/picture">
                                       <pic:pic xmlns:pic="http://schemas.openxmlformats.org/drawingml/2006/picture">
                                         <pic:nvPicPr>
-                                          <pic:cNvPr id="2" name="Image1" descr=""/>
+                                          <pic:cNvPr id="3" name="Image1" descr=""/>
                                           <pic:cNvPicPr>
                                             <a:picLocks noChangeAspect="1" noChangeArrowheads="1"/>
                                           </pic:cNvPicPr>
@@ -391,16 +439,21 @@
                             <w:r>
                               <w:rPr>
                                 <w:vanish/>
+                                <w:color w:val="auto"/>
                               </w:rPr>
                               <w:br/>
                             </w:r>
                             <w:bookmarkStart w:id="0" w:name="Ref_Figure0_label_and_number"/>
                             <w:r>
-                              <w:rPr/>
+                              <w:rPr>
+                                <w:color w:val="auto"/>
+                              </w:rPr>
                               <w:t xml:space="preserve">Figure </w:t>
                             </w:r>
                             <w:r>
-                              <w:rPr/>
+                              <w:rPr>
+                                <w:color w:val="auto"/>
+                              </w:rPr>
                               <w:fldChar w:fldCharType="begin"/>
                             </w:r>
                             <w:r>
@@ -421,17 +474,15 @@
                             </w:r>
                             <w:bookmarkEnd w:id="0"/>
                             <w:r>
-                              <w:rPr/>
-                              <w:t xml:space="preserve">: </w:t>
-                            </w:r>
-                            <w:r>
-                              <w:rPr/>
-                              <w:t>DC Motor Nameplate</w:t>
+                              <w:rPr>
+                                <w:color w:val="auto"/>
+                              </w:rPr>
+                              <w:t>: DC Motor Nameplate</w:t>
                             </w:r>
                           </w:p>
                         </w:txbxContent>
                       </wps:txbx>
-                      <wps:bodyPr anchor="t" lIns="0" tIns="0" rIns="0" bIns="0">
+                      <wps:bodyPr lIns="0" rIns="0" tIns="0" bIns="0">
                         <a:noAutofit/>
                       </wps:bodyPr>
                     </wps:wsp>
@@ -442,23 +493,30 @@
           </mc:Choice>
           <mc:Fallback>
             <w:pict>
-              <v:rect style="position:absolute;rotation:0;width:287.9pt;height:215.65pt;mso-wrap-distance-left:0pt;mso-wrap-distance-right:0pt;mso-wrap-distance-top:0pt;mso-wrap-distance-bottom:0pt;margin-top:0pt;mso-position-vertical:top;mso-position-vertical-relative:text;margin-left:81.7pt;mso-position-horizontal:center;mso-position-horizontal-relative:text">
-                <v:textbox inset="0in,0in,0in,0in">
+              <v:rect id="shape_0" ID="Frame1" stroked="f" style="position:absolute;margin-left:81.7pt;margin-top:0.05pt;width:287.85pt;height:215.6pt;mso-position-horizontal:center">
+                <w10:wrap type="square"/>
+                <v:fill o:detectmouseclick="t" on="false"/>
+                <v:stroke color="#3465a4" joinstyle="round" endcap="flat"/>
+                <v:textbox>
                   <w:txbxContent>
                     <w:p>
                       <w:pPr>
                         <w:pStyle w:val="Figure"/>
                         <w:spacing w:before="120" w:after="120"/>
                         <w:jc w:val="center"/>
-                        <w:rPr/>
+                        <w:rPr>
+                          <w:color w:val="auto"/>
+                        </w:rPr>
                       </w:pPr>
                       <w:r>
-                        <w:rPr/>
+                        <w:rPr>
+                          <w:color w:val="auto"/>
+                        </w:rPr>
                         <w:drawing>
                           <wp:inline distT="0" distB="0" distL="0" distR="0">
                             <wp:extent cx="3656330" cy="2454910"/>
                             <wp:effectExtent l="0" t="0" r="0" b="0"/>
-                            <wp:docPr id="3" name="Image1" descr=""/>
+                            <wp:docPr id="4" name="Image1" descr=""/>
                             <wp:cNvGraphicFramePr>
                               <a:graphicFrameLocks xmlns:a="http://schemas.openxmlformats.org/drawingml/2006/main" noChangeAspect="1"/>
                             </wp:cNvGraphicFramePr>
@@ -466,7 +524,7 @@
                               <a:graphicData uri="http://schemas.openxmlformats.org/drawingml/2006/picture">
                                 <pic:pic xmlns:pic="http://schemas.openxmlformats.org/drawingml/2006/picture">
                                   <pic:nvPicPr>
-                                    <pic:cNvPr id="3" name="Image1" descr=""/>
+                                    <pic:cNvPr id="4" name="Image1" descr=""/>
                                     <pic:cNvPicPr>
                                       <a:picLocks noChangeAspect="1" noChangeArrowheads="1"/>
                                     </pic:cNvPicPr>
@@ -495,16 +553,21 @@
                       <w:r>
                         <w:rPr>
                           <w:vanish/>
+                          <w:color w:val="auto"/>
                         </w:rPr>
                         <w:br/>
                       </w:r>
                       <w:bookmarkStart w:id="1" w:name="Ref_Figure0_label_and_number"/>
                       <w:r>
-                        <w:rPr/>
+                        <w:rPr>
+                          <w:color w:val="auto"/>
+                        </w:rPr>
                         <w:t xml:space="preserve">Figure </w:t>
                       </w:r>
                       <w:r>
-                        <w:rPr/>
+                        <w:rPr>
+                          <w:color w:val="auto"/>
+                        </w:rPr>
                         <w:fldChar w:fldCharType="begin"/>
                       </w:r>
                       <w:r>
@@ -525,22 +588,47 @@
                       </w:r>
                       <w:bookmarkEnd w:id="1"/>
                       <w:r>
-                        <w:rPr/>
-                        <w:t xml:space="preserve">: </w:t>
-                      </w:r>
-                      <w:r>
-                        <w:rPr/>
-                        <w:t>DC Motor Nameplate</w:t>
+                        <w:rPr>
+                          <w:color w:val="auto"/>
+                        </w:rPr>
+                        <w:t>: DC Motor Nameplate</w:t>
                       </w:r>
                     </w:p>
                   </w:txbxContent>
                 </v:textbox>
-                <w10:wrap type="topAndBottom"/>
               </v:rect>
             </w:pict>
           </mc:Fallback>
         </mc:AlternateContent>
       </w:r>
+      <w:r>
+        <w:rPr/>
+        <w:t xml:space="preserve">Additional motor parameters were provided with the project assignment. The motor data taken from this information is summarized in </w:t>
+      </w:r>
+      <w:r>
+        <w:rPr/>
+        <w:fldChar w:fldCharType="begin"/>
+      </w:r>
+      <w:r>
+        <w:rPr/>
+        <w:instrText> REF Ref_Table0_label_and_number \h </w:instrText>
+      </w:r>
+      <w:r>
+        <w:rPr/>
+        <w:fldChar w:fldCharType="separate"/>
+      </w:r>
+      <w:r>
+        <w:rPr/>
+        <w:t>Table 1</w:t>
+      </w:r>
+      <w:r>
+        <w:rPr/>
+        <w:fldChar w:fldCharType="end"/>
+      </w:r>
+      <w:r>
+        <w:rPr/>
+        <w:t>.</w:t>
+      </w:r>
     </w:p>
     <w:p>
       <w:pPr>
@@ -577,11 +665,7 @@
       <w:bookmarkEnd w:id="2"/>
       <w:r>
         <w:rPr/>
-        <w:t xml:space="preserve">: </w:t>
-      </w:r>
-      <w:r>
-        <w:rPr/>
-        <w:t>DC Motor Provided Parameters</w:t>
+        <w:t>: DC Motor Provided Parameters</w:t>
       </w:r>
     </w:p>
     <w:tbl>
@@ -602,7 +686,7 @@
         </w:tblCellMar>
       </w:tblPr>
       <w:tblGrid>
-        <w:gridCol w:w="2433"/>
+        <w:gridCol w:w="2432"/>
         <w:gridCol w:w="2521"/>
       </w:tblGrid>
       <w:tr>
@@ -611,7 +695,7 @@
         </w:trPr>
         <w:tc>
           <w:tcPr>
-            <w:tcW w:w="2433" w:type="dxa"/>
+            <w:tcW w:w="2432" w:type="dxa"/>
             <w:tcBorders>
               <w:top w:val="single" w:sz="12" w:space="0" w:color="000000"/>
               <w:bottom w:val="single" w:sz="4" w:space="0" w:color="000000"/>
@@ -717,8 +801,12 @@
         <w:trPr/>
         <w:tc>
           <w:tcPr>
-            <w:tcW w:w="2433" w:type="dxa"/>
-            <w:tcBorders/>
+            <w:tcW w:w="2432" w:type="dxa"/>
+            <w:tcBorders>
+              <w:top w:val="single" w:sz="4" w:space="0" w:color="000000"/>
+              <w:bottom w:val="single" w:sz="4" w:space="0" w:color="000000"/>
+              <w:insideH w:val="single" w:sz="4" w:space="0" w:color="000000"/>
+            </w:tcBorders>
             <w:shd w:fill="auto" w:val="clear"/>
           </w:tcPr>
           <w:p>
@@ -766,7 +854,11 @@
         <w:tc>
           <w:tcPr>
             <w:tcW w:w="2521" w:type="dxa"/>
-            <w:tcBorders/>
+            <w:tcBorders>
+              <w:top w:val="single" w:sz="4" w:space="0" w:color="000000"/>
+              <w:bottom w:val="single" w:sz="4" w:space="0" w:color="000000"/>
+              <w:insideH w:val="single" w:sz="4" w:space="0" w:color="000000"/>
+            </w:tcBorders>
             <w:shd w:fill="auto" w:val="clear"/>
           </w:tcPr>
           <w:p>
@@ -815,8 +907,12 @@
         <w:trPr/>
         <w:tc>
           <w:tcPr>
-            <w:tcW w:w="2433" w:type="dxa"/>
-            <w:tcBorders/>
+            <w:tcW w:w="2432" w:type="dxa"/>
+            <w:tcBorders>
+              <w:top w:val="single" w:sz="4" w:space="0" w:color="000000"/>
+              <w:bottom w:val="single" w:sz="4" w:space="0" w:color="000000"/>
+              <w:insideH w:val="single" w:sz="4" w:space="0" w:color="000000"/>
+            </w:tcBorders>
             <w:shd w:fill="auto" w:val="clear"/>
           </w:tcPr>
           <w:p>
@@ -864,7 +960,11 @@
         <w:tc>
           <w:tcPr>
             <w:tcW w:w="2521" w:type="dxa"/>
-            <w:tcBorders/>
+            <w:tcBorders>
+              <w:top w:val="single" w:sz="4" w:space="0" w:color="000000"/>
+              <w:bottom w:val="single" w:sz="4" w:space="0" w:color="000000"/>
+              <w:insideH w:val="single" w:sz="4" w:space="0" w:color="000000"/>
+            </w:tcBorders>
             <w:shd w:fill="auto" w:val="clear"/>
           </w:tcPr>
           <w:p>
@@ -913,8 +1013,12 @@
         <w:trPr/>
         <w:tc>
           <w:tcPr>
-            <w:tcW w:w="2433" w:type="dxa"/>
-            <w:tcBorders/>
+            <w:tcW w:w="2432" w:type="dxa"/>
+            <w:tcBorders>
+              <w:top w:val="single" w:sz="4" w:space="0" w:color="000000"/>
+              <w:bottom w:val="single" w:sz="4" w:space="0" w:color="000000"/>
+              <w:insideH w:val="single" w:sz="4" w:space="0" w:color="000000"/>
+            </w:tcBorders>
             <w:shd w:fill="auto" w:val="clear"/>
           </w:tcPr>
           <w:p>
@@ -962,7 +1066,11 @@
         <w:tc>
           <w:tcPr>
             <w:tcW w:w="2521" w:type="dxa"/>
-            <w:tcBorders/>
+            <w:tcBorders>
+              <w:top w:val="single" w:sz="4" w:space="0" w:color="000000"/>
+              <w:bottom w:val="single" w:sz="4" w:space="0" w:color="000000"/>
+              <w:insideH w:val="single" w:sz="4" w:space="0" w:color="000000"/>
+            </w:tcBorders>
             <w:shd w:fill="auto" w:val="clear"/>
           </w:tcPr>
           <w:p>
@@ -1011,8 +1119,12 @@
         <w:trPr/>
         <w:tc>
           <w:tcPr>
-            <w:tcW w:w="2433" w:type="dxa"/>
-            <w:tcBorders/>
+            <w:tcW w:w="2432" w:type="dxa"/>
+            <w:tcBorders>
+              <w:top w:val="single" w:sz="4" w:space="0" w:color="000000"/>
+              <w:bottom w:val="single" w:sz="4" w:space="0" w:color="000000"/>
+              <w:insideH w:val="single" w:sz="4" w:space="0" w:color="000000"/>
+            </w:tcBorders>
             <w:shd w:fill="auto" w:val="clear"/>
           </w:tcPr>
           <w:p>
@@ -1060,7 +1172,11 @@
         <w:tc>
           <w:tcPr>
             <w:tcW w:w="2521" w:type="dxa"/>
-            <w:tcBorders/>
+            <w:tcBorders>
+              <w:top w:val="single" w:sz="4" w:space="0" w:color="000000"/>
+              <w:bottom w:val="single" w:sz="4" w:space="0" w:color="000000"/>
+              <w:insideH w:val="single" w:sz="4" w:space="0" w:color="000000"/>
+            </w:tcBorders>
             <w:shd w:fill="auto" w:val="clear"/>
           </w:tcPr>
           <w:p>
@@ -1109,8 +1225,12 @@
         <w:trPr/>
         <w:tc>
           <w:tcPr>
-            <w:tcW w:w="2433" w:type="dxa"/>
-            <w:tcBorders/>
+            <w:tcW w:w="2432" w:type="dxa"/>
+            <w:tcBorders>
+              <w:top w:val="single" w:sz="4" w:space="0" w:color="000000"/>
+              <w:bottom w:val="single" w:sz="4" w:space="0" w:color="000000"/>
+              <w:insideH w:val="single" w:sz="4" w:space="0" w:color="000000"/>
+            </w:tcBorders>
             <w:shd w:fill="auto" w:val="clear"/>
           </w:tcPr>
           <w:p>
@@ -1158,7 +1278,11 @@
         <w:tc>
           <w:tcPr>
             <w:tcW w:w="2521" w:type="dxa"/>
-            <w:tcBorders/>
+            <w:tcBorders>
+              <w:top w:val="single" w:sz="4" w:space="0" w:color="000000"/>
+              <w:bottom w:val="single" w:sz="4" w:space="0" w:color="000000"/>
+              <w:insideH w:val="single" w:sz="4" w:space="0" w:color="000000"/>
+            </w:tcBorders>
             <w:shd w:fill="auto" w:val="clear"/>
           </w:tcPr>
           <w:p>
@@ -1207,8 +1331,12 @@
         <w:trPr/>
         <w:tc>
           <w:tcPr>
-            <w:tcW w:w="2433" w:type="dxa"/>
-            <w:tcBorders/>
+            <w:tcW w:w="2432" w:type="dxa"/>
+            <w:tcBorders>
+              <w:top w:val="single" w:sz="4" w:space="0" w:color="000000"/>
+              <w:bottom w:val="single" w:sz="4" w:space="0" w:color="000000"/>
+              <w:insideH w:val="single" w:sz="4" w:space="0" w:color="000000"/>
+            </w:tcBorders>
             <w:shd w:fill="auto" w:val="clear"/>
           </w:tcPr>
           <w:p>
@@ -1256,7 +1384,11 @@
         <w:tc>
           <w:tcPr>
             <w:tcW w:w="2521" w:type="dxa"/>
-            <w:tcBorders/>
+            <w:tcBorders>
+              <w:top w:val="single" w:sz="4" w:space="0" w:color="000000"/>
+              <w:bottom w:val="single" w:sz="4" w:space="0" w:color="000000"/>
+              <w:insideH w:val="single" w:sz="4" w:space="0" w:color="000000"/>
+            </w:tcBorders>
             <w:shd w:fill="auto" w:val="clear"/>
           </w:tcPr>
           <w:p>
@@ -1305,8 +1437,9 @@
         <w:trPr/>
         <w:tc>
           <w:tcPr>
-            <w:tcW w:w="2433" w:type="dxa"/>
+            <w:tcW w:w="2432" w:type="dxa"/>
             <w:tcBorders>
+              <w:top w:val="single" w:sz="12" w:space="0" w:color="000000"/>
               <w:bottom w:val="single" w:sz="12" w:space="0" w:color="000000"/>
               <w:insideH w:val="single" w:sz="12" w:space="0" w:color="000000"/>
             </w:tcBorders>
@@ -1357,6 +1490,7 @@
           <w:tcPr>
             <w:tcW w:w="2521" w:type="dxa"/>
             <w:tcBorders>
+              <w:top w:val="single" w:sz="12" w:space="0" w:color="000000"/>
               <w:bottom w:val="single" w:sz="12" w:space="0" w:color="000000"/>
               <w:insideH w:val="single" w:sz="12" w:space="0" w:color="000000"/>
             </w:tcBorders>
@@ -1454,35 +1588,23 @@
         <w:pStyle w:val="Heading3"/>
         <w:numPr>
           <w:ilvl w:val="2"/>
-          <w:numId w:val="1"/>
+          <w:numId w:val="2"/>
         </w:numPr>
         <w:rPr/>
       </w:pPr>
       <w:r>
         <w:rPr/>
-        <w:t xml:space="preserve">Motor </w:t>
-      </w:r>
-      <w:r>
-        <w:rPr/>
-        <w:t>Operation at Rated Load</w:t>
-      </w:r>
-    </w:p>
-    <w:p>
-      <w:pPr>
-        <w:pStyle w:val="TextBody"/>
-        <w:rPr/>
-      </w:pPr>
-      <w:r>
-        <w:rPr/>
-        <w:t xml:space="preserve">The equivalent circuit parameters for </w:t>
-      </w:r>
-      <w:r>
-        <w:rPr/>
-        <w:t>a</w:t>
-      </w:r>
-      <w:r>
-        <w:rPr/>
-        <w:t xml:space="preserve"> DC motor are the following:</w:t>
+        <w:t>Motor Operation at Rated Load</w:t>
+      </w:r>
+    </w:p>
+    <w:p>
+      <w:pPr>
+        <w:pStyle w:val="TextBody"/>
+        <w:rPr/>
+      </w:pPr>
+      <w:r>
+        <w:rPr/>
+        <w:t>The equivalent circuit parameters for a DC motor are the following:</w:t>
         <w:br/>
         <w:t>V</w:t>
       </w:r>
@@ -1604,55 +1726,51 @@
         <w:rPr>
           <w:position w:val="0"/>
           <w:sz w:val="24"/>
+          <w:sz w:val="24"/>
           <w:vertAlign w:val="baseline"/>
         </w:rPr>
-        <w:t>(</w:t>
+        <w:t>(In many formulations, Ka*Φ is used instead of L</w:t>
+      </w:r>
+      <w:r>
+        <w:rPr>
+          <w:vertAlign w:val="subscript"/>
+        </w:rPr>
+        <w:t>af</w:t>
       </w:r>
       <w:r>
         <w:rPr>
           <w:position w:val="0"/>
           <w:sz w:val="24"/>
+          <w:sz w:val="24"/>
           <w:vertAlign w:val="baseline"/>
         </w:rPr>
-        <w:t>In many formulations, Ka*Φ is used instead of L</w:t>
-      </w:r>
-      <w:r>
-        <w:rPr>
-          <w:vertAlign w:val="subscript"/>
-        </w:rPr>
-        <w:t>af</w:t>
+        <w:t>*I</w:t>
+      </w:r>
+      <w:r>
+        <w:rPr>
+          <w:vertAlign w:val="subscript"/>
+        </w:rPr>
+        <w:t>f</w:t>
       </w:r>
       <w:r>
         <w:rPr>
           <w:position w:val="0"/>
           <w:sz w:val="24"/>
+          <w:sz w:val="24"/>
           <w:vertAlign w:val="baseline"/>
         </w:rPr>
-        <w:t>*I</w:t>
-      </w:r>
-      <w:r>
-        <w:rPr>
-          <w:vertAlign w:val="subscript"/>
-        </w:rPr>
-        <w:t>f</w:t>
+        <w:t>, but since Simulink will use L</w:t>
+      </w:r>
+      <w:r>
+        <w:rPr>
+          <w:vertAlign w:val="subscript"/>
+        </w:rPr>
+        <w:t>af</w:t>
       </w:r>
       <w:r>
         <w:rPr>
           <w:position w:val="0"/>
           <w:sz w:val="24"/>
-          <w:vertAlign w:val="baseline"/>
-        </w:rPr>
-        <w:t>, but since Simulink will use L</w:t>
-      </w:r>
-      <w:r>
-        <w:rPr>
-          <w:vertAlign w:val="subscript"/>
-        </w:rPr>
-        <w:t>af</w:t>
-      </w:r>
-      <w:r>
-        <w:rPr>
-          <w:position w:val="0"/>
           <w:sz w:val="24"/>
           <w:vertAlign w:val="baseline"/>
         </w:rPr>
@@ -1676,15 +1794,7 @@
       </w:r>
       <w:r>
         <w:rPr/>
-        <w:t xml:space="preserve"> = (5.5 HP)*(746 W/HP) = 4103 W. This </w:t>
-      </w:r>
-      <w:r>
-        <w:rPr/>
-        <w:t xml:space="preserve">power </w:t>
-      </w:r>
-      <w:r>
-        <w:rPr/>
-        <w:t>is mechanical output.</w:t>
+        <w:t xml:space="preserve"> = (5.5 HP)*(746 W/HP) = 4103 W. This power is mechanical output.</w:t>
       </w:r>
     </w:p>
     <w:p>
@@ -1718,41 +1828,17 @@
       </w:pPr>
       <w:r>
         <w:rPr/>
-        <w:t xml:space="preserve">Rated electrical input is (220 V)*(23.4 A) = 5148 W </w:t>
-      </w:r>
-      <w:r>
-        <w:rPr/>
-        <w:t>(neglecting any reactive power)</w:t>
-      </w:r>
-      <w:r>
-        <w:rPr/>
-        <w:t>. So rated efficiency is approximately 0.80.</w:t>
-      </w:r>
-    </w:p>
-    <w:p>
-      <w:pPr>
-        <w:pStyle w:val="TextBody"/>
-        <w:rPr/>
-      </w:pPr>
-      <w:r>
-        <w:rPr/>
-        <w:t xml:space="preserve">Resistive losses </w:t>
-      </w:r>
-      <w:r>
-        <w:rPr/>
-        <w:t>in armature</w:t>
-      </w:r>
-      <w:r>
-        <w:rPr/>
-        <w:t xml:space="preserve"> = (2</w:t>
-      </w:r>
-      <w:r>
-        <w:rPr/>
-        <w:t>2</w:t>
-      </w:r>
-      <w:r>
-        <w:rPr/>
-        <w:t>.4 A)</w:t>
+        <w:t>Rated electrical input is (220 V)*(23.4 A) = 5148 W (neglecting any reactive power). So rated efficiency is approximately 0.80.</w:t>
+      </w:r>
+    </w:p>
+    <w:p>
+      <w:pPr>
+        <w:pStyle w:val="TextBody"/>
+        <w:rPr/>
+      </w:pPr>
+      <w:r>
+        <w:rPr/>
+        <w:t>Resistive losses in armature = (22.4 A)</w:t>
       </w:r>
       <w:r>
         <w:rPr>
@@ -1762,15 +1848,7 @@
       </w:r>
       <w:r>
         <w:rPr/>
-        <w:t xml:space="preserve">* (0.8 Ω) = </w:t>
-      </w:r>
-      <w:r>
-        <w:rPr/>
-        <w:t>401</w:t>
-      </w:r>
-      <w:r>
-        <w:rPr/>
-        <w:t xml:space="preserve"> W. Remaining losses are in the field resistance and friction.</w:t>
+        <w:t>* (0.8 Ω) = 401 W. Remaining losses are in the field resistance and friction.</w:t>
       </w:r>
     </w:p>
     <w:p>
@@ -1994,7 +2072,7 @@
         <w:pStyle w:val="Heading3"/>
         <w:numPr>
           <w:ilvl w:val="2"/>
-          <w:numId w:val="1"/>
+          <w:numId w:val="2"/>
         </w:numPr>
         <w:rPr/>
       </w:pPr>
@@ -2042,89 +2120,11 @@
         <w:pStyle w:val="TextBody"/>
         <w:rPr/>
       </w:pPr>
-      <w:r>
-        <w:rPr/>
-        <w:t>When modeled using E</w:t>
-      </w:r>
-      <w:r>
-        <w:rPr>
-          <w:vertAlign w:val="subscript"/>
-        </w:rPr>
-        <w:t>a</w:t>
-      </w:r>
-      <w:r>
-        <w:rPr/>
-        <w:t>, R</w:t>
-      </w:r>
-      <w:r>
-        <w:rPr>
-          <w:vertAlign w:val="subscript"/>
-        </w:rPr>
-        <w:t>a</w:t>
-      </w:r>
-      <w:r>
-        <w:rPr/>
-        <w:t>, and L</w:t>
-      </w:r>
-      <w:r>
-        <w:rPr>
-          <w:vertAlign w:val="subscript"/>
-        </w:rPr>
-        <w:t>a</w:t>
-      </w:r>
-      <w:r>
-        <w:rPr/>
-        <w:t>, R</w:t>
-      </w:r>
-      <w:r>
-        <w:rPr>
-          <w:vertAlign w:val="subscript"/>
-        </w:rPr>
-        <w:t>a</w:t>
-      </w:r>
-      <w:r>
-        <w:rPr/>
-        <w:t xml:space="preserve"> and La are entered directly as shown in the datasheet, but back EMF E</w:t>
-      </w:r>
-      <w:r>
-        <w:rPr>
-          <w:vertAlign w:val="subscript"/>
-        </w:rPr>
-        <w:t>a</w:t>
-      </w:r>
-      <w:r>
-        <w:rPr/>
-        <w:t xml:space="preserve"> should be calculated based on the operating speed. Ea was calculated for rated load above, and is calculated for other load conditions in the following subsections, the results of which are summarized in </w:t>
-      </w:r>
-      <w:r>
-        <w:rPr/>
-        <w:fldChar w:fldCharType="begin"/>
-      </w:r>
-      <w:r>
-        <w:rPr/>
-        <w:instrText> REF Ref_Table0_label_and_number \h </w:instrText>
-      </w:r>
-      <w:r>
-        <w:rPr/>
-        <w:fldChar w:fldCharType="separate"/>
-      </w:r>
-      <w:r>
-        <w:rPr/>
-        <w:t>Table 1</w:t>
-      </w:r>
-      <w:r>
-        <w:rPr/>
-        <w:fldChar w:fldCharType="end"/>
-      </w:r>
-      <w:r>
-        <w:rPr/>
-        <w:t>.</w:t>
-      </w:r>
       <w:r>
         <mc:AlternateContent>
           <mc:Choice Requires="wps">
             <w:drawing>
-              <wp:anchor behindDoc="0" distT="0" distB="0" distL="0" distR="0" simplePos="0" locked="0" layoutInCell="1" allowOverlap="1" relativeHeight="4">
+              <wp:anchor behindDoc="0" distT="0" distB="0" distL="0" distR="0" simplePos="0" locked="0" layoutInCell="1" allowOverlap="1" relativeHeight="3">
                 <wp:simplePos x="0" y="0"/>
                 <wp:positionH relativeFrom="column">
                   <wp:align>center</wp:align>
@@ -2132,21 +2132,33 @@
                 <wp:positionV relativeFrom="paragraph">
                   <wp:posOffset>-85090</wp:posOffset>
                 </wp:positionV>
-                <wp:extent cx="3934460" cy="2133600"/>
+                <wp:extent cx="3935095" cy="2134235"/>
                 <wp:effectExtent l="0" t="0" r="0" b="0"/>
                 <wp:wrapTopAndBottom/>
-                <wp:docPr id="4" name="Frame2"/>
+                <wp:docPr id="5" name="Frame2"/>
                 <a:graphic xmlns:a="http://schemas.openxmlformats.org/drawingml/2006/main">
                   <a:graphicData uri="http://schemas.microsoft.com/office/word/2010/wordprocessingShape">
                     <wps:wsp>
-                      <wps:cNvSpPr txBox="1"/>
+                      <wps:cNvSpPr/>
                       <wps:spPr>
                         <a:xfrm>
                           <a:off x="0" y="0"/>
-                          <a:ext cx="3934460" cy="2133600"/>
+                          <a:ext cx="3934440" cy="2133720"/>
                         </a:xfrm>
-                        <a:prstGeom prst="rect"/>
+                        <a:prstGeom prst="rect">
+                          <a:avLst/>
+                        </a:prstGeom>
+                        <a:noFill/>
+                        <a:ln>
+                          <a:noFill/>
+                        </a:ln>
                       </wps:spPr>
+                      <wps:style>
+                        <a:lnRef idx="0"/>
+                        <a:fillRef idx="0"/>
+                        <a:effectRef idx="0"/>
+                        <a:fontRef idx="minor"/>
+                      </wps:style>
                       <wps:txbx>
                         <w:txbxContent>
                           <w:p>
@@ -2154,15 +2166,19 @@
                               <w:pStyle w:val="Figure"/>
                               <w:spacing w:before="120" w:after="120"/>
                               <w:jc w:val="center"/>
-                              <w:rPr/>
+                              <w:rPr>
+                                <w:color w:val="auto"/>
+                              </w:rPr>
                             </w:pPr>
                             <w:r>
-                              <w:rPr/>
+                              <w:rPr>
+                                <w:color w:val="auto"/>
+                              </w:rPr>
                               <w:drawing>
                                 <wp:inline distT="0" distB="0" distL="0" distR="0">
                                   <wp:extent cx="3934460" cy="1849755"/>
                                   <wp:effectExtent l="0" t="0" r="0" b="0"/>
-                                  <wp:docPr id="5" name="Image2" descr=""/>
+                                  <wp:docPr id="7" name="Image2" descr=""/>
                                   <wp:cNvGraphicFramePr>
                                     <a:graphicFrameLocks xmlns:a="http://schemas.openxmlformats.org/drawingml/2006/main" noChangeAspect="1"/>
                                   </wp:cNvGraphicFramePr>
@@ -2170,7 +2186,7 @@
                                     <a:graphicData uri="http://schemas.openxmlformats.org/drawingml/2006/picture">
                                       <pic:pic xmlns:pic="http://schemas.openxmlformats.org/drawingml/2006/picture">
                                         <pic:nvPicPr>
-                                          <pic:cNvPr id="5" name="Image2" descr=""/>
+                                          <pic:cNvPr id="7" name="Image2" descr=""/>
                                           <pic:cNvPicPr>
                                             <a:picLocks noChangeAspect="1" noChangeArrowheads="1"/>
                                           </pic:cNvPicPr>
@@ -2200,16 +2216,21 @@
                             <w:r>
                               <w:rPr>
                                 <w:vanish/>
+                                <w:color w:val="auto"/>
                               </w:rPr>
                               <w:br/>
                             </w:r>
                             <w:bookmarkStart w:id="3" w:name="Ref_Figure1_label_and_number"/>
                             <w:r>
-                              <w:rPr/>
+                              <w:rPr>
+                                <w:color w:val="auto"/>
+                              </w:rPr>
                               <w:t xml:space="preserve">Figure </w:t>
                             </w:r>
                             <w:r>
-                              <w:rPr/>
+                              <w:rPr>
+                                <w:color w:val="auto"/>
+                              </w:rPr>
                               <w:fldChar w:fldCharType="begin"/>
                             </w:r>
                             <w:r>
@@ -2230,17 +2251,15 @@
                             </w:r>
                             <w:bookmarkEnd w:id="3"/>
                             <w:r>
-                              <w:rPr/>
-                              <w:t xml:space="preserve">: </w:t>
-                            </w:r>
-                            <w:r>
-                              <w:rPr/>
-                              <w:t>Simulink DC Motor Parameters</w:t>
+                              <w:rPr>
+                                <w:color w:val="auto"/>
+                              </w:rPr>
+                              <w:t>: Simulink DC Motor Parameters</w:t>
                             </w:r>
                           </w:p>
                         </w:txbxContent>
                       </wps:txbx>
-                      <wps:bodyPr anchor="t" lIns="0" tIns="0" rIns="0" bIns="0">
+                      <wps:bodyPr lIns="0" rIns="0" tIns="0" bIns="0">
                         <a:noAutofit/>
                       </wps:bodyPr>
                     </wps:wsp>
@@ -2251,23 +2270,30 @@
           </mc:Choice>
           <mc:Fallback>
             <w:pict>
-              <v:rect style="position:absolute;rotation:0;width:309.8pt;height:168pt;mso-wrap-distance-left:0pt;mso-wrap-distance-right:0pt;mso-wrap-distance-top:0pt;mso-wrap-distance-bottom:0pt;margin-top:-6.7pt;mso-position-vertical-relative:text;margin-left:70.75pt;mso-position-horizontal:center;mso-position-horizontal-relative:text">
-                <v:textbox inset="0in,0in,0in,0in">
+              <v:rect id="shape_0" ID="Frame2" stroked="f" style="position:absolute;margin-left:70.75pt;margin-top:-6.7pt;width:309.75pt;height:167.95pt;mso-position-horizontal:center">
+                <w10:wrap type="square"/>
+                <v:fill o:detectmouseclick="t" on="false"/>
+                <v:stroke color="#3465a4" joinstyle="round" endcap="flat"/>
+                <v:textbox>
                   <w:txbxContent>
                     <w:p>
                       <w:pPr>
                         <w:pStyle w:val="Figure"/>
                         <w:spacing w:before="120" w:after="120"/>
                         <w:jc w:val="center"/>
-                        <w:rPr/>
+                        <w:rPr>
+                          <w:color w:val="auto"/>
+                        </w:rPr>
                       </w:pPr>
                       <w:r>
-                        <w:rPr/>
+                        <w:rPr>
+                          <w:color w:val="auto"/>
+                        </w:rPr>
                         <w:drawing>
                           <wp:inline distT="0" distB="0" distL="0" distR="0">
                             <wp:extent cx="3934460" cy="1849755"/>
                             <wp:effectExtent l="0" t="0" r="0" b="0"/>
-                            <wp:docPr id="6" name="Image2" descr=""/>
+                            <wp:docPr id="8" name="Image2" descr=""/>
                             <wp:cNvGraphicFramePr>
                               <a:graphicFrameLocks xmlns:a="http://schemas.openxmlformats.org/drawingml/2006/main" noChangeAspect="1"/>
                             </wp:cNvGraphicFramePr>
@@ -2275,7 +2301,7 @@
                               <a:graphicData uri="http://schemas.openxmlformats.org/drawingml/2006/picture">
                                 <pic:pic xmlns:pic="http://schemas.openxmlformats.org/drawingml/2006/picture">
                                   <pic:nvPicPr>
-                                    <pic:cNvPr id="6" name="Image2" descr=""/>
+                                    <pic:cNvPr id="8" name="Image2" descr=""/>
                                     <pic:cNvPicPr>
                                       <a:picLocks noChangeAspect="1" noChangeArrowheads="1"/>
                                     </pic:cNvPicPr>
@@ -2305,16 +2331,21 @@
                       <w:r>
                         <w:rPr>
                           <w:vanish/>
+                          <w:color w:val="auto"/>
                         </w:rPr>
                         <w:br/>
                       </w:r>
                       <w:bookmarkStart w:id="4" w:name="Ref_Figure1_label_and_number"/>
                       <w:r>
-                        <w:rPr/>
+                        <w:rPr>
+                          <w:color w:val="auto"/>
+                        </w:rPr>
                         <w:t xml:space="preserve">Figure </w:t>
                       </w:r>
                       <w:r>
-                        <w:rPr/>
+                        <w:rPr>
+                          <w:color w:val="auto"/>
+                        </w:rPr>
                         <w:fldChar w:fldCharType="begin"/>
                       </w:r>
                       <w:r>
@@ -2335,21 +2366,96 @@
                       </w:r>
                       <w:bookmarkEnd w:id="4"/>
                       <w:r>
-                        <w:rPr/>
-                        <w:t xml:space="preserve">: </w:t>
-                      </w:r>
-                      <w:r>
-                        <w:rPr/>
-                        <w:t>Simulink DC Motor Parameters</w:t>
+                        <w:rPr>
+                          <w:color w:val="auto"/>
+                        </w:rPr>
+                        <w:t>: Simulink DC Motor Parameters</w:t>
                       </w:r>
                     </w:p>
                   </w:txbxContent>
                 </v:textbox>
-                <w10:wrap type="topAndBottom"/>
               </v:rect>
             </w:pict>
           </mc:Fallback>
         </mc:AlternateContent>
+      </w:r>
+      <w:r>
+        <w:rPr/>
+        <w:t>When modeled using E</w:t>
+      </w:r>
+      <w:r>
+        <w:rPr>
+          <w:vertAlign w:val="subscript"/>
+        </w:rPr>
+        <w:t>a</w:t>
+      </w:r>
+      <w:r>
+        <w:rPr/>
+        <w:t>, R</w:t>
+      </w:r>
+      <w:r>
+        <w:rPr>
+          <w:vertAlign w:val="subscript"/>
+        </w:rPr>
+        <w:t>a</w:t>
+      </w:r>
+      <w:r>
+        <w:rPr/>
+        <w:t>, and L</w:t>
+      </w:r>
+      <w:r>
+        <w:rPr>
+          <w:vertAlign w:val="subscript"/>
+        </w:rPr>
+        <w:t>a</w:t>
+      </w:r>
+      <w:r>
+        <w:rPr/>
+        <w:t>, R</w:t>
+      </w:r>
+      <w:r>
+        <w:rPr>
+          <w:vertAlign w:val="subscript"/>
+        </w:rPr>
+        <w:t>a</w:t>
+      </w:r>
+      <w:r>
+        <w:rPr/>
+        <w:t xml:space="preserve"> and La are entered directly as shown in the datasheet, but back EMF E</w:t>
+      </w:r>
+      <w:r>
+        <w:rPr>
+          <w:vertAlign w:val="subscript"/>
+        </w:rPr>
+        <w:t>a</w:t>
+      </w:r>
+      <w:r>
+        <w:rPr/>
+        <w:t xml:space="preserve"> should be calculated based on the operating speed. Ea was calculated for rated load above, and is calculated for other load conditions in the following subsections, the results of which are summarized in </w:t>
+      </w:r>
+      <w:r>
+        <w:rPr/>
+        <w:fldChar w:fldCharType="begin"/>
+      </w:r>
+      <w:r>
+        <w:rPr/>
+        <w:instrText> REF Ref_Table0_label_and_number \h </w:instrText>
+      </w:r>
+      <w:r>
+        <w:rPr/>
+        <w:fldChar w:fldCharType="separate"/>
+      </w:r>
+      <w:r>
+        <w:rPr/>
+        <w:t>Table 1</w:t>
+      </w:r>
+      <w:r>
+        <w:rPr/>
+        <w:fldChar w:fldCharType="end"/>
+      </w:r>
+      <w:r>
+        <w:rPr/>
+        <w:t>.</w:t>
       </w:r>
     </w:p>
     <w:p>
@@ -2405,7 +2511,7 @@
         </w:tblCellMar>
       </w:tblPr>
       <w:tblGrid>
-        <w:gridCol w:w="2607"/>
+        <w:gridCol w:w="2606"/>
         <w:gridCol w:w="1402"/>
         <w:gridCol w:w="1553"/>
         <w:gridCol w:w="1825"/>
@@ -2416,7 +2522,7 @@
         </w:trPr>
         <w:tc>
           <w:tcPr>
-            <w:tcW w:w="2607" w:type="dxa"/>
+            <w:tcW w:w="2606" w:type="dxa"/>
             <w:tcBorders>
               <w:top w:val="single" w:sz="8" w:space="0" w:color="000000"/>
               <w:bottom w:val="single" w:sz="2" w:space="0" w:color="000000"/>
@@ -2488,6 +2594,7 @@
               <w:rPr>
                 <w:position w:val="0"/>
                 <w:sz w:val="24"/>
+                <w:sz w:val="24"/>
                 <w:vertAlign w:val="baseline"/>
               </w:rPr>
               <w:t xml:space="preserve"> (rad/s)</w:t>
@@ -2523,6 +2630,7 @@
               <w:rPr>
                 <w:position w:val="0"/>
                 <w:sz w:val="24"/>
+                <w:sz w:val="24"/>
                 <w:vertAlign w:val="baseline"/>
               </w:rPr>
               <w:t xml:space="preserve"> (% Rated)</w:t>
@@ -2534,8 +2642,12 @@
         <w:trPr/>
         <w:tc>
           <w:tcPr>
-            <w:tcW w:w="2607" w:type="dxa"/>
-            <w:tcBorders/>
+            <w:tcW w:w="2606" w:type="dxa"/>
+            <w:tcBorders>
+              <w:top w:val="single" w:sz="2" w:space="0" w:color="000000"/>
+              <w:bottom w:val="single" w:sz="2" w:space="0" w:color="000000"/>
+              <w:insideH w:val="single" w:sz="2" w:space="0" w:color="000000"/>
+            </w:tcBorders>
             <w:shd w:fill="auto" w:val="clear"/>
           </w:tcPr>
           <w:p>
@@ -2554,7 +2666,11 @@
         <w:tc>
           <w:tcPr>
             <w:tcW w:w="1402" w:type="dxa"/>
-            <w:tcBorders/>
+            <w:tcBorders>
+              <w:top w:val="single" w:sz="2" w:space="0" w:color="000000"/>
+              <w:bottom w:val="single" w:sz="2" w:space="0" w:color="000000"/>
+              <w:insideH w:val="single" w:sz="2" w:space="0" w:color="000000"/>
+            </w:tcBorders>
             <w:shd w:fill="auto" w:val="clear"/>
           </w:tcPr>
           <w:p>
@@ -2572,7 +2688,11 @@
         <w:tc>
           <w:tcPr>
             <w:tcW w:w="1553" w:type="dxa"/>
-            <w:tcBorders/>
+            <w:tcBorders>
+              <w:top w:val="single" w:sz="2" w:space="0" w:color="000000"/>
+              <w:bottom w:val="single" w:sz="2" w:space="0" w:color="000000"/>
+              <w:insideH w:val="single" w:sz="2" w:space="0" w:color="000000"/>
+            </w:tcBorders>
             <w:shd w:fill="auto" w:val="clear"/>
           </w:tcPr>
           <w:p>
@@ -2590,7 +2710,11 @@
         <w:tc>
           <w:tcPr>
             <w:tcW w:w="1825" w:type="dxa"/>
-            <w:tcBorders/>
+            <w:tcBorders>
+              <w:top w:val="single" w:sz="2" w:space="0" w:color="000000"/>
+              <w:bottom w:val="single" w:sz="2" w:space="0" w:color="000000"/>
+              <w:insideH w:val="single" w:sz="2" w:space="0" w:color="000000"/>
+            </w:tcBorders>
             <w:shd w:fill="auto" w:val="clear"/>
           </w:tcPr>
           <w:p>
@@ -2610,8 +2734,12 @@
         <w:trPr/>
         <w:tc>
           <w:tcPr>
-            <w:tcW w:w="2607" w:type="dxa"/>
-            <w:tcBorders/>
+            <w:tcW w:w="2606" w:type="dxa"/>
+            <w:tcBorders>
+              <w:top w:val="single" w:sz="2" w:space="0" w:color="000000"/>
+              <w:bottom w:val="single" w:sz="2" w:space="0" w:color="000000"/>
+              <w:insideH w:val="single" w:sz="2" w:space="0" w:color="000000"/>
+            </w:tcBorders>
             <w:shd w:fill="auto" w:val="clear"/>
           </w:tcPr>
           <w:p>
@@ -2630,7 +2758,11 @@
         <w:tc>
           <w:tcPr>
             <w:tcW w:w="1402" w:type="dxa"/>
-            <w:tcBorders/>
+            <w:tcBorders>
+              <w:top w:val="single" w:sz="2" w:space="0" w:color="000000"/>
+              <w:bottom w:val="single" w:sz="2" w:space="0" w:color="000000"/>
+              <w:insideH w:val="single" w:sz="2" w:space="0" w:color="000000"/>
+            </w:tcBorders>
             <w:shd w:fill="auto" w:val="clear"/>
           </w:tcPr>
           <w:p>
@@ -2648,7 +2780,11 @@
         <w:tc>
           <w:tcPr>
             <w:tcW w:w="1553" w:type="dxa"/>
-            <w:tcBorders/>
+            <w:tcBorders>
+              <w:top w:val="single" w:sz="2" w:space="0" w:color="000000"/>
+              <w:bottom w:val="single" w:sz="2" w:space="0" w:color="000000"/>
+              <w:insideH w:val="single" w:sz="2" w:space="0" w:color="000000"/>
+            </w:tcBorders>
             <w:shd w:fill="auto" w:val="clear"/>
           </w:tcPr>
           <w:p>
@@ -2666,7 +2802,11 @@
         <w:tc>
           <w:tcPr>
             <w:tcW w:w="1825" w:type="dxa"/>
-            <w:tcBorders/>
+            <w:tcBorders>
+              <w:top w:val="single" w:sz="2" w:space="0" w:color="000000"/>
+              <w:bottom w:val="single" w:sz="2" w:space="0" w:color="000000"/>
+              <w:insideH w:val="single" w:sz="2" w:space="0" w:color="000000"/>
+            </w:tcBorders>
             <w:shd w:fill="auto" w:val="clear"/>
           </w:tcPr>
           <w:p>
@@ -2686,8 +2826,12 @@
         <w:trPr/>
         <w:tc>
           <w:tcPr>
-            <w:tcW w:w="2607" w:type="dxa"/>
-            <w:tcBorders/>
+            <w:tcW w:w="2606" w:type="dxa"/>
+            <w:tcBorders>
+              <w:top w:val="single" w:sz="2" w:space="0" w:color="000000"/>
+              <w:bottom w:val="single" w:sz="2" w:space="0" w:color="000000"/>
+              <w:insideH w:val="single" w:sz="2" w:space="0" w:color="000000"/>
+            </w:tcBorders>
             <w:shd w:fill="auto" w:val="clear"/>
           </w:tcPr>
           <w:p>
@@ -2706,7 +2850,11 @@
         <w:tc>
           <w:tcPr>
             <w:tcW w:w="1402" w:type="dxa"/>
-            <w:tcBorders/>
+            <w:tcBorders>
+              <w:top w:val="single" w:sz="2" w:space="0" w:color="000000"/>
+              <w:bottom w:val="single" w:sz="2" w:space="0" w:color="000000"/>
+              <w:insideH w:val="single" w:sz="2" w:space="0" w:color="000000"/>
+            </w:tcBorders>
             <w:shd w:fill="auto" w:val="clear"/>
           </w:tcPr>
           <w:p>
@@ -2724,7 +2872,11 @@
         <w:tc>
           <w:tcPr>
             <w:tcW w:w="1553" w:type="dxa"/>
-            <w:tcBorders/>
+            <w:tcBorders>
+              <w:top w:val="single" w:sz="2" w:space="0" w:color="000000"/>
+              <w:bottom w:val="single" w:sz="2" w:space="0" w:color="000000"/>
+              <w:insideH w:val="single" w:sz="2" w:space="0" w:color="000000"/>
+            </w:tcBorders>
             <w:shd w:fill="auto" w:val="clear"/>
           </w:tcPr>
           <w:p>
@@ -2742,7 +2894,11 @@
         <w:tc>
           <w:tcPr>
             <w:tcW w:w="1825" w:type="dxa"/>
-            <w:tcBorders/>
+            <w:tcBorders>
+              <w:top w:val="single" w:sz="2" w:space="0" w:color="000000"/>
+              <w:bottom w:val="single" w:sz="2" w:space="0" w:color="000000"/>
+              <w:insideH w:val="single" w:sz="2" w:space="0" w:color="000000"/>
+            </w:tcBorders>
             <w:shd w:fill="auto" w:val="clear"/>
           </w:tcPr>
           <w:p>
@@ -2762,8 +2918,9 @@
         <w:trPr/>
         <w:tc>
           <w:tcPr>
-            <w:tcW w:w="2607" w:type="dxa"/>
+            <w:tcW w:w="2606" w:type="dxa"/>
             <w:tcBorders>
+              <w:top w:val="single" w:sz="8" w:space="0" w:color="000000"/>
               <w:bottom w:val="single" w:sz="8" w:space="0" w:color="000000"/>
               <w:insideH w:val="single" w:sz="8" w:space="0" w:color="000000"/>
             </w:tcBorders>
@@ -2785,6 +2942,7 @@
           <w:tcPr>
             <w:tcW w:w="1402" w:type="dxa"/>
             <w:tcBorders>
+              <w:top w:val="single" w:sz="8" w:space="0" w:color="000000"/>
               <w:bottom w:val="single" w:sz="8" w:space="0" w:color="000000"/>
               <w:insideH w:val="single" w:sz="8" w:space="0" w:color="000000"/>
             </w:tcBorders>
@@ -2806,6 +2964,7 @@
           <w:tcPr>
             <w:tcW w:w="1553" w:type="dxa"/>
             <w:tcBorders>
+              <w:top w:val="single" w:sz="8" w:space="0" w:color="000000"/>
               <w:bottom w:val="single" w:sz="8" w:space="0" w:color="000000"/>
               <w:insideH w:val="single" w:sz="8" w:space="0" w:color="000000"/>
             </w:tcBorders>
@@ -2827,6 +2986,7 @@
           <w:tcPr>
             <w:tcW w:w="1825" w:type="dxa"/>
             <w:tcBorders>
+              <w:top w:val="single" w:sz="8" w:space="0" w:color="000000"/>
               <w:bottom w:val="single" w:sz="8" w:space="0" w:color="000000"/>
               <w:insideH w:val="single" w:sz="8" w:space="0" w:color="000000"/>
             </w:tcBorders>
@@ -2851,7 +3011,7 @@
         <w:pStyle w:val="Heading3"/>
         <w:numPr>
           <w:ilvl w:val="2"/>
-          <w:numId w:val="1"/>
+          <w:numId w:val="2"/>
         </w:numPr>
         <w:rPr/>
       </w:pPr>
@@ -2867,11 +3027,7 @@
       </w:pPr>
       <w:r>
         <w:rPr/>
-        <w:t xml:space="preserve">At startup, </w:t>
-      </w:r>
-      <w:r>
-        <w:rPr/>
-        <w:t>ω</w:t>
+        <w:t>At startup, ω</w:t>
       </w:r>
       <w:r>
         <w:rPr>
@@ -2931,7 +3087,7 @@
         <w:pStyle w:val="Heading3"/>
         <w:numPr>
           <w:ilvl w:val="2"/>
-          <w:numId w:val="1"/>
+          <w:numId w:val="2"/>
         </w:numPr>
         <w:rPr/>
       </w:pPr>
@@ -2947,11 +3103,7 @@
       </w:pPr>
       <w:r>
         <w:rPr/>
-        <w:t xml:space="preserve">The motor running at no load has only to output mechanical power equal to the friction of the running motor. Based on the coefficient of friction calculated in the full load section above, the mechanical power </w:t>
-      </w:r>
-      <w:r>
-        <w:rPr/>
-        <w:t>near rated speed was estimated to be 415 W.</w:t>
+        <w:t>The motor running at no load has only to output mechanical power equal to the friction of the running motor. Based on the coefficient of friction calculated in the full load section above, the mechanical power near rated speed was estimated to be 415 W.</w:t>
       </w:r>
     </w:p>
     <w:p>
@@ -3003,15 +3155,7 @@
       </w:r>
       <w:r>
         <w:rPr/>
-        <w:t xml:space="preserve"> = 415 W  </w:t>
-      </w:r>
-      <w:r>
-        <w:rPr/>
-        <w:t xml:space="preserve">⇒  </w:t>
-      </w:r>
-      <w:r>
-        <w:rPr/>
-        <w:t>E</w:t>
+        <w:t xml:space="preserve"> = 415 W  ⇒  E</w:t>
       </w:r>
       <w:r>
         <w:rPr>
@@ -3071,15 +3215,7 @@
       </w:pPr>
       <w:r>
         <w:rPr/>
-        <w:t>415 W = (220 V</w:t>
-      </w:r>
-      <w:r>
-        <w:rPr/>
-        <w:t>)</w:t>
-      </w:r>
-      <w:r>
-        <w:rPr/>
-        <w:t>/I</w:t>
+        <w:t>415 W = (220 V)/I</w:t>
       </w:r>
       <w:r>
         <w:rPr>
@@ -3141,15 +3277,7 @@
       </w:r>
       <w:r>
         <w:rPr/>
-        <w:t xml:space="preserve"> + </w:t>
-      </w:r>
-      <w:r>
-        <w:rPr/>
-        <w:t>415</w:t>
-      </w:r>
-      <w:r>
-        <w:rPr/>
-        <w:t xml:space="preserve">  </w:t>
+        <w:t xml:space="preserve"> + 415  </w:t>
       </w:r>
     </w:p>
     <w:p>
@@ -3277,17 +3405,13 @@
         <w:pStyle w:val="Heading3"/>
         <w:numPr>
           <w:ilvl w:val="2"/>
-          <w:numId w:val="1"/>
+          <w:numId w:val="2"/>
         </w:numPr>
         <w:rPr/>
       </w:pPr>
       <w:r>
         <w:rPr/>
-        <w:t>Kettle</w:t>
-      </w:r>
-      <w:r>
-        <w:rPr/>
-        <w:t xml:space="preserve"> Load</w:t>
+        <w:t>Kettle Load</w:t>
       </w:r>
     </w:p>
     <w:p>
@@ -3307,11 +3431,7 @@
       </w:pPr>
       <w:r>
         <w:rPr/>
-        <w:t xml:space="preserve">The kettle load is calculated to </w:t>
-      </w:r>
-      <w:r>
-        <w:rPr/>
-        <w:t xml:space="preserve">have the following circuit values:  </w:t>
+        <w:t xml:space="preserve">The kettle load is calculated to have the following circuit values:  </w:t>
       </w:r>
     </w:p>
     <w:p>
@@ -3353,20 +3473,166 @@
       </w:r>
       <w:r>
         <w:rPr/>
-        <w:t xml:space="preserve"> = </w:t>
-      </w:r>
-      <w:r>
-        <w:rPr/>
-        <w:t>20</w:t>
-      </w:r>
-      <w:r>
-        <w:rPr/>
-        <w:t xml:space="preserve">15 W  </w:t>
-      </w:r>
-      <w:r>
-        <w:rPr/>
-        <w:t xml:space="preserve">⇒  </w:t>
-      </w:r>
+        <w:t xml:space="preserve"> = 2015 W  ⇒  E</w:t>
+      </w:r>
+      <w:r>
+        <w:rPr>
+          <w:vertAlign w:val="subscript"/>
+        </w:rPr>
+        <w:t>a</w:t>
+      </w:r>
+      <w:r>
+        <w:rPr/>
+        <w:t xml:space="preserve"> = (2015 W)/I</w:t>
+      </w:r>
+      <w:r>
+        <w:rPr>
+          <w:vertAlign w:val="subscript"/>
+        </w:rPr>
+        <w:t>a</w:t>
+      </w:r>
+      <w:r>
+        <w:rPr/>
+        <w:t xml:space="preserve">  </w:t>
+      </w:r>
+    </w:p>
+    <w:p>
+      <w:pPr>
+        <w:pStyle w:val="TextBody"/>
+        <w:rPr/>
+      </w:pPr>
+      <w:r>
+        <w:rPr/>
+        <w:t>(2015 W)/I</w:t>
+      </w:r>
+      <w:r>
+        <w:rPr>
+          <w:vertAlign w:val="subscript"/>
+        </w:rPr>
+        <w:t>a</w:t>
+      </w:r>
+      <w:r>
+        <w:rPr/>
+        <w:t xml:space="preserve"> = 220 V - I</w:t>
+      </w:r>
+      <w:r>
+        <w:rPr>
+          <w:vertAlign w:val="subscript"/>
+        </w:rPr>
+        <w:t>a</w:t>
+      </w:r>
+      <w:r>
+        <w:rPr/>
+        <w:t xml:space="preserve">*(0.8 Ω)  </w:t>
+      </w:r>
+    </w:p>
+    <w:p>
+      <w:pPr>
+        <w:pStyle w:val="TextBody"/>
+        <w:rPr/>
+      </w:pPr>
+      <w:r>
+        <w:rPr/>
+        <w:t>2015 W = (220 V)/I</w:t>
+      </w:r>
+      <w:r>
+        <w:rPr>
+          <w:vertAlign w:val="subscript"/>
+        </w:rPr>
+        <w:t>a</w:t>
+      </w:r>
+      <w:r>
+        <w:rPr/>
+        <w:t xml:space="preserve"> - I</w:t>
+      </w:r>
+      <w:r>
+        <w:rPr>
+          <w:vertAlign w:val="subscript"/>
+        </w:rPr>
+        <w:t>a</w:t>
+      </w:r>
+      <w:r>
+        <w:rPr>
+          <w:vertAlign w:val="superscript"/>
+        </w:rPr>
+        <w:t>2</w:t>
+      </w:r>
+      <w:r>
+        <w:rPr/>
+        <w:t xml:space="preserve">*(0.8 Ω)  </w:t>
+      </w:r>
+    </w:p>
+    <w:p>
+      <w:pPr>
+        <w:pStyle w:val="TextBody"/>
+        <w:rPr/>
+      </w:pPr>
+      <w:r>
+        <w:rPr/>
+        <w:t>0 = 0.8*I</w:t>
+      </w:r>
+      <w:r>
+        <w:rPr>
+          <w:vertAlign w:val="subscript"/>
+        </w:rPr>
+        <w:t>a</w:t>
+      </w:r>
+      <w:r>
+        <w:rPr>
+          <w:vertAlign w:val="superscript"/>
+        </w:rPr>
+        <w:t>2</w:t>
+      </w:r>
+      <w:r>
+        <w:rPr/>
+        <w:t xml:space="preserve"> - 220*I</w:t>
+      </w:r>
+      <w:r>
+        <w:rPr>
+          <w:vertAlign w:val="subscript"/>
+        </w:rPr>
+        <w:t>a</w:t>
+      </w:r>
+      <w:r>
+        <w:rPr/>
+        <w:t xml:space="preserve"> + 2015  </w:t>
+      </w:r>
+    </w:p>
+    <w:p>
+      <w:pPr>
+        <w:pStyle w:val="TextBody"/>
+        <w:rPr/>
+      </w:pPr>
+      <w:r>
+        <w:rPr/>
+        <w:t>I</w:t>
+      </w:r>
+      <w:r>
+        <w:rPr>
+          <w:vertAlign w:val="subscript"/>
+        </w:rPr>
+        <w:t>a</w:t>
+      </w:r>
+      <w:r>
+        <w:rPr/>
+        <w:t xml:space="preserve"> = (220 - sqrt(220</w:t>
+      </w:r>
+      <w:r>
+        <w:rPr>
+          <w:vertAlign w:val="superscript"/>
+        </w:rPr>
+        <w:t>2</w:t>
+      </w:r>
+      <w:r>
+        <w:rPr/>
+        <w:t xml:space="preserve"> - 4*0.8*2015)) / (2*0.8) = 9.5 A.  </w:t>
+      </w:r>
+    </w:p>
+    <w:p>
+      <w:pPr>
+        <w:pStyle w:val="TextBody"/>
+        <w:rPr/>
+      </w:pPr>
       <w:r>
         <w:rPr/>
         <w:t>E</w:t>
@@ -3379,15 +3645,37 @@
       </w:r>
       <w:r>
         <w:rPr/>
-        <w:t xml:space="preserve"> = (</w:t>
-      </w:r>
-      <w:r>
-        <w:rPr/>
-        <w:t>20</w:t>
-      </w:r>
-      <w:r>
-        <w:rPr/>
-        <w:t>15 W)/I</w:t>
+        <w:t xml:space="preserve"> = (2015 W)/(9.5 A) = 212 V</w:t>
+      </w:r>
+    </w:p>
+    <w:p>
+      <w:pPr>
+        <w:pStyle w:val="TextBody"/>
+        <w:rPr/>
+      </w:pPr>
+      <w:r>
+        <w:rPr/>
+        <w:t>No-load speed can be calculated as</w:t>
+      </w:r>
+    </w:p>
+    <w:p>
+      <w:pPr>
+        <w:pStyle w:val="TextBody"/>
+        <w:rPr/>
+      </w:pPr>
+      <w:r>
+        <w:rPr/>
+        <w:t>ω</w:t>
+      </w:r>
+      <w:r>
+        <w:rPr>
+          <w:vertAlign w:val="subscript"/>
+        </w:rPr>
+        <w:t>m</w:t>
+      </w:r>
+      <w:r>
+        <w:rPr/>
+        <w:t xml:space="preserve"> = E</w:t>
       </w:r>
       <w:r>
         <w:rPr>
@@ -3397,266 +3685,6 @@
       </w:r>
       <w:r>
         <w:rPr/>
-        <w:t xml:space="preserve">  </w:t>
-      </w:r>
-    </w:p>
-    <w:p>
-      <w:pPr>
-        <w:pStyle w:val="TextBody"/>
-        <w:rPr/>
-      </w:pPr>
-      <w:r>
-        <w:rPr/>
-        <w:t>(</w:t>
-      </w:r>
-      <w:r>
-        <w:rPr/>
-        <w:t>20</w:t>
-      </w:r>
-      <w:r>
-        <w:rPr/>
-        <w:t>15 W)/I</w:t>
-      </w:r>
-      <w:r>
-        <w:rPr>
-          <w:vertAlign w:val="subscript"/>
-        </w:rPr>
-        <w:t>a</w:t>
-      </w:r>
-      <w:r>
-        <w:rPr/>
-        <w:t xml:space="preserve"> = 220 V - I</w:t>
-      </w:r>
-      <w:r>
-        <w:rPr>
-          <w:vertAlign w:val="subscript"/>
-        </w:rPr>
-        <w:t>a</w:t>
-      </w:r>
-      <w:r>
-        <w:rPr/>
-        <w:t xml:space="preserve">*(0.8 Ω)  </w:t>
-      </w:r>
-    </w:p>
-    <w:p>
-      <w:pPr>
-        <w:pStyle w:val="TextBody"/>
-        <w:rPr/>
-      </w:pPr>
-      <w:r>
-        <w:rPr/>
-        <w:t>20</w:t>
-      </w:r>
-      <w:r>
-        <w:rPr/>
-        <w:t>15 W = (220 V</w:t>
-      </w:r>
-      <w:r>
-        <w:rPr/>
-        <w:t>)</w:t>
-      </w:r>
-      <w:r>
-        <w:rPr/>
-        <w:t>/I</w:t>
-      </w:r>
-      <w:r>
-        <w:rPr>
-          <w:vertAlign w:val="subscript"/>
-        </w:rPr>
-        <w:t>a</w:t>
-      </w:r>
-      <w:r>
-        <w:rPr/>
-        <w:t xml:space="preserve"> - I</w:t>
-      </w:r>
-      <w:r>
-        <w:rPr>
-          <w:vertAlign w:val="subscript"/>
-        </w:rPr>
-        <w:t>a</w:t>
-      </w:r>
-      <w:r>
-        <w:rPr>
-          <w:vertAlign w:val="superscript"/>
-        </w:rPr>
-        <w:t>2</w:t>
-      </w:r>
-      <w:r>
-        <w:rPr/>
-        <w:t xml:space="preserve">*(0.8 Ω)  </w:t>
-      </w:r>
-    </w:p>
-    <w:p>
-      <w:pPr>
-        <w:pStyle w:val="TextBody"/>
-        <w:rPr/>
-      </w:pPr>
-      <w:r>
-        <w:rPr/>
-        <w:t>0 = 0.8*I</w:t>
-      </w:r>
-      <w:r>
-        <w:rPr>
-          <w:vertAlign w:val="subscript"/>
-        </w:rPr>
-        <w:t>a</w:t>
-      </w:r>
-      <w:r>
-        <w:rPr>
-          <w:vertAlign w:val="superscript"/>
-        </w:rPr>
-        <w:t>2</w:t>
-      </w:r>
-      <w:r>
-        <w:rPr/>
-        <w:t xml:space="preserve"> - 220*I</w:t>
-      </w:r>
-      <w:r>
-        <w:rPr>
-          <w:vertAlign w:val="subscript"/>
-        </w:rPr>
-        <w:t>a</w:t>
-      </w:r>
-      <w:r>
-        <w:rPr/>
-        <w:t xml:space="preserve"> + </w:t>
-      </w:r>
-      <w:r>
-        <w:rPr/>
-        <w:t>2015</w:t>
-      </w:r>
-      <w:r>
-        <w:rPr/>
-        <w:t xml:space="preserve">  </w:t>
-      </w:r>
-    </w:p>
-    <w:p>
-      <w:pPr>
-        <w:pStyle w:val="TextBody"/>
-        <w:rPr/>
-      </w:pPr>
-      <w:r>
-        <w:rPr/>
-        <w:t>I</w:t>
-      </w:r>
-      <w:r>
-        <w:rPr>
-          <w:vertAlign w:val="subscript"/>
-        </w:rPr>
-        <w:t>a</w:t>
-      </w:r>
-      <w:r>
-        <w:rPr/>
-        <w:t xml:space="preserve"> = (220 - sqrt(220</w:t>
-      </w:r>
-      <w:r>
-        <w:rPr>
-          <w:vertAlign w:val="superscript"/>
-        </w:rPr>
-        <w:t>2</w:t>
-      </w:r>
-      <w:r>
-        <w:rPr/>
-        <w:t xml:space="preserve"> - 4*0.8*</w:t>
-      </w:r>
-      <w:r>
-        <w:rPr/>
-        <w:t>20</w:t>
-      </w:r>
-      <w:r>
-        <w:rPr/>
-        <w:t xml:space="preserve">15)) / (2*0.8) = </w:t>
-      </w:r>
-      <w:r>
-        <w:rPr/>
-        <w:t>9.5</w:t>
-      </w:r>
-      <w:r>
-        <w:rPr/>
-        <w:t xml:space="preserve"> A.  </w:t>
-      </w:r>
-    </w:p>
-    <w:p>
-      <w:pPr>
-        <w:pStyle w:val="TextBody"/>
-        <w:rPr/>
-      </w:pPr>
-      <w:r>
-        <w:rPr/>
-        <w:t>E</w:t>
-      </w:r>
-      <w:r>
-        <w:rPr>
-          <w:vertAlign w:val="subscript"/>
-        </w:rPr>
-        <w:t>a</w:t>
-      </w:r>
-      <w:r>
-        <w:rPr/>
-        <w:t xml:space="preserve"> = (</w:t>
-      </w:r>
-      <w:r>
-        <w:rPr/>
-        <w:t>2015</w:t>
-      </w:r>
-      <w:r>
-        <w:rPr/>
-        <w:t xml:space="preserve"> W)/(</w:t>
-      </w:r>
-      <w:r>
-        <w:rPr/>
-        <w:t>9.5</w:t>
-      </w:r>
-      <w:r>
-        <w:rPr/>
-        <w:t xml:space="preserve"> A) = </w:t>
-      </w:r>
-      <w:r>
-        <w:rPr/>
-        <w:t>212</w:t>
-      </w:r>
-      <w:r>
-        <w:rPr/>
-        <w:t xml:space="preserve"> V</w:t>
-      </w:r>
-    </w:p>
-    <w:p>
-      <w:pPr>
-        <w:pStyle w:val="TextBody"/>
-        <w:rPr/>
-      </w:pPr>
-      <w:r>
-        <w:rPr/>
-        <w:t>No-load speed can be calculated as</w:t>
-      </w:r>
-    </w:p>
-    <w:p>
-      <w:pPr>
-        <w:pStyle w:val="TextBody"/>
-        <w:rPr/>
-      </w:pPr>
-      <w:r>
-        <w:rPr/>
-        <w:t>ω</w:t>
-      </w:r>
-      <w:r>
-        <w:rPr>
-          <w:vertAlign w:val="subscript"/>
-        </w:rPr>
-        <w:t>m</w:t>
-      </w:r>
-      <w:r>
-        <w:rPr/>
-        <w:t xml:space="preserve"> = E</w:t>
-      </w:r>
-      <w:r>
-        <w:rPr>
-          <w:vertAlign w:val="subscript"/>
-        </w:rPr>
-        <w:t>a</w:t>
-      </w:r>
-      <w:r>
-        <w:rPr/>
         <w:t xml:space="preserve"> / (L</w:t>
       </w:r>
       <w:r>
@@ -3677,63 +3705,27 @@
       </w:r>
       <w:r>
         <w:rPr/>
-        <w:t>) = (</w:t>
-      </w:r>
-      <w:r>
-        <w:rPr/>
-        <w:t>212</w:t>
-      </w:r>
-      <w:r>
-        <w:rPr/>
-        <w:t xml:space="preserve"> V)/1.29 = 16</w:t>
-      </w:r>
-      <w:r>
-        <w:rPr/>
-        <w:t>5</w:t>
-      </w:r>
-      <w:r>
-        <w:rPr/>
-        <w:t xml:space="preserve"> rad/s.  </w:t>
-      </w:r>
-    </w:p>
-    <w:p>
-      <w:pPr>
-        <w:pStyle w:val="TextBody"/>
-        <w:rPr/>
-      </w:pPr>
-      <w:r>
-        <w:rPr/>
-        <w:t>This is 16</w:t>
-      </w:r>
-      <w:r>
-        <w:rPr/>
-        <w:t>5</w:t>
-      </w:r>
-      <w:r>
-        <w:rPr/>
-        <w:t>/157 = 10</w:t>
-      </w:r>
-      <w:r>
-        <w:rPr/>
-        <w:t>5</w:t>
-      </w:r>
-      <w:r>
-        <w:rPr/>
-        <w:t>% of rated speed.</w:t>
-      </w:r>
-    </w:p>
-    <w:p>
-      <w:pPr>
-        <w:pStyle w:val="TextBody"/>
-        <w:rPr/>
-      </w:pPr>
-      <w:r>
-        <w:rPr/>
-        <w:t xml:space="preserve">At </w:t>
-      </w:r>
-      <w:r>
-        <w:rPr/>
-        <w:t>ω</w:t>
+        <w:t xml:space="preserve">) = (212 V)/1.29 = 165 rad/s.  </w:t>
+      </w:r>
+    </w:p>
+    <w:p>
+      <w:pPr>
+        <w:pStyle w:val="TextBody"/>
+        <w:rPr/>
+      </w:pPr>
+      <w:r>
+        <w:rPr/>
+        <w:t>This is 165/157 = 105% of rated speed.</w:t>
+      </w:r>
+    </w:p>
+    <w:p>
+      <w:pPr>
+        <w:pStyle w:val="TextBody"/>
+        <w:rPr/>
+      </w:pPr>
+      <w:r>
+        <w:rPr/>
+        <w:t>At ω</w:t>
       </w:r>
       <w:r>
         <w:rPr>
@@ -3745,11 +3737,7 @@
         <w:rPr/>
         <w:t xml:space="preserve"> = 165 rad/s, the estimated 1600 W mechanical load will have a torque of</w:t>
         <w:br/>
-        <w:t>T = P/</w:t>
-      </w:r>
-      <w:r>
-        <w:rPr/>
-        <w:t>ω</w:t>
+        <w:t>T = P/ω</w:t>
       </w:r>
       <w:r>
         <w:rPr>
@@ -3767,7 +3755,7 @@
         <w:pStyle w:val="Heading2"/>
         <w:numPr>
           <w:ilvl w:val="1"/>
-          <w:numId w:val="1"/>
+          <w:numId w:val="2"/>
         </w:numPr>
         <w:rPr/>
       </w:pPr>
@@ -3783,6 +3771,266 @@
       </w:pPr>
       <w:r>
         <w:rPr/>
+      </w:r>
+    </w:p>
+    <w:p>
+      <w:pPr>
+        <w:pStyle w:val="TextBody"/>
+        <w:rPr/>
+      </w:pPr>
+      <w:r>
+        <w:rPr/>
+        <mc:AlternateContent>
+          <mc:Choice Requires="wps">
+            <w:drawing>
+              <wp:anchor behindDoc="0" distT="0" distB="0" distL="0" distR="0" simplePos="0" locked="0" layoutInCell="1" allowOverlap="1" relativeHeight="4">
+                <wp:simplePos x="0" y="0"/>
+                <wp:positionH relativeFrom="column">
+                  <wp:align>center</wp:align>
+                </wp:positionH>
+                <wp:positionV relativeFrom="paragraph">
+                  <wp:posOffset>635</wp:posOffset>
+                </wp:positionV>
+                <wp:extent cx="5732145" cy="2294255"/>
+                <wp:effectExtent l="0" t="0" r="0" b="0"/>
+                <wp:wrapTopAndBottom/>
+                <wp:docPr id="9" name="Frame3"/>
+                <a:graphic xmlns:a="http://schemas.openxmlformats.org/drawingml/2006/main">
+                  <a:graphicData uri="http://schemas.microsoft.com/office/word/2010/wordprocessingShape">
+                    <wps:wsp>
+                      <wps:cNvSpPr/>
+                      <wps:spPr>
+                        <a:xfrm>
+                          <a:off x="0" y="0"/>
+                          <a:ext cx="5731560" cy="2293560"/>
+                        </a:xfrm>
+                        <a:prstGeom prst="rect">
+                          <a:avLst/>
+                        </a:prstGeom>
+                        <a:noFill/>
+                        <a:ln>
+                          <a:noFill/>
+                        </a:ln>
+                      </wps:spPr>
+                      <wps:style>
+                        <a:lnRef idx="0"/>
+                        <a:fillRef idx="0"/>
+                        <a:effectRef idx="0"/>
+                        <a:fontRef idx="minor"/>
+                      </wps:style>
+                      <wps:txbx>
+                        <w:txbxContent>
+                          <w:p>
+                            <w:pPr>
+                              <w:pStyle w:val="Figure"/>
+                              <w:spacing w:before="120" w:after="120"/>
+                              <w:jc w:val="center"/>
+                              <w:rPr>
+                                <w:color w:val="auto"/>
+                              </w:rPr>
+                            </w:pPr>
+                            <w:r>
+                              <w:rPr>
+                                <w:color w:val="auto"/>
+                              </w:rPr>
+                              <w:drawing>
+                                <wp:inline distT="0" distB="0" distL="0" distR="0">
+                                  <wp:extent cx="5731510" cy="2009775"/>
+                                  <wp:effectExtent l="0" t="0" r="0" b="0"/>
+                                  <wp:docPr id="11" name="Image3" descr=""/>
+                                  <wp:cNvGraphicFramePr>
+                                    <a:graphicFrameLocks xmlns:a="http://schemas.openxmlformats.org/drawingml/2006/main" noChangeAspect="1"/>
+                                  </wp:cNvGraphicFramePr>
+                                  <a:graphic xmlns:a="http://schemas.openxmlformats.org/drawingml/2006/main">
+                                    <a:graphicData uri="http://schemas.openxmlformats.org/drawingml/2006/picture">
+                                      <pic:pic xmlns:pic="http://schemas.openxmlformats.org/drawingml/2006/picture">
+                                        <pic:nvPicPr>
+                                          <pic:cNvPr id="11" name="Image3" descr=""/>
+                                          <pic:cNvPicPr>
+                                            <a:picLocks noChangeAspect="1" noChangeArrowheads="1"/>
+                                          </pic:cNvPicPr>
+                                        </pic:nvPicPr>
+                                        <pic:blipFill>
+                                          <a:blip r:embed="rId4"/>
+                                          <a:stretch>
+                                            <a:fillRect/>
+                                          </a:stretch>
+                                        </pic:blipFill>
+                                        <pic:spPr bwMode="auto">
+                                          <a:xfrm>
+                                            <a:off x="0" y="0"/>
+                                            <a:ext cx="5731510" cy="2009775"/>
+                                          </a:xfrm>
+                                          <a:prstGeom prst="rect">
+                                            <a:avLst/>
+                                          </a:prstGeom>
+                                        </pic:spPr>
+                                      </pic:pic>
+                                    </a:graphicData>
+                                  </a:graphic>
+                                </wp:inline>
+                              </w:drawing>
+                            </w:r>
+                            <w:r>
+                              <w:rPr>
+                                <w:vanish/>
+                                <w:color w:val="auto"/>
+                              </w:rPr>
+                              <w:br/>
+                            </w:r>
+                            <w:r>
+                              <w:rPr>
+                                <w:color w:val="auto"/>
+                              </w:rPr>
+                              <w:t xml:space="preserve">Figure </w:t>
+                            </w:r>
+                            <w:r>
+                              <w:rPr>
+                                <w:color w:val="auto"/>
+                              </w:rPr>
+                              <w:fldChar w:fldCharType="begin"/>
+                            </w:r>
+                            <w:r>
+                              <w:rPr/>
+                              <w:instrText> SEQ Figure \* ARABIC </w:instrText>
+                            </w:r>
+                            <w:r>
+                              <w:rPr/>
+                              <w:fldChar w:fldCharType="separate"/>
+                            </w:r>
+                            <w:r>
+                              <w:rPr/>
+                              <w:t>3</w:t>
+                            </w:r>
+                            <w:r>
+                              <w:rPr/>
+                              <w:fldChar w:fldCharType="end"/>
+                            </w:r>
+                            <w:r>
+                              <w:rPr>
+                                <w:color w:val="auto"/>
+                              </w:rPr>
+                              <w:t>: Three-Phase Thyristor Rectifier Simulink Model</w:t>
+                            </w:r>
+                          </w:p>
+                        </w:txbxContent>
+                      </wps:txbx>
+                      <wps:bodyPr lIns="0" rIns="0" tIns="0" bIns="0">
+                        <a:noAutofit/>
+                      </wps:bodyPr>
+                    </wps:wsp>
+                  </a:graphicData>
+                </a:graphic>
+              </wp:anchor>
+            </w:drawing>
+          </mc:Choice>
+          <mc:Fallback>
+            <w:pict>
+              <v:rect id="shape_0" ID="Frame3" stroked="f" style="position:absolute;margin-left:0pt;margin-top:0.05pt;width:451.25pt;height:180.55pt;mso-position-horizontal:center">
+                <w10:wrap type="square"/>
+                <v:fill o:detectmouseclick="t" on="false"/>
+                <v:stroke color="#3465a4" joinstyle="round" endcap="flat"/>
+                <v:textbox>
+                  <w:txbxContent>
+                    <w:p>
+                      <w:pPr>
+                        <w:pStyle w:val="Figure"/>
+                        <w:spacing w:before="120" w:after="120"/>
+                        <w:jc w:val="center"/>
+                        <w:rPr>
+                          <w:color w:val="auto"/>
+                        </w:rPr>
+                      </w:pPr>
+                      <w:r>
+                        <w:rPr>
+                          <w:color w:val="auto"/>
+                        </w:rPr>
+                        <w:drawing>
+                          <wp:inline distT="0" distB="0" distL="0" distR="0">
+                            <wp:extent cx="5731510" cy="2009775"/>
+                            <wp:effectExtent l="0" t="0" r="0" b="0"/>
+                            <wp:docPr id="12" name="Image3" descr=""/>
+                            <wp:cNvGraphicFramePr>
+                              <a:graphicFrameLocks xmlns:a="http://schemas.openxmlformats.org/drawingml/2006/main" noChangeAspect="1"/>
+                            </wp:cNvGraphicFramePr>
+                            <a:graphic xmlns:a="http://schemas.openxmlformats.org/drawingml/2006/main">
+                              <a:graphicData uri="http://schemas.openxmlformats.org/drawingml/2006/picture">
+                                <pic:pic xmlns:pic="http://schemas.openxmlformats.org/drawingml/2006/picture">
+                                  <pic:nvPicPr>
+                                    <pic:cNvPr id="12" name="Image3" descr=""/>
+                                    <pic:cNvPicPr>
+                                      <a:picLocks noChangeAspect="1" noChangeArrowheads="1"/>
+                                    </pic:cNvPicPr>
+                                  </pic:nvPicPr>
+                                  <pic:blipFill>
+                                    <a:blip r:embed="rId4"/>
+                                    <a:stretch>
+                                      <a:fillRect/>
+                                    </a:stretch>
+                                  </pic:blipFill>
+                                  <pic:spPr bwMode="auto">
+                                    <a:xfrm>
+                                      <a:off x="0" y="0"/>
+                                      <a:ext cx="5731510" cy="2009775"/>
+                                    </a:xfrm>
+                                    <a:prstGeom prst="rect">
+                                      <a:avLst/>
+                                    </a:prstGeom>
+                                  </pic:spPr>
+                                </pic:pic>
+                              </a:graphicData>
+                            </a:graphic>
+                          </wp:inline>
+                        </w:drawing>
+                      </w:r>
+                      <w:r>
+                        <w:rPr>
+                          <w:vanish/>
+                          <w:color w:val="auto"/>
+                        </w:rPr>
+                        <w:br/>
+                      </w:r>
+                      <w:r>
+                        <w:rPr>
+                          <w:color w:val="auto"/>
+                        </w:rPr>
+                        <w:t xml:space="preserve">Figure </w:t>
+                      </w:r>
+                      <w:r>
+                        <w:rPr>
+                          <w:color w:val="auto"/>
+                        </w:rPr>
+                        <w:fldChar w:fldCharType="begin"/>
+                      </w:r>
+                      <w:r>
+                        <w:rPr/>
+                        <w:instrText> SEQ Figure \* ARABIC </w:instrText>
+                      </w:r>
+                      <w:r>
+                        <w:rPr/>
+                        <w:fldChar w:fldCharType="separate"/>
+                      </w:r>
+                      <w:r>
+                        <w:rPr/>
+                        <w:t>3</w:t>
+                      </w:r>
+                      <w:r>
+                        <w:rPr/>
+                        <w:fldChar w:fldCharType="end"/>
+                      </w:r>
+                      <w:r>
+                        <w:rPr>
+                          <w:color w:val="auto"/>
+                        </w:rPr>
+                        <w:t>: Three-Phase Thyristor Rectifier Simulink Model</w:t>
+                      </w:r>
+                    </w:p>
+                  </w:txbxContent>
+                </v:textbox>
+              </v:rect>
+            </w:pict>
+          </mc:Fallback>
+        </mc:AlternateContent>
       </w:r>
     </w:p>
     <w:p>
@@ -3790,7 +4038,7 @@
         <w:pStyle w:val="Heading2"/>
         <w:numPr>
           <w:ilvl w:val="1"/>
-          <w:numId w:val="1"/>
+          <w:numId w:val="2"/>
         </w:numPr>
         <w:rPr/>
       </w:pPr>
@@ -3804,6 +4052,291 @@
         <w:t>Simulation</w:t>
       </w:r>
       <w:bookmarkEnd w:id="5"/>
+    </w:p>
+    <w:p>
+      <w:pPr>
+        <w:pStyle w:val="TextBody"/>
+        <w:rPr/>
+      </w:pPr>
+      <w:r>
+        <w:rPr/>
+      </w:r>
+    </w:p>
+    <w:p>
+      <w:pPr>
+        <w:pStyle w:val="TextBody"/>
+        <w:rPr/>
+      </w:pPr>
+      <w:r>
+        <w:rPr/>
+        <mc:AlternateContent>
+          <mc:Choice Requires="wps">
+            <w:drawing>
+              <wp:anchor behindDoc="0" distT="0" distB="0" distL="0" distR="0" simplePos="0" locked="0" layoutInCell="1" allowOverlap="1" relativeHeight="5">
+                <wp:simplePos x="0" y="0"/>
+                <wp:positionH relativeFrom="column">
+                  <wp:align>center</wp:align>
+                </wp:positionH>
+                <wp:positionV relativeFrom="paragraph">
+                  <wp:posOffset>635</wp:posOffset>
+                </wp:positionV>
+                <wp:extent cx="5732145" cy="2095500"/>
+                <wp:effectExtent l="0" t="0" r="0" b="0"/>
+                <wp:wrapTopAndBottom/>
+                <wp:docPr id="13" name="Frame4"/>
+                <a:graphic xmlns:a="http://schemas.openxmlformats.org/drawingml/2006/main">
+                  <a:graphicData uri="http://schemas.microsoft.com/office/word/2010/wordprocessingShape">
+                    <wps:wsp>
+                      <wps:cNvSpPr/>
+                      <wps:spPr>
+                        <a:xfrm>
+                          <a:off x="0" y="0"/>
+                          <a:ext cx="5731560" cy="2094840"/>
+                        </a:xfrm>
+                        <a:prstGeom prst="rect">
+                          <a:avLst/>
+                        </a:prstGeom>
+                        <a:noFill/>
+                        <a:ln>
+                          <a:noFill/>
+                        </a:ln>
+                      </wps:spPr>
+                      <wps:style>
+                        <a:lnRef idx="0"/>
+                        <a:fillRef idx="0"/>
+                        <a:effectRef idx="0"/>
+                        <a:fontRef idx="minor"/>
+                      </wps:style>
+                      <wps:txbx>
+                        <w:txbxContent>
+                          <w:p>
+                            <w:pPr>
+                              <w:pStyle w:val="Figure"/>
+                              <w:spacing w:before="120" w:after="120"/>
+                              <w:jc w:val="center"/>
+                              <w:rPr>
+                                <w:color w:val="auto"/>
+                              </w:rPr>
+                            </w:pPr>
+                            <w:r>
+                              <w:rPr>
+                                <w:color w:val="auto"/>
+                              </w:rPr>
+                              <w:drawing>
+                                <wp:inline distT="0" distB="0" distL="0" distR="0">
+                                  <wp:extent cx="5731510" cy="1811020"/>
+                                  <wp:effectExtent l="0" t="0" r="0" b="0"/>
+                                  <wp:docPr id="15" name="Image4" descr=""/>
+                                  <wp:cNvGraphicFramePr>
+                                    <a:graphicFrameLocks xmlns:a="http://schemas.openxmlformats.org/drawingml/2006/main" noChangeAspect="1"/>
+                                  </wp:cNvGraphicFramePr>
+                                  <a:graphic xmlns:a="http://schemas.openxmlformats.org/drawingml/2006/main">
+                                    <a:graphicData uri="http://schemas.openxmlformats.org/drawingml/2006/picture">
+                                      <pic:pic xmlns:pic="http://schemas.openxmlformats.org/drawingml/2006/picture">
+                                        <pic:nvPicPr>
+                                          <pic:cNvPr id="15" name="Image4" descr=""/>
+                                          <pic:cNvPicPr>
+                                            <a:picLocks noChangeAspect="1" noChangeArrowheads="1"/>
+                                          </pic:cNvPicPr>
+                                        </pic:nvPicPr>
+                                        <pic:blipFill>
+                                          <a:blip r:embed="rId5"/>
+                                          <a:srcRect l="0" t="0" r="0" b="24678"/>
+                                          <a:stretch>
+                                            <a:fillRect/>
+                                          </a:stretch>
+                                        </pic:blipFill>
+                                        <pic:spPr bwMode="auto">
+                                          <a:xfrm>
+                                            <a:off x="0" y="0"/>
+                                            <a:ext cx="5731510" cy="1811020"/>
+                                          </a:xfrm>
+                                          <a:prstGeom prst="rect">
+                                            <a:avLst/>
+                                          </a:prstGeom>
+                                        </pic:spPr>
+                                      </pic:pic>
+                                    </a:graphicData>
+                                  </a:graphic>
+                                </wp:inline>
+                              </w:drawing>
+                            </w:r>
+                            <w:r>
+                              <w:rPr>
+                                <w:vanish/>
+                                <w:color w:val="auto"/>
+                              </w:rPr>
+                              <w:br/>
+                            </w:r>
+                            <w:r>
+                              <w:rPr>
+                                <w:color w:val="auto"/>
+                              </w:rPr>
+                              <w:t xml:space="preserve">Figure </w:t>
+                            </w:r>
+                            <w:r>
+                              <w:rPr>
+                                <w:color w:val="auto"/>
+                              </w:rPr>
+                              <w:fldChar w:fldCharType="begin"/>
+                            </w:r>
+                            <w:r>
+                              <w:rPr/>
+                              <w:instrText> SEQ Figure \* ARABIC </w:instrText>
+                            </w:r>
+                            <w:r>
+                              <w:rPr/>
+                              <w:fldChar w:fldCharType="separate"/>
+                            </w:r>
+                            <w:r>
+                              <w:rPr/>
+                              <w:t>4</w:t>
+                            </w:r>
+                            <w:r>
+                              <w:rPr/>
+                              <w:fldChar w:fldCharType="end"/>
+                            </w:r>
+                            <w:r>
+                              <w:rPr>
+                                <w:color w:val="auto"/>
+                              </w:rPr>
+                              <w:t>: Three-Phase Diode Rectifier + Buck Converter Simulink Model</w:t>
+                            </w:r>
+                          </w:p>
+                        </w:txbxContent>
+                      </wps:txbx>
+                      <wps:bodyPr lIns="0" rIns="0" tIns="0" bIns="0">
+                        <a:noAutofit/>
+                      </wps:bodyPr>
+                    </wps:wsp>
+                  </a:graphicData>
+                </a:graphic>
+              </wp:anchor>
+            </w:drawing>
+          </mc:Choice>
+          <mc:Fallback>
+            <w:pict>
+              <v:rect id="shape_0" ID="Frame4" stroked="f" style="position:absolute;margin-left:0pt;margin-top:0.05pt;width:451.25pt;height:164.9pt;mso-position-horizontal:center">
+                <w10:wrap type="square"/>
+                <v:fill o:detectmouseclick="t" on="false"/>
+                <v:stroke color="#3465a4" joinstyle="round" endcap="flat"/>
+                <v:textbox>
+                  <w:txbxContent>
+                    <w:p>
+                      <w:pPr>
+                        <w:pStyle w:val="Figure"/>
+                        <w:spacing w:before="120" w:after="120"/>
+                        <w:jc w:val="center"/>
+                        <w:rPr>
+                          <w:color w:val="auto"/>
+                        </w:rPr>
+                      </w:pPr>
+                      <w:r>
+                        <w:rPr>
+                          <w:color w:val="auto"/>
+                        </w:rPr>
+                        <w:drawing>
+                          <wp:inline distT="0" distB="0" distL="0" distR="0">
+                            <wp:extent cx="5731510" cy="1811020"/>
+                            <wp:effectExtent l="0" t="0" r="0" b="0"/>
+                            <wp:docPr id="16" name="Image4" descr=""/>
+                            <wp:cNvGraphicFramePr>
+                              <a:graphicFrameLocks xmlns:a="http://schemas.openxmlformats.org/drawingml/2006/main" noChangeAspect="1"/>
+                            </wp:cNvGraphicFramePr>
+                            <a:graphic xmlns:a="http://schemas.openxmlformats.org/drawingml/2006/main">
+                              <a:graphicData uri="http://schemas.openxmlformats.org/drawingml/2006/picture">
+                                <pic:pic xmlns:pic="http://schemas.openxmlformats.org/drawingml/2006/picture">
+                                  <pic:nvPicPr>
+                                    <pic:cNvPr id="16" name="Image4" descr=""/>
+                                    <pic:cNvPicPr>
+                                      <a:picLocks noChangeAspect="1" noChangeArrowheads="1"/>
+                                    </pic:cNvPicPr>
+                                  </pic:nvPicPr>
+                                  <pic:blipFill>
+                                    <a:blip r:embed="rId5"/>
+                                    <a:srcRect l="0" t="0" r="0" b="24678"/>
+                                    <a:stretch>
+                                      <a:fillRect/>
+                                    </a:stretch>
+                                  </pic:blipFill>
+                                  <pic:spPr bwMode="auto">
+                                    <a:xfrm>
+                                      <a:off x="0" y="0"/>
+                                      <a:ext cx="5731510" cy="1811020"/>
+                                    </a:xfrm>
+                                    <a:prstGeom prst="rect">
+                                      <a:avLst/>
+                                    </a:prstGeom>
+                                  </pic:spPr>
+                                </pic:pic>
+                              </a:graphicData>
+                            </a:graphic>
+                          </wp:inline>
+                        </w:drawing>
+                      </w:r>
+                      <w:r>
+                        <w:rPr>
+                          <w:vanish/>
+                          <w:color w:val="auto"/>
+                        </w:rPr>
+                        <w:br/>
+                      </w:r>
+                      <w:r>
+                        <w:rPr>
+                          <w:color w:val="auto"/>
+                        </w:rPr>
+                        <w:t xml:space="preserve">Figure </w:t>
+                      </w:r>
+                      <w:r>
+                        <w:rPr>
+                          <w:color w:val="auto"/>
+                        </w:rPr>
+                        <w:fldChar w:fldCharType="begin"/>
+                      </w:r>
+                      <w:r>
+                        <w:rPr/>
+                        <w:instrText> SEQ Figure \* ARABIC </w:instrText>
+                      </w:r>
+                      <w:r>
+                        <w:rPr/>
+                        <w:fldChar w:fldCharType="separate"/>
+                      </w:r>
+                      <w:r>
+                        <w:rPr/>
+                        <w:t>4</w:t>
+                      </w:r>
+                      <w:r>
+                        <w:rPr/>
+                        <w:fldChar w:fldCharType="end"/>
+                      </w:r>
+                      <w:r>
+                        <w:rPr>
+                          <w:color w:val="auto"/>
+                        </w:rPr>
+                        <w:t>: Three-Phase Diode Rectifier + Buck Converter Simulink Model</w:t>
+                      </w:r>
+                    </w:p>
+                  </w:txbxContent>
+                </v:textbox>
+              </v:rect>
+            </w:pict>
+          </mc:Fallback>
+        </mc:AlternateContent>
+      </w:r>
+    </w:p>
+    <w:p>
+      <w:pPr>
+        <w:pStyle w:val="Heading2"/>
+        <w:numPr>
+          <w:ilvl w:val="1"/>
+          <w:numId w:val="2"/>
+        </w:numPr>
+        <w:rPr/>
+      </w:pPr>
+      <w:r>
+        <w:rPr/>
+        <w:t>TRIAC AC Chopper + Diode Bridge Rectifier</w:t>
+      </w:r>
     </w:p>
     <w:p>
       <w:pPr>
@@ -3819,7 +4352,7 @@
         <w:pStyle w:val="Heading1"/>
         <w:numPr>
           <w:ilvl w:val="0"/>
-          <w:numId w:val="2"/>
+          <w:numId w:val="3"/>
         </w:numPr>
         <w:rPr/>
       </w:pPr>
@@ -3842,7 +4375,7 @@
         <w:pStyle w:val="Heading1"/>
         <w:numPr>
           <w:ilvl w:val="0"/>
-          <w:numId w:val="2"/>
+          <w:numId w:val="3"/>
         </w:numPr>
         <w:rPr/>
       </w:pPr>
@@ -3865,7 +4398,7 @@
         <w:pStyle w:val="Heading1"/>
         <w:numPr>
           <w:ilvl w:val="0"/>
-          <w:numId w:val="2"/>
+          <w:numId w:val="3"/>
         </w:numPr>
         <w:spacing w:before="240" w:after="120"/>
         <w:rPr/>
@@ -4077,11 +4610,106 @@
       </w:pPr>
     </w:lvl>
   </w:abstractNum>
+  <w:abstractNum w:abstractNumId="3">
+    <w:lvl w:ilvl="0">
+      <w:start w:val="1"/>
+      <w:numFmt w:val="none"/>
+      <w:suff w:val="nothing"/>
+      <w:lvlText w:val=""/>
+      <w:lvlJc w:val="left"/>
+      <w:pPr>
+        <w:ind w:left="0" w:hanging="0"/>
+      </w:pPr>
+    </w:lvl>
+    <w:lvl w:ilvl="1">
+      <w:start w:val="1"/>
+      <w:numFmt w:val="none"/>
+      <w:suff w:val="nothing"/>
+      <w:lvlText w:val=""/>
+      <w:lvlJc w:val="left"/>
+      <w:pPr>
+        <w:ind w:left="0" w:hanging="0"/>
+      </w:pPr>
+    </w:lvl>
+    <w:lvl w:ilvl="2">
+      <w:start w:val="1"/>
+      <w:numFmt w:val="none"/>
+      <w:suff w:val="nothing"/>
+      <w:lvlText w:val=""/>
+      <w:lvlJc w:val="left"/>
+      <w:pPr>
+        <w:ind w:left="0" w:hanging="0"/>
+      </w:pPr>
+    </w:lvl>
+    <w:lvl w:ilvl="3">
+      <w:start w:val="1"/>
+      <w:numFmt w:val="none"/>
+      <w:suff w:val="nothing"/>
+      <w:lvlText w:val=""/>
+      <w:lvlJc w:val="left"/>
+      <w:pPr>
+        <w:ind w:left="0" w:hanging="0"/>
+      </w:pPr>
+    </w:lvl>
+    <w:lvl w:ilvl="4">
+      <w:start w:val="1"/>
+      <w:numFmt w:val="none"/>
+      <w:suff w:val="nothing"/>
+      <w:lvlText w:val=""/>
+      <w:lvlJc w:val="left"/>
+      <w:pPr>
+        <w:ind w:left="0" w:hanging="0"/>
+      </w:pPr>
+    </w:lvl>
+    <w:lvl w:ilvl="5">
+      <w:start w:val="1"/>
+      <w:numFmt w:val="none"/>
+      <w:suff w:val="nothing"/>
+      <w:lvlText w:val=""/>
+      <w:lvlJc w:val="left"/>
+      <w:pPr>
+        <w:ind w:left="0" w:hanging="0"/>
+      </w:pPr>
+    </w:lvl>
+    <w:lvl w:ilvl="6">
+      <w:start w:val="1"/>
+      <w:numFmt w:val="none"/>
+      <w:suff w:val="nothing"/>
+      <w:lvlText w:val=""/>
+      <w:lvlJc w:val="left"/>
+      <w:pPr>
+        <w:ind w:left="0" w:hanging="0"/>
+      </w:pPr>
+    </w:lvl>
+    <w:lvl w:ilvl="7">
+      <w:start w:val="1"/>
+      <w:numFmt w:val="none"/>
+      <w:suff w:val="nothing"/>
+      <w:lvlText w:val=""/>
+      <w:lvlJc w:val="left"/>
+      <w:pPr>
+        <w:ind w:left="0" w:hanging="0"/>
+      </w:pPr>
+    </w:lvl>
+    <w:lvl w:ilvl="8">
+      <w:start w:val="1"/>
+      <w:numFmt w:val="none"/>
+      <w:suff w:val="nothing"/>
+      <w:lvlText w:val=""/>
+      <w:lvlJc w:val="left"/>
+      <w:pPr>
+        <w:ind w:left="0" w:hanging="0"/>
+      </w:pPr>
+    </w:lvl>
+  </w:abstractNum>
   <w:num w:numId="1">
     <w:abstractNumId w:val="1"/>
   </w:num>
   <w:num w:numId="2">
     <w:abstractNumId w:val="2"/>
+  </w:num>
+  <w:num w:numId="3">
+    <w:abstractNumId w:val="3"/>
   </w:num>
 </w:numbering>
 </file>
@@ -4093,6 +4721,7 @@
       <w:rPr>
         <w:rFonts w:ascii="Liberation Serif" w:hAnsi="Liberation Serif" w:eastAsia="Noto Sans CJK SC Regular" w:cs="Lohit Devanagari"/>
         <w:kern w:val="2"/>
+        <w:sz w:val="20"/>
         <w:szCs w:val="24"/>
         <w:lang w:val="en-US" w:eastAsia="zh-CN" w:bidi="hi-IN"/>
       </w:rPr>
@@ -4106,7 +4735,7 @@
     <w:qFormat/>
     <w:pPr>
       <w:widowControl/>
-      <w:overflowPunct w:val="false"/>
+      <w:overflowPunct w:val="true"/>
       <w:bidi w:val="0"/>
       <w:jc w:val="left"/>
     </w:pPr>
@@ -4141,7 +4770,6 @@
   <w:style w:type="paragraph" w:styleId="Heading2">
     <w:name w:val="Heading 2"/>
     <w:basedOn w:val="Heading"/>
-    <w:next w:val="TextBody"/>
     <w:qFormat/>
     <w:pPr>
       <w:numPr>
@@ -4161,7 +4789,6 @@
   <w:style w:type="paragraph" w:styleId="Heading3">
     <w:name w:val="Heading 3"/>
     <w:basedOn w:val="Heading"/>
-    <w:next w:val="TextBody"/>
     <w:qFormat/>
     <w:pPr>
       <w:numPr>
@@ -4303,5 +4930,12 @@
     </w:pPr>
     <w:rPr/>
   </w:style>
+  <w:style w:type="paragraph" w:styleId="FrameContents">
+    <w:name w:val="Frame Contents"/>
+    <w:basedOn w:val="Normal"/>
+    <w:qFormat/>
+    <w:pPr/>
+    <w:rPr/>
+  </w:style>
 </w:styles>
 </file>
</xml_diff>

<commit_message>
Change Vt from 220 to 175. Update report. Simulations NOT updated yet.
</commit_message>
<xml_diff>
--- a/Report.docx
+++ b/Report.docx
@@ -356,7 +356,7 @@
                 <wp:positionV relativeFrom="paragraph">
                   <wp:posOffset>635</wp:posOffset>
                 </wp:positionV>
-                <wp:extent cx="3656965" cy="2739390"/>
+                <wp:extent cx="3657600" cy="2740025"/>
                 <wp:effectExtent l="0" t="0" r="0" b="0"/>
                 <wp:wrapTopAndBottom/>
                 <wp:docPr id="1" name="Frame1"/>
@@ -367,7 +367,7 @@
                       <wps:spPr>
                         <a:xfrm>
                           <a:off x="0" y="0"/>
-                          <a:ext cx="3656160" cy="2738880"/>
+                          <a:ext cx="3656880" cy="2739240"/>
                         </a:xfrm>
                         <a:prstGeom prst="rect">
                           <a:avLst/>
@@ -390,14 +390,10 @@
                               <w:pStyle w:val="Figure"/>
                               <w:spacing w:before="120" w:after="120"/>
                               <w:jc w:val="center"/>
-                              <w:rPr>
-                                <w:color w:val="auto"/>
-                              </w:rPr>
+                              <w:rPr/>
                             </w:pPr>
                             <w:r>
-                              <w:rPr>
-                                <w:color w:val="auto"/>
-                              </w:rPr>
+                              <w:rPr/>
                               <w:drawing>
                                 <wp:inline distT="0" distB="0" distL="0" distR="0">
                                   <wp:extent cx="3656330" cy="2454910"/>
@@ -451,9 +447,7 @@
                               <w:t xml:space="preserve">Figure </w:t>
                             </w:r>
                             <w:r>
-                              <w:rPr>
-                                <w:color w:val="auto"/>
-                              </w:rPr>
+                              <w:rPr/>
                               <w:fldChar w:fldCharType="begin"/>
                             </w:r>
                             <w:r>
@@ -493,7 +487,7 @@
           </mc:Choice>
           <mc:Fallback>
             <w:pict>
-              <v:rect id="shape_0" ID="Frame1" stroked="f" style="position:absolute;margin-left:81.7pt;margin-top:0.05pt;width:287.85pt;height:215.6pt;mso-position-horizontal:center">
+              <v:rect id="shape_0" ID="Frame1" stroked="f" style="position:absolute;margin-left:81.65pt;margin-top:0.05pt;width:287.9pt;height:215.65pt;mso-position-horizontal:center">
                 <w10:wrap type="square"/>
                 <v:fill o:detectmouseclick="t" on="false"/>
                 <v:stroke color="#3465a4" joinstyle="round" endcap="flat"/>
@@ -504,14 +498,10 @@
                         <w:pStyle w:val="Figure"/>
                         <w:spacing w:before="120" w:after="120"/>
                         <w:jc w:val="center"/>
-                        <w:rPr>
-                          <w:color w:val="auto"/>
-                        </w:rPr>
+                        <w:rPr/>
                       </w:pPr>
                       <w:r>
-                        <w:rPr>
-                          <w:color w:val="auto"/>
-                        </w:rPr>
+                        <w:rPr/>
                         <w:drawing>
                           <wp:inline distT="0" distB="0" distL="0" distR="0">
                             <wp:extent cx="3656330" cy="2454910"/>
@@ -565,9 +555,7 @@
                         <w:t xml:space="preserve">Figure </w:t>
                       </w:r>
                       <w:r>
-                        <w:rPr>
-                          <w:color w:val="auto"/>
-                        </w:rPr>
+                        <w:rPr/>
                         <w:fldChar w:fldCharType="begin"/>
                       </w:r>
                       <w:r>
@@ -802,11 +790,7 @@
         <w:tc>
           <w:tcPr>
             <w:tcW w:w="2432" w:type="dxa"/>
-            <w:tcBorders>
-              <w:top w:val="single" w:sz="4" w:space="0" w:color="000000"/>
-              <w:bottom w:val="single" w:sz="4" w:space="0" w:color="000000"/>
-              <w:insideH w:val="single" w:sz="4" w:space="0" w:color="000000"/>
-            </w:tcBorders>
+            <w:tcBorders/>
             <w:shd w:fill="auto" w:val="clear"/>
           </w:tcPr>
           <w:p>
@@ -854,11 +838,7 @@
         <w:tc>
           <w:tcPr>
             <w:tcW w:w="2521" w:type="dxa"/>
-            <w:tcBorders>
-              <w:top w:val="single" w:sz="4" w:space="0" w:color="000000"/>
-              <w:bottom w:val="single" w:sz="4" w:space="0" w:color="000000"/>
-              <w:insideH w:val="single" w:sz="4" w:space="0" w:color="000000"/>
-            </w:tcBorders>
+            <w:tcBorders/>
             <w:shd w:fill="auto" w:val="clear"/>
           </w:tcPr>
           <w:p>
@@ -908,11 +888,7 @@
         <w:tc>
           <w:tcPr>
             <w:tcW w:w="2432" w:type="dxa"/>
-            <w:tcBorders>
-              <w:top w:val="single" w:sz="4" w:space="0" w:color="000000"/>
-              <w:bottom w:val="single" w:sz="4" w:space="0" w:color="000000"/>
-              <w:insideH w:val="single" w:sz="4" w:space="0" w:color="000000"/>
-            </w:tcBorders>
+            <w:tcBorders/>
             <w:shd w:fill="auto" w:val="clear"/>
           </w:tcPr>
           <w:p>
@@ -960,11 +936,7 @@
         <w:tc>
           <w:tcPr>
             <w:tcW w:w="2521" w:type="dxa"/>
-            <w:tcBorders>
-              <w:top w:val="single" w:sz="4" w:space="0" w:color="000000"/>
-              <w:bottom w:val="single" w:sz="4" w:space="0" w:color="000000"/>
-              <w:insideH w:val="single" w:sz="4" w:space="0" w:color="000000"/>
-            </w:tcBorders>
+            <w:tcBorders/>
             <w:shd w:fill="auto" w:val="clear"/>
           </w:tcPr>
           <w:p>
@@ -1014,11 +986,7 @@
         <w:tc>
           <w:tcPr>
             <w:tcW w:w="2432" w:type="dxa"/>
-            <w:tcBorders>
-              <w:top w:val="single" w:sz="4" w:space="0" w:color="000000"/>
-              <w:bottom w:val="single" w:sz="4" w:space="0" w:color="000000"/>
-              <w:insideH w:val="single" w:sz="4" w:space="0" w:color="000000"/>
-            </w:tcBorders>
+            <w:tcBorders/>
             <w:shd w:fill="auto" w:val="clear"/>
           </w:tcPr>
           <w:p>
@@ -1066,11 +1034,7 @@
         <w:tc>
           <w:tcPr>
             <w:tcW w:w="2521" w:type="dxa"/>
-            <w:tcBorders>
-              <w:top w:val="single" w:sz="4" w:space="0" w:color="000000"/>
-              <w:bottom w:val="single" w:sz="4" w:space="0" w:color="000000"/>
-              <w:insideH w:val="single" w:sz="4" w:space="0" w:color="000000"/>
-            </w:tcBorders>
+            <w:tcBorders/>
             <w:shd w:fill="auto" w:val="clear"/>
           </w:tcPr>
           <w:p>
@@ -1120,11 +1084,7 @@
         <w:tc>
           <w:tcPr>
             <w:tcW w:w="2432" w:type="dxa"/>
-            <w:tcBorders>
-              <w:top w:val="single" w:sz="4" w:space="0" w:color="000000"/>
-              <w:bottom w:val="single" w:sz="4" w:space="0" w:color="000000"/>
-              <w:insideH w:val="single" w:sz="4" w:space="0" w:color="000000"/>
-            </w:tcBorders>
+            <w:tcBorders/>
             <w:shd w:fill="auto" w:val="clear"/>
           </w:tcPr>
           <w:p>
@@ -1172,11 +1132,7 @@
         <w:tc>
           <w:tcPr>
             <w:tcW w:w="2521" w:type="dxa"/>
-            <w:tcBorders>
-              <w:top w:val="single" w:sz="4" w:space="0" w:color="000000"/>
-              <w:bottom w:val="single" w:sz="4" w:space="0" w:color="000000"/>
-              <w:insideH w:val="single" w:sz="4" w:space="0" w:color="000000"/>
-            </w:tcBorders>
+            <w:tcBorders/>
             <w:shd w:fill="auto" w:val="clear"/>
           </w:tcPr>
           <w:p>
@@ -1226,11 +1182,7 @@
         <w:tc>
           <w:tcPr>
             <w:tcW w:w="2432" w:type="dxa"/>
-            <w:tcBorders>
-              <w:top w:val="single" w:sz="4" w:space="0" w:color="000000"/>
-              <w:bottom w:val="single" w:sz="4" w:space="0" w:color="000000"/>
-              <w:insideH w:val="single" w:sz="4" w:space="0" w:color="000000"/>
-            </w:tcBorders>
+            <w:tcBorders/>
             <w:shd w:fill="auto" w:val="clear"/>
           </w:tcPr>
           <w:p>
@@ -1278,11 +1230,7 @@
         <w:tc>
           <w:tcPr>
             <w:tcW w:w="2521" w:type="dxa"/>
-            <w:tcBorders>
-              <w:top w:val="single" w:sz="4" w:space="0" w:color="000000"/>
-              <w:bottom w:val="single" w:sz="4" w:space="0" w:color="000000"/>
-              <w:insideH w:val="single" w:sz="4" w:space="0" w:color="000000"/>
-            </w:tcBorders>
+            <w:tcBorders/>
             <w:shd w:fill="auto" w:val="clear"/>
           </w:tcPr>
           <w:p>
@@ -1332,11 +1280,7 @@
         <w:tc>
           <w:tcPr>
             <w:tcW w:w="2432" w:type="dxa"/>
-            <w:tcBorders>
-              <w:top w:val="single" w:sz="4" w:space="0" w:color="000000"/>
-              <w:bottom w:val="single" w:sz="4" w:space="0" w:color="000000"/>
-              <w:insideH w:val="single" w:sz="4" w:space="0" w:color="000000"/>
-            </w:tcBorders>
+            <w:tcBorders/>
             <w:shd w:fill="auto" w:val="clear"/>
           </w:tcPr>
           <w:p>
@@ -1384,11 +1328,7 @@
         <w:tc>
           <w:tcPr>
             <w:tcW w:w="2521" w:type="dxa"/>
-            <w:tcBorders>
-              <w:top w:val="single" w:sz="4" w:space="0" w:color="000000"/>
-              <w:bottom w:val="single" w:sz="4" w:space="0" w:color="000000"/>
-              <w:insideH w:val="single" w:sz="4" w:space="0" w:color="000000"/>
-            </w:tcBorders>
+            <w:tcBorders/>
             <w:shd w:fill="auto" w:val="clear"/>
           </w:tcPr>
           <w:p>
@@ -1439,7 +1379,6 @@
           <w:tcPr>
             <w:tcW w:w="2432" w:type="dxa"/>
             <w:tcBorders>
-              <w:top w:val="single" w:sz="12" w:space="0" w:color="000000"/>
               <w:bottom w:val="single" w:sz="12" w:space="0" w:color="000000"/>
               <w:insideH w:val="single" w:sz="12" w:space="0" w:color="000000"/>
             </w:tcBorders>
@@ -1490,7 +1429,6 @@
           <w:tcPr>
             <w:tcW w:w="2521" w:type="dxa"/>
             <w:tcBorders>
-              <w:top w:val="single" w:sz="12" w:space="0" w:color="000000"/>
               <w:bottom w:val="single" w:sz="12" w:space="0" w:color="000000"/>
               <w:insideH w:val="single" w:sz="12" w:space="0" w:color="000000"/>
             </w:tcBorders>
@@ -1541,6 +1479,15 @@
     </w:tbl>
     <w:p>
       <w:pPr>
+        <w:pStyle w:val="Normal"/>
+        <w:rPr/>
+      </w:pPr>
+      <w:r>
+        <w:rPr/>
+      </w:r>
+    </w:p>
+    <w:p>
+      <w:pPr>
         <w:pStyle w:val="TextBody"/>
         <w:jc w:val="left"/>
         <w:rPr/>
@@ -2132,7 +2079,7 @@
                 <wp:positionV relativeFrom="paragraph">
                   <wp:posOffset>-85090</wp:posOffset>
                 </wp:positionV>
-                <wp:extent cx="3935095" cy="2134235"/>
+                <wp:extent cx="3935730" cy="2134870"/>
                 <wp:effectExtent l="0" t="0" r="0" b="0"/>
                 <wp:wrapTopAndBottom/>
                 <wp:docPr id="5" name="Frame2"/>
@@ -2143,7 +2090,7 @@
                       <wps:spPr>
                         <a:xfrm>
                           <a:off x="0" y="0"/>
-                          <a:ext cx="3934440" cy="2133720"/>
+                          <a:ext cx="3935160" cy="2134080"/>
                         </a:xfrm>
                         <a:prstGeom prst="rect">
                           <a:avLst/>
@@ -2166,14 +2113,10 @@
                               <w:pStyle w:val="Figure"/>
                               <w:spacing w:before="120" w:after="120"/>
                               <w:jc w:val="center"/>
-                              <w:rPr>
-                                <w:color w:val="auto"/>
-                              </w:rPr>
+                              <w:rPr/>
                             </w:pPr>
                             <w:r>
-                              <w:rPr>
-                                <w:color w:val="auto"/>
-                              </w:rPr>
+                              <w:rPr/>
                               <w:drawing>
                                 <wp:inline distT="0" distB="0" distL="0" distR="0">
                                   <wp:extent cx="3934460" cy="1849755"/>
@@ -2228,9 +2171,7 @@
                               <w:t xml:space="preserve">Figure </w:t>
                             </w:r>
                             <w:r>
-                              <w:rPr>
-                                <w:color w:val="auto"/>
-                              </w:rPr>
+                              <w:rPr/>
                               <w:fldChar w:fldCharType="begin"/>
                             </w:r>
                             <w:r>
@@ -2270,7 +2211,7 @@
           </mc:Choice>
           <mc:Fallback>
             <w:pict>
-              <v:rect id="shape_0" ID="Frame2" stroked="f" style="position:absolute;margin-left:70.75pt;margin-top:-6.7pt;width:309.75pt;height:167.95pt;mso-position-horizontal:center">
+              <v:rect id="shape_0" ID="Frame2" stroked="f" style="position:absolute;margin-left:70.7pt;margin-top:-6.7pt;width:309.8pt;height:168pt;mso-position-horizontal:center">
                 <w10:wrap type="square"/>
                 <v:fill o:detectmouseclick="t" on="false"/>
                 <v:stroke color="#3465a4" joinstyle="round" endcap="flat"/>
@@ -2281,14 +2222,10 @@
                         <w:pStyle w:val="Figure"/>
                         <w:spacing w:before="120" w:after="120"/>
                         <w:jc w:val="center"/>
-                        <w:rPr>
-                          <w:color w:val="auto"/>
-                        </w:rPr>
+                        <w:rPr/>
                       </w:pPr>
                       <w:r>
-                        <w:rPr>
-                          <w:color w:val="auto"/>
-                        </w:rPr>
+                        <w:rPr/>
                         <w:drawing>
                           <wp:inline distT="0" distB="0" distL="0" distR="0">
                             <wp:extent cx="3934460" cy="1849755"/>
@@ -2343,9 +2280,7 @@
                         <w:t xml:space="preserve">Figure </w:t>
                       </w:r>
                       <w:r>
-                        <w:rPr>
-                          <w:color w:val="auto"/>
-                        </w:rPr>
+                        <w:rPr/>
                         <w:fldChar w:fldCharType="begin"/>
                       </w:r>
                       <w:r>
@@ -2455,7 +2390,21 @@
       </w:r>
       <w:r>
         <w:rPr/>
-        <w:t>.</w:t>
+        <w:t xml:space="preserve">. </w:t>
+      </w:r>
+      <w:r>
+        <w:rPr/>
+        <w:t>A terminal voltage of 175 V is chosen since the problem specifies that V</w:t>
+      </w:r>
+      <w:r>
+        <w:rPr>
+          <w:vertAlign w:val="subscript"/>
+        </w:rPr>
+        <w:t>max</w:t>
+      </w:r>
+      <w:r>
+        <w:rPr/>
+        <w:t xml:space="preserve"> &lt; 180 V, but lower voltages require higher current to get the same power output.</w:t>
       </w:r>
     </w:p>
     <w:p>
@@ -2490,7 +2439,35 @@
       </w:r>
       <w:r>
         <w:rPr/>
-        <w:t>: Equivalent Ea for Various Load Conditions</w:t>
+        <w:t>: Equivalent E</w:t>
+      </w:r>
+      <w:r>
+        <w:rPr>
+          <w:vertAlign w:val="subscript"/>
+        </w:rPr>
+        <w:t>a</w:t>
+      </w:r>
+      <w:r>
+        <w:rPr/>
+        <w:t xml:space="preserve"> for Various Load Conditions, </w:t>
+      </w:r>
+      <w:r>
+        <w:rPr/>
+        <w:t>V</w:t>
+      </w:r>
+      <w:r>
+        <w:rPr>
+          <w:vertAlign w:val="subscript"/>
+        </w:rPr>
+        <w:t>t</w:t>
+      </w:r>
+      <w:r>
+        <w:rPr>
+          <w:position w:val="0"/>
+          <w:sz w:val="24"/>
+          <w:vertAlign w:val="baseline"/>
+        </w:rPr>
+        <w:t xml:space="preserve"> = 175 V</w:t>
       </w:r>
     </w:p>
     <w:tbl>
@@ -2499,9 +2476,9 @@
         <w:jc w:val="center"/>
         <w:tblInd w:w="0" w:type="dxa"/>
         <w:tblBorders>
-          <w:top w:val="single" w:sz="8" w:space="0" w:color="000000"/>
-          <w:bottom w:val="single" w:sz="2" w:space="0" w:color="000000"/>
-          <w:insideH w:val="single" w:sz="2" w:space="0" w:color="000000"/>
+          <w:top w:val="single" w:sz="12" w:space="0" w:color="000000"/>
+          <w:bottom w:val="single" w:sz="4" w:space="0" w:color="000000"/>
+          <w:insideH w:val="single" w:sz="4" w:space="0" w:color="000000"/>
         </w:tblBorders>
         <w:tblCellMar>
           <w:top w:w="55" w:type="dxa"/>
@@ -2524,11 +2501,12 @@
           <w:tcPr>
             <w:tcW w:w="2606" w:type="dxa"/>
             <w:tcBorders>
-              <w:top w:val="single" w:sz="8" w:space="0" w:color="000000"/>
-              <w:bottom w:val="single" w:sz="2" w:space="0" w:color="000000"/>
-              <w:insideH w:val="single" w:sz="2" w:space="0" w:color="000000"/>
+              <w:top w:val="single" w:sz="12" w:space="0" w:color="000000"/>
+              <w:bottom w:val="single" w:sz="4" w:space="0" w:color="000000"/>
+              <w:insideH w:val="single" w:sz="4" w:space="0" w:color="000000"/>
             </w:tcBorders>
             <w:shd w:fill="auto" w:val="clear"/>
+            <w:vAlign w:val="center"/>
           </w:tcPr>
           <w:p>
             <w:pPr>
@@ -2548,11 +2526,12 @@
           <w:tcPr>
             <w:tcW w:w="1402" w:type="dxa"/>
             <w:tcBorders>
-              <w:top w:val="single" w:sz="8" w:space="0" w:color="000000"/>
-              <w:bottom w:val="single" w:sz="2" w:space="0" w:color="000000"/>
-              <w:insideH w:val="single" w:sz="2" w:space="0" w:color="000000"/>
+              <w:top w:val="single" w:sz="12" w:space="0" w:color="000000"/>
+              <w:bottom w:val="single" w:sz="4" w:space="0" w:color="000000"/>
+              <w:insideH w:val="single" w:sz="4" w:space="0" w:color="000000"/>
             </w:tcBorders>
             <w:shd w:fill="auto" w:val="clear"/>
+            <w:vAlign w:val="center"/>
           </w:tcPr>
           <w:p>
             <w:pPr>
@@ -2569,11 +2548,12 @@
           <w:tcPr>
             <w:tcW w:w="1553" w:type="dxa"/>
             <w:tcBorders>
-              <w:top w:val="single" w:sz="8" w:space="0" w:color="000000"/>
-              <w:bottom w:val="single" w:sz="2" w:space="0" w:color="000000"/>
-              <w:insideH w:val="single" w:sz="2" w:space="0" w:color="000000"/>
+              <w:top w:val="single" w:sz="12" w:space="0" w:color="000000"/>
+              <w:bottom w:val="single" w:sz="4" w:space="0" w:color="000000"/>
+              <w:insideH w:val="single" w:sz="4" w:space="0" w:color="000000"/>
             </w:tcBorders>
             <w:shd w:fill="auto" w:val="clear"/>
+            <w:vAlign w:val="center"/>
           </w:tcPr>
           <w:p>
             <w:pPr>
@@ -2605,11 +2585,12 @@
           <w:tcPr>
             <w:tcW w:w="1825" w:type="dxa"/>
             <w:tcBorders>
-              <w:top w:val="single" w:sz="8" w:space="0" w:color="000000"/>
-              <w:bottom w:val="single" w:sz="2" w:space="0" w:color="000000"/>
-              <w:insideH w:val="single" w:sz="2" w:space="0" w:color="000000"/>
+              <w:top w:val="single" w:sz="12" w:space="0" w:color="000000"/>
+              <w:bottom w:val="single" w:sz="4" w:space="0" w:color="000000"/>
+              <w:insideH w:val="single" w:sz="4" w:space="0" w:color="000000"/>
             </w:tcBorders>
             <w:shd w:fill="auto" w:val="clear"/>
+            <w:vAlign w:val="center"/>
           </w:tcPr>
           <w:p>
             <w:pPr>
@@ -2617,15 +2598,20 @@
               <w:rPr/>
             </w:pPr>
             <w:r>
+              <w:rPr>
+                <w:position w:val="0"/>
+                <w:sz w:val="24"/>
+                <w:sz w:val="24"/>
+                <w:vertAlign w:val="baseline"/>
+              </w:rPr>
+              <w:t>External</w:t>
+            </w:r>
+          </w:p>
+          <w:p>
+            <w:pPr>
+              <w:pStyle w:val="TableHeading"/>
               <w:rPr/>
-              <w:t>ω</w:t>
-            </w:r>
-            <w:r>
-              <w:rPr>
-                <w:vertAlign w:val="subscript"/>
-              </w:rPr>
-              <w:t>m</w:t>
-            </w:r>
+            </w:pPr>
             <w:r>
               <w:rPr>
                 <w:position w:val="0"/>
@@ -2633,7 +2619,7 @@
                 <w:sz w:val="24"/>
                 <w:vertAlign w:val="baseline"/>
               </w:rPr>
-              <w:t xml:space="preserve"> (% Rated)</w:t>
+              <w:t>T (N-m)</w:t>
             </w:r>
           </w:p>
         </w:tc>
@@ -2643,11 +2629,7 @@
         <w:tc>
           <w:tcPr>
             <w:tcW w:w="2606" w:type="dxa"/>
-            <w:tcBorders>
-              <w:top w:val="single" w:sz="2" w:space="0" w:color="000000"/>
-              <w:bottom w:val="single" w:sz="2" w:space="0" w:color="000000"/>
-              <w:insideH w:val="single" w:sz="2" w:space="0" w:color="000000"/>
-            </w:tcBorders>
+            <w:tcBorders/>
             <w:shd w:fill="auto" w:val="clear"/>
           </w:tcPr>
           <w:p>
@@ -2666,11 +2648,7 @@
         <w:tc>
           <w:tcPr>
             <w:tcW w:w="1402" w:type="dxa"/>
-            <w:tcBorders>
-              <w:top w:val="single" w:sz="2" w:space="0" w:color="000000"/>
-              <w:bottom w:val="single" w:sz="2" w:space="0" w:color="000000"/>
-              <w:insideH w:val="single" w:sz="2" w:space="0" w:color="000000"/>
-            </w:tcBorders>
+            <w:tcBorders/>
             <w:shd w:fill="auto" w:val="clear"/>
           </w:tcPr>
           <w:p>
@@ -2688,11 +2666,7 @@
         <w:tc>
           <w:tcPr>
             <w:tcW w:w="1553" w:type="dxa"/>
-            <w:tcBorders>
-              <w:top w:val="single" w:sz="2" w:space="0" w:color="000000"/>
-              <w:bottom w:val="single" w:sz="2" w:space="0" w:color="000000"/>
-              <w:insideH w:val="single" w:sz="2" w:space="0" w:color="000000"/>
-            </w:tcBorders>
+            <w:tcBorders/>
             <w:shd w:fill="auto" w:val="clear"/>
           </w:tcPr>
           <w:p>
@@ -2710,11 +2684,7 @@
         <w:tc>
           <w:tcPr>
             <w:tcW w:w="1825" w:type="dxa"/>
-            <w:tcBorders>
-              <w:top w:val="single" w:sz="2" w:space="0" w:color="000000"/>
-              <w:bottom w:val="single" w:sz="2" w:space="0" w:color="000000"/>
-              <w:insideH w:val="single" w:sz="2" w:space="0" w:color="000000"/>
-            </w:tcBorders>
+            <w:tcBorders/>
             <w:shd w:fill="auto" w:val="clear"/>
           </w:tcPr>
           <w:p>
@@ -2725,7 +2695,7 @@
             </w:pPr>
             <w:r>
               <w:rPr/>
-              <w:t>0</w:t>
+              <w:t>283</w:t>
             </w:r>
           </w:p>
         </w:tc>
@@ -2735,11 +2705,7 @@
         <w:tc>
           <w:tcPr>
             <w:tcW w:w="2606" w:type="dxa"/>
-            <w:tcBorders>
-              <w:top w:val="single" w:sz="2" w:space="0" w:color="000000"/>
-              <w:bottom w:val="single" w:sz="2" w:space="0" w:color="000000"/>
-              <w:insideH w:val="single" w:sz="2" w:space="0" w:color="000000"/>
-            </w:tcBorders>
+            <w:tcBorders/>
             <w:shd w:fill="auto" w:val="clear"/>
           </w:tcPr>
           <w:p>
@@ -2758,11 +2724,7 @@
         <w:tc>
           <w:tcPr>
             <w:tcW w:w="1402" w:type="dxa"/>
-            <w:tcBorders>
-              <w:top w:val="single" w:sz="2" w:space="0" w:color="000000"/>
-              <w:bottom w:val="single" w:sz="2" w:space="0" w:color="000000"/>
-              <w:insideH w:val="single" w:sz="2" w:space="0" w:color="000000"/>
-            </w:tcBorders>
+            <w:tcBorders/>
             <w:shd w:fill="auto" w:val="clear"/>
           </w:tcPr>
           <w:p>
@@ -2773,18 +2735,14 @@
             </w:pPr>
             <w:r>
               <w:rPr/>
-              <w:t>218</w:t>
+              <w:t>171</w:t>
             </w:r>
           </w:p>
         </w:tc>
         <w:tc>
           <w:tcPr>
             <w:tcW w:w="1553" w:type="dxa"/>
-            <w:tcBorders>
-              <w:top w:val="single" w:sz="2" w:space="0" w:color="000000"/>
-              <w:bottom w:val="single" w:sz="2" w:space="0" w:color="000000"/>
-              <w:insideH w:val="single" w:sz="2" w:space="0" w:color="000000"/>
-            </w:tcBorders>
+            <w:tcBorders/>
             <w:shd w:fill="auto" w:val="clear"/>
           </w:tcPr>
           <w:p>
@@ -2795,18 +2753,14 @@
             </w:pPr>
             <w:r>
               <w:rPr/>
-              <w:t>169</w:t>
+              <w:t>133</w:t>
             </w:r>
           </w:p>
         </w:tc>
         <w:tc>
           <w:tcPr>
             <w:tcW w:w="1825" w:type="dxa"/>
-            <w:tcBorders>
-              <w:top w:val="single" w:sz="2" w:space="0" w:color="000000"/>
-              <w:bottom w:val="single" w:sz="2" w:space="0" w:color="000000"/>
-              <w:insideH w:val="single" w:sz="2" w:space="0" w:color="000000"/>
-            </w:tcBorders>
+            <w:tcBorders/>
             <w:shd w:fill="auto" w:val="clear"/>
           </w:tcPr>
           <w:p>
@@ -2817,7 +2771,7 @@
             </w:pPr>
             <w:r>
               <w:rPr/>
-              <w:t>108</w:t>
+              <w:t>2.6</w:t>
             </w:r>
           </w:p>
         </w:tc>
@@ -2828,9 +2782,8 @@
           <w:tcPr>
             <w:tcW w:w="2606" w:type="dxa"/>
             <w:tcBorders>
-              <w:top w:val="single" w:sz="2" w:space="0" w:color="000000"/>
-              <w:bottom w:val="single" w:sz="2" w:space="0" w:color="000000"/>
-              <w:insideH w:val="single" w:sz="2" w:space="0" w:color="000000"/>
+              <w:bottom w:val="single" w:sz="12" w:space="0" w:color="000000"/>
+              <w:insideH w:val="single" w:sz="12" w:space="0" w:color="000000"/>
             </w:tcBorders>
             <w:shd w:fill="auto" w:val="clear"/>
           </w:tcPr>
@@ -2851,9 +2804,8 @@
           <w:tcPr>
             <w:tcW w:w="1402" w:type="dxa"/>
             <w:tcBorders>
-              <w:top w:val="single" w:sz="2" w:space="0" w:color="000000"/>
-              <w:bottom w:val="single" w:sz="2" w:space="0" w:color="000000"/>
-              <w:insideH w:val="single" w:sz="2" w:space="0" w:color="000000"/>
+              <w:bottom w:val="single" w:sz="12" w:space="0" w:color="000000"/>
+              <w:insideH w:val="single" w:sz="12" w:space="0" w:color="000000"/>
             </w:tcBorders>
             <w:shd w:fill="auto" w:val="clear"/>
           </w:tcPr>
@@ -2865,7 +2817,7 @@
             </w:pPr>
             <w:r>
               <w:rPr/>
-              <w:t>212</w:t>
+              <w:t>164</w:t>
             </w:r>
           </w:p>
         </w:tc>
@@ -2873,9 +2825,8 @@
           <w:tcPr>
             <w:tcW w:w="1553" w:type="dxa"/>
             <w:tcBorders>
-              <w:top w:val="single" w:sz="2" w:space="0" w:color="000000"/>
-              <w:bottom w:val="single" w:sz="2" w:space="0" w:color="000000"/>
-              <w:insideH w:val="single" w:sz="2" w:space="0" w:color="000000"/>
+              <w:bottom w:val="single" w:sz="12" w:space="0" w:color="000000"/>
+              <w:insideH w:val="single" w:sz="12" w:space="0" w:color="000000"/>
             </w:tcBorders>
             <w:shd w:fill="auto" w:val="clear"/>
           </w:tcPr>
@@ -2887,7 +2838,7 @@
             </w:pPr>
             <w:r>
               <w:rPr/>
-              <w:t>165</w:t>
+              <w:t>127</w:t>
             </w:r>
           </w:p>
         </w:tc>
@@ -2895,9 +2846,8 @@
           <w:tcPr>
             <w:tcW w:w="1825" w:type="dxa"/>
             <w:tcBorders>
-              <w:top w:val="single" w:sz="2" w:space="0" w:color="000000"/>
-              <w:bottom w:val="single" w:sz="2" w:space="0" w:color="000000"/>
-              <w:insideH w:val="single" w:sz="2" w:space="0" w:color="000000"/>
+              <w:bottom w:val="single" w:sz="12" w:space="0" w:color="000000"/>
+              <w:insideH w:val="single" w:sz="12" w:space="0" w:color="000000"/>
             </w:tcBorders>
             <w:shd w:fill="auto" w:val="clear"/>
           </w:tcPr>
@@ -2909,98 +2859,7 @@
             </w:pPr>
             <w:r>
               <w:rPr/>
-              <w:t>105</w:t>
-            </w:r>
-          </w:p>
-        </w:tc>
-      </w:tr>
-      <w:tr>
-        <w:trPr/>
-        <w:tc>
-          <w:tcPr>
-            <w:tcW w:w="2606" w:type="dxa"/>
-            <w:tcBorders>
-              <w:top w:val="single" w:sz="8" w:space="0" w:color="000000"/>
-              <w:bottom w:val="single" w:sz="8" w:space="0" w:color="000000"/>
-              <w:insideH w:val="single" w:sz="8" w:space="0" w:color="000000"/>
-            </w:tcBorders>
-            <w:shd w:fill="auto" w:val="clear"/>
-          </w:tcPr>
-          <w:p>
-            <w:pPr>
-              <w:pStyle w:val="TableContents"/>
-              <w:jc w:val="center"/>
-              <w:rPr/>
-            </w:pPr>
-            <w:r>
-              <w:rPr/>
-              <w:t>Full Load</w:t>
-            </w:r>
-          </w:p>
-        </w:tc>
-        <w:tc>
-          <w:tcPr>
-            <w:tcW w:w="1402" w:type="dxa"/>
-            <w:tcBorders>
-              <w:top w:val="single" w:sz="8" w:space="0" w:color="000000"/>
-              <w:bottom w:val="single" w:sz="8" w:space="0" w:color="000000"/>
-              <w:insideH w:val="single" w:sz="8" w:space="0" w:color="000000"/>
-            </w:tcBorders>
-            <w:shd w:fill="auto" w:val="clear"/>
-          </w:tcPr>
-          <w:p>
-            <w:pPr>
-              <w:pStyle w:val="TableContents"/>
-              <w:jc w:val="center"/>
-              <w:rPr/>
-            </w:pPr>
-            <w:r>
-              <w:rPr/>
-              <w:t>202</w:t>
-            </w:r>
-          </w:p>
-        </w:tc>
-        <w:tc>
-          <w:tcPr>
-            <w:tcW w:w="1553" w:type="dxa"/>
-            <w:tcBorders>
-              <w:top w:val="single" w:sz="8" w:space="0" w:color="000000"/>
-              <w:bottom w:val="single" w:sz="8" w:space="0" w:color="000000"/>
-              <w:insideH w:val="single" w:sz="8" w:space="0" w:color="000000"/>
-            </w:tcBorders>
-            <w:shd w:fill="auto" w:val="clear"/>
-          </w:tcPr>
-          <w:p>
-            <w:pPr>
-              <w:pStyle w:val="TableContents"/>
-              <w:jc w:val="center"/>
-              <w:rPr/>
-            </w:pPr>
-            <w:r>
-              <w:rPr/>
-              <w:t>157</w:t>
-            </w:r>
-          </w:p>
-        </w:tc>
-        <w:tc>
-          <w:tcPr>
-            <w:tcW w:w="1825" w:type="dxa"/>
-            <w:tcBorders>
-              <w:top w:val="single" w:sz="8" w:space="0" w:color="000000"/>
-              <w:bottom w:val="single" w:sz="8" w:space="0" w:color="000000"/>
-              <w:insideH w:val="single" w:sz="8" w:space="0" w:color="000000"/>
-            </w:tcBorders>
-            <w:shd w:fill="auto" w:val="clear"/>
-          </w:tcPr>
-          <w:p>
-            <w:pPr>
-              <w:pStyle w:val="TableContents"/>
-              <w:jc w:val="center"/>
-              <w:rPr/>
-            </w:pPr>
-            <w:r>
-              <w:rPr/>
-              <w:t>100</w:t>
+              <w:t>15.4</w:t>
             </w:r>
           </w:p>
         </w:tc>
@@ -3069,17 +2928,46 @@
       </w:r>
       <w:r>
         <w:rPr/>
-        <w:t xml:space="preserve"> = 220 V / 0.8 Ω = 275 A</w:t>
-      </w:r>
-    </w:p>
-    <w:p>
-      <w:pPr>
-        <w:pStyle w:val="TextBody"/>
-        <w:rPr/>
-      </w:pPr>
-      <w:r>
-        <w:rPr/>
-        <w:t>This is too much current, so the applied voltage must be reduced for starting the motor.</w:t>
+        <w:t xml:space="preserve"> = </w:t>
+      </w:r>
+      <w:r>
+        <w:rPr/>
+        <w:t>175</w:t>
+      </w:r>
+      <w:r>
+        <w:rPr/>
+        <w:t xml:space="preserve"> V / 0.8 Ω = </w:t>
+      </w:r>
+      <w:r>
+        <w:rPr/>
+        <w:t>219</w:t>
+      </w:r>
+      <w:r>
+        <w:rPr/>
+        <w:t xml:space="preserve"> A</w:t>
+        <w:br/>
+      </w:r>
+      <w:r>
+        <w:rPr/>
+        <w:t>T = 219 * 1.29 = 283 N-m</w:t>
+      </w:r>
+    </w:p>
+    <w:p>
+      <w:pPr>
+        <w:pStyle w:val="TextBody"/>
+        <w:rPr/>
+      </w:pPr>
+      <w:r>
+        <w:rPr/>
+        <w:t xml:space="preserve">This is too much current </w:t>
+      </w:r>
+      <w:r>
+        <w:rPr/>
+        <w:t>and torque</w:t>
+      </w:r>
+      <w:r>
+        <w:rPr/>
+        <w:t>, so the applied voltage must be reduced for starting the motor.</w:t>
       </w:r>
     </w:p>
     <w:p>
@@ -3103,7 +2991,95 @@
       </w:pPr>
       <w:r>
         <w:rPr/>
-        <w:t>The motor running at no load has only to output mechanical power equal to the friction of the running motor. Based on the coefficient of friction calculated in the full load section above, the mechanical power near rated speed was estimated to be 415 W.</w:t>
+        <w:t xml:space="preserve">The motor running at no load has only to output mechanical power equal to the friction of the running motor </w:t>
+      </w:r>
+      <w:r>
+        <w:rPr/>
+        <w:t>and coupled AC synchronous machine</w:t>
+      </w:r>
+      <w:r>
+        <w:rPr/>
+        <w:t>.</w:t>
+      </w:r>
+    </w:p>
+    <w:p>
+      <w:pPr>
+        <w:pStyle w:val="TextBody"/>
+        <w:rPr/>
+      </w:pPr>
+      <w:r>
+        <w:rPr/>
+        <w:t>Neglecting voltage drop on the armature winding such that Ea = Vt, speed can be estimated as</w:t>
+        <w:br/>
+        <w:t>E</w:t>
+      </w:r>
+      <w:r>
+        <w:rPr>
+          <w:vertAlign w:val="subscript"/>
+        </w:rPr>
+        <w:t>a</w:t>
+      </w:r>
+      <w:r>
+        <w:rPr/>
+        <w:t xml:space="preserve"> / (L</w:t>
+      </w:r>
+      <w:r>
+        <w:rPr>
+          <w:vertAlign w:val="subscript"/>
+        </w:rPr>
+        <w:t>af</w:t>
+      </w:r>
+      <w:r>
+        <w:rPr/>
+        <w:t xml:space="preserve"> * </w:t>
+      </w:r>
+      <w:r>
+        <w:rPr/>
+        <w:t>ω</w:t>
+      </w:r>
+      <w:r>
+        <w:rPr>
+          <w:vertAlign w:val="subscript"/>
+        </w:rPr>
+        <w:t>m</w:t>
+      </w:r>
+      <w:r>
+        <w:rPr/>
+        <w:t>) = 175 V / 1.29 = 136 rad/s</w:t>
+      </w:r>
+    </w:p>
+    <w:p>
+      <w:pPr>
+        <w:pStyle w:val="TextBody"/>
+        <w:rPr/>
+      </w:pPr>
+      <w:r>
+        <w:rPr/>
+        <w:t xml:space="preserve">Based on the coefficient of friction calculated in the full load section above, the mechanical power </w:t>
+      </w:r>
+      <w:r>
+        <w:rPr/>
+        <w:t>at this speed can be</w:t>
+      </w:r>
+      <w:r>
+        <w:rPr/>
+        <w:t xml:space="preserve"> estimated </w:t>
+      </w:r>
+      <w:r>
+        <w:rPr/>
+        <w:t>as</w:t>
+        <w:br/>
+        <w:t>2.65 N-m * 136 rad/s = 360 W</w:t>
+      </w:r>
+    </w:p>
+    <w:p>
+      <w:pPr>
+        <w:pStyle w:val="TextBody"/>
+        <w:rPr/>
+      </w:pPr>
+      <w:r>
+        <w:rPr/>
+        <w:t>Estimating additionally that the connected synchronous maching has a similar amount of friction, the total "no load" load is estimated as 700 W.</w:t>
       </w:r>
     </w:p>
     <w:p>
@@ -3133,7 +3109,15 @@
       </w:r>
       <w:r>
         <w:rPr/>
-        <w:t xml:space="preserve"> = 220 V</w:t>
+        <w:t xml:space="preserve"> = </w:t>
+      </w:r>
+      <w:r>
+        <w:rPr/>
+        <w:t>175</w:t>
+      </w:r>
+      <w:r>
+        <w:rPr/>
+        <w:t xml:space="preserve"> V</w:t>
         <w:br/>
         <w:t>I</w:t>
       </w:r>
@@ -3155,7 +3139,15 @@
       </w:r>
       <w:r>
         <w:rPr/>
-        <w:t xml:space="preserve"> = 415 W  ⇒  E</w:t>
+        <w:t xml:space="preserve"> = </w:t>
+      </w:r>
+      <w:r>
+        <w:rPr/>
+        <w:t>700</w:t>
+      </w:r>
+      <w:r>
+        <w:rPr/>
+        <w:t xml:space="preserve"> W  ⇒  E</w:t>
       </w:r>
       <w:r>
         <w:rPr>
@@ -3165,7 +3157,15 @@
       </w:r>
       <w:r>
         <w:rPr/>
-        <w:t xml:space="preserve"> = (415 W)/I</w:t>
+        <w:t xml:space="preserve"> = (</w:t>
+      </w:r>
+      <w:r>
+        <w:rPr/>
+        <w:t>700</w:t>
+      </w:r>
+      <w:r>
+        <w:rPr/>
+        <w:t xml:space="preserve"> W)/I</w:t>
       </w:r>
       <w:r>
         <w:rPr>
@@ -3185,7 +3185,15 @@
       </w:pPr>
       <w:r>
         <w:rPr/>
-        <w:t>(415 W)/I</w:t>
+        <w:t>(</w:t>
+      </w:r>
+      <w:r>
+        <w:rPr/>
+        <w:t>700</w:t>
+      </w:r>
+      <w:r>
+        <w:rPr/>
+        <w:t xml:space="preserve"> W)/I</w:t>
       </w:r>
       <w:r>
         <w:rPr>
@@ -3195,7 +3203,15 @@
       </w:r>
       <w:r>
         <w:rPr/>
-        <w:t xml:space="preserve"> = 220 V - I</w:t>
+        <w:t xml:space="preserve"> = </w:t>
+      </w:r>
+      <w:r>
+        <w:rPr/>
+        <w:t>175</w:t>
+      </w:r>
+      <w:r>
+        <w:rPr/>
+        <w:t xml:space="preserve"> V - I</w:t>
       </w:r>
       <w:r>
         <w:rPr>
@@ -3215,7 +3231,19 @@
       </w:pPr>
       <w:r>
         <w:rPr/>
-        <w:t>415 W = (220 V)/I</w:t>
+        <w:t>700</w:t>
+      </w:r>
+      <w:r>
+        <w:rPr/>
+        <w:t xml:space="preserve"> W = (</w:t>
+      </w:r>
+      <w:r>
+        <w:rPr/>
+        <w:t>175</w:t>
+      </w:r>
+      <w:r>
+        <w:rPr/>
+        <w:t xml:space="preserve"> V)/I</w:t>
       </w:r>
       <w:r>
         <w:rPr>
@@ -3267,7 +3295,15 @@
       </w:r>
       <w:r>
         <w:rPr/>
-        <w:t xml:space="preserve"> - 220*I</w:t>
+        <w:t xml:space="preserve"> - </w:t>
+      </w:r>
+      <w:r>
+        <w:rPr/>
+        <w:t>175</w:t>
+      </w:r>
+      <w:r>
+        <w:rPr/>
+        <w:t>*I</w:t>
       </w:r>
       <w:r>
         <w:rPr>
@@ -3277,7 +3313,15 @@
       </w:r>
       <w:r>
         <w:rPr/>
-        <w:t xml:space="preserve"> + 415  </w:t>
+        <w:t xml:space="preserve"> + </w:t>
+      </w:r>
+      <w:r>
+        <w:rPr/>
+        <w:t>700</w:t>
+      </w:r>
+      <w:r>
+        <w:rPr/>
+        <w:t xml:space="preserve">  </w:t>
       </w:r>
     </w:p>
     <w:p>
@@ -3297,7 +3341,19 @@
       </w:r>
       <w:r>
         <w:rPr/>
-        <w:t xml:space="preserve"> = (220 - sqrt(220</w:t>
+        <w:t xml:space="preserve"> = (</w:t>
+      </w:r>
+      <w:r>
+        <w:rPr/>
+        <w:t>175</w:t>
+      </w:r>
+      <w:r>
+        <w:rPr/>
+        <w:t xml:space="preserve"> - sqrt(</w:t>
+      </w:r>
+      <w:r>
+        <w:rPr/>
+        <w:t>175</w:t>
       </w:r>
       <w:r>
         <w:rPr>
@@ -3307,7 +3363,23 @@
       </w:r>
       <w:r>
         <w:rPr/>
-        <w:t xml:space="preserve"> - 4*0.8*415)) / (2*0.8) = 1.9 A.  </w:t>
+        <w:t xml:space="preserve"> - 4*0.8*</w:t>
+      </w:r>
+      <w:r>
+        <w:rPr/>
+        <w:t>700</w:t>
+      </w:r>
+      <w:r>
+        <w:rPr/>
+        <w:t xml:space="preserve">)) / (2*0.8) = </w:t>
+      </w:r>
+      <w:r>
+        <w:rPr/>
+        <w:t>4.1</w:t>
+      </w:r>
+      <w:r>
+        <w:rPr/>
+        <w:t xml:space="preserve"> A.  </w:t>
       </w:r>
     </w:p>
     <w:p>
@@ -3327,7 +3399,31 @@
       </w:r>
       <w:r>
         <w:rPr/>
-        <w:t xml:space="preserve"> = (415 W)/(1.9 A) = 218 V</w:t>
+        <w:t xml:space="preserve"> = (</w:t>
+      </w:r>
+      <w:r>
+        <w:rPr/>
+        <w:t>700</w:t>
+      </w:r>
+      <w:r>
+        <w:rPr/>
+        <w:t xml:space="preserve"> W)/(</w:t>
+      </w:r>
+      <w:r>
+        <w:rPr/>
+        <w:t>4.1</w:t>
+      </w:r>
+      <w:r>
+        <w:rPr/>
+        <w:t xml:space="preserve"> A) = </w:t>
+      </w:r>
+      <w:r>
+        <w:rPr/>
+        <w:t>171</w:t>
+      </w:r>
+      <w:r>
+        <w:rPr/>
+        <w:t xml:space="preserve"> V</w:t>
       </w:r>
     </w:p>
     <w:p>
@@ -3387,17 +3483,61 @@
       </w:r>
       <w:r>
         <w:rPr/>
-        <w:t xml:space="preserve">) = (218 V)/1.29 = 169 rad/s.  </w:t>
-      </w:r>
-    </w:p>
-    <w:p>
-      <w:pPr>
-        <w:pStyle w:val="TextBody"/>
-        <w:rPr/>
-      </w:pPr>
-      <w:r>
-        <w:rPr/>
-        <w:t>This is 169/157 = 108% of rated speed.</w:t>
+        <w:t>) = (</w:t>
+      </w:r>
+      <w:r>
+        <w:rPr/>
+        <w:t>171</w:t>
+      </w:r>
+      <w:r>
+        <w:rPr/>
+        <w:t xml:space="preserve"> V)/1.29 = </w:t>
+      </w:r>
+      <w:r>
+        <w:rPr/>
+        <w:t>133</w:t>
+      </w:r>
+      <w:r>
+        <w:rPr/>
+        <w:t xml:space="preserve"> rad/s.  </w:t>
+      </w:r>
+    </w:p>
+    <w:p>
+      <w:pPr>
+        <w:pStyle w:val="TextBody"/>
+        <w:rPr/>
+      </w:pPr>
+      <w:r>
+        <w:rPr/>
+        <w:t xml:space="preserve">This is </w:t>
+      </w:r>
+      <w:r>
+        <w:rPr/>
+        <w:t>133</w:t>
+      </w:r>
+      <w:r>
+        <w:rPr/>
+        <w:t xml:space="preserve">/157 = </w:t>
+      </w:r>
+      <w:r>
+        <w:rPr/>
+        <w:t>85</w:t>
+      </w:r>
+      <w:r>
+        <w:rPr/>
+        <w:t>% of rated speed.</w:t>
+      </w:r>
+    </w:p>
+    <w:p>
+      <w:pPr>
+        <w:pStyle w:val="TextBody"/>
+        <w:rPr/>
+      </w:pPr>
+      <w:r>
+        <w:rPr/>
+        <w:t>The external torque to account for the synchronous generator friction is estimated as</w:t>
+        <w:br/>
+        <w:t>350 W / 133 rad/s = 2.6 N-m</w:t>
       </w:r>
     </w:p>
     <w:p>
@@ -3421,7 +3561,39 @@
       </w:pPr>
       <w:r>
         <w:rPr/>
-        <w:t>For the “Robust Design” bonus, the motor must be run such that it supplies power to a 1600-W water kettle connected to the output of the synchronous machine coupled to the DC motor. Based on the friction losses calculated for operation near rated speed, the total mechanical power for the kettle load is 2015 W.</w:t>
+        <w:t xml:space="preserve">For the “Robust Design” bonus, the motor must be run such that it supplies power to a 1600-W water kettle connected to the output of the synchronous machine coupled to the DC motor. Based on the </w:t>
+      </w:r>
+      <w:r>
+        <w:rPr/>
+        <w:t>additional</w:t>
+      </w:r>
+      <w:r>
+        <w:rPr/>
+        <w:t xml:space="preserve"> friction </w:t>
+      </w:r>
+      <w:r>
+        <w:rPr/>
+        <w:t>load</w:t>
+      </w:r>
+      <w:r>
+        <w:rPr/>
+        <w:t xml:space="preserve"> calculated for “</w:t>
+      </w:r>
+      <w:r>
+        <w:rPr/>
+        <w:t>no-load” operation</w:t>
+      </w:r>
+      <w:r>
+        <w:rPr/>
+        <w:t xml:space="preserve">, the total mechanical power for the kettle load is </w:t>
+      </w:r>
+      <w:r>
+        <w:rPr/>
+        <w:t>2300</w:t>
+      </w:r>
+      <w:r>
+        <w:rPr/>
+        <w:t xml:space="preserve"> W.</w:t>
       </w:r>
     </w:p>
     <w:p>
@@ -3451,7 +3623,15 @@
       </w:r>
       <w:r>
         <w:rPr/>
-        <w:t xml:space="preserve"> = 220 V</w:t>
+        <w:t xml:space="preserve"> = </w:t>
+      </w:r>
+      <w:r>
+        <w:rPr/>
+        <w:t>175</w:t>
+      </w:r>
+      <w:r>
+        <w:rPr/>
+        <w:t xml:space="preserve"> V</w:t>
         <w:br/>
         <w:t>I</w:t>
       </w:r>
@@ -3473,7 +3653,15 @@
       </w:r>
       <w:r>
         <w:rPr/>
-        <w:t xml:space="preserve"> = 2015 W  ⇒  E</w:t>
+        <w:t xml:space="preserve"> = </w:t>
+      </w:r>
+      <w:r>
+        <w:rPr/>
+        <w:t>2300</w:t>
+      </w:r>
+      <w:r>
+        <w:rPr/>
+        <w:t xml:space="preserve"> W  ⇒  E</w:t>
       </w:r>
       <w:r>
         <w:rPr>
@@ -3483,7 +3671,15 @@
       </w:r>
       <w:r>
         <w:rPr/>
-        <w:t xml:space="preserve"> = (2015 W)/I</w:t>
+        <w:t xml:space="preserve"> = ( </w:t>
+      </w:r>
+      <w:r>
+        <w:rPr/>
+        <w:t>2300</w:t>
+      </w:r>
+      <w:r>
+        <w:rPr/>
+        <w:t xml:space="preserve"> W)/I</w:t>
       </w:r>
       <w:r>
         <w:rPr>
@@ -3503,7 +3699,15 @@
       </w:pPr>
       <w:r>
         <w:rPr/>
-        <w:t>(2015 W)/I</w:t>
+        <w:t>(</w:t>
+      </w:r>
+      <w:r>
+        <w:rPr/>
+        <w:t>2300</w:t>
+      </w:r>
+      <w:r>
+        <w:rPr/>
+        <w:t xml:space="preserve"> W)/I</w:t>
       </w:r>
       <w:r>
         <w:rPr>
@@ -3513,7 +3717,15 @@
       </w:r>
       <w:r>
         <w:rPr/>
-        <w:t xml:space="preserve"> = 220 V - I</w:t>
+        <w:t xml:space="preserve"> = </w:t>
+      </w:r>
+      <w:r>
+        <w:rPr/>
+        <w:t>175</w:t>
+      </w:r>
+      <w:r>
+        <w:rPr/>
+        <w:t xml:space="preserve"> V - I</w:t>
       </w:r>
       <w:r>
         <w:rPr>
@@ -3533,7 +3745,19 @@
       </w:pPr>
       <w:r>
         <w:rPr/>
-        <w:t>2015 W = (220 V)/I</w:t>
+        <w:t>2300</w:t>
+      </w:r>
+      <w:r>
+        <w:rPr/>
+        <w:t xml:space="preserve"> W = (</w:t>
+      </w:r>
+      <w:r>
+        <w:rPr/>
+        <w:t>175</w:t>
+      </w:r>
+      <w:r>
+        <w:rPr/>
+        <w:t xml:space="preserve"> V)/I</w:t>
       </w:r>
       <w:r>
         <w:rPr>
@@ -3585,7 +3809,15 @@
       </w:r>
       <w:r>
         <w:rPr/>
-        <w:t xml:space="preserve"> - 220*I</w:t>
+        <w:t xml:space="preserve"> - </w:t>
+      </w:r>
+      <w:r>
+        <w:rPr/>
+        <w:t>175</w:t>
+      </w:r>
+      <w:r>
+        <w:rPr/>
+        <w:t>*I</w:t>
       </w:r>
       <w:r>
         <w:rPr>
@@ -3595,7 +3827,15 @@
       </w:r>
       <w:r>
         <w:rPr/>
-        <w:t xml:space="preserve"> + 2015  </w:t>
+        <w:t xml:space="preserve"> + </w:t>
+      </w:r>
+      <w:r>
+        <w:rPr/>
+        <w:t>2300</w:t>
+      </w:r>
+      <w:r>
+        <w:rPr/>
+        <w:t xml:space="preserve">  </w:t>
       </w:r>
     </w:p>
     <w:p>
@@ -3615,7 +3855,19 @@
       </w:r>
       <w:r>
         <w:rPr/>
-        <w:t xml:space="preserve"> = (220 - sqrt(220</w:t>
+        <w:t xml:space="preserve"> = (</w:t>
+      </w:r>
+      <w:r>
+        <w:rPr/>
+        <w:t>175</w:t>
+      </w:r>
+      <w:r>
+        <w:rPr/>
+        <w:t xml:space="preserve"> - sqrt(</w:t>
+      </w:r>
+      <w:r>
+        <w:rPr/>
+        <w:t>175</w:t>
       </w:r>
       <w:r>
         <w:rPr>
@@ -3625,7 +3877,23 @@
       </w:r>
       <w:r>
         <w:rPr/>
-        <w:t xml:space="preserve"> - 4*0.8*2015)) / (2*0.8) = 9.5 A.  </w:t>
+        <w:t xml:space="preserve"> - 4*0.8*</w:t>
+      </w:r>
+      <w:r>
+        <w:rPr/>
+        <w:t>2300</w:t>
+      </w:r>
+      <w:r>
+        <w:rPr/>
+        <w:t xml:space="preserve">)) / (2*0.8) = </w:t>
+      </w:r>
+      <w:r>
+        <w:rPr/>
+        <w:t>14.0</w:t>
+      </w:r>
+      <w:r>
+        <w:rPr/>
+        <w:t xml:space="preserve"> A.  </w:t>
       </w:r>
     </w:p>
     <w:p>
@@ -3645,7 +3913,31 @@
       </w:r>
       <w:r>
         <w:rPr/>
-        <w:t xml:space="preserve"> = (2015 W)/(9.5 A) = 212 V</w:t>
+        <w:t xml:space="preserve"> = (</w:t>
+      </w:r>
+      <w:r>
+        <w:rPr/>
+        <w:t>2300</w:t>
+      </w:r>
+      <w:r>
+        <w:rPr/>
+        <w:t xml:space="preserve"> W)/(</w:t>
+      </w:r>
+      <w:r>
+        <w:rPr/>
+        <w:t>14.0</w:t>
+      </w:r>
+      <w:r>
+        <w:rPr/>
+        <w:t xml:space="preserve"> A) = </w:t>
+      </w:r>
+      <w:r>
+        <w:rPr/>
+        <w:t>164</w:t>
+      </w:r>
+      <w:r>
+        <w:rPr/>
+        <w:t xml:space="preserve"> V</w:t>
       </w:r>
     </w:p>
     <w:p>
@@ -3705,17 +3997,49 @@
       </w:r>
       <w:r>
         <w:rPr/>
-        <w:t xml:space="preserve">) = (212 V)/1.29 = 165 rad/s.  </w:t>
-      </w:r>
-    </w:p>
-    <w:p>
-      <w:pPr>
-        <w:pStyle w:val="TextBody"/>
-        <w:rPr/>
-      </w:pPr>
-      <w:r>
-        <w:rPr/>
-        <w:t>This is 165/157 = 105% of rated speed.</w:t>
+        <w:t>) = (</w:t>
+      </w:r>
+      <w:r>
+        <w:rPr/>
+        <w:t>164</w:t>
+      </w:r>
+      <w:r>
+        <w:rPr/>
+        <w:t xml:space="preserve"> V)/1.29 = </w:t>
+      </w:r>
+      <w:r>
+        <w:rPr/>
+        <w:t>127</w:t>
+      </w:r>
+      <w:r>
+        <w:rPr/>
+        <w:t xml:space="preserve"> rad/s.  </w:t>
+      </w:r>
+    </w:p>
+    <w:p>
+      <w:pPr>
+        <w:pStyle w:val="TextBody"/>
+        <w:rPr/>
+      </w:pPr>
+      <w:r>
+        <w:rPr/>
+        <w:t xml:space="preserve">This is </w:t>
+      </w:r>
+      <w:r>
+        <w:rPr/>
+        <w:t>127</w:t>
+      </w:r>
+      <w:r>
+        <w:rPr/>
+        <w:t xml:space="preserve">/157 = </w:t>
+      </w:r>
+      <w:r>
+        <w:rPr/>
+        <w:t>81</w:t>
+      </w:r>
+      <w:r>
+        <w:rPr/>
+        <w:t>% of rated speed.</w:t>
       </w:r>
     </w:p>
     <w:p>
@@ -3735,7 +4059,31 @@
       </w:r>
       <w:r>
         <w:rPr/>
-        <w:t xml:space="preserve"> = 165 rad/s, the estimated 1600 W mechanical load will have a torque of</w:t>
+        <w:t xml:space="preserve"> = </w:t>
+      </w:r>
+      <w:r>
+        <w:rPr/>
+        <w:t>127</w:t>
+      </w:r>
+      <w:r>
+        <w:rPr/>
+        <w:t xml:space="preserve"> rad/s, the estimated </w:t>
+      </w:r>
+      <w:r>
+        <w:rPr/>
+        <w:t>1950</w:t>
+      </w:r>
+      <w:r>
+        <w:rPr/>
+        <w:t xml:space="preserve"> W </w:t>
+      </w:r>
+      <w:r>
+        <w:rPr/>
+        <w:t xml:space="preserve">external </w:t>
+      </w:r>
+      <w:r>
+        <w:rPr/>
+        <w:t>mechanical load will have a torque of</w:t>
         <w:br/>
         <w:t>T = P/ω</w:t>
       </w:r>
@@ -3747,7 +4095,31 @@
       </w:r>
       <w:r>
         <w:rPr/>
-        <w:t xml:space="preserve"> = (1600 W) / (165 rad/s) = 9.7 N-m.</w:t>
+        <w:t xml:space="preserve"> = (</w:t>
+      </w:r>
+      <w:r>
+        <w:rPr/>
+        <w:t>1950</w:t>
+      </w:r>
+      <w:r>
+        <w:rPr/>
+        <w:t xml:space="preserve"> W) / (</w:t>
+      </w:r>
+      <w:r>
+        <w:rPr/>
+        <w:t>127</w:t>
+      </w:r>
+      <w:r>
+        <w:rPr/>
+        <w:t xml:space="preserve"> rad/s) = </w:t>
+      </w:r>
+      <w:r>
+        <w:rPr/>
+        <w:t>15.4</w:t>
+      </w:r>
+      <w:r>
+        <w:rPr/>
+        <w:t xml:space="preserve"> N-m.</w:t>
       </w:r>
     </w:p>
     <w:p>
@@ -3791,7 +4163,7 @@
                 <wp:positionV relativeFrom="paragraph">
                   <wp:posOffset>635</wp:posOffset>
                 </wp:positionV>
-                <wp:extent cx="5732145" cy="2294255"/>
+                <wp:extent cx="5732780" cy="2294890"/>
                 <wp:effectExtent l="0" t="0" r="0" b="0"/>
                 <wp:wrapTopAndBottom/>
                 <wp:docPr id="9" name="Frame3"/>
@@ -3802,7 +4174,7 @@
                       <wps:spPr>
                         <a:xfrm>
                           <a:off x="0" y="0"/>
-                          <a:ext cx="5731560" cy="2293560"/>
+                          <a:ext cx="5732280" cy="2294280"/>
                         </a:xfrm>
                         <a:prstGeom prst="rect">
                           <a:avLst/>
@@ -3825,14 +4197,10 @@
                               <w:pStyle w:val="Figure"/>
                               <w:spacing w:before="120" w:after="120"/>
                               <w:jc w:val="center"/>
-                              <w:rPr>
-                                <w:color w:val="auto"/>
-                              </w:rPr>
+                              <w:rPr/>
                             </w:pPr>
                             <w:r>
-                              <w:rPr>
-                                <w:color w:val="auto"/>
-                              </w:rPr>
+                              <w:rPr/>
                               <w:drawing>
                                 <wp:inline distT="0" distB="0" distL="0" distR="0">
                                   <wp:extent cx="5731510" cy="2009775"/>
@@ -3885,9 +4253,7 @@
                               <w:t xml:space="preserve">Figure </w:t>
                             </w:r>
                             <w:r>
-                              <w:rPr>
-                                <w:color w:val="auto"/>
-                              </w:rPr>
+                              <w:rPr/>
                               <w:fldChar w:fldCharType="begin"/>
                             </w:r>
                             <w:r>
@@ -3926,7 +4292,7 @@
           </mc:Choice>
           <mc:Fallback>
             <w:pict>
-              <v:rect id="shape_0" ID="Frame3" stroked="f" style="position:absolute;margin-left:0pt;margin-top:0.05pt;width:451.25pt;height:180.55pt;mso-position-horizontal:center">
+              <v:rect id="shape_0" ID="Frame3" stroked="f" style="position:absolute;margin-left:-0.05pt;margin-top:0.05pt;width:451.3pt;height:180.6pt;mso-position-horizontal:center">
                 <w10:wrap type="square"/>
                 <v:fill o:detectmouseclick="t" on="false"/>
                 <v:stroke color="#3465a4" joinstyle="round" endcap="flat"/>
@@ -3937,14 +4303,10 @@
                         <w:pStyle w:val="Figure"/>
                         <w:spacing w:before="120" w:after="120"/>
                         <w:jc w:val="center"/>
-                        <w:rPr>
-                          <w:color w:val="auto"/>
-                        </w:rPr>
+                        <w:rPr/>
                       </w:pPr>
                       <w:r>
-                        <w:rPr>
-                          <w:color w:val="auto"/>
-                        </w:rPr>
+                        <w:rPr/>
                         <w:drawing>
                           <wp:inline distT="0" distB="0" distL="0" distR="0">
                             <wp:extent cx="5731510" cy="2009775"/>
@@ -3997,9 +4359,7 @@
                         <w:t xml:space="preserve">Figure </w:t>
                       </w:r>
                       <w:r>
-                        <w:rPr>
-                          <w:color w:val="auto"/>
-                        </w:rPr>
+                        <w:rPr/>
                         <w:fldChar w:fldCharType="begin"/>
                       </w:r>
                       <w:r>
@@ -4080,7 +4440,7 @@
                 <wp:positionV relativeFrom="paragraph">
                   <wp:posOffset>635</wp:posOffset>
                 </wp:positionV>
-                <wp:extent cx="5732145" cy="2095500"/>
+                <wp:extent cx="5732780" cy="2096135"/>
                 <wp:effectExtent l="0" t="0" r="0" b="0"/>
                 <wp:wrapTopAndBottom/>
                 <wp:docPr id="13" name="Frame4"/>
@@ -4091,7 +4451,7 @@
                       <wps:spPr>
                         <a:xfrm>
                           <a:off x="0" y="0"/>
-                          <a:ext cx="5731560" cy="2094840"/>
+                          <a:ext cx="5732280" cy="2095560"/>
                         </a:xfrm>
                         <a:prstGeom prst="rect">
                           <a:avLst/>
@@ -4114,14 +4474,10 @@
                               <w:pStyle w:val="Figure"/>
                               <w:spacing w:before="120" w:after="120"/>
                               <w:jc w:val="center"/>
-                              <w:rPr>
-                                <w:color w:val="auto"/>
-                              </w:rPr>
+                              <w:rPr/>
                             </w:pPr>
                             <w:r>
-                              <w:rPr>
-                                <w:color w:val="auto"/>
-                              </w:rPr>
+                              <w:rPr/>
                               <w:drawing>
                                 <wp:inline distT="0" distB="0" distL="0" distR="0">
                                   <wp:extent cx="5731510" cy="1811020"/>
@@ -4175,9 +4531,7 @@
                               <w:t xml:space="preserve">Figure </w:t>
                             </w:r>
                             <w:r>
-                              <w:rPr>
-                                <w:color w:val="auto"/>
-                              </w:rPr>
+                              <w:rPr/>
                               <w:fldChar w:fldCharType="begin"/>
                             </w:r>
                             <w:r>
@@ -4216,7 +4570,7 @@
           </mc:Choice>
           <mc:Fallback>
             <w:pict>
-              <v:rect id="shape_0" ID="Frame4" stroked="f" style="position:absolute;margin-left:0pt;margin-top:0.05pt;width:451.25pt;height:164.9pt;mso-position-horizontal:center">
+              <v:rect id="shape_0" ID="Frame4" stroked="f" style="position:absolute;margin-left:-0.05pt;margin-top:0.05pt;width:451.3pt;height:164.95pt;mso-position-horizontal:center">
                 <w10:wrap type="square"/>
                 <v:fill o:detectmouseclick="t" on="false"/>
                 <v:stroke color="#3465a4" joinstyle="round" endcap="flat"/>
@@ -4227,14 +4581,10 @@
                         <w:pStyle w:val="Figure"/>
                         <w:spacing w:before="120" w:after="120"/>
                         <w:jc w:val="center"/>
-                        <w:rPr>
-                          <w:color w:val="auto"/>
-                        </w:rPr>
+                        <w:rPr/>
                       </w:pPr>
                       <w:r>
-                        <w:rPr>
-                          <w:color w:val="auto"/>
-                        </w:rPr>
+                        <w:rPr/>
                         <w:drawing>
                           <wp:inline distT="0" distB="0" distL="0" distR="0">
                             <wp:extent cx="5731510" cy="1811020"/>
@@ -4288,9 +4638,7 @@
                         <w:t xml:space="preserve">Figure </w:t>
                       </w:r>
                       <w:r>
-                        <w:rPr>
-                          <w:color w:val="auto"/>
-                        </w:rPr>
+                        <w:rPr/>
                         <w:fldChar w:fldCharType="begin"/>
                       </w:r>
                       <w:r>
@@ -4735,7 +5083,7 @@
     <w:qFormat/>
     <w:pPr>
       <w:widowControl/>
-      <w:overflowPunct w:val="true"/>
+      <w:overflowPunct w:val="false"/>
       <w:bidi w:val="0"/>
       <w:jc w:val="left"/>
     </w:pPr>

</xml_diff>

<commit_message>
changing the formula writings
</commit_message>
<xml_diff>
--- a/Report.docx
+++ b/Report.docx
@@ -177,10 +177,7 @@
         <w:pStyle w:val="BodyText"/>
       </w:pPr>
       <w:r>
-        <w:t xml:space="preserve">Simulations were performed for various topologies under </w:t>
-      </w:r>
-      <w:r>
-        <w:t xml:space="preserve">consideration to better understand the advantages and disadvantages among them and to show some of the component ratings that would be needed for those topologies to be applied. </w:t>
+        <w:t xml:space="preserve">Simulations were performed for various topologies under consideration to better understand the advantages and disadvantages among them and to show some of the component ratings that would be needed for those topologies to be applied. </w:t>
       </w:r>
       <w:proofErr w:type="spellStart"/>
       <w:r>
@@ -188,10 +185,7 @@
       </w:r>
       <w:proofErr w:type="spellEnd"/>
       <w:r>
-        <w:t xml:space="preserve"> topologies simulated were a three-phase thyristor rectifier, a three-phase</w:t>
-      </w:r>
-      <w:r>
-        <w:t xml:space="preserve"> diode rectifier with buck converter, and a TRIAC-based AC chopper to diode bridge rectifier. The simulation models and results will be shown in following subsections, however, some common assumptions and calculations will be shown first.</w:t>
+        <w:t xml:space="preserve"> topologies simulated were a three-phase thyristor rectifier, a three-phase diode rectifier with buck converter, and a TRIAC-based AC chopper to diode bridge rectifier. The simulation models and results will be shown in following subsections, however, some common assumptions and calculations will be shown first.</w:t>
       </w:r>
     </w:p>
     <w:p>
@@ -203,10 +197,7 @@
         </w:numPr>
       </w:pPr>
       <w:r>
-        <w:t>Voltage Source Mo</w:t>
-      </w:r>
-      <w:r>
-        <w:t>del</w:t>
+        <w:t>Voltage Source Model</w:t>
       </w:r>
     </w:p>
     <w:p>
@@ -238,10 +229,7 @@
       </w:r>
       <w:proofErr w:type="spellEnd"/>
       <w:r>
-        <w:t xml:space="preserve"> prior to connecting load to the out</w:t>
-      </w:r>
-      <w:r>
-        <w:t xml:space="preserve">put of our converter. For the three-phase rectifier and buck converter models, a </w:t>
+        <w:t xml:space="preserve"> prior to connecting load to the output of our converter. For the three-phase rectifier and buck converter models, a </w:t>
       </w:r>
       <w:proofErr w:type="spellStart"/>
       <w:r>
@@ -340,10 +328,7 @@
       </w:r>
       <w:proofErr w:type="spellEnd"/>
       <w:r>
-        <w:t>. This works</w:t>
-      </w:r>
-      <w:r>
-        <w:t xml:space="preserve"> out to an available short-circuit current at 142 V of 1881 A.</w:t>
+        <w:t>. This works out to an available short-circuit current at 142 V of 1881 A.</w:t>
       </w:r>
     </w:p>
     <w:p>
@@ -363,10 +348,7 @@
         <w:pStyle w:val="BodyText"/>
       </w:pPr>
       <w:r>
-        <w:t>In this project, the DC motor load to be driven by the electronic power converter should be represented in the simulations. In Simulink, it is possible to repres</w:t>
-      </w:r>
-      <w:r>
-        <w:t xml:space="preserve">ent the DC motor load as a motor with a torque load or using the </w:t>
+        <w:t xml:space="preserve">In this project, the DC motor load to be driven by the electronic power converter should be represented in the simulations. In Simulink, it is possible to represent the DC motor load as a motor with a torque load or using the </w:t>
       </w:r>
       <w:proofErr w:type="spellStart"/>
       <w:r>
@@ -390,10 +372,7 @@
         <w:pStyle w:val="BodyText"/>
       </w:pPr>
       <w:r>
-        <w:t>The p</w:t>
-      </w:r>
-      <w:r>
-        <w:t>arameters for the DC motor model were calculated based on the nameplate data of the motor and parameters provided with the project assignment.</w:t>
+        <w:t>The parameters for the DC motor model were calculated based on the nameplate data of the motor and parameters provided with the project assignment.</w:t>
       </w:r>
     </w:p>
     <w:p>
@@ -666,10 +645,7 @@
         <w:fldChar w:fldCharType="begin"/>
       </w:r>
       <w:r>
-        <w:instrText xml:space="preserve">REF </w:instrText>
-      </w:r>
-      <w:r>
-        <w:instrText>Ref_Table0_label_and_number \h</w:instrText>
+        <w:instrText>REF Ref_Table0_label_and_number \h</w:instrText>
       </w:r>
       <w:r>
         <w:fldChar w:fldCharType="separate"/>
@@ -939,10 +915,7 @@
               <w:jc w:val="center"/>
             </w:pPr>
             <w:r>
-              <w:t xml:space="preserve">Armature </w:t>
-            </w:r>
-            <w:r>
-              <w:t>Winding</w:t>
+              <w:t>Armature Winding</w:t>
             </w:r>
           </w:p>
         </w:tc>
@@ -1162,10 +1135,7 @@
         </m:f>
       </m:oMath>
       <w:r>
-        <w:t xml:space="preserve"> </w:t>
-      </w:r>
-      <w:r>
-        <w:t>= 1.06 A</w:t>
+        <w:t xml:space="preserve"> = 1.06 A</w:t>
       </w:r>
     </w:p>
     <w:p>
@@ -1181,10 +1151,7 @@
       </w:r>
       <w:proofErr w:type="spellEnd"/>
       <w:r>
-        <w:t xml:space="preserve"> as well as a friction coefficient. These can be calculated from the provided values f</w:t>
-      </w:r>
-      <w:r>
-        <w:t>or motor operation at rated speed, power, voltage, and current, as is shown in the following subsection.</w:t>
+        <w:t xml:space="preserve"> as well as a friction coefficient. These can be calculated from the provided values for motor operation at rated speed, power, voltage, and current, as is shown in the following subsection.</w:t>
       </w:r>
     </w:p>
     <w:p>
@@ -1442,26 +1409,52 @@
         <w:t>rated</w:t>
       </w:r>
       <w:r>
-        <w:t xml:space="preserve"> = (5.5 </w:t>
-      </w:r>
-      <w:proofErr w:type="gramStart"/>
-      <w:r>
-        <w:t>HP)*</w:t>
-      </w:r>
-      <w:proofErr w:type="gramEnd"/>
-      <w:r>
-        <w:t>(746 W/HP) = 4103 W. This power is mechanical output.</w:t>
-      </w:r>
-    </w:p>
-    <w:p>
-      <w:pPr>
-        <w:pStyle w:val="BodyText"/>
-      </w:pPr>
-      <w:r>
-        <w:t>At rated speed of 157 rad/s, rated mechanical to</w:t>
-      </w:r>
-      <w:r>
-        <w:t xml:space="preserve">rque is </w:t>
+        <w:t xml:space="preserve"> = (5.5 HP) x (746 </w:t>
+      </w:r>
+      <m:oMath>
+        <m:f>
+          <m:fPr>
+            <m:ctrlPr>
+              <w:rPr>
+                <w:rFonts w:ascii="Cambria Math" w:hAnsi="Cambria Math"/>
+                <w:i/>
+                <w:sz w:val="32"/>
+                <w:szCs w:val="32"/>
+              </w:rPr>
+            </m:ctrlPr>
+          </m:fPr>
+          <m:num>
+            <m:r>
+              <w:rPr>
+                <w:rFonts w:ascii="Cambria Math" w:hAnsi="Cambria Math"/>
+                <w:sz w:val="32"/>
+                <w:szCs w:val="32"/>
+              </w:rPr>
+              <m:t>W</m:t>
+            </m:r>
+          </m:num>
+          <m:den>
+            <m:r>
+              <w:rPr>
+                <w:rFonts w:ascii="Cambria Math" w:hAnsi="Cambria Math"/>
+                <w:sz w:val="32"/>
+                <w:szCs w:val="32"/>
+              </w:rPr>
+              <m:t>HP</m:t>
+            </m:r>
+          </m:den>
+        </m:f>
+      </m:oMath>
+      <w:r>
+        <w:t>) = 4103 W. This power is mechanical output.</w:t>
+      </w:r>
+    </w:p>
+    <w:p>
+      <w:pPr>
+        <w:pStyle w:val="BodyText"/>
+      </w:pPr>
+      <w:r>
+        <w:t xml:space="preserve">At rated speed of 157 rad/s, rated mechanical torque is </w:t>
       </w:r>
       <w:r>
         <w:br/>
@@ -1477,40 +1470,89 @@
       </w:r>
       <w:r>
         <w:br/>
-        <w:t>If = 220 V / 210 Ω = 1.05 A</w:t>
-      </w:r>
-    </w:p>
-    <w:p>
-      <w:pPr>
-        <w:pStyle w:val="BodyText"/>
-      </w:pPr>
-      <w:r>
-        <w:t xml:space="preserve">Rated electrical input is (220 </w:t>
+        <w:t xml:space="preserve">If = </w:t>
+      </w:r>
+      <m:oMath>
+        <m:f>
+          <m:fPr>
+            <m:ctrlPr>
+              <w:rPr>
+                <w:rFonts w:ascii="Cambria Math" w:hAnsi="Cambria Math"/>
+                <w:i/>
+                <w:sz w:val="32"/>
+                <w:szCs w:val="32"/>
+              </w:rPr>
+            </m:ctrlPr>
+          </m:fPr>
+          <m:num>
+            <m:r>
+              <m:rPr>
+                <m:sty m:val="p"/>
+              </m:rPr>
+              <w:rPr>
+                <w:rFonts w:ascii="Cambria Math" w:hAnsi="Cambria Math"/>
+                <w:sz w:val="32"/>
+                <w:szCs w:val="32"/>
+              </w:rPr>
+              <m:t xml:space="preserve">220 V </m:t>
+            </m:r>
+          </m:num>
+          <m:den>
+            <m:r>
+              <m:rPr>
+                <m:sty m:val="p"/>
+              </m:rPr>
+              <w:rPr>
+                <w:rFonts w:ascii="Cambria Math" w:hAnsi="Cambria Math"/>
+                <w:sz w:val="32"/>
+                <w:szCs w:val="32"/>
+              </w:rPr>
+              <m:t>210 Ω</m:t>
+            </m:r>
+          </m:den>
+        </m:f>
+      </m:oMath>
+      <w:r>
+        <w:t xml:space="preserve"> = 1.05 A</w:t>
+      </w:r>
+    </w:p>
+    <w:p>
+      <w:pPr>
+        <w:pStyle w:val="BodyText"/>
+      </w:pPr>
+      <w:r>
+        <w:t>Ra</w:t>
+      </w:r>
+      <w:r>
+        <w:t xml:space="preserve">ted electrical input is (220 V) x </w:t>
+      </w:r>
+      <w:r>
+        <w:t>(23.4 A) = 5148 W (neglecting any reactive power). So rated efficiency is approximately 0.80.</w:t>
+      </w:r>
+    </w:p>
+    <w:p>
+      <w:pPr>
+        <w:pStyle w:val="BodyText"/>
+      </w:pPr>
+      <w:r>
+        <w:t>Resistive losses in armature = (22.4 A)</w:t>
       </w:r>
       <w:proofErr w:type="gramStart"/>
       <w:r>
-        <w:t>V)*</w:t>
+        <w:rPr>
+          <w:vertAlign w:val="superscript"/>
+        </w:rPr>
+        <w:t xml:space="preserve">2 </w:t>
+      </w:r>
+      <w:r>
+        <w:t xml:space="preserve"> x</w:t>
       </w:r>
       <w:proofErr w:type="gramEnd"/>
       <w:r>
-        <w:t>(23.4 A) = 5148 W (neglecting any reactive power). So rated efficiency is approximately 0.80.</w:t>
-      </w:r>
-    </w:p>
-    <w:p>
-      <w:pPr>
-        <w:pStyle w:val="BodyText"/>
-      </w:pPr>
-      <w:r>
-        <w:t>Resistive losses in armature = (22.4 A)</w:t>
-      </w:r>
-      <w:r>
-        <w:rPr>
-          <w:vertAlign w:val="superscript"/>
-        </w:rPr>
-        <w:t xml:space="preserve">2 </w:t>
-      </w:r>
-      <w:r>
-        <w:t>* (0.8 Ω) = 401 W. Remaining losses are in the field resistance and friction.</w:t>
+        <w:t xml:space="preserve"> </w:t>
+      </w:r>
+      <w:r>
+        <w:t>(0.8 Ω) = 401 W. Remaining losses are in the field resistance and friction.</w:t>
       </w:r>
     </w:p>
     <w:p>
@@ -1580,7 +1622,10 @@
       </w:r>
       <w:proofErr w:type="spellEnd"/>
       <w:r>
-        <w:t xml:space="preserve"> * R</w:t>
+        <w:t xml:space="preserve"> x</w:t>
+      </w:r>
+      <w:r>
+        <w:t xml:space="preserve"> R</w:t>
       </w:r>
       <w:r>
         <w:rPr>
@@ -1589,20 +1634,10 @@
         <w:t>a</w:t>
       </w:r>
       <w:r>
-        <w:t xml:space="preserve"> = 220 V - (0.8 </w:t>
-      </w:r>
-      <w:proofErr w:type="gramStart"/>
-      <w:r>
-        <w:t>Ω)*</w:t>
-      </w:r>
-      <w:proofErr w:type="gramEnd"/>
-      <w:r>
-        <w:t>(22.4 A) = 20</w:t>
-      </w:r>
-      <w:bookmarkStart w:id="3" w:name="_GoBack"/>
-      <w:bookmarkEnd w:id="3"/>
-      <w:r>
-        <w:t>2 V.</w:t>
+        <w:t xml:space="preserve"> = 220 V - (0.8 Ω) x </w:t>
+      </w:r>
+      <w:r>
+        <w:t>(22.4 A) = 202 V.</w:t>
       </w:r>
     </w:p>
     <w:p>
@@ -1623,6 +1658,212 @@
       <w:r>
         <w:t xml:space="preserve"> = </w:t>
       </w:r>
+      <m:oMath>
+        <m:f>
+          <m:fPr>
+            <m:ctrlPr>
+              <w:rPr>
+                <w:rFonts w:ascii="Cambria Math" w:hAnsi="Cambria Math"/>
+                <w:i/>
+                <w:sz w:val="32"/>
+                <w:szCs w:val="32"/>
+              </w:rPr>
+            </m:ctrlPr>
+          </m:fPr>
+          <m:num>
+            <m:r>
+              <m:rPr>
+                <m:sty m:val="p"/>
+              </m:rPr>
+              <w:rPr>
+                <w:rFonts w:ascii="Cambria Math" w:hAnsi="Cambria Math"/>
+                <w:sz w:val="32"/>
+                <w:szCs w:val="32"/>
+              </w:rPr>
+              <m:t>E</m:t>
+            </m:r>
+            <m:r>
+              <m:rPr>
+                <m:sty m:val="p"/>
+              </m:rPr>
+              <w:rPr>
+                <w:rFonts w:ascii="Cambria Math" w:hAnsi="Cambria Math"/>
+                <w:sz w:val="32"/>
+                <w:szCs w:val="32"/>
+                <w:vertAlign w:val="subscript"/>
+              </w:rPr>
+              <m:t>a</m:t>
+            </m:r>
+            <m:r>
+              <m:rPr>
+                <m:sty m:val="p"/>
+              </m:rPr>
+              <w:rPr>
+                <w:rFonts w:ascii="Cambria Math" w:hAnsi="Cambria Math"/>
+                <w:sz w:val="32"/>
+                <w:szCs w:val="32"/>
+              </w:rPr>
+              <m:t xml:space="preserve"> </m:t>
+            </m:r>
+          </m:num>
+          <m:den>
+            <m:r>
+              <m:rPr>
+                <m:sty m:val="p"/>
+              </m:rPr>
+              <w:rPr>
+                <w:rFonts w:ascii="Cambria Math" w:hAnsi="Cambria Math"/>
+                <w:sz w:val="32"/>
+                <w:szCs w:val="32"/>
+              </w:rPr>
+              <m:t>I</m:t>
+            </m:r>
+            <m:r>
+              <m:rPr>
+                <m:sty m:val="p"/>
+              </m:rPr>
+              <w:rPr>
+                <w:rFonts w:ascii="Cambria Math" w:hAnsi="Cambria Math"/>
+                <w:sz w:val="32"/>
+                <w:szCs w:val="32"/>
+                <w:vertAlign w:val="subscript"/>
+              </w:rPr>
+              <m:t>f</m:t>
+            </m:r>
+            <m:r>
+              <m:rPr>
+                <m:sty m:val="p"/>
+              </m:rPr>
+              <w:rPr>
+                <w:rFonts w:ascii="Cambria Math" w:hAnsi="Cambria Math"/>
+                <w:sz w:val="32"/>
+                <w:szCs w:val="32"/>
+              </w:rPr>
+              <m:t xml:space="preserve">  x  w</m:t>
+            </m:r>
+            <m:r>
+              <m:rPr>
+                <m:sty m:val="p"/>
+              </m:rPr>
+              <w:rPr>
+                <w:rFonts w:ascii="Cambria Math" w:hAnsi="Cambria Math"/>
+                <w:sz w:val="32"/>
+                <w:szCs w:val="32"/>
+                <w:vertAlign w:val="subscript"/>
+              </w:rPr>
+              <m:t>m</m:t>
+            </m:r>
+          </m:den>
+        </m:f>
+      </m:oMath>
+      <w:r>
+        <w:t xml:space="preserve"> = </w:t>
+      </w:r>
+      <m:oMath>
+        <m:f>
+          <m:fPr>
+            <m:ctrlPr>
+              <w:rPr>
+                <w:rFonts w:ascii="Cambria Math" w:hAnsi="Cambria Math"/>
+                <w:i/>
+                <w:sz w:val="32"/>
+                <w:szCs w:val="32"/>
+              </w:rPr>
+            </m:ctrlPr>
+          </m:fPr>
+          <m:num>
+            <m:r>
+              <m:rPr>
+                <m:sty m:val="p"/>
+              </m:rPr>
+              <w:rPr>
+                <w:rFonts w:ascii="Cambria Math" w:hAnsi="Cambria Math"/>
+                <w:sz w:val="32"/>
+                <w:szCs w:val="32"/>
+              </w:rPr>
+              <m:t>202</m:t>
+            </m:r>
+            <m:r>
+              <m:rPr>
+                <m:sty m:val="p"/>
+              </m:rPr>
+              <w:rPr>
+                <w:rFonts w:ascii="Cambria Math" w:hAnsi="Cambria Math"/>
+                <w:sz w:val="32"/>
+                <w:szCs w:val="32"/>
+              </w:rPr>
+              <m:t xml:space="preserve"> </m:t>
+            </m:r>
+          </m:num>
+          <m:den>
+            <m:r>
+              <m:rPr>
+                <m:sty m:val="p"/>
+              </m:rPr>
+              <w:rPr>
+                <w:rFonts w:ascii="Cambria Math" w:hAnsi="Cambria Math"/>
+                <w:sz w:val="32"/>
+                <w:szCs w:val="32"/>
+              </w:rPr>
+              <m:t>1.05 x 157</m:t>
+            </m:r>
+          </m:den>
+        </m:f>
+      </m:oMath>
+      <w:r>
+        <w:t xml:space="preserve"> = 1.23 H </w:t>
+      </w:r>
+    </w:p>
+    <w:p>
+      <w:pPr>
+        <w:pStyle w:val="BodyText"/>
+      </w:pPr>
+      <w:proofErr w:type="spellStart"/>
+      <w:r>
+        <w:t>L</w:t>
+      </w:r>
+      <w:r>
+        <w:rPr>
+          <w:vertAlign w:val="subscript"/>
+        </w:rPr>
+        <w:t>af</w:t>
+      </w:r>
+      <w:proofErr w:type="spellEnd"/>
+      <w:r>
+        <w:rPr>
+          <w:vertAlign w:val="subscript"/>
+        </w:rPr>
+        <w:t xml:space="preserve"> </w:t>
+      </w:r>
+      <w:r>
+        <w:t xml:space="preserve">x </w:t>
+      </w:r>
+      <w:r>
+        <w:t>I</w:t>
+      </w:r>
+      <w:r>
+        <w:rPr>
+          <w:vertAlign w:val="subscript"/>
+        </w:rPr>
+        <w:t>f</w:t>
+      </w:r>
+      <w:r>
+        <w:t xml:space="preserve"> = 1.05 A x</w:t>
+      </w:r>
+      <w:r>
+        <w:t xml:space="preserve"> 1.23 H = 1.29</w:t>
+      </w:r>
+    </w:p>
+    <w:p>
+      <w:pPr>
+        <w:pStyle w:val="BodyText"/>
+      </w:pPr>
+      <w:r>
+        <w:t>The electrical torque can be calculated as</w:t>
+      </w:r>
+      <w:r>
+        <w:br/>
+      </w:r>
       <w:proofErr w:type="spellStart"/>
       <w:r>
         <w:t>E</w:t>
@@ -1635,159 +1876,174 @@
       </w:r>
       <w:proofErr w:type="spellEnd"/>
       <w:r>
-        <w:t xml:space="preserve"> / (I</w:t>
-      </w:r>
-      <w:r>
-        <w:rPr>
-          <w:vertAlign w:val="subscript"/>
-        </w:rPr>
-        <w:t>f</w:t>
-      </w:r>
-      <w:r>
-        <w:t xml:space="preserve"> * </w:t>
-      </w:r>
-      <w:proofErr w:type="spellStart"/>
-      <w:r>
-        <w:t>w</w:t>
-      </w:r>
-      <w:r>
-        <w:rPr>
-          <w:vertAlign w:val="subscript"/>
-        </w:rPr>
-        <w:t>m</w:t>
-      </w:r>
-      <w:proofErr w:type="spellEnd"/>
-      <w:r>
-        <w:t>) = (202 V)</w:t>
-      </w:r>
-      <w:proofErr w:type="gramStart"/>
-      <w:r>
-        <w:t>/(</w:t>
-      </w:r>
-      <w:proofErr w:type="gramEnd"/>
-      <w:r>
-        <w:t xml:space="preserve">1.05 A * 157 rad/s) = 1.23 H </w:t>
-      </w:r>
-    </w:p>
-    <w:p>
-      <w:pPr>
-        <w:pStyle w:val="BodyText"/>
-      </w:pPr>
-      <w:proofErr w:type="spellStart"/>
-      <w:r>
-        <w:t>L</w:t>
-      </w:r>
-      <w:r>
-        <w:rPr>
-          <w:vertAlign w:val="subscript"/>
-        </w:rPr>
-        <w:t>af</w:t>
-      </w:r>
-      <w:proofErr w:type="spellEnd"/>
-      <w:r>
-        <w:t>*I</w:t>
-      </w:r>
-      <w:r>
-        <w:rPr>
-          <w:vertAlign w:val="subscript"/>
-        </w:rPr>
-        <w:t>f</w:t>
-      </w:r>
-      <w:r>
-        <w:t xml:space="preserve"> = 1.05 A * 1.23 H = 1.29</w:t>
-      </w:r>
-    </w:p>
-    <w:p>
-      <w:pPr>
-        <w:pStyle w:val="BodyText"/>
-      </w:pPr>
-      <w:r>
-        <w:t>The electrical torque can be calculated as</w:t>
+        <w:t xml:space="preserve"> x </w:t>
+      </w:r>
+      <m:oMath>
+        <m:f>
+          <m:fPr>
+            <m:ctrlPr>
+              <w:rPr>
+                <w:rFonts w:ascii="Cambria Math" w:hAnsi="Cambria Math"/>
+                <w:i/>
+                <w:sz w:val="32"/>
+                <w:szCs w:val="32"/>
+              </w:rPr>
+            </m:ctrlPr>
+          </m:fPr>
+          <m:num>
+            <m:r>
+              <m:rPr>
+                <m:sty m:val="p"/>
+              </m:rPr>
+              <w:rPr>
+                <w:rFonts w:ascii="Cambria Math" w:hAnsi="Cambria Math"/>
+                <w:sz w:val="32"/>
+                <w:szCs w:val="32"/>
+              </w:rPr>
+              <m:t>I</m:t>
+            </m:r>
+            <m:r>
+              <m:rPr>
+                <m:sty m:val="p"/>
+              </m:rPr>
+              <w:rPr>
+                <w:rFonts w:ascii="Cambria Math" w:hAnsi="Cambria Math"/>
+                <w:sz w:val="32"/>
+                <w:szCs w:val="32"/>
+                <w:vertAlign w:val="subscript"/>
+              </w:rPr>
+              <m:t>a</m:t>
+            </m:r>
+            <m:r>
+              <m:rPr>
+                <m:sty m:val="p"/>
+              </m:rPr>
+              <w:rPr>
+                <w:rFonts w:ascii="Cambria Math" w:hAnsi="Cambria Math"/>
+                <w:sz w:val="32"/>
+                <w:szCs w:val="32"/>
+              </w:rPr>
+              <m:t xml:space="preserve"> </m:t>
+            </m:r>
+          </m:num>
+          <m:den>
+            <m:r>
+              <m:rPr>
+                <m:sty m:val="p"/>
+              </m:rPr>
+              <w:rPr>
+                <w:rFonts w:ascii="Cambria Math" w:hAnsi="Cambria Math"/>
+                <w:sz w:val="32"/>
+                <w:szCs w:val="32"/>
+              </w:rPr>
+              <m:t>w</m:t>
+            </m:r>
+            <m:r>
+              <m:rPr>
+                <m:sty m:val="p"/>
+              </m:rPr>
+              <w:rPr>
+                <w:rFonts w:ascii="Cambria Math" w:hAnsi="Cambria Math"/>
+                <w:sz w:val="32"/>
+                <w:szCs w:val="32"/>
+                <w:vertAlign w:val="subscript"/>
+              </w:rPr>
+              <m:t>m</m:t>
+            </m:r>
+          </m:den>
+        </m:f>
+      </m:oMath>
+      <w:r>
+        <w:t xml:space="preserve"> </w:t>
+      </w:r>
+      <w:r>
+        <w:t xml:space="preserve">= </w:t>
+      </w:r>
+      <m:oMath>
+        <m:f>
+          <m:fPr>
+            <m:ctrlPr>
+              <w:rPr>
+                <w:rFonts w:ascii="Cambria Math" w:hAnsi="Cambria Math"/>
+                <w:i/>
+                <w:sz w:val="32"/>
+                <w:szCs w:val="32"/>
+              </w:rPr>
+            </m:ctrlPr>
+          </m:fPr>
+          <m:num>
+            <m:r>
+              <m:rPr>
+                <m:sty m:val="p"/>
+              </m:rPr>
+              <w:rPr>
+                <w:rFonts w:ascii="Cambria Math" w:hAnsi="Cambria Math"/>
+                <w:sz w:val="32"/>
+                <w:szCs w:val="32"/>
+              </w:rPr>
+              <m:t xml:space="preserve">(202 V) x (22.4 A) </m:t>
+            </m:r>
+          </m:num>
+          <m:den>
+            <m:r>
+              <m:rPr>
+                <m:sty m:val="p"/>
+              </m:rPr>
+              <w:rPr>
+                <w:rFonts w:ascii="Cambria Math" w:hAnsi="Cambria Math"/>
+                <w:sz w:val="32"/>
+                <w:szCs w:val="32"/>
+              </w:rPr>
+              <m:t xml:space="preserve">157 </m:t>
+            </m:r>
+          </m:den>
+        </m:f>
+      </m:oMath>
+      <w:r>
+        <w:t xml:space="preserve"> = 28.76 N-m.</w:t>
+      </w:r>
+    </w:p>
+    <w:p>
+      <w:pPr>
+        <w:pStyle w:val="BodyText"/>
+      </w:pPr>
+      <w:r>
+        <w:t>Since the rated output mechanical torque is 26.1 N-m, apparently there are additional mechanical torque losses. The simplest is to model them as Coulomb friction losses (i.e. constant torque):</w:t>
       </w:r>
       <w:r>
         <w:br/>
       </w:r>
       <w:proofErr w:type="spellStart"/>
       <w:r>
-        <w:t>E</w:t>
-      </w:r>
-      <w:r>
-        <w:rPr>
-          <w:vertAlign w:val="subscript"/>
-        </w:rPr>
-        <w:t>a</w:t>
-      </w:r>
-      <w:proofErr w:type="spellEnd"/>
-      <w:r>
-        <w:t xml:space="preserve"> * </w:t>
-      </w:r>
-      <w:proofErr w:type="spellStart"/>
-      <w:r>
-        <w:t>I</w:t>
-      </w:r>
-      <w:r>
-        <w:rPr>
-          <w:vertAlign w:val="subscript"/>
-        </w:rPr>
-        <w:t>a</w:t>
-      </w:r>
-      <w:proofErr w:type="spellEnd"/>
-      <w:r>
-        <w:t xml:space="preserve"> / </w:t>
-      </w:r>
-      <w:proofErr w:type="spellStart"/>
-      <w:r>
-        <w:t>w</w:t>
-      </w:r>
-      <w:r>
-        <w:rPr>
-          <w:vertAlign w:val="subscript"/>
-        </w:rPr>
-        <w:t>m</w:t>
-      </w:r>
-      <w:proofErr w:type="spellEnd"/>
-      <w:r>
-        <w:t xml:space="preserve"> = (202 V) * (22.4 A) / (157 rad/s) = 28.76 N-m.</w:t>
-      </w:r>
-    </w:p>
-    <w:p>
-      <w:pPr>
-        <w:pStyle w:val="BodyText"/>
-      </w:pPr>
-      <w:r>
-        <w:t>Since the rated output mechanical torque is 26.1 N-m, apparently there are ad</w:t>
-      </w:r>
-      <w:r>
-        <w:t>ditional mechanical torque losses. The simplest is to model them as Coulomb friction losses (i.e. constant torque):</w:t>
+        <w:t>T</w:t>
+      </w:r>
+      <w:r>
+        <w:rPr>
+          <w:vertAlign w:val="subscript"/>
+        </w:rPr>
+        <w:t>e</w:t>
+      </w:r>
+      <w:proofErr w:type="spellEnd"/>
+      <w:r>
+        <w:t xml:space="preserve"> - T = 28.76 N-m - 26.12 N-m = 2.64 N-m</w:t>
+      </w:r>
+    </w:p>
+    <w:p>
+      <w:pPr>
+        <w:pStyle w:val="BodyText"/>
+      </w:pPr>
+      <w:r>
+        <w:t>At rated speed, this works ou</w:t>
+      </w:r>
+      <w:r>
+        <w:t>t to friction loss of</w:t>
       </w:r>
       <w:r>
         <w:br/>
-      </w:r>
-      <w:proofErr w:type="spellStart"/>
-      <w:r>
-        <w:t>T</w:t>
-      </w:r>
-      <w:r>
-        <w:rPr>
-          <w:vertAlign w:val="subscript"/>
-        </w:rPr>
-        <w:t>e</w:t>
-      </w:r>
-      <w:proofErr w:type="spellEnd"/>
-      <w:r>
-        <w:t xml:space="preserve"> - T = 28.76 N-m - 26.12 N-m = 2.64 N-m</w:t>
-      </w:r>
-    </w:p>
-    <w:p>
-      <w:pPr>
-        <w:pStyle w:val="BodyText"/>
-      </w:pPr>
-      <w:r>
-        <w:t>At rated speed, this works out to friction loss of</w:t>
-      </w:r>
-      <w:r>
-        <w:br/>
-        <w:t>2.64 N-m * 157 rad/s = 415 W.</w:t>
+        <w:t>2.64 N-m x</w:t>
+      </w:r>
+      <w:r>
+        <w:t xml:space="preserve"> 157 rad/s = 415 W.</w:t>
       </w:r>
     </w:p>
     <w:p>
@@ -1800,10 +2056,7 @@
       </w:pPr>
       <w:r>
         <w:lastRenderedPageBreak/>
-        <w:t>Simulink Paramete</w:t>
-      </w:r>
-      <w:r>
-        <w:t>rs</w:t>
+        <w:t>Simulink Parameters</w:t>
       </w:r>
     </w:p>
     <w:p>
@@ -1943,7 +2196,7 @@
                               </w:rPr>
                               <w:br/>
                             </w:r>
-                            <w:bookmarkStart w:id="4" w:name="Ref_Figure1_label_and_number"/>
+                            <w:bookmarkStart w:id="3" w:name="Ref_Figure1_label_and_number"/>
                             <w:r>
                               <w:t xml:space="preserve">Figure </w:t>
                             </w:r>
@@ -1962,12 +2215,9 @@
                             <w:r>
                               <w:fldChar w:fldCharType="end"/>
                             </w:r>
-                            <w:bookmarkEnd w:id="4"/>
+                            <w:bookmarkEnd w:id="3"/>
                             <w:r>
-                              <w:t xml:space="preserve">: Simulink </w:t>
-                            </w:r>
-                            <w:r>
-                              <w:t>DC Motor Parameters</w:t>
+                              <w:t>: Simulink DC Motor Parameters</w:t>
                             </w:r>
                           </w:p>
                         </w:txbxContent>
@@ -2041,7 +2291,7 @@
                         </w:rPr>
                         <w:br/>
                       </w:r>
-                      <w:bookmarkStart w:id="5" w:name="Ref_Figure1_label_and_number"/>
+                      <w:bookmarkStart w:id="4" w:name="Ref_Figure1_label_and_number"/>
                       <w:r>
                         <w:t xml:space="preserve">Figure </w:t>
                       </w:r>
@@ -2060,12 +2310,9 @@
                       <w:r>
                         <w:fldChar w:fldCharType="end"/>
                       </w:r>
-                      <w:bookmarkEnd w:id="5"/>
+                      <w:bookmarkEnd w:id="4"/>
                       <w:r>
-                        <w:t xml:space="preserve">: Simulink </w:t>
-                      </w:r>
-                      <w:r>
-                        <w:t>DC Motor Parameters</w:t>
+                        <w:t>: Simulink DC Motor Parameters</w:t>
                       </w:r>
                     </w:p>
                   </w:txbxContent>
@@ -2140,10 +2387,7 @@
       </w:r>
       <w:proofErr w:type="spellEnd"/>
       <w:r>
-        <w:t xml:space="preserve"> was calculated for rated load above, and is calculated for other load con</w:t>
-      </w:r>
-      <w:r>
-        <w:t xml:space="preserve">ditions in the following subsections, the results of which are summarized in </w:t>
+        <w:t xml:space="preserve"> was calculated for rated load above, and is calculated for other load conditions in the following subsections, the results of which are summarized in </w:t>
       </w:r>
       <w:r>
         <w:fldChar w:fldCharType="begin"/>
@@ -2161,10 +2405,7 @@
         <w:fldChar w:fldCharType="end"/>
       </w:r>
       <w:r>
-        <w:t xml:space="preserve">. A terminal voltage of 175 V is chosen since the </w:t>
-      </w:r>
-      <w:r>
-        <w:t xml:space="preserve">problem specifies that </w:t>
+        <w:t xml:space="preserve">. A terminal voltage of 175 V is chosen since the problem specifies that </w:t>
       </w:r>
       <w:proofErr w:type="spellStart"/>
       <w:r>
@@ -2647,14 +2888,57 @@
       </w:r>
       <w:proofErr w:type="spellEnd"/>
       <w:r>
-        <w:t xml:space="preserve"> = 175</w:t>
-      </w:r>
-      <w:r>
-        <w:t xml:space="preserve"> V / 0.8 Ω = 219 A</w:t>
+        <w:t xml:space="preserve"> = </w:t>
+      </w:r>
+      <m:oMath>
+        <m:f>
+          <m:fPr>
+            <m:ctrlPr>
+              <w:rPr>
+                <w:rFonts w:ascii="Cambria Math" w:hAnsi="Cambria Math"/>
+                <w:i/>
+                <w:sz w:val="32"/>
+                <w:szCs w:val="32"/>
+              </w:rPr>
+            </m:ctrlPr>
+          </m:fPr>
+          <m:num>
+            <m:r>
+              <m:rPr>
+                <m:sty m:val="p"/>
+              </m:rPr>
+              <w:rPr>
+                <w:rFonts w:ascii="Cambria Math" w:hAnsi="Cambria Math"/>
+                <w:sz w:val="32"/>
+                <w:szCs w:val="32"/>
+              </w:rPr>
+              <m:t xml:space="preserve">175 V </m:t>
+            </m:r>
+          </m:num>
+          <m:den>
+            <m:r>
+              <m:rPr>
+                <m:sty m:val="p"/>
+              </m:rPr>
+              <w:rPr>
+                <w:rFonts w:ascii="Cambria Math" w:hAnsi="Cambria Math"/>
+                <w:sz w:val="32"/>
+                <w:szCs w:val="32"/>
+              </w:rPr>
+              <m:t>0.8 Ω</m:t>
+            </m:r>
+          </m:den>
+        </m:f>
+      </m:oMath>
+      <w:r>
+        <w:t xml:space="preserve"> = 219 A</w:t>
       </w:r>
       <w:r>
         <w:br/>
-        <w:t>T = 219 * 1.29 = 283 N-m</w:t>
+        <w:t>T = 219 x</w:t>
+      </w:r>
+      <w:r>
+        <w:t xml:space="preserve"> 1.29 = 283 N-m</w:t>
       </w:r>
     </w:p>
     <w:p>
@@ -2683,10 +2967,7 @@
         <w:pStyle w:val="BodyText"/>
       </w:pPr>
       <w:r>
-        <w:t>The motor running at no load has only to output mechanical power equal to the friction of the running mo</w:t>
-      </w:r>
-      <w:r>
-        <w:t>tor and coupled AC synchronous machine.</w:t>
+        <w:t>The motor running at no load has only to output mechanical power equal to the friction of the running motor and coupled AC synchronous machine.</w:t>
       </w:r>
     </w:p>
     <w:p>
@@ -2715,6 +2996,239 @@
       <w:r>
         <w:br/>
       </w:r>
+      <m:oMath>
+        <m:f>
+          <m:fPr>
+            <m:ctrlPr>
+              <w:rPr>
+                <w:rFonts w:ascii="Cambria Math" w:hAnsi="Cambria Math"/>
+                <w:i/>
+                <w:sz w:val="32"/>
+                <w:szCs w:val="32"/>
+              </w:rPr>
+            </m:ctrlPr>
+          </m:fPr>
+          <m:num>
+            <m:r>
+              <m:rPr>
+                <m:sty m:val="p"/>
+              </m:rPr>
+              <w:rPr>
+                <w:rFonts w:ascii="Cambria Math" w:hAnsi="Cambria Math"/>
+                <w:sz w:val="32"/>
+                <w:szCs w:val="32"/>
+              </w:rPr>
+              <m:t>E</m:t>
+            </m:r>
+            <m:r>
+              <m:rPr>
+                <m:sty m:val="p"/>
+              </m:rPr>
+              <w:rPr>
+                <w:rFonts w:ascii="Cambria Math" w:hAnsi="Cambria Math"/>
+                <w:sz w:val="32"/>
+                <w:szCs w:val="32"/>
+                <w:vertAlign w:val="subscript"/>
+              </w:rPr>
+              <m:t>a</m:t>
+            </m:r>
+          </m:num>
+          <m:den>
+            <m:r>
+              <m:rPr>
+                <m:sty m:val="p"/>
+              </m:rPr>
+              <w:rPr>
+                <w:rFonts w:ascii="Cambria Math" w:hAnsi="Cambria Math"/>
+                <w:sz w:val="32"/>
+                <w:szCs w:val="32"/>
+              </w:rPr>
+              <m:t>L</m:t>
+            </m:r>
+            <m:r>
+              <m:rPr>
+                <m:sty m:val="p"/>
+              </m:rPr>
+              <w:rPr>
+                <w:rFonts w:ascii="Cambria Math" w:hAnsi="Cambria Math"/>
+                <w:sz w:val="32"/>
+                <w:szCs w:val="32"/>
+                <w:vertAlign w:val="subscript"/>
+              </w:rPr>
+              <m:t>af</m:t>
+            </m:r>
+            <m:r>
+              <m:rPr>
+                <m:sty m:val="p"/>
+              </m:rPr>
+              <w:rPr>
+                <w:rFonts w:ascii="Cambria Math" w:hAnsi="Cambria Math"/>
+                <w:sz w:val="32"/>
+                <w:szCs w:val="32"/>
+              </w:rPr>
+              <m:t xml:space="preserve"> * ω</m:t>
+            </m:r>
+            <m:r>
+              <m:rPr>
+                <m:sty m:val="p"/>
+              </m:rPr>
+              <w:rPr>
+                <w:rFonts w:ascii="Cambria Math" w:hAnsi="Cambria Math"/>
+                <w:sz w:val="32"/>
+                <w:szCs w:val="32"/>
+                <w:vertAlign w:val="subscript"/>
+              </w:rPr>
+              <m:t>m</m:t>
+            </m:r>
+          </m:den>
+        </m:f>
+        <m:r>
+          <w:rPr>
+            <w:rFonts w:ascii="Cambria Math" w:hAnsi="Cambria Math"/>
+            <w:sz w:val="32"/>
+            <w:szCs w:val="32"/>
+          </w:rPr>
+          <m:t xml:space="preserve"> </m:t>
+        </m:r>
+      </m:oMath>
+      <w:r>
+        <w:t xml:space="preserve">= </w:t>
+      </w:r>
+      <m:oMath>
+        <m:f>
+          <m:fPr>
+            <m:ctrlPr>
+              <w:rPr>
+                <w:rFonts w:ascii="Cambria Math" w:hAnsi="Cambria Math"/>
+                <w:i/>
+                <w:sz w:val="32"/>
+                <w:szCs w:val="32"/>
+              </w:rPr>
+            </m:ctrlPr>
+          </m:fPr>
+          <m:num>
+            <m:r>
+              <m:rPr>
+                <m:sty m:val="p"/>
+              </m:rPr>
+              <w:rPr>
+                <w:rFonts w:ascii="Cambria Math" w:hAnsi="Cambria Math"/>
+                <w:sz w:val="32"/>
+                <w:szCs w:val="32"/>
+              </w:rPr>
+              <m:t>175</m:t>
+            </m:r>
+          </m:num>
+          <m:den>
+            <m:r>
+              <m:rPr>
+                <m:sty m:val="p"/>
+              </m:rPr>
+              <w:rPr>
+                <w:rFonts w:ascii="Cambria Math" w:hAnsi="Cambria Math"/>
+                <w:sz w:val="32"/>
+                <w:szCs w:val="32"/>
+              </w:rPr>
+              <m:t>1.29</m:t>
+            </m:r>
+          </m:den>
+        </m:f>
+        <m:r>
+          <w:rPr>
+            <w:rFonts w:ascii="Cambria Math" w:hAnsi="Cambria Math"/>
+            <w:sz w:val="32"/>
+            <w:szCs w:val="32"/>
+          </w:rPr>
+          <m:t xml:space="preserve"> </m:t>
+        </m:r>
+      </m:oMath>
+      <w:r>
+        <w:t xml:space="preserve"> = 136 rad/s</w:t>
+      </w:r>
+    </w:p>
+    <w:p>
+      <w:pPr>
+        <w:pStyle w:val="BodyText"/>
+      </w:pPr>
+      <w:r>
+        <w:t>Based on the coefficient of friction calculated in the full load section above, the mechanical power at this spee</w:t>
+      </w:r>
+      <w:r>
+        <w:t>d can be estimated as</w:t>
+      </w:r>
+      <w:r>
+        <w:br/>
+        <w:t>2.65 N-m x</w:t>
+      </w:r>
+      <w:r>
+        <w:t xml:space="preserve"> 136 rad/s = 360 W</w:t>
+      </w:r>
+    </w:p>
+    <w:p>
+      <w:pPr>
+        <w:pStyle w:val="BodyText"/>
+      </w:pPr>
+      <w:r>
+        <w:t>Estimating additionally that t</w:t>
+      </w:r>
+      <w:r>
+        <w:t>he connected synchronous machine</w:t>
+      </w:r>
+      <w:r>
+        <w:t xml:space="preserve"> has a similar amount of friction, the total "no load" load is estimated </w:t>
+      </w:r>
+      <w:proofErr w:type="spellStart"/>
+      <w:r>
+        <w:t>as</w:t>
+      </w:r>
+      <w:proofErr w:type="spellEnd"/>
+      <w:r>
+        <w:t xml:space="preserve"> 700 W.</w:t>
+      </w:r>
+    </w:p>
+    <w:p>
+      <w:pPr>
+        <w:pStyle w:val="BodyText"/>
+      </w:pPr>
+      <w:r>
+        <w:t xml:space="preserve">At no-load, this friction loss will have the following circuit values:  </w:t>
+      </w:r>
+    </w:p>
+    <w:p>
+      <w:pPr>
+        <w:pStyle w:val="BodyText"/>
+      </w:pPr>
+      <w:proofErr w:type="spellStart"/>
+      <w:r>
+        <w:t>V</w:t>
+      </w:r>
+      <w:r>
+        <w:rPr>
+          <w:vertAlign w:val="subscript"/>
+        </w:rPr>
+        <w:t>t</w:t>
+      </w:r>
+      <w:proofErr w:type="spellEnd"/>
+      <w:r>
+        <w:t xml:space="preserve"> = 175 V</w:t>
+      </w:r>
+      <w:r>
+        <w:br/>
+      </w:r>
+      <w:proofErr w:type="spellStart"/>
+      <w:r>
+        <w:t>I</w:t>
+      </w:r>
+      <w:r>
+        <w:rPr>
+          <w:vertAlign w:val="subscript"/>
+        </w:rPr>
+        <w:t>a</w:t>
+      </w:r>
+      <w:proofErr w:type="spellEnd"/>
+      <w:r>
+        <w:t xml:space="preserve"> x </w:t>
+      </w:r>
       <w:proofErr w:type="spellStart"/>
       <w:r>
         <w:t>E</w:t>
@@ -2727,22 +3241,426 @@
       </w:r>
       <w:proofErr w:type="spellEnd"/>
       <w:r>
-        <w:t xml:space="preserve"> / (</w:t>
-      </w:r>
-      <w:proofErr w:type="spellStart"/>
-      <w:r>
-        <w:t>L</w:t>
-      </w:r>
-      <w:r>
-        <w:rPr>
-          <w:vertAlign w:val="subscript"/>
-        </w:rPr>
-        <w:t>af</w:t>
-      </w:r>
-      <w:proofErr w:type="spellEnd"/>
-      <w:r>
-        <w:t xml:space="preserve"> * </w:t>
-      </w:r>
+        <w:t xml:space="preserve"> = 700 W  ⇒  </w:t>
+      </w:r>
+      <w:proofErr w:type="spellStart"/>
+      <w:r>
+        <w:t>E</w:t>
+      </w:r>
+      <w:r>
+        <w:rPr>
+          <w:vertAlign w:val="subscript"/>
+        </w:rPr>
+        <w:t>a</w:t>
+      </w:r>
+      <w:proofErr w:type="spellEnd"/>
+      <w:r>
+        <w:t xml:space="preserve"> = </w:t>
+      </w:r>
+      <m:oMath>
+        <m:f>
+          <m:fPr>
+            <m:ctrlPr>
+              <w:rPr>
+                <w:rFonts w:ascii="Cambria Math" w:hAnsi="Cambria Math"/>
+                <w:i/>
+                <w:sz w:val="32"/>
+                <w:szCs w:val="32"/>
+                <w:vertAlign w:val="subscript"/>
+              </w:rPr>
+            </m:ctrlPr>
+          </m:fPr>
+          <m:num>
+            <m:r>
+              <m:rPr>
+                <m:sty m:val="p"/>
+              </m:rPr>
+              <w:rPr>
+                <w:rFonts w:ascii="Cambria Math" w:hAnsi="Cambria Math"/>
+                <w:sz w:val="32"/>
+                <w:szCs w:val="32"/>
+              </w:rPr>
+              <m:t>700 W</m:t>
+            </m:r>
+          </m:num>
+          <m:den>
+            <m:r>
+              <m:rPr>
+                <m:sty m:val="p"/>
+              </m:rPr>
+              <w:rPr>
+                <w:rFonts w:ascii="Cambria Math" w:hAnsi="Cambria Math"/>
+                <w:sz w:val="32"/>
+                <w:szCs w:val="32"/>
+              </w:rPr>
+              <m:t>I</m:t>
+            </m:r>
+            <m:r>
+              <m:rPr>
+                <m:sty m:val="p"/>
+              </m:rPr>
+              <w:rPr>
+                <w:rFonts w:ascii="Cambria Math" w:hAnsi="Cambria Math"/>
+                <w:sz w:val="32"/>
+                <w:szCs w:val="32"/>
+                <w:vertAlign w:val="subscript"/>
+              </w:rPr>
+              <m:t>a</m:t>
+            </m:r>
+          </m:den>
+        </m:f>
+      </m:oMath>
+      <w:r>
+        <w:t xml:space="preserve">  </w:t>
+      </w:r>
+    </w:p>
+    <w:p>
+      <w:pPr>
+        <w:pStyle w:val="BodyText"/>
+      </w:pPr>
+      <m:oMath>
+        <m:f>
+          <m:fPr>
+            <m:ctrlPr>
+              <w:rPr>
+                <w:rFonts w:ascii="Cambria Math" w:hAnsi="Cambria Math"/>
+                <w:i/>
+                <w:sz w:val="32"/>
+                <w:szCs w:val="32"/>
+                <w:vertAlign w:val="subscript"/>
+              </w:rPr>
+            </m:ctrlPr>
+          </m:fPr>
+          <m:num>
+            <m:r>
+              <m:rPr>
+                <m:sty m:val="p"/>
+              </m:rPr>
+              <w:rPr>
+                <w:rFonts w:ascii="Cambria Math" w:hAnsi="Cambria Math"/>
+                <w:sz w:val="32"/>
+                <w:szCs w:val="32"/>
+              </w:rPr>
+              <m:t>700 W</m:t>
+            </m:r>
+          </m:num>
+          <m:den>
+            <m:r>
+              <m:rPr>
+                <m:sty m:val="p"/>
+              </m:rPr>
+              <w:rPr>
+                <w:rFonts w:ascii="Cambria Math" w:hAnsi="Cambria Math"/>
+                <w:sz w:val="32"/>
+                <w:szCs w:val="32"/>
+              </w:rPr>
+              <m:t>I</m:t>
+            </m:r>
+            <m:r>
+              <m:rPr>
+                <m:sty m:val="p"/>
+              </m:rPr>
+              <w:rPr>
+                <w:rFonts w:ascii="Cambria Math" w:hAnsi="Cambria Math"/>
+                <w:sz w:val="32"/>
+                <w:szCs w:val="32"/>
+                <w:vertAlign w:val="subscript"/>
+              </w:rPr>
+              <m:t>a</m:t>
+            </m:r>
+          </m:den>
+        </m:f>
+      </m:oMath>
+      <w:r>
+        <w:t xml:space="preserve">  </w:t>
+      </w:r>
+      <w:r>
+        <w:t xml:space="preserve">= 175 V - </w:t>
+      </w:r>
+      <w:proofErr w:type="spellStart"/>
+      <w:r>
+        <w:t>I</w:t>
+      </w:r>
+      <w:r>
+        <w:rPr>
+          <w:vertAlign w:val="subscript"/>
+        </w:rPr>
+        <w:t>a</w:t>
+      </w:r>
+      <w:proofErr w:type="spellEnd"/>
+      <w:r>
+        <w:t xml:space="preserve"> x </w:t>
+      </w:r>
+      <w:r>
+        <w:t xml:space="preserve">(0.8 Ω)  </w:t>
+      </w:r>
+    </w:p>
+    <w:p>
+      <w:pPr>
+        <w:pStyle w:val="BodyText"/>
+      </w:pPr>
+      <w:r>
+        <w:t>700 W = (175 V)/</w:t>
+      </w:r>
+      <w:proofErr w:type="spellStart"/>
+      <w:r>
+        <w:t>I</w:t>
+      </w:r>
+      <w:r>
+        <w:rPr>
+          <w:vertAlign w:val="subscript"/>
+        </w:rPr>
+        <w:t>a</w:t>
+      </w:r>
+      <w:proofErr w:type="spellEnd"/>
+      <w:r>
+        <w:t xml:space="preserve"> - I</w:t>
+      </w:r>
+      <w:r>
+        <w:rPr>
+          <w:vertAlign w:val="subscript"/>
+        </w:rPr>
+        <w:t>a</w:t>
+      </w:r>
+      <w:r>
+        <w:rPr>
+          <w:vertAlign w:val="superscript"/>
+        </w:rPr>
+        <w:t>2</w:t>
+      </w:r>
+      <w:r>
+        <w:t xml:space="preserve"> x </w:t>
+      </w:r>
+      <w:r>
+        <w:t xml:space="preserve">(0.8 Ω)  </w:t>
+      </w:r>
+    </w:p>
+    <w:p>
+      <w:pPr>
+        <w:pStyle w:val="BodyText"/>
+      </w:pPr>
+      <w:r>
+        <w:t xml:space="preserve">0 = 0.8 x </w:t>
+      </w:r>
+      <w:r>
+        <w:t>I</w:t>
+      </w:r>
+      <w:r>
+        <w:rPr>
+          <w:vertAlign w:val="subscript"/>
+        </w:rPr>
+        <w:t>a</w:t>
+      </w:r>
+      <w:r>
+        <w:rPr>
+          <w:vertAlign w:val="superscript"/>
+        </w:rPr>
+        <w:t>2</w:t>
+      </w:r>
+      <w:r>
+        <w:t xml:space="preserve"> – 175 x </w:t>
+      </w:r>
+      <w:proofErr w:type="spellStart"/>
+      <w:r>
+        <w:t>I</w:t>
+      </w:r>
+      <w:r>
+        <w:rPr>
+          <w:vertAlign w:val="subscript"/>
+        </w:rPr>
+        <w:t>a</w:t>
+      </w:r>
+      <w:proofErr w:type="spellEnd"/>
+      <w:r>
+        <w:t xml:space="preserve"> + 700  </w:t>
+      </w:r>
+    </w:p>
+    <w:p>
+      <w:pPr>
+        <w:pStyle w:val="BodyText"/>
+      </w:pPr>
+      <w:proofErr w:type="spellStart"/>
+      <w:r>
+        <w:t>I</w:t>
+      </w:r>
+      <w:r>
+        <w:rPr>
+          <w:vertAlign w:val="subscript"/>
+        </w:rPr>
+        <w:t>a</w:t>
+      </w:r>
+      <w:proofErr w:type="spellEnd"/>
+      <w:r>
+        <w:t xml:space="preserve"> =</w:t>
+      </w:r>
+      <m:oMath>
+        <m:f>
+          <m:fPr>
+            <m:ctrlPr>
+              <w:rPr>
+                <w:rFonts w:ascii="Cambria Math" w:hAnsi="Cambria Math"/>
+                <w:i/>
+                <w:sz w:val="32"/>
+                <w:szCs w:val="32"/>
+              </w:rPr>
+            </m:ctrlPr>
+          </m:fPr>
+          <m:num>
+            <m:r>
+              <w:rPr>
+                <w:rFonts w:ascii="Cambria Math" w:hAnsi="Cambria Math"/>
+                <w:sz w:val="32"/>
+                <w:szCs w:val="32"/>
+              </w:rPr>
+              <m:t>175-</m:t>
+            </m:r>
+            <m:rad>
+              <m:radPr>
+                <m:degHide m:val="1"/>
+                <m:ctrlPr>
+                  <w:rPr>
+                    <w:rFonts w:ascii="Cambria Math" w:hAnsi="Cambria Math"/>
+                    <w:i/>
+                    <w:sz w:val="32"/>
+                    <w:szCs w:val="32"/>
+                  </w:rPr>
+                </m:ctrlPr>
+              </m:radPr>
+              <m:deg/>
+              <m:e>
+                <m:sSup>
+                  <m:sSupPr>
+                    <m:ctrlPr>
+                      <w:rPr>
+                        <w:rFonts w:ascii="Cambria Math" w:hAnsi="Cambria Math"/>
+                        <w:i/>
+                        <w:sz w:val="32"/>
+                        <w:szCs w:val="32"/>
+                      </w:rPr>
+                    </m:ctrlPr>
+                  </m:sSupPr>
+                  <m:e>
+                    <m:r>
+                      <w:rPr>
+                        <w:rFonts w:ascii="Cambria Math" w:hAnsi="Cambria Math"/>
+                        <w:sz w:val="32"/>
+                        <w:szCs w:val="32"/>
+                      </w:rPr>
+                      <m:t>175</m:t>
+                    </m:r>
+                  </m:e>
+                  <m:sup>
+                    <m:r>
+                      <w:rPr>
+                        <w:rFonts w:ascii="Cambria Math" w:hAnsi="Cambria Math"/>
+                        <w:sz w:val="32"/>
+                        <w:szCs w:val="32"/>
+                      </w:rPr>
+                      <m:t>2</m:t>
+                    </m:r>
+                  </m:sup>
+                </m:sSup>
+                <m:r>
+                  <w:rPr>
+                    <w:rFonts w:ascii="Cambria Math" w:hAnsi="Cambria Math"/>
+                    <w:sz w:val="32"/>
+                    <w:szCs w:val="32"/>
+                  </w:rPr>
+                  <m:t>-4 x 0.8 x 700</m:t>
+                </m:r>
+              </m:e>
+            </m:rad>
+          </m:num>
+          <m:den>
+            <m:r>
+              <w:rPr>
+                <w:rFonts w:ascii="Cambria Math" w:hAnsi="Cambria Math"/>
+                <w:sz w:val="32"/>
+                <w:szCs w:val="32"/>
+              </w:rPr>
+              <m:t>2 x 0.8</m:t>
+            </m:r>
+          </m:den>
+        </m:f>
+      </m:oMath>
+      <w:r>
+        <w:t xml:space="preserve"> = 4.1 A.  </w:t>
+      </w:r>
+    </w:p>
+    <w:p>
+      <w:pPr>
+        <w:pStyle w:val="BodyText"/>
+      </w:pPr>
+      <w:proofErr w:type="spellStart"/>
+      <w:r>
+        <w:t>E</w:t>
+      </w:r>
+      <w:r>
+        <w:rPr>
+          <w:vertAlign w:val="subscript"/>
+        </w:rPr>
+        <w:t>a</w:t>
+      </w:r>
+      <w:proofErr w:type="spellEnd"/>
+      <w:r>
+        <w:t xml:space="preserve"> = </w:t>
+      </w:r>
+      <m:oMath>
+        <m:f>
+          <m:fPr>
+            <m:ctrlPr>
+              <w:rPr>
+                <w:rFonts w:ascii="Cambria Math" w:hAnsi="Cambria Math"/>
+                <w:i/>
+                <w:sz w:val="32"/>
+                <w:szCs w:val="32"/>
+              </w:rPr>
+            </m:ctrlPr>
+          </m:fPr>
+          <m:num>
+            <m:r>
+              <m:rPr>
+                <m:sty m:val="p"/>
+              </m:rPr>
+              <w:rPr>
+                <w:rFonts w:ascii="Cambria Math" w:hAnsi="Cambria Math"/>
+                <w:sz w:val="32"/>
+                <w:szCs w:val="32"/>
+              </w:rPr>
+              <m:t>700 W</m:t>
+            </m:r>
+          </m:num>
+          <m:den>
+            <m:r>
+              <m:rPr>
+                <m:sty m:val="p"/>
+              </m:rPr>
+              <w:rPr>
+                <w:rFonts w:ascii="Cambria Math" w:hAnsi="Cambria Math"/>
+                <w:sz w:val="32"/>
+                <w:szCs w:val="32"/>
+              </w:rPr>
+              <m:t>4.1 A</m:t>
+            </m:r>
+          </m:den>
+        </m:f>
+      </m:oMath>
+      <w:r>
+        <w:t>= 171 V</w:t>
+      </w:r>
+    </w:p>
+    <w:p>
+      <w:pPr>
+        <w:pStyle w:val="BodyText"/>
+      </w:pPr>
+      <w:r>
+        <w:t>No-load speed can be calculated as</w:t>
+      </w:r>
+    </w:p>
+    <w:p>
+      <w:pPr>
+        <w:pStyle w:val="BodyText"/>
+      </w:pPr>
       <w:proofErr w:type="spellStart"/>
       <w:r>
         <w:t>ω</w:t>
@@ -2755,408 +3673,178 @@
       </w:r>
       <w:proofErr w:type="spellEnd"/>
       <w:r>
-        <w:t>) = 175 V / 1.29 = 136 rad/s</w:t>
-      </w:r>
-    </w:p>
-    <w:p>
-      <w:pPr>
-        <w:pStyle w:val="BodyText"/>
-      </w:pPr>
-      <w:r>
-        <w:t xml:space="preserve">Based on the coefficient of friction calculated in the full load section above, </w:t>
-      </w:r>
-      <w:r>
-        <w:t>the mechanical power at this speed can be estimated as</w:t>
-      </w:r>
+        <w:t xml:space="preserve"> = </w:t>
+      </w:r>
+      <m:oMath>
+        <m:f>
+          <m:fPr>
+            <m:ctrlPr>
+              <w:rPr>
+                <w:rFonts w:ascii="Cambria Math" w:hAnsi="Cambria Math"/>
+                <w:i/>
+                <w:sz w:val="32"/>
+                <w:szCs w:val="32"/>
+              </w:rPr>
+            </m:ctrlPr>
+          </m:fPr>
+          <m:num>
+            <m:r>
+              <m:rPr>
+                <m:sty m:val="p"/>
+              </m:rPr>
+              <w:rPr>
+                <w:rFonts w:ascii="Cambria Math" w:hAnsi="Cambria Math"/>
+                <w:sz w:val="32"/>
+                <w:szCs w:val="32"/>
+              </w:rPr>
+              <m:t>E</m:t>
+            </m:r>
+            <m:r>
+              <m:rPr>
+                <m:sty m:val="p"/>
+              </m:rPr>
+              <w:rPr>
+                <w:rFonts w:ascii="Cambria Math" w:hAnsi="Cambria Math"/>
+                <w:sz w:val="32"/>
+                <w:szCs w:val="32"/>
+                <w:vertAlign w:val="subscript"/>
+              </w:rPr>
+              <m:t>a</m:t>
+            </m:r>
+            <m:r>
+              <m:rPr>
+                <m:sty m:val="p"/>
+              </m:rPr>
+              <w:rPr>
+                <w:rFonts w:ascii="Cambria Math" w:hAnsi="Cambria Math"/>
+                <w:sz w:val="32"/>
+                <w:szCs w:val="32"/>
+              </w:rPr>
+              <m:t xml:space="preserve"> </m:t>
+            </m:r>
+          </m:num>
+          <m:den>
+            <m:r>
+              <m:rPr>
+                <m:sty m:val="p"/>
+              </m:rPr>
+              <w:rPr>
+                <w:rFonts w:ascii="Cambria Math" w:hAnsi="Cambria Math"/>
+                <w:sz w:val="32"/>
+                <w:szCs w:val="32"/>
+              </w:rPr>
+              <m:t>L</m:t>
+            </m:r>
+            <m:r>
+              <m:rPr>
+                <m:sty m:val="p"/>
+              </m:rPr>
+              <w:rPr>
+                <w:rFonts w:ascii="Cambria Math" w:hAnsi="Cambria Math"/>
+                <w:sz w:val="32"/>
+                <w:szCs w:val="32"/>
+                <w:vertAlign w:val="subscript"/>
+              </w:rPr>
+              <m:t>af</m:t>
+            </m:r>
+            <m:r>
+              <m:rPr>
+                <m:sty m:val="p"/>
+              </m:rPr>
+              <w:rPr>
+                <w:rFonts w:ascii="Cambria Math" w:hAnsi="Cambria Math"/>
+                <w:sz w:val="32"/>
+                <w:szCs w:val="32"/>
+              </w:rPr>
+              <m:t>*I</m:t>
+            </m:r>
+            <m:r>
+              <m:rPr>
+                <m:sty m:val="p"/>
+              </m:rPr>
+              <w:rPr>
+                <w:rFonts w:ascii="Cambria Math" w:hAnsi="Cambria Math"/>
+                <w:sz w:val="32"/>
+                <w:szCs w:val="32"/>
+                <w:vertAlign w:val="subscript"/>
+              </w:rPr>
+              <m:t>f</m:t>
+            </m:r>
+          </m:den>
+        </m:f>
+      </m:oMath>
+      <w:r>
+        <w:t xml:space="preserve"> = </w:t>
+      </w:r>
+      <m:oMath>
+        <m:f>
+          <m:fPr>
+            <m:ctrlPr>
+              <w:rPr>
+                <w:rFonts w:ascii="Cambria Math" w:hAnsi="Cambria Math"/>
+                <w:i/>
+                <w:sz w:val="32"/>
+                <w:szCs w:val="32"/>
+              </w:rPr>
+            </m:ctrlPr>
+          </m:fPr>
+          <m:num>
+            <m:r>
+              <m:rPr>
+                <m:sty m:val="p"/>
+              </m:rPr>
+              <w:rPr>
+                <w:rFonts w:ascii="Cambria Math" w:hAnsi="Cambria Math"/>
+                <w:sz w:val="32"/>
+                <w:szCs w:val="32"/>
+              </w:rPr>
+              <m:t>171 V</m:t>
+            </m:r>
+          </m:num>
+          <m:den>
+            <m:r>
+              <m:rPr>
+                <m:sty m:val="p"/>
+              </m:rPr>
+              <w:rPr>
+                <w:rFonts w:ascii="Cambria Math" w:hAnsi="Cambria Math"/>
+                <w:sz w:val="32"/>
+                <w:szCs w:val="32"/>
+              </w:rPr>
+              <m:t>1.29</m:t>
+            </m:r>
+          </m:den>
+        </m:f>
+      </m:oMath>
+      <w:r>
+        <w:t xml:space="preserve"> = 133 rad/s.  </w:t>
+      </w:r>
+      <w:bookmarkStart w:id="5" w:name="_GoBack"/>
+      <w:bookmarkEnd w:id="5"/>
+    </w:p>
+    <w:p>
+      <w:pPr>
+        <w:pStyle w:val="BodyText"/>
+      </w:pPr>
+      <w:r>
+        <w:t>This is 133/157 = 85% of rated speed.</w:t>
+      </w:r>
+    </w:p>
+    <w:p>
+      <w:pPr>
+        <w:pStyle w:val="BodyText"/>
+      </w:pPr>
+      <w:r>
+        <w:t xml:space="preserve">The external torque to account for the synchronous generator friction is estimated </w:t>
+      </w:r>
+      <w:proofErr w:type="spellStart"/>
+      <w:r>
+        <w:t>as</w:t>
+      </w:r>
+      <w:proofErr w:type="spellEnd"/>
       <w:r>
         <w:br/>
-        <w:t>2.65 N-m * 136 rad/s = 360 W</w:t>
-      </w:r>
-    </w:p>
-    <w:p>
-      <w:pPr>
-        <w:pStyle w:val="BodyText"/>
-      </w:pPr>
-      <w:r>
-        <w:t xml:space="preserve">Estimating additionally that the connected synchronous </w:t>
-      </w:r>
-      <w:proofErr w:type="spellStart"/>
-      <w:r>
-        <w:t>maching</w:t>
-      </w:r>
-      <w:proofErr w:type="spellEnd"/>
-      <w:r>
-        <w:t xml:space="preserve"> has a similar amount of friction, the total "no load" load is estimated </w:t>
-      </w:r>
-      <w:proofErr w:type="spellStart"/>
-      <w:r>
-        <w:t>as</w:t>
-      </w:r>
-      <w:proofErr w:type="spellEnd"/>
-      <w:r>
-        <w:t xml:space="preserve"> 700 W.</w:t>
-      </w:r>
-    </w:p>
-    <w:p>
-      <w:pPr>
-        <w:pStyle w:val="BodyText"/>
-      </w:pPr>
-      <w:r>
-        <w:t>At no-load, this friction l</w:t>
-      </w:r>
-      <w:r>
-        <w:t xml:space="preserve">oss will have the following circuit values:  </w:t>
-      </w:r>
-    </w:p>
-    <w:p>
-      <w:pPr>
-        <w:pStyle w:val="BodyText"/>
-      </w:pPr>
-      <w:proofErr w:type="spellStart"/>
-      <w:r>
-        <w:t>V</w:t>
-      </w:r>
-      <w:r>
-        <w:rPr>
-          <w:vertAlign w:val="subscript"/>
-        </w:rPr>
-        <w:t>t</w:t>
-      </w:r>
-      <w:proofErr w:type="spellEnd"/>
-      <w:r>
-        <w:t xml:space="preserve"> = 175 V</w:t>
-      </w:r>
-      <w:r>
-        <w:br/>
-      </w:r>
-      <w:proofErr w:type="spellStart"/>
-      <w:r>
-        <w:t>I</w:t>
-      </w:r>
-      <w:r>
-        <w:rPr>
-          <w:vertAlign w:val="subscript"/>
-        </w:rPr>
-        <w:t>a</w:t>
-      </w:r>
-      <w:proofErr w:type="spellEnd"/>
-      <w:r>
-        <w:t>*</w:t>
-      </w:r>
-      <w:proofErr w:type="spellStart"/>
-      <w:r>
-        <w:t>E</w:t>
-      </w:r>
-      <w:r>
-        <w:rPr>
-          <w:vertAlign w:val="subscript"/>
-        </w:rPr>
-        <w:t>a</w:t>
-      </w:r>
-      <w:proofErr w:type="spellEnd"/>
-      <w:r>
-        <w:t xml:space="preserve"> = 700 W  ⇒  </w:t>
-      </w:r>
-      <w:proofErr w:type="spellStart"/>
-      <w:r>
-        <w:t>E</w:t>
-      </w:r>
-      <w:r>
-        <w:rPr>
-          <w:vertAlign w:val="subscript"/>
-        </w:rPr>
-        <w:t>a</w:t>
-      </w:r>
-      <w:proofErr w:type="spellEnd"/>
-      <w:r>
-        <w:t xml:space="preserve"> = (700 W)/</w:t>
-      </w:r>
-      <w:proofErr w:type="spellStart"/>
-      <w:r>
-        <w:t>I</w:t>
-      </w:r>
-      <w:r>
-        <w:rPr>
-          <w:vertAlign w:val="subscript"/>
-        </w:rPr>
-        <w:t>a</w:t>
-      </w:r>
-      <w:proofErr w:type="spellEnd"/>
-      <w:r>
-        <w:t xml:space="preserve">  </w:t>
-      </w:r>
-    </w:p>
-    <w:p>
-      <w:pPr>
-        <w:pStyle w:val="BodyText"/>
-      </w:pPr>
-      <w:r>
-        <w:t>(700 W)/</w:t>
-      </w:r>
-      <w:proofErr w:type="spellStart"/>
-      <w:r>
-        <w:t>I</w:t>
-      </w:r>
-      <w:r>
-        <w:rPr>
-          <w:vertAlign w:val="subscript"/>
-        </w:rPr>
-        <w:t>a</w:t>
-      </w:r>
-      <w:proofErr w:type="spellEnd"/>
-      <w:r>
-        <w:t xml:space="preserve"> = 175 V - </w:t>
-      </w:r>
-      <w:proofErr w:type="spellStart"/>
-      <w:r>
-        <w:t>I</w:t>
-      </w:r>
-      <w:r>
-        <w:rPr>
-          <w:vertAlign w:val="subscript"/>
-        </w:rPr>
-        <w:t>a</w:t>
-      </w:r>
-      <w:proofErr w:type="spellEnd"/>
-      <w:r>
-        <w:t xml:space="preserve">*(0.8 Ω)  </w:t>
-      </w:r>
-    </w:p>
-    <w:p>
-      <w:pPr>
-        <w:pStyle w:val="BodyText"/>
-      </w:pPr>
-      <w:r>
-        <w:t>700 W = (175 V)/</w:t>
-      </w:r>
-      <w:proofErr w:type="spellStart"/>
-      <w:r>
-        <w:t>I</w:t>
-      </w:r>
-      <w:r>
-        <w:rPr>
-          <w:vertAlign w:val="subscript"/>
-        </w:rPr>
-        <w:t>a</w:t>
-      </w:r>
-      <w:proofErr w:type="spellEnd"/>
-      <w:r>
-        <w:t xml:space="preserve"> - I</w:t>
-      </w:r>
-      <w:r>
-        <w:rPr>
-          <w:vertAlign w:val="subscript"/>
-        </w:rPr>
-        <w:t>a</w:t>
-      </w:r>
-      <w:r>
-        <w:rPr>
-          <w:vertAlign w:val="superscript"/>
-        </w:rPr>
-        <w:t>2</w:t>
-      </w:r>
-      <w:r>
-        <w:t xml:space="preserve">*(0.8 Ω)  </w:t>
-      </w:r>
-    </w:p>
-    <w:p>
-      <w:pPr>
-        <w:pStyle w:val="BodyText"/>
-      </w:pPr>
-      <w:r>
-        <w:t>0 = 0.8*I</w:t>
-      </w:r>
-      <w:r>
-        <w:rPr>
-          <w:vertAlign w:val="subscript"/>
-        </w:rPr>
-        <w:t>a</w:t>
-      </w:r>
-      <w:r>
-        <w:rPr>
-          <w:vertAlign w:val="superscript"/>
-        </w:rPr>
-        <w:t>2</w:t>
-      </w:r>
-      <w:r>
-        <w:t xml:space="preserve"> - 175*</w:t>
-      </w:r>
-      <w:proofErr w:type="spellStart"/>
-      <w:r>
-        <w:t>I</w:t>
-      </w:r>
-      <w:r>
-        <w:rPr>
-          <w:vertAlign w:val="subscript"/>
-        </w:rPr>
-        <w:t>a</w:t>
-      </w:r>
-      <w:proofErr w:type="spellEnd"/>
-      <w:r>
-        <w:t xml:space="preserve"> + 700  </w:t>
-      </w:r>
-    </w:p>
-    <w:p>
-      <w:pPr>
-        <w:pStyle w:val="BodyText"/>
-      </w:pPr>
-      <w:proofErr w:type="spellStart"/>
-      <w:r>
-        <w:t>I</w:t>
-      </w:r>
-      <w:r>
-        <w:rPr>
-          <w:vertAlign w:val="subscript"/>
-        </w:rPr>
-        <w:t>a</w:t>
-      </w:r>
-      <w:proofErr w:type="spellEnd"/>
-      <w:r>
-        <w:t xml:space="preserve"> = (175 - </w:t>
-      </w:r>
-      <w:proofErr w:type="spellStart"/>
-      <w:proofErr w:type="gramStart"/>
-      <w:r>
-        <w:t>sqrt</w:t>
-      </w:r>
-      <w:proofErr w:type="spellEnd"/>
-      <w:r>
-        <w:t>(</w:t>
-      </w:r>
-      <w:proofErr w:type="gramEnd"/>
-      <w:r>
-        <w:t>175</w:t>
-      </w:r>
-      <w:r>
-        <w:rPr>
-          <w:vertAlign w:val="superscript"/>
-        </w:rPr>
-        <w:t>2</w:t>
-      </w:r>
-      <w:r>
-        <w:t xml:space="preserve"> - 4*0.8*700)) / (2*0.8) = 4.1 A.  </w:t>
-      </w:r>
-    </w:p>
-    <w:p>
-      <w:pPr>
-        <w:pStyle w:val="BodyText"/>
-      </w:pPr>
-      <w:proofErr w:type="spellStart"/>
-      <w:r>
-        <w:t>E</w:t>
-      </w:r>
-      <w:r>
-        <w:rPr>
-          <w:vertAlign w:val="subscript"/>
-        </w:rPr>
-        <w:t>a</w:t>
-      </w:r>
-      <w:proofErr w:type="spellEnd"/>
-      <w:r>
-        <w:t xml:space="preserve"> = (</w:t>
-      </w:r>
-      <w:r>
-        <w:t>700 W)</w:t>
-      </w:r>
-      <w:proofErr w:type="gramStart"/>
-      <w:r>
-        <w:t>/(</w:t>
-      </w:r>
-      <w:proofErr w:type="gramEnd"/>
-      <w:r>
-        <w:t>4.1 A) = 171 V</w:t>
-      </w:r>
-    </w:p>
-    <w:p>
-      <w:pPr>
-        <w:pStyle w:val="BodyText"/>
-      </w:pPr>
-      <w:r>
-        <w:t>No-load speed can be calculated as</w:t>
-      </w:r>
-    </w:p>
-    <w:p>
-      <w:pPr>
-        <w:pStyle w:val="BodyText"/>
-      </w:pPr>
-      <w:proofErr w:type="spellStart"/>
-      <w:r>
-        <w:t>ω</w:t>
-      </w:r>
-      <w:r>
-        <w:rPr>
-          <w:vertAlign w:val="subscript"/>
-        </w:rPr>
-        <w:t>m</w:t>
-      </w:r>
-      <w:proofErr w:type="spellEnd"/>
-      <w:r>
-        <w:t xml:space="preserve"> = </w:t>
-      </w:r>
-      <w:proofErr w:type="spellStart"/>
-      <w:r>
-        <w:t>E</w:t>
-      </w:r>
-      <w:r>
-        <w:rPr>
-          <w:vertAlign w:val="subscript"/>
-        </w:rPr>
-        <w:t>a</w:t>
-      </w:r>
-      <w:proofErr w:type="spellEnd"/>
-      <w:r>
-        <w:t xml:space="preserve"> / (</w:t>
-      </w:r>
-      <w:proofErr w:type="spellStart"/>
-      <w:r>
-        <w:t>L</w:t>
-      </w:r>
-      <w:r>
-        <w:rPr>
-          <w:vertAlign w:val="subscript"/>
-        </w:rPr>
-        <w:t>af</w:t>
-      </w:r>
-      <w:proofErr w:type="spellEnd"/>
-      <w:r>
-        <w:t>*I</w:t>
-      </w:r>
-      <w:r>
-        <w:rPr>
-          <w:vertAlign w:val="subscript"/>
-        </w:rPr>
-        <w:t>f</w:t>
-      </w:r>
-      <w:r>
-        <w:t xml:space="preserve">) = (171 V)/1.29 = 133 rad/s.  </w:t>
-      </w:r>
-    </w:p>
-    <w:p>
-      <w:pPr>
-        <w:pStyle w:val="BodyText"/>
-      </w:pPr>
-      <w:r>
-        <w:t>This is 133/157 = 85% of rated speed.</w:t>
-      </w:r>
-    </w:p>
-    <w:p>
-      <w:pPr>
-        <w:pStyle w:val="BodyText"/>
-      </w:pPr>
-      <w:r>
-        <w:t xml:space="preserve">The external torque to account for the synchronous generator friction is estimated </w:t>
-      </w:r>
-      <w:proofErr w:type="spellStart"/>
-      <w:r>
-        <w:t>as</w:t>
-      </w:r>
-      <w:proofErr w:type="spellEnd"/>
-      <w:r>
-        <w:br/>
-        <w:t>350 W / 133 rad/s = 2.6 N</w:t>
-      </w:r>
-      <w:r>
-        <w:t>-m</w:t>
+        <w:t>350 W / 133 rad/s = 2.6 N-m</w:t>
       </w:r>
     </w:p>
     <w:p>
@@ -3168,6 +3856,7 @@
         </w:numPr>
       </w:pPr>
       <w:r>
+        <w:lastRenderedPageBreak/>
         <w:t>Kettle Load</w:t>
       </w:r>
     </w:p>
@@ -3176,18 +3865,14 @@
         <w:pStyle w:val="BodyText"/>
       </w:pPr>
       <w:r>
-        <w:t>For the “Robust Design” bonus, the motor must be run such that it supplies power to a 1600-W water kettle connected to the output of the synchronous machine coupled to the DC motor. Based on the additional friction load calculated for “no-lo</w:t>
-      </w:r>
-      <w:r>
-        <w:t>ad” operation, the total mechanical power for the kettle load is 2300 W.</w:t>
-      </w:r>
-    </w:p>
-    <w:p>
-      <w:pPr>
-        <w:pStyle w:val="BodyText"/>
-      </w:pPr>
-      <w:r>
-        <w:lastRenderedPageBreak/>
+        <w:t>For the “Robust Design” bonus, the motor must be run such that it supplies power to a 1600-W water kettle connected to the output of the synchronous machine coupled to the DC motor. Based on the additional friction load calculated for “no-load” operation, the total mechanical power for the kettle load is 2300 W.</w:t>
+      </w:r>
+    </w:p>
+    <w:p>
+      <w:pPr>
+        <w:pStyle w:val="BodyText"/>
+      </w:pPr>
+      <w:r>
         <w:t xml:space="preserve">The kettle load is calculated to have the following circuit values:  </w:t>
       </w:r>
     </w:p>
@@ -3339,10 +4024,7 @@
         <w:t>2</w:t>
       </w:r>
       <w:r>
-        <w:t>*(0</w:t>
-      </w:r>
-      <w:r>
-        <w:t xml:space="preserve">.8 Ω)  </w:t>
+        <w:t xml:space="preserve">*(0.8 Ω)  </w:t>
       </w:r>
     </w:p>
     <w:p>
@@ -3596,6 +4278,7 @@
           <w:noProof/>
           <w:lang w:val="tr-TR" w:eastAsia="tr-TR" w:bidi="ar-SA"/>
         </w:rPr>
+        <w:lastRenderedPageBreak/>
         <mc:AlternateContent>
           <mc:Choice Requires="wps">
             <w:drawing>
@@ -3716,10 +4399,7 @@
                               <w:fldChar w:fldCharType="end"/>
                             </w:r>
                             <w:r>
-                              <w:t>: Three-Phase Thyristor Rectifier Simulink Mode</w:t>
-                            </w:r>
-                            <w:r>
-                              <w:t>l</w:t>
+                              <w:t>: Three-Phase Thyristor Rectifier Simulink Model</w:t>
                             </w:r>
                           </w:p>
                         </w:txbxContent>
@@ -3811,10 +4491,7 @@
                         <w:fldChar w:fldCharType="end"/>
                       </w:r>
                       <w:r>
-                        <w:t>: Three-Phase Thyristor Rectifier Simulink Mode</w:t>
-                      </w:r>
-                      <w:r>
-                        <w:t>l</w:t>
+                        <w:t>: Three-Phase Thyristor Rectifier Simulink Model</w:t>
                       </w:r>
                     </w:p>
                   </w:txbxContent>
@@ -3857,7 +4534,6 @@
           <w:noProof/>
           <w:lang w:val="tr-TR" w:eastAsia="tr-TR" w:bidi="ar-SA"/>
         </w:rPr>
-        <w:lastRenderedPageBreak/>
         <mc:AlternateContent>
           <mc:Choice Requires="wps">
             <w:drawing>
@@ -5327,7 +6003,7 @@
 </file>
 
 <file path=customXml/itemProps1.xml><?xml version="1.0" encoding="utf-8"?>
-<ds:datastoreItem xmlns:ds="http://schemas.openxmlformats.org/officeDocument/2006/customXml" ds:itemID="{31C5E857-D3FD-43DE-9D1B-D672DFA910B6}">
+<ds:datastoreItem xmlns:ds="http://schemas.openxmlformats.org/officeDocument/2006/customXml" ds:itemID="{6AAE292B-9479-4DDF-A92E-9BB2C0877D54}">
   <ds:schemaRefs>
     <ds:schemaRef ds:uri="http://schemas.openxmlformats.org/officeDocument/2006/bibliography"/>
   </ds:schemaRefs>

</xml_diff>

<commit_message>
Build triac/diac model in Simulink. Not 100% working yet
</commit_message>
<xml_diff>
--- a/Report.docx
+++ b/Report.docx
@@ -146,7 +146,7 @@
         <w:pStyle w:val="Heading1"/>
         <w:numPr>
           <w:ilvl w:val="0"/>
-          <w:numId w:val="4"/>
+          <w:numId w:val="5"/>
         </w:numPr>
         <w:rPr/>
       </w:pPr>
@@ -185,7 +185,7 @@
         <w:pStyle w:val="Heading1"/>
         <w:numPr>
           <w:ilvl w:val="0"/>
-          <w:numId w:val="4"/>
+          <w:numId w:val="5"/>
         </w:numPr>
         <w:rPr/>
       </w:pPr>
@@ -209,7 +209,7 @@
         <w:pStyle w:val="Heading2"/>
         <w:numPr>
           <w:ilvl w:val="1"/>
-          <w:numId w:val="3"/>
+          <w:numId w:val="4"/>
         </w:numPr>
         <w:rPr/>
       </w:pPr>
@@ -269,7 +269,7 @@
         <w:pStyle w:val="Heading2"/>
         <w:numPr>
           <w:ilvl w:val="1"/>
-          <w:numId w:val="3"/>
+          <w:numId w:val="4"/>
         </w:numPr>
         <w:rPr/>
       </w:pPr>
@@ -976,7 +976,7 @@
         <w:pStyle w:val="Heading3"/>
         <w:numPr>
           <w:ilvl w:val="2"/>
-          <w:numId w:val="3"/>
+          <w:numId w:val="4"/>
         </w:numPr>
         <w:rPr/>
       </w:pPr>
@@ -1708,7 +1708,7 @@
         <w:pStyle w:val="Heading3"/>
         <w:numPr>
           <w:ilvl w:val="2"/>
-          <w:numId w:val="3"/>
+          <w:numId w:val="4"/>
         </w:numPr>
         <w:rPr/>
       </w:pPr>
@@ -1993,11 +1993,11 @@
         <w:tblLook w:noVBand="1" w:val="04a0" w:noHBand="0" w:lastColumn="0" w:firstColumn="1" w:lastRow="0" w:firstRow="1"/>
       </w:tblPr>
       <w:tblGrid>
-        <w:gridCol w:w="2431"/>
+        <w:gridCol w:w="2430"/>
         <w:gridCol w:w="1171"/>
         <w:gridCol w:w="1174"/>
-        <w:gridCol w:w="1305"/>
-        <w:gridCol w:w="1551"/>
+        <w:gridCol w:w="1304"/>
+        <w:gridCol w:w="1553"/>
       </w:tblGrid>
       <w:tr>
         <w:trPr>
@@ -2005,7 +2005,7 @@
         </w:trPr>
         <w:tc>
           <w:tcPr>
-            <w:tcW w:w="2431" w:type="dxa"/>
+            <w:tcW w:w="2430" w:type="dxa"/>
             <w:tcBorders>
               <w:top w:val="single" w:sz="12" w:space="0" w:color="000000"/>
               <w:bottom w:val="single" w:sz="2" w:space="0" w:color="000000"/>
@@ -2107,7 +2107,7 @@
         </w:tc>
         <w:tc>
           <w:tcPr>
-            <w:tcW w:w="1305" w:type="dxa"/>
+            <w:tcW w:w="1304" w:type="dxa"/>
             <w:tcBorders>
               <w:top w:val="single" w:sz="12" w:space="0" w:color="000000"/>
               <w:bottom w:val="single" w:sz="2" w:space="0" w:color="000000"/>
@@ -2145,7 +2145,7 @@
         </w:tc>
         <w:tc>
           <w:tcPr>
-            <w:tcW w:w="1551" w:type="dxa"/>
+            <w:tcW w:w="1553" w:type="dxa"/>
             <w:tcBorders>
               <w:top w:val="single" w:sz="12" w:space="0" w:color="000000"/>
               <w:bottom w:val="single" w:sz="2" w:space="0" w:color="000000"/>
@@ -2187,7 +2187,7 @@
         <w:trPr/>
         <w:tc>
           <w:tcPr>
-            <w:tcW w:w="2431" w:type="dxa"/>
+            <w:tcW w:w="2430" w:type="dxa"/>
             <w:tcBorders/>
             <w:shd w:color="auto" w:fill="auto" w:val="clear"/>
           </w:tcPr>
@@ -2254,7 +2254,7 @@
         </w:tc>
         <w:tc>
           <w:tcPr>
-            <w:tcW w:w="1305" w:type="dxa"/>
+            <w:tcW w:w="1304" w:type="dxa"/>
             <w:tcBorders/>
             <w:shd w:color="auto" w:fill="auto" w:val="clear"/>
           </w:tcPr>
@@ -2276,7 +2276,7 @@
         </w:tc>
         <w:tc>
           <w:tcPr>
-            <w:tcW w:w="1551" w:type="dxa"/>
+            <w:tcW w:w="1553" w:type="dxa"/>
             <w:tcBorders/>
             <w:shd w:color="auto" w:fill="auto" w:val="clear"/>
           </w:tcPr>
@@ -2301,7 +2301,7 @@
         <w:trPr/>
         <w:tc>
           <w:tcPr>
-            <w:tcW w:w="2431" w:type="dxa"/>
+            <w:tcW w:w="2430" w:type="dxa"/>
             <w:tcBorders/>
             <w:shd w:color="auto" w:fill="auto" w:val="clear"/>
           </w:tcPr>
@@ -2368,7 +2368,7 @@
         </w:tc>
         <w:tc>
           <w:tcPr>
-            <w:tcW w:w="1305" w:type="dxa"/>
+            <w:tcW w:w="1304" w:type="dxa"/>
             <w:tcBorders/>
             <w:shd w:color="auto" w:fill="auto" w:val="clear"/>
           </w:tcPr>
@@ -2390,7 +2390,7 @@
         </w:tc>
         <w:tc>
           <w:tcPr>
-            <w:tcW w:w="1551" w:type="dxa"/>
+            <w:tcW w:w="1553" w:type="dxa"/>
             <w:tcBorders/>
             <w:shd w:color="auto" w:fill="auto" w:val="clear"/>
           </w:tcPr>
@@ -2415,7 +2415,7 @@
         <w:trPr/>
         <w:tc>
           <w:tcPr>
-            <w:tcW w:w="2431" w:type="dxa"/>
+            <w:tcW w:w="2430" w:type="dxa"/>
             <w:tcBorders/>
             <w:shd w:color="auto" w:fill="auto" w:val="clear"/>
           </w:tcPr>
@@ -2482,7 +2482,7 @@
         </w:tc>
         <w:tc>
           <w:tcPr>
-            <w:tcW w:w="1305" w:type="dxa"/>
+            <w:tcW w:w="1304" w:type="dxa"/>
             <w:tcBorders/>
             <w:shd w:color="auto" w:fill="auto" w:val="clear"/>
           </w:tcPr>
@@ -2504,7 +2504,7 @@
         </w:tc>
         <w:tc>
           <w:tcPr>
-            <w:tcW w:w="1551" w:type="dxa"/>
+            <w:tcW w:w="1553" w:type="dxa"/>
             <w:tcBorders/>
             <w:shd w:color="auto" w:fill="auto" w:val="clear"/>
           </w:tcPr>
@@ -2529,7 +2529,7 @@
         <w:trPr/>
         <w:tc>
           <w:tcPr>
-            <w:tcW w:w="2431" w:type="dxa"/>
+            <w:tcW w:w="2430" w:type="dxa"/>
             <w:tcBorders>
               <w:bottom w:val="single" w:sz="12" w:space="0" w:color="000000"/>
             </w:tcBorders>
@@ -2602,7 +2602,7 @@
         </w:tc>
         <w:tc>
           <w:tcPr>
-            <w:tcW w:w="1305" w:type="dxa"/>
+            <w:tcW w:w="1304" w:type="dxa"/>
             <w:tcBorders>
               <w:bottom w:val="single" w:sz="12" w:space="0" w:color="000000"/>
             </w:tcBorders>
@@ -2626,7 +2626,7 @@
         </w:tc>
         <w:tc>
           <w:tcPr>
-            <w:tcW w:w="1551" w:type="dxa"/>
+            <w:tcW w:w="1553" w:type="dxa"/>
             <w:tcBorders>
               <w:bottom w:val="single" w:sz="12" w:space="0" w:color="000000"/>
             </w:tcBorders>
@@ -2655,7 +2655,7 @@
         <w:pStyle w:val="Heading3"/>
         <w:numPr>
           <w:ilvl w:val="2"/>
-          <w:numId w:val="2"/>
+          <w:numId w:val="3"/>
         </w:numPr>
         <w:rPr/>
       </w:pPr>
@@ -2772,7 +2772,7 @@
         <w:pStyle w:val="Heading3"/>
         <w:numPr>
           <w:ilvl w:val="2"/>
-          <w:numId w:val="3"/>
+          <w:numId w:val="4"/>
         </w:numPr>
         <w:rPr/>
       </w:pPr>
@@ -3536,7 +3536,7 @@
         <w:pStyle w:val="Heading3"/>
         <w:numPr>
           <w:ilvl w:val="2"/>
-          <w:numId w:val="3"/>
+          <w:numId w:val="4"/>
         </w:numPr>
         <w:rPr/>
       </w:pPr>
@@ -4222,7 +4222,7 @@
         <w:pStyle w:val="Heading2"/>
         <w:numPr>
           <w:ilvl w:val="1"/>
-          <w:numId w:val="3"/>
+          <w:numId w:val="4"/>
         </w:numPr>
         <w:rPr/>
       </w:pPr>
@@ -4488,15 +4488,15 @@
         <w:tblLook w:noVBand="1" w:val="04a0" w:noHBand="0" w:lastColumn="0" w:firstColumn="1" w:lastRow="0" w:firstRow="1"/>
       </w:tblPr>
       <w:tblGrid>
-        <w:gridCol w:w="1437"/>
+        <w:gridCol w:w="1436"/>
         <w:gridCol w:w="540"/>
         <w:gridCol w:w="1029"/>
         <w:gridCol w:w="1001"/>
-        <w:gridCol w:w="1002"/>
         <w:gridCol w:w="1001"/>
-        <w:gridCol w:w="1001"/>
-        <w:gridCol w:w="1004"/>
-        <w:gridCol w:w="1170"/>
+        <w:gridCol w:w="1000"/>
+        <w:gridCol w:w="1000"/>
+        <w:gridCol w:w="1005"/>
+        <w:gridCol w:w="1173"/>
       </w:tblGrid>
       <w:tr>
         <w:trPr>
@@ -4504,7 +4504,7 @@
         </w:trPr>
         <w:tc>
           <w:tcPr>
-            <w:tcW w:w="1437" w:type="dxa"/>
+            <w:tcW w:w="1436" w:type="dxa"/>
             <w:tcBorders>
               <w:top w:val="single" w:sz="12" w:space="0" w:color="000000"/>
               <w:bottom w:val="single" w:sz="2" w:space="0" w:color="000000"/>
@@ -4629,43 +4629,6 @@
         </w:tc>
         <w:tc>
           <w:tcPr>
-            <w:tcW w:w="1002" w:type="dxa"/>
-            <w:tcBorders>
-              <w:top w:val="single" w:sz="12" w:space="0" w:color="000000"/>
-              <w:bottom w:val="single" w:sz="2" w:space="0" w:color="000000"/>
-            </w:tcBorders>
-            <w:shd w:color="auto" w:fill="auto" w:val="clear"/>
-            <w:vAlign w:val="center"/>
-          </w:tcPr>
-          <w:p>
-            <w:pPr>
-              <w:pStyle w:val="TableHeading"/>
-              <w:rPr/>
-            </w:pPr>
-            <w:r>
-              <w:rPr/>
-              <w:t>P</w:t>
-            </w:r>
-            <w:r>
-              <w:rPr>
-                <w:vertAlign w:val="subscript"/>
-              </w:rPr>
-              <w:t>IN</w:t>
-            </w:r>
-          </w:p>
-          <w:p>
-            <w:pPr>
-              <w:pStyle w:val="TableHeading"/>
-              <w:rPr/>
-            </w:pPr>
-            <w:r>
-              <w:rPr/>
-              <w:t>(W)</w:t>
-            </w:r>
-          </w:p>
-        </w:tc>
-        <w:tc>
-          <w:tcPr>
             <w:tcW w:w="1001" w:type="dxa"/>
             <w:tcBorders>
               <w:top w:val="single" w:sz="12" w:space="0" w:color="000000"/>
@@ -4681,7 +4644,7 @@
             </w:pPr>
             <w:r>
               <w:rPr/>
-              <w:t>Q</w:t>
+              <w:t>P</w:t>
             </w:r>
             <w:r>
               <w:rPr>
@@ -4697,13 +4660,13 @@
             </w:pPr>
             <w:r>
               <w:rPr/>
-              <w:t>(var)</w:t>
-            </w:r>
-          </w:p>
-        </w:tc>
-        <w:tc>
-          <w:tcPr>
-            <w:tcW w:w="1001" w:type="dxa"/>
+              <w:t>(W)</w:t>
+            </w:r>
+          </w:p>
+        </w:tc>
+        <w:tc>
+          <w:tcPr>
+            <w:tcW w:w="1000" w:type="dxa"/>
             <w:tcBorders>
               <w:top w:val="single" w:sz="12" w:space="0" w:color="000000"/>
               <w:bottom w:val="single" w:sz="2" w:space="0" w:color="000000"/>
@@ -4718,7 +4681,7 @@
             </w:pPr>
             <w:r>
               <w:rPr/>
-              <w:t>S</w:t>
+              <w:t>Q</w:t>
             </w:r>
             <w:r>
               <w:rPr>
@@ -4734,13 +4697,13 @@
             </w:pPr>
             <w:r>
               <w:rPr/>
-              <w:t>(VA)</w:t>
-            </w:r>
-          </w:p>
-        </w:tc>
-        <w:tc>
-          <w:tcPr>
-            <w:tcW w:w="1004" w:type="dxa"/>
+              <w:t>(var)</w:t>
+            </w:r>
+          </w:p>
+        </w:tc>
+        <w:tc>
+          <w:tcPr>
+            <w:tcW w:w="1000" w:type="dxa"/>
             <w:tcBorders>
               <w:top w:val="single" w:sz="12" w:space="0" w:color="000000"/>
               <w:bottom w:val="single" w:sz="2" w:space="0" w:color="000000"/>
@@ -4755,13 +4718,29 @@
             </w:pPr>
             <w:r>
               <w:rPr/>
-              <w:t>PF</w:t>
-            </w:r>
-          </w:p>
-        </w:tc>
-        <w:tc>
-          <w:tcPr>
-            <w:tcW w:w="1170" w:type="dxa"/>
+              <w:t>S</w:t>
+            </w:r>
+            <w:r>
+              <w:rPr>
+                <w:vertAlign w:val="subscript"/>
+              </w:rPr>
+              <w:t>IN</w:t>
+            </w:r>
+          </w:p>
+          <w:p>
+            <w:pPr>
+              <w:pStyle w:val="TableHeading"/>
+              <w:rPr/>
+            </w:pPr>
+            <w:r>
+              <w:rPr/>
+              <w:t>(VA)</w:t>
+            </w:r>
+          </w:p>
+        </w:tc>
+        <w:tc>
+          <w:tcPr>
+            <w:tcW w:w="1005" w:type="dxa"/>
             <w:tcBorders>
               <w:top w:val="single" w:sz="12" w:space="0" w:color="000000"/>
               <w:bottom w:val="single" w:sz="2" w:space="0" w:color="000000"/>
@@ -4771,6 +4750,27 @@
           </w:tcPr>
           <w:p>
             <w:pPr>
+              <w:pStyle w:val="TableHeading"/>
+              <w:rPr/>
+            </w:pPr>
+            <w:r>
+              <w:rPr/>
+              <w:t>PF</w:t>
+            </w:r>
+          </w:p>
+        </w:tc>
+        <w:tc>
+          <w:tcPr>
+            <w:tcW w:w="1173" w:type="dxa"/>
+            <w:tcBorders>
+              <w:top w:val="single" w:sz="12" w:space="0" w:color="000000"/>
+              <w:bottom w:val="single" w:sz="2" w:space="0" w:color="000000"/>
+            </w:tcBorders>
+            <w:shd w:color="auto" w:fill="auto" w:val="clear"/>
+            <w:vAlign w:val="center"/>
+          </w:tcPr>
+          <w:p>
+            <w:pPr>
               <w:pStyle w:val="TableContents"/>
               <w:jc w:val="center"/>
               <w:rPr>
@@ -4819,7 +4819,7 @@
         <w:trPr/>
         <w:tc>
           <w:tcPr>
-            <w:tcW w:w="1437" w:type="dxa"/>
+            <w:tcW w:w="1436" w:type="dxa"/>
             <w:tcBorders/>
             <w:shd w:color="auto" w:fill="auto" w:val="clear"/>
           </w:tcPr>
@@ -4892,7 +4892,7 @@
         </w:tc>
         <w:tc>
           <w:tcPr>
-            <w:tcW w:w="1002" w:type="dxa"/>
+            <w:tcW w:w="1001" w:type="dxa"/>
             <w:tcBorders/>
             <w:shd w:color="auto" w:fill="auto" w:val="clear"/>
           </w:tcPr>
@@ -4910,7 +4910,7 @@
         </w:tc>
         <w:tc>
           <w:tcPr>
-            <w:tcW w:w="1001" w:type="dxa"/>
+            <w:tcW w:w="1000" w:type="dxa"/>
             <w:tcBorders/>
             <w:shd w:color="auto" w:fill="auto" w:val="clear"/>
           </w:tcPr>
@@ -4928,7 +4928,7 @@
         </w:tc>
         <w:tc>
           <w:tcPr>
-            <w:tcW w:w="1001" w:type="dxa"/>
+            <w:tcW w:w="1000" w:type="dxa"/>
             <w:tcBorders/>
             <w:shd w:color="auto" w:fill="auto" w:val="clear"/>
           </w:tcPr>
@@ -4946,7 +4946,7 @@
         </w:tc>
         <w:tc>
           <w:tcPr>
-            <w:tcW w:w="1004" w:type="dxa"/>
+            <w:tcW w:w="1005" w:type="dxa"/>
             <w:tcBorders/>
             <w:shd w:color="auto" w:fill="auto" w:val="clear"/>
           </w:tcPr>
@@ -4964,7 +4964,7 @@
         </w:tc>
         <w:tc>
           <w:tcPr>
-            <w:tcW w:w="1170" w:type="dxa"/>
+            <w:tcW w:w="1173" w:type="dxa"/>
             <w:tcBorders/>
             <w:shd w:color="auto" w:fill="auto" w:val="clear"/>
           </w:tcPr>
@@ -4985,7 +4985,7 @@
         <w:trPr/>
         <w:tc>
           <w:tcPr>
-            <w:tcW w:w="1437" w:type="dxa"/>
+            <w:tcW w:w="1436" w:type="dxa"/>
             <w:tcBorders/>
             <w:shd w:color="auto" w:fill="auto" w:val="clear"/>
           </w:tcPr>
@@ -5058,7 +5058,7 @@
         </w:tc>
         <w:tc>
           <w:tcPr>
-            <w:tcW w:w="1002" w:type="dxa"/>
+            <w:tcW w:w="1001" w:type="dxa"/>
             <w:tcBorders/>
             <w:shd w:color="auto" w:fill="auto" w:val="clear"/>
           </w:tcPr>
@@ -5076,7 +5076,7 @@
         </w:tc>
         <w:tc>
           <w:tcPr>
-            <w:tcW w:w="1001" w:type="dxa"/>
+            <w:tcW w:w="1000" w:type="dxa"/>
             <w:tcBorders/>
             <w:shd w:color="auto" w:fill="auto" w:val="clear"/>
           </w:tcPr>
@@ -5094,7 +5094,7 @@
         </w:tc>
         <w:tc>
           <w:tcPr>
-            <w:tcW w:w="1001" w:type="dxa"/>
+            <w:tcW w:w="1000" w:type="dxa"/>
             <w:tcBorders/>
             <w:shd w:color="auto" w:fill="auto" w:val="clear"/>
           </w:tcPr>
@@ -5112,7 +5112,7 @@
         </w:tc>
         <w:tc>
           <w:tcPr>
-            <w:tcW w:w="1004" w:type="dxa"/>
+            <w:tcW w:w="1005" w:type="dxa"/>
             <w:tcBorders/>
             <w:shd w:color="auto" w:fill="auto" w:val="clear"/>
           </w:tcPr>
@@ -5130,7 +5130,7 @@
         </w:tc>
         <w:tc>
           <w:tcPr>
-            <w:tcW w:w="1170" w:type="dxa"/>
+            <w:tcW w:w="1173" w:type="dxa"/>
             <w:tcBorders/>
             <w:shd w:color="auto" w:fill="auto" w:val="clear"/>
           </w:tcPr>
@@ -5151,7 +5151,7 @@
         <w:trPr/>
         <w:tc>
           <w:tcPr>
-            <w:tcW w:w="1437" w:type="dxa"/>
+            <w:tcW w:w="1436" w:type="dxa"/>
             <w:tcBorders/>
             <w:shd w:color="auto" w:fill="auto" w:val="clear"/>
           </w:tcPr>
@@ -5224,7 +5224,7 @@
         </w:tc>
         <w:tc>
           <w:tcPr>
-            <w:tcW w:w="1002" w:type="dxa"/>
+            <w:tcW w:w="1001" w:type="dxa"/>
             <w:tcBorders/>
             <w:shd w:color="auto" w:fill="auto" w:val="clear"/>
           </w:tcPr>
@@ -5242,7 +5242,7 @@
         </w:tc>
         <w:tc>
           <w:tcPr>
-            <w:tcW w:w="1001" w:type="dxa"/>
+            <w:tcW w:w="1000" w:type="dxa"/>
             <w:tcBorders/>
             <w:shd w:color="auto" w:fill="auto" w:val="clear"/>
           </w:tcPr>
@@ -5260,7 +5260,7 @@
         </w:tc>
         <w:tc>
           <w:tcPr>
-            <w:tcW w:w="1001" w:type="dxa"/>
+            <w:tcW w:w="1000" w:type="dxa"/>
             <w:tcBorders/>
             <w:shd w:color="auto" w:fill="auto" w:val="clear"/>
           </w:tcPr>
@@ -5278,7 +5278,7 @@
         </w:tc>
         <w:tc>
           <w:tcPr>
-            <w:tcW w:w="1004" w:type="dxa"/>
+            <w:tcW w:w="1005" w:type="dxa"/>
             <w:tcBorders/>
             <w:shd w:color="auto" w:fill="auto" w:val="clear"/>
           </w:tcPr>
@@ -5296,7 +5296,7 @@
         </w:tc>
         <w:tc>
           <w:tcPr>
-            <w:tcW w:w="1170" w:type="dxa"/>
+            <w:tcW w:w="1173" w:type="dxa"/>
             <w:tcBorders/>
             <w:shd w:color="auto" w:fill="auto" w:val="clear"/>
           </w:tcPr>
@@ -5317,7 +5317,7 @@
         <w:trPr/>
         <w:tc>
           <w:tcPr>
-            <w:tcW w:w="1437" w:type="dxa"/>
+            <w:tcW w:w="1436" w:type="dxa"/>
             <w:tcBorders>
               <w:bottom w:val="single" w:sz="12" w:space="0" w:color="000000"/>
             </w:tcBorders>
@@ -5397,26 +5397,6 @@
         </w:tc>
         <w:tc>
           <w:tcPr>
-            <w:tcW w:w="1002" w:type="dxa"/>
-            <w:tcBorders>
-              <w:bottom w:val="single" w:sz="12" w:space="0" w:color="000000"/>
-            </w:tcBorders>
-            <w:shd w:color="auto" w:fill="auto" w:val="clear"/>
-          </w:tcPr>
-          <w:p>
-            <w:pPr>
-              <w:pStyle w:val="TableContents"/>
-              <w:jc w:val="center"/>
-              <w:rPr/>
-            </w:pPr>
-            <w:r>
-              <w:rPr/>
-              <w:t>1688</w:t>
-            </w:r>
-          </w:p>
-        </w:tc>
-        <w:tc>
-          <w:tcPr>
             <w:tcW w:w="1001" w:type="dxa"/>
             <w:tcBorders>
               <w:bottom w:val="single" w:sz="12" w:space="0" w:color="000000"/>
@@ -5431,13 +5411,13 @@
             </w:pPr>
             <w:r>
               <w:rPr/>
-              <w:t>1416</w:t>
-            </w:r>
-          </w:p>
-        </w:tc>
-        <w:tc>
-          <w:tcPr>
-            <w:tcW w:w="1001" w:type="dxa"/>
+              <w:t>1688</w:t>
+            </w:r>
+          </w:p>
+        </w:tc>
+        <w:tc>
+          <w:tcPr>
+            <w:tcW w:w="1000" w:type="dxa"/>
             <w:tcBorders>
               <w:bottom w:val="single" w:sz="12" w:space="0" w:color="000000"/>
             </w:tcBorders>
@@ -5451,13 +5431,13 @@
             </w:pPr>
             <w:r>
               <w:rPr/>
-              <w:t>2203</w:t>
-            </w:r>
-          </w:p>
-        </w:tc>
-        <w:tc>
-          <w:tcPr>
-            <w:tcW w:w="1004" w:type="dxa"/>
+              <w:t>1416</w:t>
+            </w:r>
+          </w:p>
+        </w:tc>
+        <w:tc>
+          <w:tcPr>
+            <w:tcW w:w="1000" w:type="dxa"/>
             <w:tcBorders>
               <w:bottom w:val="single" w:sz="12" w:space="0" w:color="000000"/>
             </w:tcBorders>
@@ -5471,13 +5451,33 @@
             </w:pPr>
             <w:r>
               <w:rPr/>
+              <w:t>2203</w:t>
+            </w:r>
+          </w:p>
+        </w:tc>
+        <w:tc>
+          <w:tcPr>
+            <w:tcW w:w="1005" w:type="dxa"/>
+            <w:tcBorders>
+              <w:bottom w:val="single" w:sz="12" w:space="0" w:color="000000"/>
+            </w:tcBorders>
+            <w:shd w:color="auto" w:fill="auto" w:val="clear"/>
+          </w:tcPr>
+          <w:p>
+            <w:pPr>
+              <w:pStyle w:val="TableContents"/>
+              <w:jc w:val="center"/>
+              <w:rPr/>
+            </w:pPr>
+            <w:r>
+              <w:rPr/>
               <w:t>0.77</w:t>
             </w:r>
           </w:p>
         </w:tc>
         <w:tc>
           <w:tcPr>
-            <w:tcW w:w="1170" w:type="dxa"/>
+            <w:tcW w:w="1173" w:type="dxa"/>
             <w:tcBorders>
               <w:bottom w:val="single" w:sz="12" w:space="0" w:color="000000"/>
             </w:tcBorders>
@@ -5559,11 +5559,11 @@
       <w:tblGrid>
         <w:gridCol w:w="1708"/>
         <w:gridCol w:w="1297"/>
-        <w:gridCol w:w="1002"/>
+        <w:gridCol w:w="1001"/>
         <w:gridCol w:w="1004"/>
-        <w:gridCol w:w="1006"/>
+        <w:gridCol w:w="1005"/>
         <w:gridCol w:w="1078"/>
-        <w:gridCol w:w="1270"/>
+        <w:gridCol w:w="1272"/>
       </w:tblGrid>
       <w:tr>
         <w:trPr>
@@ -5634,7 +5634,7 @@
         </w:tc>
         <w:tc>
           <w:tcPr>
-            <w:tcW w:w="1002" w:type="dxa"/>
+            <w:tcW w:w="1001" w:type="dxa"/>
             <w:tcBorders>
               <w:top w:val="single" w:sz="12" w:space="0" w:color="000000"/>
               <w:bottom w:val="single" w:sz="2" w:space="0" w:color="000000"/>
@@ -5706,7 +5706,7 @@
         </w:tc>
         <w:tc>
           <w:tcPr>
-            <w:tcW w:w="1006" w:type="dxa"/>
+            <w:tcW w:w="1005" w:type="dxa"/>
             <w:tcBorders>
               <w:top w:val="single" w:sz="12" w:space="0" w:color="000000"/>
               <w:bottom w:val="single" w:sz="2" w:space="0" w:color="000000"/>
@@ -5774,7 +5774,7 @@
         </w:tc>
         <w:tc>
           <w:tcPr>
-            <w:tcW w:w="1270" w:type="dxa"/>
+            <w:tcW w:w="1272" w:type="dxa"/>
             <w:tcBorders>
               <w:top w:val="single" w:sz="12" w:space="0" w:color="000000"/>
               <w:bottom w:val="single" w:sz="2" w:space="0" w:color="000000"/>
@@ -5839,7 +5839,7 @@
         </w:tc>
         <w:tc>
           <w:tcPr>
-            <w:tcW w:w="1002" w:type="dxa"/>
+            <w:tcW w:w="1001" w:type="dxa"/>
             <w:tcBorders/>
             <w:shd w:color="auto" w:fill="auto" w:val="clear"/>
           </w:tcPr>
@@ -5875,7 +5875,7 @@
         </w:tc>
         <w:tc>
           <w:tcPr>
-            <w:tcW w:w="1006" w:type="dxa"/>
+            <w:tcW w:w="1005" w:type="dxa"/>
             <w:tcBorders/>
             <w:shd w:color="auto" w:fill="auto" w:val="clear"/>
           </w:tcPr>
@@ -5911,7 +5911,7 @@
         </w:tc>
         <w:tc>
           <w:tcPr>
-            <w:tcW w:w="1270" w:type="dxa"/>
+            <w:tcW w:w="1272" w:type="dxa"/>
             <w:tcBorders/>
             <w:shd w:color="auto" w:fill="auto" w:val="clear"/>
           </w:tcPr>
@@ -5969,7 +5969,7 @@
         </w:tc>
         <w:tc>
           <w:tcPr>
-            <w:tcW w:w="1002" w:type="dxa"/>
+            <w:tcW w:w="1001" w:type="dxa"/>
             <w:tcBorders/>
             <w:shd w:color="auto" w:fill="auto" w:val="clear"/>
           </w:tcPr>
@@ -6005,7 +6005,7 @@
         </w:tc>
         <w:tc>
           <w:tcPr>
-            <w:tcW w:w="1006" w:type="dxa"/>
+            <w:tcW w:w="1005" w:type="dxa"/>
             <w:tcBorders/>
             <w:shd w:color="auto" w:fill="auto" w:val="clear"/>
           </w:tcPr>
@@ -6041,7 +6041,7 @@
         </w:tc>
         <w:tc>
           <w:tcPr>
-            <w:tcW w:w="1270" w:type="dxa"/>
+            <w:tcW w:w="1272" w:type="dxa"/>
             <w:tcBorders/>
             <w:shd w:color="auto" w:fill="auto" w:val="clear"/>
           </w:tcPr>
@@ -6099,7 +6099,7 @@
         </w:tc>
         <w:tc>
           <w:tcPr>
-            <w:tcW w:w="1002" w:type="dxa"/>
+            <w:tcW w:w="1001" w:type="dxa"/>
             <w:tcBorders/>
             <w:shd w:color="auto" w:fill="auto" w:val="clear"/>
           </w:tcPr>
@@ -6135,7 +6135,7 @@
         </w:tc>
         <w:tc>
           <w:tcPr>
-            <w:tcW w:w="1006" w:type="dxa"/>
+            <w:tcW w:w="1005" w:type="dxa"/>
             <w:tcBorders/>
             <w:shd w:color="auto" w:fill="auto" w:val="clear"/>
           </w:tcPr>
@@ -6171,7 +6171,7 @@
         </w:tc>
         <w:tc>
           <w:tcPr>
-            <w:tcW w:w="1270" w:type="dxa"/>
+            <w:tcW w:w="1272" w:type="dxa"/>
             <w:tcBorders/>
             <w:shd w:color="auto" w:fill="auto" w:val="clear"/>
           </w:tcPr>
@@ -6232,7 +6232,7 @@
         </w:tc>
         <w:tc>
           <w:tcPr>
-            <w:tcW w:w="1002" w:type="dxa"/>
+            <w:tcW w:w="1001" w:type="dxa"/>
             <w:tcBorders>
               <w:bottom w:val="single" w:sz="12" w:space="0" w:color="000000"/>
             </w:tcBorders>
@@ -6272,7 +6272,7 @@
         </w:tc>
         <w:tc>
           <w:tcPr>
-            <w:tcW w:w="1006" w:type="dxa"/>
+            <w:tcW w:w="1005" w:type="dxa"/>
             <w:tcBorders>
               <w:bottom w:val="single" w:sz="12" w:space="0" w:color="000000"/>
             </w:tcBorders>
@@ -6312,7 +6312,7 @@
         </w:tc>
         <w:tc>
           <w:tcPr>
-            <w:tcW w:w="1270" w:type="dxa"/>
+            <w:tcW w:w="1272" w:type="dxa"/>
             <w:tcBorders>
               <w:bottom w:val="single" w:sz="12" w:space="0" w:color="000000"/>
             </w:tcBorders>
@@ -6427,12 +6427,12 @@
         <w:tblLook w:noVBand="1" w:val="04a0" w:noHBand="0" w:lastColumn="0" w:firstColumn="1" w:lastRow="0" w:firstRow="1"/>
       </w:tblPr>
       <w:tblGrid>
-        <w:gridCol w:w="1708"/>
+        <w:gridCol w:w="1707"/>
         <w:gridCol w:w="1169"/>
         <w:gridCol w:w="1079"/>
         <w:gridCol w:w="1059"/>
         <w:gridCol w:w="1008"/>
-        <w:gridCol w:w="1004"/>
+        <w:gridCol w:w="1005"/>
       </w:tblGrid>
       <w:tr>
         <w:trPr>
@@ -6440,7 +6440,7 @@
         </w:trPr>
         <w:tc>
           <w:tcPr>
-            <w:tcW w:w="1708" w:type="dxa"/>
+            <w:tcW w:w="1707" w:type="dxa"/>
             <w:tcBorders>
               <w:top w:val="single" w:sz="12" w:space="0" w:color="000000"/>
               <w:bottom w:val="single" w:sz="2" w:space="0" w:color="000000"/>
@@ -6602,7 +6602,7 @@
         </w:tc>
         <w:tc>
           <w:tcPr>
-            <w:tcW w:w="1004" w:type="dxa"/>
+            <w:tcW w:w="1005" w:type="dxa"/>
             <w:tcBorders>
               <w:top w:val="single" w:sz="12" w:space="0" w:color="000000"/>
               <w:bottom w:val="single" w:sz="2" w:space="0" w:color="000000"/>
@@ -6642,7 +6642,7 @@
         <w:trPr/>
         <w:tc>
           <w:tcPr>
-            <w:tcW w:w="1708" w:type="dxa"/>
+            <w:tcW w:w="1707" w:type="dxa"/>
             <w:tcBorders/>
             <w:shd w:color="auto" w:fill="auto" w:val="clear"/>
           </w:tcPr>
@@ -6733,7 +6733,7 @@
         </w:tc>
         <w:tc>
           <w:tcPr>
-            <w:tcW w:w="1004" w:type="dxa"/>
+            <w:tcW w:w="1005" w:type="dxa"/>
             <w:tcBorders/>
             <w:shd w:color="auto" w:fill="auto" w:val="clear"/>
           </w:tcPr>
@@ -6754,7 +6754,7 @@
         <w:trPr/>
         <w:tc>
           <w:tcPr>
-            <w:tcW w:w="1708" w:type="dxa"/>
+            <w:tcW w:w="1707" w:type="dxa"/>
             <w:tcBorders/>
             <w:shd w:color="auto" w:fill="auto" w:val="clear"/>
           </w:tcPr>
@@ -6845,7 +6845,7 @@
         </w:tc>
         <w:tc>
           <w:tcPr>
-            <w:tcW w:w="1004" w:type="dxa"/>
+            <w:tcW w:w="1005" w:type="dxa"/>
             <w:tcBorders/>
             <w:shd w:color="auto" w:fill="auto" w:val="clear"/>
           </w:tcPr>
@@ -6866,7 +6866,7 @@
         <w:trPr/>
         <w:tc>
           <w:tcPr>
-            <w:tcW w:w="1708" w:type="dxa"/>
+            <w:tcW w:w="1707" w:type="dxa"/>
             <w:tcBorders/>
             <w:shd w:color="auto" w:fill="auto" w:val="clear"/>
           </w:tcPr>
@@ -6957,7 +6957,7 @@
         </w:tc>
         <w:tc>
           <w:tcPr>
-            <w:tcW w:w="1004" w:type="dxa"/>
+            <w:tcW w:w="1005" w:type="dxa"/>
             <w:tcBorders/>
             <w:shd w:color="auto" w:fill="auto" w:val="clear"/>
           </w:tcPr>
@@ -6978,7 +6978,7 @@
         <w:trPr/>
         <w:tc>
           <w:tcPr>
-            <w:tcW w:w="1708" w:type="dxa"/>
+            <w:tcW w:w="1707" w:type="dxa"/>
             <w:tcBorders>
               <w:bottom w:val="single" w:sz="12" w:space="0" w:color="000000"/>
             </w:tcBorders>
@@ -7078,7 +7078,7 @@
         </w:tc>
         <w:tc>
           <w:tcPr>
-            <w:tcW w:w="1004" w:type="dxa"/>
+            <w:tcW w:w="1005" w:type="dxa"/>
             <w:tcBorders>
               <w:bottom w:val="single" w:sz="12" w:space="0" w:color="000000"/>
             </w:tcBorders>
@@ -7237,7 +7237,7 @@
         <w:pStyle w:val="Heading2"/>
         <w:numPr>
           <w:ilvl w:val="1"/>
-          <w:numId w:val="3"/>
+          <w:numId w:val="4"/>
         </w:numPr>
         <w:rPr/>
       </w:pPr>
@@ -7605,15 +7605,15 @@
         <w:tblLook w:noVBand="1" w:val="04a0" w:noHBand="0" w:lastColumn="0" w:firstColumn="1" w:lastRow="0" w:firstRow="1"/>
       </w:tblPr>
       <w:tblGrid>
-        <w:gridCol w:w="1437"/>
+        <w:gridCol w:w="1436"/>
         <w:gridCol w:w="540"/>
         <w:gridCol w:w="1029"/>
         <w:gridCol w:w="1001"/>
-        <w:gridCol w:w="1002"/>
         <w:gridCol w:w="1001"/>
-        <w:gridCol w:w="1001"/>
-        <w:gridCol w:w="1004"/>
-        <w:gridCol w:w="1170"/>
+        <w:gridCol w:w="1000"/>
+        <w:gridCol w:w="1000"/>
+        <w:gridCol w:w="1005"/>
+        <w:gridCol w:w="1173"/>
       </w:tblGrid>
       <w:tr>
         <w:trPr>
@@ -7621,7 +7621,7 @@
         </w:trPr>
         <w:tc>
           <w:tcPr>
-            <w:tcW w:w="1437" w:type="dxa"/>
+            <w:tcW w:w="1436" w:type="dxa"/>
             <w:tcBorders>
               <w:top w:val="single" w:sz="12" w:space="0" w:color="000000"/>
               <w:bottom w:val="single" w:sz="2" w:space="0" w:color="000000"/>
@@ -7746,43 +7746,6 @@
         </w:tc>
         <w:tc>
           <w:tcPr>
-            <w:tcW w:w="1002" w:type="dxa"/>
-            <w:tcBorders>
-              <w:top w:val="single" w:sz="12" w:space="0" w:color="000000"/>
-              <w:bottom w:val="single" w:sz="2" w:space="0" w:color="000000"/>
-            </w:tcBorders>
-            <w:shd w:color="auto" w:fill="auto" w:val="clear"/>
-            <w:vAlign w:val="center"/>
-          </w:tcPr>
-          <w:p>
-            <w:pPr>
-              <w:pStyle w:val="TableHeading"/>
-              <w:rPr/>
-            </w:pPr>
-            <w:r>
-              <w:rPr/>
-              <w:t>P</w:t>
-            </w:r>
-            <w:r>
-              <w:rPr>
-                <w:vertAlign w:val="subscript"/>
-              </w:rPr>
-              <w:t>IN</w:t>
-            </w:r>
-          </w:p>
-          <w:p>
-            <w:pPr>
-              <w:pStyle w:val="TableHeading"/>
-              <w:rPr/>
-            </w:pPr>
-            <w:r>
-              <w:rPr/>
-              <w:t>(W)</w:t>
-            </w:r>
-          </w:p>
-        </w:tc>
-        <w:tc>
-          <w:tcPr>
             <w:tcW w:w="1001" w:type="dxa"/>
             <w:tcBorders>
               <w:top w:val="single" w:sz="12" w:space="0" w:color="000000"/>
@@ -7798,7 +7761,7 @@
             </w:pPr>
             <w:r>
               <w:rPr/>
-              <w:t>Q</w:t>
+              <w:t>P</w:t>
             </w:r>
             <w:r>
               <w:rPr>
@@ -7814,13 +7777,13 @@
             </w:pPr>
             <w:r>
               <w:rPr/>
-              <w:t>(var)</w:t>
-            </w:r>
-          </w:p>
-        </w:tc>
-        <w:tc>
-          <w:tcPr>
-            <w:tcW w:w="1001" w:type="dxa"/>
+              <w:t>(W)</w:t>
+            </w:r>
+          </w:p>
+        </w:tc>
+        <w:tc>
+          <w:tcPr>
+            <w:tcW w:w="1000" w:type="dxa"/>
             <w:tcBorders>
               <w:top w:val="single" w:sz="12" w:space="0" w:color="000000"/>
               <w:bottom w:val="single" w:sz="2" w:space="0" w:color="000000"/>
@@ -7835,7 +7798,7 @@
             </w:pPr>
             <w:r>
               <w:rPr/>
-              <w:t>S</w:t>
+              <w:t>Q</w:t>
             </w:r>
             <w:r>
               <w:rPr>
@@ -7851,13 +7814,13 @@
             </w:pPr>
             <w:r>
               <w:rPr/>
-              <w:t>(VA)</w:t>
-            </w:r>
-          </w:p>
-        </w:tc>
-        <w:tc>
-          <w:tcPr>
-            <w:tcW w:w="1004" w:type="dxa"/>
+              <w:t>(var)</w:t>
+            </w:r>
+          </w:p>
+        </w:tc>
+        <w:tc>
+          <w:tcPr>
+            <w:tcW w:w="1000" w:type="dxa"/>
             <w:tcBorders>
               <w:top w:val="single" w:sz="12" w:space="0" w:color="000000"/>
               <w:bottom w:val="single" w:sz="2" w:space="0" w:color="000000"/>
@@ -7872,13 +7835,29 @@
             </w:pPr>
             <w:r>
               <w:rPr/>
-              <w:t>PF</w:t>
-            </w:r>
-          </w:p>
-        </w:tc>
-        <w:tc>
-          <w:tcPr>
-            <w:tcW w:w="1170" w:type="dxa"/>
+              <w:t>S</w:t>
+            </w:r>
+            <w:r>
+              <w:rPr>
+                <w:vertAlign w:val="subscript"/>
+              </w:rPr>
+              <w:t>IN</w:t>
+            </w:r>
+          </w:p>
+          <w:p>
+            <w:pPr>
+              <w:pStyle w:val="TableHeading"/>
+              <w:rPr/>
+            </w:pPr>
+            <w:r>
+              <w:rPr/>
+              <w:t>(VA)</w:t>
+            </w:r>
+          </w:p>
+        </w:tc>
+        <w:tc>
+          <w:tcPr>
+            <w:tcW w:w="1005" w:type="dxa"/>
             <w:tcBorders>
               <w:top w:val="single" w:sz="12" w:space="0" w:color="000000"/>
               <w:bottom w:val="single" w:sz="2" w:space="0" w:color="000000"/>
@@ -7888,6 +7867,27 @@
           </w:tcPr>
           <w:p>
             <w:pPr>
+              <w:pStyle w:val="TableHeading"/>
+              <w:rPr/>
+            </w:pPr>
+            <w:r>
+              <w:rPr/>
+              <w:t>PF</w:t>
+            </w:r>
+          </w:p>
+        </w:tc>
+        <w:tc>
+          <w:tcPr>
+            <w:tcW w:w="1173" w:type="dxa"/>
+            <w:tcBorders>
+              <w:top w:val="single" w:sz="12" w:space="0" w:color="000000"/>
+              <w:bottom w:val="single" w:sz="2" w:space="0" w:color="000000"/>
+            </w:tcBorders>
+            <w:shd w:color="auto" w:fill="auto" w:val="clear"/>
+            <w:vAlign w:val="center"/>
+          </w:tcPr>
+          <w:p>
+            <w:pPr>
               <w:pStyle w:val="TableContents"/>
               <w:jc w:val="center"/>
               <w:rPr/>
@@ -7928,7 +7928,7 @@
         <w:trPr/>
         <w:tc>
           <w:tcPr>
-            <w:tcW w:w="1437" w:type="dxa"/>
+            <w:tcW w:w="1436" w:type="dxa"/>
             <w:tcBorders/>
             <w:shd w:color="auto" w:fill="auto" w:val="clear"/>
           </w:tcPr>
@@ -8001,7 +8001,7 @@
         </w:tc>
         <w:tc>
           <w:tcPr>
-            <w:tcW w:w="1002" w:type="dxa"/>
+            <w:tcW w:w="1001" w:type="dxa"/>
             <w:tcBorders/>
             <w:shd w:color="auto" w:fill="auto" w:val="clear"/>
           </w:tcPr>
@@ -8019,7 +8019,7 @@
         </w:tc>
         <w:tc>
           <w:tcPr>
-            <w:tcW w:w="1001" w:type="dxa"/>
+            <w:tcW w:w="1000" w:type="dxa"/>
             <w:tcBorders/>
             <w:shd w:color="auto" w:fill="auto" w:val="clear"/>
           </w:tcPr>
@@ -8037,7 +8037,7 @@
         </w:tc>
         <w:tc>
           <w:tcPr>
-            <w:tcW w:w="1001" w:type="dxa"/>
+            <w:tcW w:w="1000" w:type="dxa"/>
             <w:tcBorders/>
             <w:shd w:color="auto" w:fill="auto" w:val="clear"/>
           </w:tcPr>
@@ -8055,7 +8055,7 @@
         </w:tc>
         <w:tc>
           <w:tcPr>
-            <w:tcW w:w="1004" w:type="dxa"/>
+            <w:tcW w:w="1005" w:type="dxa"/>
             <w:tcBorders/>
             <w:shd w:color="auto" w:fill="auto" w:val="clear"/>
           </w:tcPr>
@@ -8073,7 +8073,7 @@
         </w:tc>
         <w:tc>
           <w:tcPr>
-            <w:tcW w:w="1170" w:type="dxa"/>
+            <w:tcW w:w="1173" w:type="dxa"/>
             <w:tcBorders/>
             <w:shd w:color="auto" w:fill="auto" w:val="clear"/>
           </w:tcPr>
@@ -8094,7 +8094,7 @@
         <w:trPr/>
         <w:tc>
           <w:tcPr>
-            <w:tcW w:w="1437" w:type="dxa"/>
+            <w:tcW w:w="1436" w:type="dxa"/>
             <w:tcBorders/>
             <w:shd w:color="auto" w:fill="auto" w:val="clear"/>
           </w:tcPr>
@@ -8167,7 +8167,7 @@
         </w:tc>
         <w:tc>
           <w:tcPr>
-            <w:tcW w:w="1002" w:type="dxa"/>
+            <w:tcW w:w="1001" w:type="dxa"/>
             <w:tcBorders/>
             <w:shd w:color="auto" w:fill="auto" w:val="clear"/>
           </w:tcPr>
@@ -8185,7 +8185,7 @@
         </w:tc>
         <w:tc>
           <w:tcPr>
-            <w:tcW w:w="1001" w:type="dxa"/>
+            <w:tcW w:w="1000" w:type="dxa"/>
             <w:tcBorders/>
             <w:shd w:color="auto" w:fill="auto" w:val="clear"/>
           </w:tcPr>
@@ -8203,7 +8203,7 @@
         </w:tc>
         <w:tc>
           <w:tcPr>
-            <w:tcW w:w="1001" w:type="dxa"/>
+            <w:tcW w:w="1000" w:type="dxa"/>
             <w:tcBorders/>
             <w:shd w:color="auto" w:fill="auto" w:val="clear"/>
           </w:tcPr>
@@ -8221,7 +8221,7 @@
         </w:tc>
         <w:tc>
           <w:tcPr>
-            <w:tcW w:w="1004" w:type="dxa"/>
+            <w:tcW w:w="1005" w:type="dxa"/>
             <w:tcBorders/>
             <w:shd w:color="auto" w:fill="auto" w:val="clear"/>
           </w:tcPr>
@@ -8239,7 +8239,7 @@
         </w:tc>
         <w:tc>
           <w:tcPr>
-            <w:tcW w:w="1170" w:type="dxa"/>
+            <w:tcW w:w="1173" w:type="dxa"/>
             <w:tcBorders/>
             <w:shd w:color="auto" w:fill="auto" w:val="clear"/>
           </w:tcPr>
@@ -8260,7 +8260,7 @@
         <w:trPr/>
         <w:tc>
           <w:tcPr>
-            <w:tcW w:w="1437" w:type="dxa"/>
+            <w:tcW w:w="1436" w:type="dxa"/>
             <w:tcBorders/>
             <w:shd w:color="auto" w:fill="auto" w:val="clear"/>
           </w:tcPr>
@@ -8333,7 +8333,7 @@
         </w:tc>
         <w:tc>
           <w:tcPr>
-            <w:tcW w:w="1002" w:type="dxa"/>
+            <w:tcW w:w="1001" w:type="dxa"/>
             <w:tcBorders/>
             <w:shd w:color="auto" w:fill="auto" w:val="clear"/>
           </w:tcPr>
@@ -8351,7 +8351,7 @@
         </w:tc>
         <w:tc>
           <w:tcPr>
-            <w:tcW w:w="1001" w:type="dxa"/>
+            <w:tcW w:w="1000" w:type="dxa"/>
             <w:tcBorders/>
             <w:shd w:color="auto" w:fill="auto" w:val="clear"/>
           </w:tcPr>
@@ -8369,7 +8369,7 @@
         </w:tc>
         <w:tc>
           <w:tcPr>
-            <w:tcW w:w="1001" w:type="dxa"/>
+            <w:tcW w:w="1000" w:type="dxa"/>
             <w:tcBorders/>
             <w:shd w:color="auto" w:fill="auto" w:val="clear"/>
           </w:tcPr>
@@ -8387,7 +8387,7 @@
         </w:tc>
         <w:tc>
           <w:tcPr>
-            <w:tcW w:w="1004" w:type="dxa"/>
+            <w:tcW w:w="1005" w:type="dxa"/>
             <w:tcBorders/>
             <w:shd w:color="auto" w:fill="auto" w:val="clear"/>
           </w:tcPr>
@@ -8405,7 +8405,7 @@
         </w:tc>
         <w:tc>
           <w:tcPr>
-            <w:tcW w:w="1170" w:type="dxa"/>
+            <w:tcW w:w="1173" w:type="dxa"/>
             <w:tcBorders/>
             <w:shd w:color="auto" w:fill="auto" w:val="clear"/>
           </w:tcPr>
@@ -8426,7 +8426,7 @@
         <w:trPr/>
         <w:tc>
           <w:tcPr>
-            <w:tcW w:w="1437" w:type="dxa"/>
+            <w:tcW w:w="1436" w:type="dxa"/>
             <w:tcBorders>
               <w:bottom w:val="single" w:sz="12" w:space="0" w:color="000000"/>
             </w:tcBorders>
@@ -8506,26 +8506,6 @@
         </w:tc>
         <w:tc>
           <w:tcPr>
-            <w:tcW w:w="1002" w:type="dxa"/>
-            <w:tcBorders>
-              <w:bottom w:val="single" w:sz="12" w:space="0" w:color="000000"/>
-            </w:tcBorders>
-            <w:shd w:color="auto" w:fill="auto" w:val="clear"/>
-          </w:tcPr>
-          <w:p>
-            <w:pPr>
-              <w:pStyle w:val="TableContents"/>
-              <w:jc w:val="center"/>
-              <w:rPr/>
-            </w:pPr>
-            <w:r>
-              <w:rPr/>
-              <w:t>1673</w:t>
-            </w:r>
-          </w:p>
-        </w:tc>
-        <w:tc>
-          <w:tcPr>
             <w:tcW w:w="1001" w:type="dxa"/>
             <w:tcBorders>
               <w:bottom w:val="single" w:sz="12" w:space="0" w:color="000000"/>
@@ -8540,13 +8520,13 @@
             </w:pPr>
             <w:r>
               <w:rPr/>
-              <w:t>1664</w:t>
-            </w:r>
-          </w:p>
-        </w:tc>
-        <w:tc>
-          <w:tcPr>
-            <w:tcW w:w="1001" w:type="dxa"/>
+              <w:t>1673</w:t>
+            </w:r>
+          </w:p>
+        </w:tc>
+        <w:tc>
+          <w:tcPr>
+            <w:tcW w:w="1000" w:type="dxa"/>
             <w:tcBorders>
               <w:bottom w:val="single" w:sz="12" w:space="0" w:color="000000"/>
             </w:tcBorders>
@@ -8560,13 +8540,13 @@
             </w:pPr>
             <w:r>
               <w:rPr/>
-              <w:t>2360</w:t>
-            </w:r>
-          </w:p>
-        </w:tc>
-        <w:tc>
-          <w:tcPr>
-            <w:tcW w:w="1004" w:type="dxa"/>
+              <w:t>1664</w:t>
+            </w:r>
+          </w:p>
+        </w:tc>
+        <w:tc>
+          <w:tcPr>
+            <w:tcW w:w="1000" w:type="dxa"/>
             <w:tcBorders>
               <w:bottom w:val="single" w:sz="12" w:space="0" w:color="000000"/>
             </w:tcBorders>
@@ -8580,13 +8560,33 @@
             </w:pPr>
             <w:r>
               <w:rPr/>
+              <w:t>2360</w:t>
+            </w:r>
+          </w:p>
+        </w:tc>
+        <w:tc>
+          <w:tcPr>
+            <w:tcW w:w="1005" w:type="dxa"/>
+            <w:tcBorders>
+              <w:bottom w:val="single" w:sz="12" w:space="0" w:color="000000"/>
+            </w:tcBorders>
+            <w:shd w:color="auto" w:fill="auto" w:val="clear"/>
+          </w:tcPr>
+          <w:p>
+            <w:pPr>
+              <w:pStyle w:val="TableContents"/>
+              <w:jc w:val="center"/>
+              <w:rPr/>
+            </w:pPr>
+            <w:r>
+              <w:rPr/>
               <w:t>0.71</w:t>
             </w:r>
           </w:p>
         </w:tc>
         <w:tc>
           <w:tcPr>
-            <w:tcW w:w="1170" w:type="dxa"/>
+            <w:tcW w:w="1173" w:type="dxa"/>
             <w:tcBorders>
               <w:bottom w:val="single" w:sz="12" w:space="0" w:color="000000"/>
             </w:tcBorders>
@@ -9414,11 +9414,11 @@
       <w:tblGrid>
         <w:gridCol w:w="1708"/>
         <w:gridCol w:w="1297"/>
-        <w:gridCol w:w="1002"/>
+        <w:gridCol w:w="1001"/>
         <w:gridCol w:w="1004"/>
-        <w:gridCol w:w="1006"/>
+        <w:gridCol w:w="1005"/>
         <w:gridCol w:w="1078"/>
-        <w:gridCol w:w="1270"/>
+        <w:gridCol w:w="1272"/>
       </w:tblGrid>
       <w:tr>
         <w:trPr>
@@ -9495,7 +9495,7 @@
         </w:tc>
         <w:tc>
           <w:tcPr>
-            <w:tcW w:w="1002" w:type="dxa"/>
+            <w:tcW w:w="1001" w:type="dxa"/>
             <w:tcBorders>
               <w:top w:val="single" w:sz="12" w:space="0" w:color="000000"/>
               <w:bottom w:val="single" w:sz="2" w:space="0" w:color="000000"/>
@@ -9567,7 +9567,7 @@
         </w:tc>
         <w:tc>
           <w:tcPr>
-            <w:tcW w:w="1006" w:type="dxa"/>
+            <w:tcW w:w="1005" w:type="dxa"/>
             <w:tcBorders>
               <w:top w:val="single" w:sz="12" w:space="0" w:color="000000"/>
               <w:bottom w:val="single" w:sz="2" w:space="0" w:color="000000"/>
@@ -9635,7 +9635,7 @@
         </w:tc>
         <w:tc>
           <w:tcPr>
-            <w:tcW w:w="1270" w:type="dxa"/>
+            <w:tcW w:w="1272" w:type="dxa"/>
             <w:tcBorders>
               <w:top w:val="single" w:sz="12" w:space="0" w:color="000000"/>
               <w:bottom w:val="single" w:sz="2" w:space="0" w:color="000000"/>
@@ -9700,7 +9700,7 @@
         </w:tc>
         <w:tc>
           <w:tcPr>
-            <w:tcW w:w="1002" w:type="dxa"/>
+            <w:tcW w:w="1001" w:type="dxa"/>
             <w:tcBorders/>
             <w:shd w:color="auto" w:fill="auto" w:val="clear"/>
           </w:tcPr>
@@ -9736,7 +9736,7 @@
         </w:tc>
         <w:tc>
           <w:tcPr>
-            <w:tcW w:w="1006" w:type="dxa"/>
+            <w:tcW w:w="1005" w:type="dxa"/>
             <w:tcBorders/>
             <w:shd w:color="auto" w:fill="auto" w:val="clear"/>
           </w:tcPr>
@@ -9772,7 +9772,7 @@
         </w:tc>
         <w:tc>
           <w:tcPr>
-            <w:tcW w:w="1270" w:type="dxa"/>
+            <w:tcW w:w="1272" w:type="dxa"/>
             <w:tcBorders/>
             <w:shd w:color="auto" w:fill="auto" w:val="clear"/>
           </w:tcPr>
@@ -9830,7 +9830,7 @@
         </w:tc>
         <w:tc>
           <w:tcPr>
-            <w:tcW w:w="1002" w:type="dxa"/>
+            <w:tcW w:w="1001" w:type="dxa"/>
             <w:tcBorders/>
             <w:shd w:color="auto" w:fill="auto" w:val="clear"/>
           </w:tcPr>
@@ -9866,7 +9866,7 @@
         </w:tc>
         <w:tc>
           <w:tcPr>
-            <w:tcW w:w="1006" w:type="dxa"/>
+            <w:tcW w:w="1005" w:type="dxa"/>
             <w:tcBorders/>
             <w:shd w:color="auto" w:fill="auto" w:val="clear"/>
           </w:tcPr>
@@ -9902,7 +9902,7 @@
         </w:tc>
         <w:tc>
           <w:tcPr>
-            <w:tcW w:w="1270" w:type="dxa"/>
+            <w:tcW w:w="1272" w:type="dxa"/>
             <w:tcBorders/>
             <w:shd w:color="auto" w:fill="auto" w:val="clear"/>
           </w:tcPr>
@@ -9960,7 +9960,7 @@
         </w:tc>
         <w:tc>
           <w:tcPr>
-            <w:tcW w:w="1002" w:type="dxa"/>
+            <w:tcW w:w="1001" w:type="dxa"/>
             <w:tcBorders/>
             <w:shd w:color="auto" w:fill="auto" w:val="clear"/>
           </w:tcPr>
@@ -9996,7 +9996,7 @@
         </w:tc>
         <w:tc>
           <w:tcPr>
-            <w:tcW w:w="1006" w:type="dxa"/>
+            <w:tcW w:w="1005" w:type="dxa"/>
             <w:tcBorders/>
             <w:shd w:color="auto" w:fill="auto" w:val="clear"/>
           </w:tcPr>
@@ -10032,7 +10032,7 @@
         </w:tc>
         <w:tc>
           <w:tcPr>
-            <w:tcW w:w="1270" w:type="dxa"/>
+            <w:tcW w:w="1272" w:type="dxa"/>
             <w:tcBorders/>
             <w:shd w:color="auto" w:fill="auto" w:val="clear"/>
           </w:tcPr>
@@ -10093,7 +10093,7 @@
         </w:tc>
         <w:tc>
           <w:tcPr>
-            <w:tcW w:w="1002" w:type="dxa"/>
+            <w:tcW w:w="1001" w:type="dxa"/>
             <w:tcBorders>
               <w:bottom w:val="single" w:sz="12" w:space="0" w:color="000000"/>
             </w:tcBorders>
@@ -10133,7 +10133,7 @@
         </w:tc>
         <w:tc>
           <w:tcPr>
-            <w:tcW w:w="1006" w:type="dxa"/>
+            <w:tcW w:w="1005" w:type="dxa"/>
             <w:tcBorders>
               <w:bottom w:val="single" w:sz="12" w:space="0" w:color="000000"/>
             </w:tcBorders>
@@ -10173,7 +10173,7 @@
         </w:tc>
         <w:tc>
           <w:tcPr>
-            <w:tcW w:w="1270" w:type="dxa"/>
+            <w:tcW w:w="1272" w:type="dxa"/>
             <w:tcBorders>
               <w:bottom w:val="single" w:sz="12" w:space="0" w:color="000000"/>
             </w:tcBorders>
@@ -10366,7 +10366,7 @@
         <w:pStyle w:val="Heading2"/>
         <w:numPr>
           <w:ilvl w:val="1"/>
-          <w:numId w:val="3"/>
+          <w:numId w:val="4"/>
         </w:numPr>
         <w:rPr/>
       </w:pPr>
@@ -10564,7 +10564,7 @@
         <w:pStyle w:val="Heading1"/>
         <w:numPr>
           <w:ilvl w:val="0"/>
-          <w:numId w:val="4"/>
+          <w:numId w:val="5"/>
         </w:numPr>
         <w:rPr/>
       </w:pPr>
@@ -10587,7 +10587,7 @@
         <w:pStyle w:val="TextBody"/>
         <w:numPr>
           <w:ilvl w:val="0"/>
-          <w:numId w:val="4"/>
+          <w:numId w:val="5"/>
         </w:numPr>
         <w:rPr/>
       </w:pPr>
@@ -10599,6 +10599,10 @@
     <w:p>
       <w:pPr>
         <w:pStyle w:val="Heading2"/>
+        <w:numPr>
+          <w:ilvl w:val="1"/>
+          <w:numId w:val="2"/>
+        </w:numPr>
         <w:rPr/>
       </w:pPr>
       <w:r>
@@ -10624,7 +10628,7 @@
         <w:pStyle w:val="TextBody"/>
         <w:numPr>
           <w:ilvl w:val="0"/>
-          <w:numId w:val="4"/>
+          <w:numId w:val="5"/>
         </w:numPr>
         <w:rPr/>
       </w:pPr>
@@ -10675,15 +10679,7 @@
       </w:r>
       <w:r>
         <w:rPr/>
-        <w:t xml:space="preserve"> thyristors and required gate signal driver circuit</w:t>
-      </w:r>
-      <w:r>
-        <w:rPr/>
-        <w:t>s</w:t>
-      </w:r>
-      <w:r>
-        <w:rPr/>
-        <w:t xml:space="preserve">. </w:t>
+        <w:t xml:space="preserve"> thyristors and required gate signal driver circuits. </w:t>
       </w:r>
       <w:bookmarkStart w:id="20" w:name="__DdeLink__3635_4064191290"/>
       <w:r>
@@ -10699,45 +10695,17 @@
       </w:r>
       <w:r>
         <w:rPr/>
-        <w:t xml:space="preserve"> compactness and simplicity bonus</w:t>
-      </w:r>
-      <w:r>
-        <w:rPr/>
-        <w:t>es</w:t>
-      </w:r>
-      <w:r>
-        <w:rPr/>
-        <w:t xml:space="preserve">, this topology </w:t>
-      </w:r>
-      <w:r>
-        <w:rPr/>
-        <w:t>was judged as</w:t>
-      </w:r>
-      <w:r>
-        <w:rPr/>
-        <w:t xml:space="preserve"> not appr</w:t>
-      </w:r>
-      <w:r>
-        <w:rPr/>
-        <w:t>o</w:t>
-      </w:r>
-      <w:r>
-        <w:rPr/>
-        <w:t>p</w:t>
-      </w:r>
-      <w:r>
-        <w:rPr/>
-        <w:t>r</w:t>
-      </w:r>
-      <w:r>
-        <w:rPr/>
-        <w:t>iate.</w:t>
+        <w:t xml:space="preserve"> compactness and simplicity bonuses, this topology was judged as not appropriate.</w:t>
       </w:r>
       <w:bookmarkEnd w:id="20"/>
     </w:p>
     <w:p>
       <w:pPr>
         <w:pStyle w:val="Heading2"/>
+        <w:numPr>
+          <w:ilvl w:val="1"/>
+          <w:numId w:val="2"/>
+        </w:numPr>
         <w:rPr/>
       </w:pPr>
       <w:r>
@@ -10750,41 +10718,13 @@
         <w:pStyle w:val="TextBody"/>
         <w:numPr>
           <w:ilvl w:val="0"/>
-          <w:numId w:val="4"/>
+          <w:numId w:val="5"/>
         </w:numPr>
         <w:rPr/>
       </w:pPr>
       <w:r>
         <w:rPr/>
-        <w:t xml:space="preserve">This circuit offers us a more simple way to finish the project </w:t>
-      </w:r>
-      <w:r>
-        <w:rPr/>
-        <w:t>compared to the three-phase thyristor rectifier</w:t>
-      </w:r>
-      <w:r>
-        <w:rPr/>
-        <w:t xml:space="preserve">. However, it requires </w:t>
-      </w:r>
-      <w:r>
-        <w:rPr/>
-        <w:t>six</w:t>
-      </w:r>
-      <w:r>
-        <w:rPr/>
-        <w:t xml:space="preserve"> diode</w:t>
-      </w:r>
-      <w:r>
-        <w:rPr/>
-        <w:t>s</w:t>
-      </w:r>
-      <w:r>
-        <w:rPr/>
-        <w:t xml:space="preserve"> and a buck convertor part. </w:t>
-      </w:r>
-      <w:r>
-        <w:rPr/>
-        <w:t>Similar to our opinion for the three-phase thyristor rectifier, i</w:t>
+        <w:t>This circuit offers us a more simple way to finish the project compared to the three-phase thyristor rectifier. However, it requires six diodes and a buck convertor part. Similar to our opinion for the three-phase thyristor rectifier, i</w:t>
       </w:r>
       <w:r>
         <w:rPr>
@@ -10799,44 +10739,16 @@
       </w:r>
       <w:r>
         <w:rPr/>
-        <w:t xml:space="preserve"> compactness and simplicity bonus</w:t>
-      </w:r>
-      <w:r>
-        <w:rPr/>
-        <w:t>es</w:t>
-      </w:r>
-      <w:r>
-        <w:rPr/>
-        <w:t xml:space="preserve">, this topology </w:t>
-      </w:r>
-      <w:r>
-        <w:rPr/>
-        <w:t>was judged as</w:t>
-      </w:r>
-      <w:r>
-        <w:rPr/>
-        <w:t xml:space="preserve"> not appr</w:t>
-      </w:r>
-      <w:r>
-        <w:rPr/>
-        <w:t>o</w:t>
-      </w:r>
-      <w:r>
-        <w:rPr/>
-        <w:t>p</w:t>
-      </w:r>
-      <w:r>
-        <w:rPr/>
-        <w:t>r</w:t>
-      </w:r>
-      <w:r>
-        <w:rPr/>
-        <w:t>iate.</w:t>
+        <w:t xml:space="preserve"> compactness and simplicity bonuses, this topology was judged as not appropriate.</w:t>
       </w:r>
     </w:p>
     <w:p>
       <w:pPr>
         <w:pStyle w:val="Heading2"/>
+        <w:numPr>
+          <w:ilvl w:val="1"/>
+          <w:numId w:val="2"/>
+        </w:numPr>
         <w:rPr/>
       </w:pPr>
       <w:r>
@@ -10862,7 +10774,7 @@
         <w:pStyle w:val="TextBody"/>
         <w:numPr>
           <w:ilvl w:val="0"/>
-          <w:numId w:val="4"/>
+          <w:numId w:val="5"/>
         </w:numPr>
         <w:rPr/>
       </w:pPr>
@@ -10883,15 +10795,7 @@
       </w:r>
       <w:r>
         <w:rPr/>
-        <w:t xml:space="preserve"> to </w:t>
-      </w:r>
-      <w:r>
-        <w:rPr/>
-        <w:t>the three-</w:t>
-      </w:r>
-      <w:r>
-        <w:rPr/>
-        <w:t xml:space="preserve">phase thyristor rectifier. However, it has less output voltage and more ripple comparing to </w:t>
+        <w:t xml:space="preserve"> to the three-phase thyristor rectifier. However, it has less output voltage and more ripple comparing to </w:t>
       </w:r>
       <w:r>
         <w:rPr>
@@ -10906,55 +10810,7 @@
       </w:r>
       <w:r>
         <w:rPr/>
-        <w:t>. Again, i</w:t>
-      </w:r>
-      <w:r>
-        <w:rPr/>
-        <w:t>n</w:t>
-      </w:r>
-      <w:r>
-        <w:rPr/>
-        <w:t xml:space="preserve"> this topology, we need to drive </w:t>
-      </w:r>
-      <w:r>
-        <w:rPr/>
-        <w:t>four</w:t>
-      </w:r>
-      <w:r>
-        <w:rPr/>
-        <w:t xml:space="preserve"> thyristor</w:t>
-      </w:r>
-      <w:r>
-        <w:rPr/>
-        <w:t>s</w:t>
-      </w:r>
-      <w:r>
-        <w:rPr/>
-        <w:t xml:space="preserve"> in sync</w:t>
-      </w:r>
-      <w:r>
-        <w:rPr/>
-        <w:t>h</w:t>
-      </w:r>
-      <w:r>
-        <w:rPr/>
-        <w:t>ro</w:t>
-      </w:r>
-      <w:r>
-        <w:rPr/>
-        <w:t>nism</w:t>
-      </w:r>
-      <w:r>
-        <w:rPr/>
-        <w:t xml:space="preserve"> wi</w:t>
-      </w:r>
-      <w:r>
-        <w:rPr/>
-        <w:t>t</w:t>
-      </w:r>
-      <w:r>
-        <w:rPr/>
-        <w:t xml:space="preserve">h each other. </w:t>
+        <w:t xml:space="preserve">. Again, in this topology, we need to drive four thyristors in synchronism with each other. </w:t>
       </w:r>
       <w:r>
         <w:rPr>
@@ -10971,33 +10827,21 @@
     <w:p>
       <w:pPr>
         <w:pStyle w:val="Heading2"/>
-        <w:rPr/>
-      </w:pPr>
-      <w:r>
-        <w:rPr/>
-        <w:t xml:space="preserve">Chosen Topology: </w:t>
-      </w:r>
-      <w:r>
-        <w:rPr/>
-        <w:t>Single-P</w:t>
+        <w:numPr>
+          <w:ilvl w:val="1"/>
+          <w:numId w:val="2"/>
+        </w:numPr>
+        <w:rPr/>
+      </w:pPr>
+      <w:r>
+        <w:rPr/>
+        <w:t>Chosen Topology: Single-P</w:t>
       </w:r>
       <w:r>
         <w:rPr>
           <w:lang w:val="tr-TR"/>
         </w:rPr>
-        <w:t>hase Diac-</w:t>
-      </w:r>
-      <w:r>
-        <w:rPr>
-          <w:lang w:val="tr-TR"/>
-        </w:rPr>
-        <w:t>C</w:t>
-      </w:r>
-      <w:r>
-        <w:rPr>
-          <w:lang w:val="tr-TR"/>
-        </w:rPr>
-        <w:t xml:space="preserve">ontrolled </w:t>
+        <w:t xml:space="preserve">hase Diac-Controlled </w:t>
       </w:r>
       <w:r>
         <w:rPr>
@@ -11021,10 +10865,10 @@
     </w:p>
     <w:p>
       <w:pPr>
-        <w:pStyle w:val="Normal"/>
+        <w:pStyle w:val="TextBody"/>
         <w:numPr>
           <w:ilvl w:val="0"/>
-          <w:numId w:val="4"/>
+          <w:numId w:val="5"/>
         </w:numPr>
         <w:rPr/>
       </w:pPr>
@@ -11071,10 +10915,54 @@
     </w:p>
     <w:p>
       <w:pPr>
+        <w:pStyle w:val="TextBody"/>
+        <w:rPr/>
+      </w:pPr>
+      <w:r>
+        <w:rPr/>
+        <w:t>The single-phase diac-controlled triac rectifier has several advantages for which we selected it. The primary advantage is its simplicity. There is a single controlled element, the triac, for which a gate signal is required. The diac can be used to control the triac by adjusting the value of the variable resistor in the circuit. Because the control circuit is powered from the mains voltage, no additional power supply or regulation is needed for the control circuit as it would be in other configurations.</w:t>
+      </w:r>
+    </w:p>
+    <w:p>
+      <w:pPr>
+        <w:pStyle w:val="TextBody"/>
+        <w:rPr/>
+      </w:pPr>
+      <w:r>
+        <w:rPr>
+          <w:rFonts w:eastAsia="Noto Sans CJK SC Regular" w:cs="Lohit Devanagari"/>
+          <w:color w:val="auto"/>
+          <w:kern w:val="2"/>
+          <w:sz w:val="24"/>
+          <w:szCs w:val="24"/>
+          <w:lang w:val="en-US" w:eastAsia="zh-CN" w:bidi="hi-IN"/>
+        </w:rPr>
+        <w:t>One disadvantage of this topology is that it is not easily adapted to any type of feedback control. It is also limited to single-quadrant operation by the diode bridge that supplies the DC motor load.</w:t>
+      </w:r>
+    </w:p>
+    <w:p>
+      <w:pPr>
+        <w:pStyle w:val="TextBody"/>
+        <w:rPr/>
+      </w:pPr>
+      <w:r>
+        <w:rPr>
+          <w:rFonts w:eastAsia="Noto Sans CJK SC Regular" w:cs="Lohit Devanagari"/>
+          <w:color w:val="auto"/>
+          <w:kern w:val="2"/>
+          <w:sz w:val="24"/>
+          <w:szCs w:val="24"/>
+          <w:lang w:val="en-US" w:eastAsia="zh-CN" w:bidi="hi-IN"/>
+        </w:rPr>
+        <w:t>If we are successful in implementing a working circuit using the diac for controlling the triac, we could explore other, more flexible methods for control that would allow feedback control, especially to limit current during motor start-up.</w:t>
+      </w:r>
+    </w:p>
+    <w:p>
+      <w:pPr>
         <w:pStyle w:val="Heading1"/>
         <w:numPr>
           <w:ilvl w:val="0"/>
-          <w:numId w:val="4"/>
+          <w:numId w:val="5"/>
         </w:numPr>
         <w:rPr/>
       </w:pPr>
@@ -11097,7 +10985,7 @@
         <w:pStyle w:val="Heading1"/>
         <w:numPr>
           <w:ilvl w:val="0"/>
-          <w:numId w:val="4"/>
+          <w:numId w:val="5"/>
         </w:numPr>
         <w:rPr/>
       </w:pPr>
@@ -11120,7 +11008,7 @@
         <w:pStyle w:val="Heading1"/>
         <w:numPr>
           <w:ilvl w:val="0"/>
-          <w:numId w:val="4"/>
+          <w:numId w:val="5"/>
         </w:numPr>
         <w:spacing w:before="240" w:after="120"/>
         <w:rPr/>
@@ -11516,6 +11404,98 @@
       </w:pPr>
     </w:lvl>
   </w:abstractNum>
+  <w:abstractNum w:abstractNumId="5">
+    <w:lvl w:ilvl="0">
+      <w:start w:val="1"/>
+      <w:numFmt w:val="none"/>
+      <w:suff w:val="nothing"/>
+      <w:lvlText w:val=""/>
+      <w:lvlJc w:val="left"/>
+      <w:pPr>
+        <w:ind w:left="0" w:hanging="0"/>
+      </w:pPr>
+    </w:lvl>
+    <w:lvl w:ilvl="1">
+      <w:start w:val="1"/>
+      <w:numFmt w:val="none"/>
+      <w:suff w:val="nothing"/>
+      <w:lvlText w:val=""/>
+      <w:lvlJc w:val="left"/>
+      <w:pPr>
+        <w:ind w:left="0" w:hanging="0"/>
+      </w:pPr>
+    </w:lvl>
+    <w:lvl w:ilvl="2">
+      <w:start w:val="1"/>
+      <w:numFmt w:val="none"/>
+      <w:suff w:val="nothing"/>
+      <w:lvlText w:val=""/>
+      <w:lvlJc w:val="left"/>
+      <w:pPr>
+        <w:ind w:left="0" w:hanging="0"/>
+      </w:pPr>
+    </w:lvl>
+    <w:lvl w:ilvl="3">
+      <w:start w:val="1"/>
+      <w:numFmt w:val="none"/>
+      <w:suff w:val="nothing"/>
+      <w:lvlText w:val=""/>
+      <w:lvlJc w:val="left"/>
+      <w:pPr>
+        <w:ind w:left="0" w:hanging="0"/>
+      </w:pPr>
+    </w:lvl>
+    <w:lvl w:ilvl="4">
+      <w:start w:val="1"/>
+      <w:numFmt w:val="none"/>
+      <w:suff w:val="nothing"/>
+      <w:lvlText w:val=""/>
+      <w:lvlJc w:val="left"/>
+      <w:pPr>
+        <w:ind w:left="0" w:hanging="0"/>
+      </w:pPr>
+    </w:lvl>
+    <w:lvl w:ilvl="5">
+      <w:start w:val="1"/>
+      <w:numFmt w:val="none"/>
+      <w:suff w:val="nothing"/>
+      <w:lvlText w:val=""/>
+      <w:lvlJc w:val="left"/>
+      <w:pPr>
+        <w:ind w:left="0" w:hanging="0"/>
+      </w:pPr>
+    </w:lvl>
+    <w:lvl w:ilvl="6">
+      <w:start w:val="1"/>
+      <w:numFmt w:val="none"/>
+      <w:suff w:val="nothing"/>
+      <w:lvlText w:val=""/>
+      <w:lvlJc w:val="left"/>
+      <w:pPr>
+        <w:ind w:left="0" w:hanging="0"/>
+      </w:pPr>
+    </w:lvl>
+    <w:lvl w:ilvl="7">
+      <w:start w:val="1"/>
+      <w:numFmt w:val="none"/>
+      <w:suff w:val="nothing"/>
+      <w:lvlText w:val=""/>
+      <w:lvlJc w:val="left"/>
+      <w:pPr>
+        <w:ind w:left="0" w:hanging="0"/>
+      </w:pPr>
+    </w:lvl>
+    <w:lvl w:ilvl="8">
+      <w:start w:val="1"/>
+      <w:numFmt w:val="none"/>
+      <w:suff w:val="nothing"/>
+      <w:lvlText w:val=""/>
+      <w:lvlJc w:val="left"/>
+      <w:pPr>
+        <w:ind w:left="0" w:hanging="0"/>
+      </w:pPr>
+    </w:lvl>
+  </w:abstractNum>
   <w:num w:numId="1">
     <w:abstractNumId w:val="1"/>
   </w:num>
@@ -11527,6 +11507,9 @@
   </w:num>
   <w:num w:numId="4">
     <w:abstractNumId w:val="4"/>
+  </w:num>
+  <w:num w:numId="5">
+    <w:abstractNumId w:val="5"/>
   </w:num>
 </w:numbering>
 </file>

</xml_diff>

<commit_message>
Create motor load simulations.
</commit_message>
<xml_diff>
--- a/Report.docx
+++ b/Report.docx
@@ -201,7 +201,15 @@
       </w:pPr>
       <w:r>
         <w:rPr/>
-        <w:t>Simulations were performed for various topologies under consideration to better understand the advantages and disadvantages among them and to show some of the component ratings that would be needed for those topologies to be applied. THe topologies simulated were a three-phase thyristor rectifier, a three-phase diode rectifier with buck converter, and a TRIAC-based AC chopper to diode bridge rectifier. The simulation models and results will be shown in following subsections, however, some common assumptions and calculations will be shown first.</w:t>
+        <w:t>Simulations were performed for various topologies under consideration to better understand the advantages and disadvantages among them and to show some of the component ratings that would be needed for those topologies to be applied. T</w:t>
+      </w:r>
+      <w:r>
+        <w:rPr/>
+        <w:t>h</w:t>
+      </w:r>
+      <w:r>
+        <w:rPr/>
+        <w:t>e topologies simulated were a three-phase thyristor rectifier, a three-phase diode rectifier with buck converter, and a TRIAC-based AC chopper to diode bridge rectifier. The simulation models and results will be shown in following subsections, however, some common assumptions and calculations will be shown first.</w:t>
       </w:r>
     </w:p>
     <w:p>
@@ -245,13 +253,76 @@
       </w:r>
       <w:r>
         <w:rPr/>
-        <w:t xml:space="preserve"> output. </w:t>
-      </w:r>
-      <w:r>
-        <w:rPr>
-          <w:highlight w:val="yellow"/>
-        </w:rPr>
-        <w:t>The variac voltage setting for the TRIAC model is still to be determined.</w:t>
+        <w:t xml:space="preserve"> output.</w:t>
+      </w:r>
+    </w:p>
+    <w:p>
+      <w:pPr>
+        <w:pStyle w:val="TextBody"/>
+        <w:rPr/>
+      </w:pPr>
+      <w:r>
+        <w:rPr>
+          <w:rFonts w:eastAsia="Noto Sans CJK SC Regular" w:cs="Lohit Devanagari"/>
+          <w:color w:val="auto"/>
+          <w:kern w:val="2"/>
+          <w:sz w:val="24"/>
+          <w:szCs w:val="24"/>
+          <w:lang w:val="en-US" w:eastAsia="zh-CN" w:bidi="hi-IN"/>
+        </w:rPr>
+        <w:t>For the triac-based model, since it is fed from single-phase voltage source and because the diac circuit needs a substantial voltage headroom over the motor back EMF in order to charge, the variac is simulated as set to 220 V</w:t>
+      </w:r>
+      <w:r>
+        <w:rPr>
+          <w:rFonts w:eastAsia="Noto Sans CJK SC Regular" w:cs="Lohit Devanagari"/>
+          <w:color w:val="auto"/>
+          <w:kern w:val="2"/>
+          <w:sz w:val="24"/>
+          <w:szCs w:val="24"/>
+          <w:vertAlign w:val="subscript"/>
+          <w:lang w:val="en-US" w:eastAsia="zh-CN" w:bidi="hi-IN"/>
+        </w:rPr>
+        <w:t>rms,l-n</w:t>
+      </w:r>
+      <w:r>
+        <w:rPr>
+          <w:rFonts w:eastAsia="Noto Sans CJK SC Regular" w:cs="Lohit Devanagari"/>
+          <w:color w:val="auto"/>
+          <w:kern w:val="2"/>
+          <w:position w:val="0"/>
+          <w:sz w:val="24"/>
+          <w:sz w:val="24"/>
+          <w:szCs w:val="24"/>
+          <w:vertAlign w:val="baseline"/>
+          <w:lang w:val="en-US" w:eastAsia="zh-CN" w:bidi="hi-IN"/>
+        </w:rPr>
+        <w:t>. Based on simulations, this voltage allows the circuit to achieve 175 V</w:t>
+      </w:r>
+      <w:r>
+        <w:rPr>
+          <w:rFonts w:eastAsia="Noto Sans CJK SC Regular" w:cs="Lohit Devanagari"/>
+          <w:color w:val="auto"/>
+          <w:kern w:val="2"/>
+          <w:sz w:val="24"/>
+          <w:szCs w:val="24"/>
+          <w:vertAlign w:val="subscript"/>
+          <w:lang w:val="en-US" w:eastAsia="zh-CN" w:bidi="hi-IN"/>
+        </w:rPr>
+        <w:t>DC</w:t>
+      </w:r>
+      <w:r>
+        <w:rPr>
+          <w:rFonts w:eastAsia="Noto Sans CJK SC Regular" w:cs="Lohit Devanagari"/>
+          <w:color w:val="auto"/>
+          <w:kern w:val="2"/>
+          <w:position w:val="0"/>
+          <w:sz w:val="24"/>
+          <w:sz w:val="24"/>
+          <w:szCs w:val="24"/>
+          <w:vertAlign w:val="baseline"/>
+          <w:lang w:val="en-US" w:eastAsia="zh-CN" w:bidi="hi-IN"/>
+        </w:rPr>
+        <w:t xml:space="preserve"> (average) output to the motor.</w:t>
       </w:r>
     </w:p>
     <w:p>
@@ -1993,11 +2064,11 @@
         <w:tblLook w:noVBand="1" w:val="04a0" w:noHBand="0" w:lastColumn="0" w:firstColumn="1" w:lastRow="0" w:firstRow="1"/>
       </w:tblPr>
       <w:tblGrid>
-        <w:gridCol w:w="2430"/>
+        <w:gridCol w:w="2428"/>
         <w:gridCol w:w="1171"/>
-        <w:gridCol w:w="1174"/>
+        <w:gridCol w:w="1172"/>
         <w:gridCol w:w="1304"/>
-        <w:gridCol w:w="1553"/>
+        <w:gridCol w:w="1557"/>
       </w:tblGrid>
       <w:tr>
         <w:trPr>
@@ -2005,7 +2076,7 @@
         </w:trPr>
         <w:tc>
           <w:tcPr>
-            <w:tcW w:w="2430" w:type="dxa"/>
+            <w:tcW w:w="2428" w:type="dxa"/>
             <w:tcBorders>
               <w:top w:val="single" w:sz="12" w:space="0" w:color="000000"/>
               <w:bottom w:val="single" w:sz="2" w:space="0" w:color="000000"/>
@@ -2069,7 +2140,7 @@
         </w:tc>
         <w:tc>
           <w:tcPr>
-            <w:tcW w:w="1174" w:type="dxa"/>
+            <w:tcW w:w="1172" w:type="dxa"/>
             <w:tcBorders>
               <w:top w:val="single" w:sz="12" w:space="0" w:color="000000"/>
               <w:bottom w:val="single" w:sz="2" w:space="0" w:color="000000"/>
@@ -2145,7 +2216,7 @@
         </w:tc>
         <w:tc>
           <w:tcPr>
-            <w:tcW w:w="1553" w:type="dxa"/>
+            <w:tcW w:w="1557" w:type="dxa"/>
             <w:tcBorders>
               <w:top w:val="single" w:sz="12" w:space="0" w:color="000000"/>
               <w:bottom w:val="single" w:sz="2" w:space="0" w:color="000000"/>
@@ -2187,7 +2258,7 @@
         <w:trPr/>
         <w:tc>
           <w:tcPr>
-            <w:tcW w:w="2430" w:type="dxa"/>
+            <w:tcW w:w="2428" w:type="dxa"/>
             <w:tcBorders/>
             <w:shd w:color="auto" w:fill="auto" w:val="clear"/>
           </w:tcPr>
@@ -2232,7 +2303,7 @@
         </w:tc>
         <w:tc>
           <w:tcPr>
-            <w:tcW w:w="1174" w:type="dxa"/>
+            <w:tcW w:w="1172" w:type="dxa"/>
             <w:tcBorders/>
             <w:shd w:color="auto" w:fill="auto" w:val="clear"/>
           </w:tcPr>
@@ -2276,7 +2347,7 @@
         </w:tc>
         <w:tc>
           <w:tcPr>
-            <w:tcW w:w="1553" w:type="dxa"/>
+            <w:tcW w:w="1557" w:type="dxa"/>
             <w:tcBorders/>
             <w:shd w:color="auto" w:fill="auto" w:val="clear"/>
           </w:tcPr>
@@ -2301,7 +2372,7 @@
         <w:trPr/>
         <w:tc>
           <w:tcPr>
-            <w:tcW w:w="2430" w:type="dxa"/>
+            <w:tcW w:w="2428" w:type="dxa"/>
             <w:tcBorders/>
             <w:shd w:color="auto" w:fill="auto" w:val="clear"/>
           </w:tcPr>
@@ -2346,7 +2417,7 @@
         </w:tc>
         <w:tc>
           <w:tcPr>
-            <w:tcW w:w="1174" w:type="dxa"/>
+            <w:tcW w:w="1172" w:type="dxa"/>
             <w:tcBorders/>
             <w:shd w:color="auto" w:fill="auto" w:val="clear"/>
           </w:tcPr>
@@ -2390,7 +2461,7 @@
         </w:tc>
         <w:tc>
           <w:tcPr>
-            <w:tcW w:w="1553" w:type="dxa"/>
+            <w:tcW w:w="1557" w:type="dxa"/>
             <w:tcBorders/>
             <w:shd w:color="auto" w:fill="auto" w:val="clear"/>
           </w:tcPr>
@@ -2415,7 +2486,7 @@
         <w:trPr/>
         <w:tc>
           <w:tcPr>
-            <w:tcW w:w="2430" w:type="dxa"/>
+            <w:tcW w:w="2428" w:type="dxa"/>
             <w:tcBorders/>
             <w:shd w:color="auto" w:fill="auto" w:val="clear"/>
           </w:tcPr>
@@ -2460,7 +2531,7 @@
         </w:tc>
         <w:tc>
           <w:tcPr>
-            <w:tcW w:w="1174" w:type="dxa"/>
+            <w:tcW w:w="1172" w:type="dxa"/>
             <w:tcBorders/>
             <w:shd w:color="auto" w:fill="auto" w:val="clear"/>
           </w:tcPr>
@@ -2504,7 +2575,7 @@
         </w:tc>
         <w:tc>
           <w:tcPr>
-            <w:tcW w:w="1553" w:type="dxa"/>
+            <w:tcW w:w="1557" w:type="dxa"/>
             <w:tcBorders/>
             <w:shd w:color="auto" w:fill="auto" w:val="clear"/>
           </w:tcPr>
@@ -2529,7 +2600,7 @@
         <w:trPr/>
         <w:tc>
           <w:tcPr>
-            <w:tcW w:w="2430" w:type="dxa"/>
+            <w:tcW w:w="2428" w:type="dxa"/>
             <w:tcBorders>
               <w:bottom w:val="single" w:sz="12" w:space="0" w:color="000000"/>
             </w:tcBorders>
@@ -2578,7 +2649,7 @@
         </w:tc>
         <w:tc>
           <w:tcPr>
-            <w:tcW w:w="1174" w:type="dxa"/>
+            <w:tcW w:w="1172" w:type="dxa"/>
             <w:tcBorders>
               <w:bottom w:val="single" w:sz="12" w:space="0" w:color="000000"/>
             </w:tcBorders>
@@ -2626,7 +2697,7 @@
         </w:tc>
         <w:tc>
           <w:tcPr>
-            <w:tcW w:w="1553" w:type="dxa"/>
+            <w:tcW w:w="1557" w:type="dxa"/>
             <w:tcBorders>
               <w:bottom w:val="single" w:sz="12" w:space="0" w:color="000000"/>
             </w:tcBorders>
@@ -4488,15 +4559,15 @@
         <w:tblLook w:noVBand="1" w:val="04a0" w:noHBand="0" w:lastColumn="0" w:firstColumn="1" w:lastRow="0" w:firstRow="1"/>
       </w:tblPr>
       <w:tblGrid>
-        <w:gridCol w:w="1436"/>
+        <w:gridCol w:w="1434"/>
         <w:gridCol w:w="540"/>
         <w:gridCol w:w="1029"/>
         <w:gridCol w:w="1001"/>
-        <w:gridCol w:w="1001"/>
-        <w:gridCol w:w="1000"/>
-        <w:gridCol w:w="1000"/>
+        <w:gridCol w:w="999"/>
+        <w:gridCol w:w="999"/>
+        <w:gridCol w:w="999"/>
         <w:gridCol w:w="1005"/>
-        <w:gridCol w:w="1173"/>
+        <w:gridCol w:w="1179"/>
       </w:tblGrid>
       <w:tr>
         <w:trPr>
@@ -4504,7 +4575,7 @@
         </w:trPr>
         <w:tc>
           <w:tcPr>
-            <w:tcW w:w="1436" w:type="dxa"/>
+            <w:tcW w:w="1434" w:type="dxa"/>
             <w:tcBorders>
               <w:top w:val="single" w:sz="12" w:space="0" w:color="000000"/>
               <w:bottom w:val="single" w:sz="2" w:space="0" w:color="000000"/>
@@ -4629,7 +4700,7 @@
         </w:tc>
         <w:tc>
           <w:tcPr>
-            <w:tcW w:w="1001" w:type="dxa"/>
+            <w:tcW w:w="999" w:type="dxa"/>
             <w:tcBorders>
               <w:top w:val="single" w:sz="12" w:space="0" w:color="000000"/>
               <w:bottom w:val="single" w:sz="2" w:space="0" w:color="000000"/>
@@ -4666,7 +4737,7 @@
         </w:tc>
         <w:tc>
           <w:tcPr>
-            <w:tcW w:w="1000" w:type="dxa"/>
+            <w:tcW w:w="999" w:type="dxa"/>
             <w:tcBorders>
               <w:top w:val="single" w:sz="12" w:space="0" w:color="000000"/>
               <w:bottom w:val="single" w:sz="2" w:space="0" w:color="000000"/>
@@ -4703,7 +4774,7 @@
         </w:tc>
         <w:tc>
           <w:tcPr>
-            <w:tcW w:w="1000" w:type="dxa"/>
+            <w:tcW w:w="999" w:type="dxa"/>
             <w:tcBorders>
               <w:top w:val="single" w:sz="12" w:space="0" w:color="000000"/>
               <w:bottom w:val="single" w:sz="2" w:space="0" w:color="000000"/>
@@ -4761,7 +4832,7 @@
         </w:tc>
         <w:tc>
           <w:tcPr>
-            <w:tcW w:w="1173" w:type="dxa"/>
+            <w:tcW w:w="1179" w:type="dxa"/>
             <w:tcBorders>
               <w:top w:val="single" w:sz="12" w:space="0" w:color="000000"/>
               <w:bottom w:val="single" w:sz="2" w:space="0" w:color="000000"/>
@@ -4819,7 +4890,7 @@
         <w:trPr/>
         <w:tc>
           <w:tcPr>
-            <w:tcW w:w="1436" w:type="dxa"/>
+            <w:tcW w:w="1434" w:type="dxa"/>
             <w:tcBorders/>
             <w:shd w:color="auto" w:fill="auto" w:val="clear"/>
           </w:tcPr>
@@ -4892,7 +4963,7 @@
         </w:tc>
         <w:tc>
           <w:tcPr>
-            <w:tcW w:w="1001" w:type="dxa"/>
+            <w:tcW w:w="999" w:type="dxa"/>
             <w:tcBorders/>
             <w:shd w:color="auto" w:fill="auto" w:val="clear"/>
           </w:tcPr>
@@ -4910,7 +4981,7 @@
         </w:tc>
         <w:tc>
           <w:tcPr>
-            <w:tcW w:w="1000" w:type="dxa"/>
+            <w:tcW w:w="999" w:type="dxa"/>
             <w:tcBorders/>
             <w:shd w:color="auto" w:fill="auto" w:val="clear"/>
           </w:tcPr>
@@ -4928,7 +4999,7 @@
         </w:tc>
         <w:tc>
           <w:tcPr>
-            <w:tcW w:w="1000" w:type="dxa"/>
+            <w:tcW w:w="999" w:type="dxa"/>
             <w:tcBorders/>
             <w:shd w:color="auto" w:fill="auto" w:val="clear"/>
           </w:tcPr>
@@ -4964,7 +5035,7 @@
         </w:tc>
         <w:tc>
           <w:tcPr>
-            <w:tcW w:w="1173" w:type="dxa"/>
+            <w:tcW w:w="1179" w:type="dxa"/>
             <w:tcBorders/>
             <w:shd w:color="auto" w:fill="auto" w:val="clear"/>
           </w:tcPr>
@@ -4985,7 +5056,7 @@
         <w:trPr/>
         <w:tc>
           <w:tcPr>
-            <w:tcW w:w="1436" w:type="dxa"/>
+            <w:tcW w:w="1434" w:type="dxa"/>
             <w:tcBorders/>
             <w:shd w:color="auto" w:fill="auto" w:val="clear"/>
           </w:tcPr>
@@ -5058,7 +5129,7 @@
         </w:tc>
         <w:tc>
           <w:tcPr>
-            <w:tcW w:w="1001" w:type="dxa"/>
+            <w:tcW w:w="999" w:type="dxa"/>
             <w:tcBorders/>
             <w:shd w:color="auto" w:fill="auto" w:val="clear"/>
           </w:tcPr>
@@ -5076,7 +5147,7 @@
         </w:tc>
         <w:tc>
           <w:tcPr>
-            <w:tcW w:w="1000" w:type="dxa"/>
+            <w:tcW w:w="999" w:type="dxa"/>
             <w:tcBorders/>
             <w:shd w:color="auto" w:fill="auto" w:val="clear"/>
           </w:tcPr>
@@ -5094,7 +5165,7 @@
         </w:tc>
         <w:tc>
           <w:tcPr>
-            <w:tcW w:w="1000" w:type="dxa"/>
+            <w:tcW w:w="999" w:type="dxa"/>
             <w:tcBorders/>
             <w:shd w:color="auto" w:fill="auto" w:val="clear"/>
           </w:tcPr>
@@ -5130,7 +5201,7 @@
         </w:tc>
         <w:tc>
           <w:tcPr>
-            <w:tcW w:w="1173" w:type="dxa"/>
+            <w:tcW w:w="1179" w:type="dxa"/>
             <w:tcBorders/>
             <w:shd w:color="auto" w:fill="auto" w:val="clear"/>
           </w:tcPr>
@@ -5151,7 +5222,7 @@
         <w:trPr/>
         <w:tc>
           <w:tcPr>
-            <w:tcW w:w="1436" w:type="dxa"/>
+            <w:tcW w:w="1434" w:type="dxa"/>
             <w:tcBorders/>
             <w:shd w:color="auto" w:fill="auto" w:val="clear"/>
           </w:tcPr>
@@ -5224,7 +5295,7 @@
         </w:tc>
         <w:tc>
           <w:tcPr>
-            <w:tcW w:w="1001" w:type="dxa"/>
+            <w:tcW w:w="999" w:type="dxa"/>
             <w:tcBorders/>
             <w:shd w:color="auto" w:fill="auto" w:val="clear"/>
           </w:tcPr>
@@ -5242,7 +5313,7 @@
         </w:tc>
         <w:tc>
           <w:tcPr>
-            <w:tcW w:w="1000" w:type="dxa"/>
+            <w:tcW w:w="999" w:type="dxa"/>
             <w:tcBorders/>
             <w:shd w:color="auto" w:fill="auto" w:val="clear"/>
           </w:tcPr>
@@ -5260,7 +5331,7 @@
         </w:tc>
         <w:tc>
           <w:tcPr>
-            <w:tcW w:w="1000" w:type="dxa"/>
+            <w:tcW w:w="999" w:type="dxa"/>
             <w:tcBorders/>
             <w:shd w:color="auto" w:fill="auto" w:val="clear"/>
           </w:tcPr>
@@ -5296,7 +5367,7 @@
         </w:tc>
         <w:tc>
           <w:tcPr>
-            <w:tcW w:w="1173" w:type="dxa"/>
+            <w:tcW w:w="1179" w:type="dxa"/>
             <w:tcBorders/>
             <w:shd w:color="auto" w:fill="auto" w:val="clear"/>
           </w:tcPr>
@@ -5317,7 +5388,7 @@
         <w:trPr/>
         <w:tc>
           <w:tcPr>
-            <w:tcW w:w="1436" w:type="dxa"/>
+            <w:tcW w:w="1434" w:type="dxa"/>
             <w:tcBorders>
               <w:bottom w:val="single" w:sz="12" w:space="0" w:color="000000"/>
             </w:tcBorders>
@@ -5397,7 +5468,7 @@
         </w:tc>
         <w:tc>
           <w:tcPr>
-            <w:tcW w:w="1001" w:type="dxa"/>
+            <w:tcW w:w="999" w:type="dxa"/>
             <w:tcBorders>
               <w:bottom w:val="single" w:sz="12" w:space="0" w:color="000000"/>
             </w:tcBorders>
@@ -5417,7 +5488,7 @@
         </w:tc>
         <w:tc>
           <w:tcPr>
-            <w:tcW w:w="1000" w:type="dxa"/>
+            <w:tcW w:w="999" w:type="dxa"/>
             <w:tcBorders>
               <w:bottom w:val="single" w:sz="12" w:space="0" w:color="000000"/>
             </w:tcBorders>
@@ -5437,7 +5508,7 @@
         </w:tc>
         <w:tc>
           <w:tcPr>
-            <w:tcW w:w="1000" w:type="dxa"/>
+            <w:tcW w:w="999" w:type="dxa"/>
             <w:tcBorders>
               <w:bottom w:val="single" w:sz="12" w:space="0" w:color="000000"/>
             </w:tcBorders>
@@ -5477,7 +5548,7 @@
         </w:tc>
         <w:tc>
           <w:tcPr>
-            <w:tcW w:w="1173" w:type="dxa"/>
+            <w:tcW w:w="1179" w:type="dxa"/>
             <w:tcBorders>
               <w:bottom w:val="single" w:sz="12" w:space="0" w:color="000000"/>
             </w:tcBorders>
@@ -5557,13 +5628,13 @@
         <w:tblLook w:noVBand="1" w:val="04a0" w:noHBand="0" w:lastColumn="0" w:firstColumn="1" w:lastRow="0" w:firstRow="1"/>
       </w:tblPr>
       <w:tblGrid>
-        <w:gridCol w:w="1708"/>
+        <w:gridCol w:w="1706"/>
         <w:gridCol w:w="1297"/>
-        <w:gridCol w:w="1001"/>
+        <w:gridCol w:w="1000"/>
         <w:gridCol w:w="1004"/>
-        <w:gridCol w:w="1005"/>
+        <w:gridCol w:w="1004"/>
         <w:gridCol w:w="1078"/>
-        <w:gridCol w:w="1272"/>
+        <w:gridCol w:w="1276"/>
       </w:tblGrid>
       <w:tr>
         <w:trPr>
@@ -5571,7 +5642,7 @@
         </w:trPr>
         <w:tc>
           <w:tcPr>
-            <w:tcW w:w="1708" w:type="dxa"/>
+            <w:tcW w:w="1706" w:type="dxa"/>
             <w:tcBorders>
               <w:top w:val="single" w:sz="12" w:space="0" w:color="000000"/>
               <w:bottom w:val="single" w:sz="2" w:space="0" w:color="000000"/>
@@ -5634,7 +5705,7 @@
         </w:tc>
         <w:tc>
           <w:tcPr>
-            <w:tcW w:w="1001" w:type="dxa"/>
+            <w:tcW w:w="1000" w:type="dxa"/>
             <w:tcBorders>
               <w:top w:val="single" w:sz="12" w:space="0" w:color="000000"/>
               <w:bottom w:val="single" w:sz="2" w:space="0" w:color="000000"/>
@@ -5706,7 +5777,7 @@
         </w:tc>
         <w:tc>
           <w:tcPr>
-            <w:tcW w:w="1005" w:type="dxa"/>
+            <w:tcW w:w="1004" w:type="dxa"/>
             <w:tcBorders>
               <w:top w:val="single" w:sz="12" w:space="0" w:color="000000"/>
               <w:bottom w:val="single" w:sz="2" w:space="0" w:color="000000"/>
@@ -5774,7 +5845,7 @@
         </w:tc>
         <w:tc>
           <w:tcPr>
-            <w:tcW w:w="1272" w:type="dxa"/>
+            <w:tcW w:w="1276" w:type="dxa"/>
             <w:tcBorders>
               <w:top w:val="single" w:sz="12" w:space="0" w:color="000000"/>
               <w:bottom w:val="single" w:sz="2" w:space="0" w:color="000000"/>
@@ -5802,7 +5873,7 @@
         <w:trPr/>
         <w:tc>
           <w:tcPr>
-            <w:tcW w:w="1708" w:type="dxa"/>
+            <w:tcW w:w="1706" w:type="dxa"/>
             <w:tcBorders/>
             <w:shd w:color="auto" w:fill="auto" w:val="clear"/>
           </w:tcPr>
@@ -5839,7 +5910,7 @@
         </w:tc>
         <w:tc>
           <w:tcPr>
-            <w:tcW w:w="1001" w:type="dxa"/>
+            <w:tcW w:w="1000" w:type="dxa"/>
             <w:tcBorders/>
             <w:shd w:color="auto" w:fill="auto" w:val="clear"/>
           </w:tcPr>
@@ -5875,7 +5946,7 @@
         </w:tc>
         <w:tc>
           <w:tcPr>
-            <w:tcW w:w="1005" w:type="dxa"/>
+            <w:tcW w:w="1004" w:type="dxa"/>
             <w:tcBorders/>
             <w:shd w:color="auto" w:fill="auto" w:val="clear"/>
           </w:tcPr>
@@ -5911,7 +5982,7 @@
         </w:tc>
         <w:tc>
           <w:tcPr>
-            <w:tcW w:w="1272" w:type="dxa"/>
+            <w:tcW w:w="1276" w:type="dxa"/>
             <w:tcBorders/>
             <w:shd w:color="auto" w:fill="auto" w:val="clear"/>
           </w:tcPr>
@@ -5932,7 +6003,7 @@
         <w:trPr/>
         <w:tc>
           <w:tcPr>
-            <w:tcW w:w="1708" w:type="dxa"/>
+            <w:tcW w:w="1706" w:type="dxa"/>
             <w:tcBorders/>
             <w:shd w:color="auto" w:fill="auto" w:val="clear"/>
           </w:tcPr>
@@ -5969,7 +6040,7 @@
         </w:tc>
         <w:tc>
           <w:tcPr>
-            <w:tcW w:w="1001" w:type="dxa"/>
+            <w:tcW w:w="1000" w:type="dxa"/>
             <w:tcBorders/>
             <w:shd w:color="auto" w:fill="auto" w:val="clear"/>
           </w:tcPr>
@@ -6005,7 +6076,7 @@
         </w:tc>
         <w:tc>
           <w:tcPr>
-            <w:tcW w:w="1005" w:type="dxa"/>
+            <w:tcW w:w="1004" w:type="dxa"/>
             <w:tcBorders/>
             <w:shd w:color="auto" w:fill="auto" w:val="clear"/>
           </w:tcPr>
@@ -6041,7 +6112,7 @@
         </w:tc>
         <w:tc>
           <w:tcPr>
-            <w:tcW w:w="1272" w:type="dxa"/>
+            <w:tcW w:w="1276" w:type="dxa"/>
             <w:tcBorders/>
             <w:shd w:color="auto" w:fill="auto" w:val="clear"/>
           </w:tcPr>
@@ -6062,7 +6133,7 @@
         <w:trPr/>
         <w:tc>
           <w:tcPr>
-            <w:tcW w:w="1708" w:type="dxa"/>
+            <w:tcW w:w="1706" w:type="dxa"/>
             <w:tcBorders/>
             <w:shd w:color="auto" w:fill="auto" w:val="clear"/>
           </w:tcPr>
@@ -6099,7 +6170,7 @@
         </w:tc>
         <w:tc>
           <w:tcPr>
-            <w:tcW w:w="1001" w:type="dxa"/>
+            <w:tcW w:w="1000" w:type="dxa"/>
             <w:tcBorders/>
             <w:shd w:color="auto" w:fill="auto" w:val="clear"/>
           </w:tcPr>
@@ -6135,7 +6206,7 @@
         </w:tc>
         <w:tc>
           <w:tcPr>
-            <w:tcW w:w="1005" w:type="dxa"/>
+            <w:tcW w:w="1004" w:type="dxa"/>
             <w:tcBorders/>
             <w:shd w:color="auto" w:fill="auto" w:val="clear"/>
           </w:tcPr>
@@ -6171,7 +6242,7 @@
         </w:tc>
         <w:tc>
           <w:tcPr>
-            <w:tcW w:w="1272" w:type="dxa"/>
+            <w:tcW w:w="1276" w:type="dxa"/>
             <w:tcBorders/>
             <w:shd w:color="auto" w:fill="auto" w:val="clear"/>
           </w:tcPr>
@@ -6192,7 +6263,7 @@
         <w:trPr/>
         <w:tc>
           <w:tcPr>
-            <w:tcW w:w="1708" w:type="dxa"/>
+            <w:tcW w:w="1706" w:type="dxa"/>
             <w:tcBorders>
               <w:bottom w:val="single" w:sz="12" w:space="0" w:color="000000"/>
             </w:tcBorders>
@@ -6232,7 +6303,7 @@
         </w:tc>
         <w:tc>
           <w:tcPr>
-            <w:tcW w:w="1001" w:type="dxa"/>
+            <w:tcW w:w="1000" w:type="dxa"/>
             <w:tcBorders>
               <w:bottom w:val="single" w:sz="12" w:space="0" w:color="000000"/>
             </w:tcBorders>
@@ -6272,7 +6343,7 @@
         </w:tc>
         <w:tc>
           <w:tcPr>
-            <w:tcW w:w="1005" w:type="dxa"/>
+            <w:tcW w:w="1004" w:type="dxa"/>
             <w:tcBorders>
               <w:bottom w:val="single" w:sz="12" w:space="0" w:color="000000"/>
             </w:tcBorders>
@@ -6312,7 +6383,7 @@
         </w:tc>
         <w:tc>
           <w:tcPr>
-            <w:tcW w:w="1272" w:type="dxa"/>
+            <w:tcW w:w="1276" w:type="dxa"/>
             <w:tcBorders>
               <w:bottom w:val="single" w:sz="12" w:space="0" w:color="000000"/>
             </w:tcBorders>
@@ -6428,11 +6499,11 @@
       </w:tblPr>
       <w:tblGrid>
         <w:gridCol w:w="1707"/>
-        <w:gridCol w:w="1169"/>
-        <w:gridCol w:w="1079"/>
-        <w:gridCol w:w="1059"/>
-        <w:gridCol w:w="1008"/>
-        <w:gridCol w:w="1005"/>
+        <w:gridCol w:w="1168"/>
+        <w:gridCol w:w="1078"/>
+        <w:gridCol w:w="1060"/>
+        <w:gridCol w:w="1007"/>
+        <w:gridCol w:w="1007"/>
       </w:tblGrid>
       <w:tr>
         <w:trPr>
@@ -6462,7 +6533,7 @@
         </w:tc>
         <w:tc>
           <w:tcPr>
-            <w:tcW w:w="1169" w:type="dxa"/>
+            <w:tcW w:w="1168" w:type="dxa"/>
             <w:tcBorders>
               <w:top w:val="single" w:sz="12" w:space="0" w:color="000000"/>
               <w:bottom w:val="single" w:sz="2" w:space="0" w:color="000000"/>
@@ -6503,7 +6574,7 @@
         </w:tc>
         <w:tc>
           <w:tcPr>
-            <w:tcW w:w="1079" w:type="dxa"/>
+            <w:tcW w:w="1078" w:type="dxa"/>
             <w:tcBorders>
               <w:top w:val="single" w:sz="12" w:space="0" w:color="000000"/>
               <w:bottom w:val="single" w:sz="2" w:space="0" w:color="000000"/>
@@ -6540,7 +6611,7 @@
         </w:tc>
         <w:tc>
           <w:tcPr>
-            <w:tcW w:w="1059" w:type="dxa"/>
+            <w:tcW w:w="1060" w:type="dxa"/>
             <w:tcBorders>
               <w:top w:val="single" w:sz="12" w:space="0" w:color="000000"/>
               <w:bottom w:val="single" w:sz="2" w:space="0" w:color="000000"/>
@@ -6571,7 +6642,7 @@
         </w:tc>
         <w:tc>
           <w:tcPr>
-            <w:tcW w:w="1008" w:type="dxa"/>
+            <w:tcW w:w="1007" w:type="dxa"/>
             <w:tcBorders>
               <w:top w:val="single" w:sz="12" w:space="0" w:color="000000"/>
               <w:bottom w:val="single" w:sz="2" w:space="0" w:color="000000"/>
@@ -6602,7 +6673,7 @@
         </w:tc>
         <w:tc>
           <w:tcPr>
-            <w:tcW w:w="1005" w:type="dxa"/>
+            <w:tcW w:w="1007" w:type="dxa"/>
             <w:tcBorders>
               <w:top w:val="single" w:sz="12" w:space="0" w:color="000000"/>
               <w:bottom w:val="single" w:sz="2" w:space="0" w:color="000000"/>
@@ -6661,7 +6732,7 @@
         </w:tc>
         <w:tc>
           <w:tcPr>
-            <w:tcW w:w="1169" w:type="dxa"/>
+            <w:tcW w:w="1168" w:type="dxa"/>
             <w:tcBorders/>
             <w:shd w:color="auto" w:fill="auto" w:val="clear"/>
           </w:tcPr>
@@ -6679,7 +6750,7 @@
         </w:tc>
         <w:tc>
           <w:tcPr>
-            <w:tcW w:w="1079" w:type="dxa"/>
+            <w:tcW w:w="1078" w:type="dxa"/>
             <w:tcBorders/>
             <w:shd w:color="auto" w:fill="auto" w:val="clear"/>
           </w:tcPr>
@@ -6697,7 +6768,7 @@
         </w:tc>
         <w:tc>
           <w:tcPr>
-            <w:tcW w:w="1059" w:type="dxa"/>
+            <w:tcW w:w="1060" w:type="dxa"/>
             <w:tcBorders/>
             <w:shd w:color="auto" w:fill="auto" w:val="clear"/>
           </w:tcPr>
@@ -6715,7 +6786,7 @@
         </w:tc>
         <w:tc>
           <w:tcPr>
-            <w:tcW w:w="1008" w:type="dxa"/>
+            <w:tcW w:w="1007" w:type="dxa"/>
             <w:tcBorders/>
             <w:shd w:color="auto" w:fill="auto" w:val="clear"/>
           </w:tcPr>
@@ -6733,7 +6804,7 @@
         </w:tc>
         <w:tc>
           <w:tcPr>
-            <w:tcW w:w="1005" w:type="dxa"/>
+            <w:tcW w:w="1007" w:type="dxa"/>
             <w:tcBorders/>
             <w:shd w:color="auto" w:fill="auto" w:val="clear"/>
           </w:tcPr>
@@ -6773,7 +6844,7 @@
         </w:tc>
         <w:tc>
           <w:tcPr>
-            <w:tcW w:w="1169" w:type="dxa"/>
+            <w:tcW w:w="1168" w:type="dxa"/>
             <w:tcBorders/>
             <w:shd w:color="auto" w:fill="auto" w:val="clear"/>
           </w:tcPr>
@@ -6791,7 +6862,7 @@
         </w:tc>
         <w:tc>
           <w:tcPr>
-            <w:tcW w:w="1079" w:type="dxa"/>
+            <w:tcW w:w="1078" w:type="dxa"/>
             <w:tcBorders/>
             <w:shd w:color="auto" w:fill="auto" w:val="clear"/>
           </w:tcPr>
@@ -6809,7 +6880,7 @@
         </w:tc>
         <w:tc>
           <w:tcPr>
-            <w:tcW w:w="1059" w:type="dxa"/>
+            <w:tcW w:w="1060" w:type="dxa"/>
             <w:tcBorders/>
             <w:shd w:color="auto" w:fill="auto" w:val="clear"/>
           </w:tcPr>
@@ -6827,7 +6898,7 @@
         </w:tc>
         <w:tc>
           <w:tcPr>
-            <w:tcW w:w="1008" w:type="dxa"/>
+            <w:tcW w:w="1007" w:type="dxa"/>
             <w:tcBorders/>
             <w:shd w:color="auto" w:fill="auto" w:val="clear"/>
           </w:tcPr>
@@ -6845,7 +6916,7 @@
         </w:tc>
         <w:tc>
           <w:tcPr>
-            <w:tcW w:w="1005" w:type="dxa"/>
+            <w:tcW w:w="1007" w:type="dxa"/>
             <w:tcBorders/>
             <w:shd w:color="auto" w:fill="auto" w:val="clear"/>
           </w:tcPr>
@@ -6885,7 +6956,7 @@
         </w:tc>
         <w:tc>
           <w:tcPr>
-            <w:tcW w:w="1169" w:type="dxa"/>
+            <w:tcW w:w="1168" w:type="dxa"/>
             <w:tcBorders/>
             <w:shd w:color="auto" w:fill="auto" w:val="clear"/>
           </w:tcPr>
@@ -6903,7 +6974,7 @@
         </w:tc>
         <w:tc>
           <w:tcPr>
-            <w:tcW w:w="1079" w:type="dxa"/>
+            <w:tcW w:w="1078" w:type="dxa"/>
             <w:tcBorders/>
             <w:shd w:color="auto" w:fill="auto" w:val="clear"/>
           </w:tcPr>
@@ -6921,7 +6992,7 @@
         </w:tc>
         <w:tc>
           <w:tcPr>
-            <w:tcW w:w="1059" w:type="dxa"/>
+            <w:tcW w:w="1060" w:type="dxa"/>
             <w:tcBorders/>
             <w:shd w:color="auto" w:fill="auto" w:val="clear"/>
           </w:tcPr>
@@ -6939,7 +7010,7 @@
         </w:tc>
         <w:tc>
           <w:tcPr>
-            <w:tcW w:w="1008" w:type="dxa"/>
+            <w:tcW w:w="1007" w:type="dxa"/>
             <w:tcBorders/>
             <w:shd w:color="auto" w:fill="auto" w:val="clear"/>
           </w:tcPr>
@@ -6957,7 +7028,7 @@
         </w:tc>
         <w:tc>
           <w:tcPr>
-            <w:tcW w:w="1005" w:type="dxa"/>
+            <w:tcW w:w="1007" w:type="dxa"/>
             <w:tcBorders/>
             <w:shd w:color="auto" w:fill="auto" w:val="clear"/>
           </w:tcPr>
@@ -6998,7 +7069,7 @@
         </w:tc>
         <w:tc>
           <w:tcPr>
-            <w:tcW w:w="1169" w:type="dxa"/>
+            <w:tcW w:w="1168" w:type="dxa"/>
             <w:tcBorders>
               <w:bottom w:val="single" w:sz="12" w:space="0" w:color="000000"/>
             </w:tcBorders>
@@ -7018,7 +7089,7 @@
         </w:tc>
         <w:tc>
           <w:tcPr>
-            <w:tcW w:w="1079" w:type="dxa"/>
+            <w:tcW w:w="1078" w:type="dxa"/>
             <w:tcBorders>
               <w:bottom w:val="single" w:sz="12" w:space="0" w:color="000000"/>
             </w:tcBorders>
@@ -7038,7 +7109,7 @@
         </w:tc>
         <w:tc>
           <w:tcPr>
-            <w:tcW w:w="1059" w:type="dxa"/>
+            <w:tcW w:w="1060" w:type="dxa"/>
             <w:tcBorders>
               <w:bottom w:val="single" w:sz="12" w:space="0" w:color="000000"/>
             </w:tcBorders>
@@ -7058,7 +7129,7 @@
         </w:tc>
         <w:tc>
           <w:tcPr>
-            <w:tcW w:w="1008" w:type="dxa"/>
+            <w:tcW w:w="1007" w:type="dxa"/>
             <w:tcBorders>
               <w:bottom w:val="single" w:sz="12" w:space="0" w:color="000000"/>
             </w:tcBorders>
@@ -7078,7 +7149,7 @@
         </w:tc>
         <w:tc>
           <w:tcPr>
-            <w:tcW w:w="1005" w:type="dxa"/>
+            <w:tcW w:w="1007" w:type="dxa"/>
             <w:tcBorders>
               <w:bottom w:val="single" w:sz="12" w:space="0" w:color="000000"/>
             </w:tcBorders>
@@ -7352,9 +7423,9 @@
         <w:rPr/>
         <w:drawing>
           <wp:inline distT="0" distB="0" distL="0" distR="0">
-            <wp:extent cx="5731510" cy="2482215"/>
+            <wp:extent cx="5731510" cy="1862455"/>
             <wp:effectExtent l="0" t="0" r="0" b="0"/>
-            <wp:docPr id="5" name="Picture 9" descr=""/>
+            <wp:docPr id="5" name="Image7" descr=""/>
             <wp:cNvGraphicFramePr>
               <a:graphicFrameLocks xmlns:a="http://schemas.openxmlformats.org/drawingml/2006/main" noChangeAspect="1"/>
             </wp:cNvGraphicFramePr>
@@ -7362,7 +7433,7 @@
               <a:graphicData uri="http://schemas.openxmlformats.org/drawingml/2006/picture">
                 <pic:pic xmlns:pic="http://schemas.openxmlformats.org/drawingml/2006/picture">
                   <pic:nvPicPr>
-                    <pic:cNvPr id="5" name="Picture 9" descr=""/>
+                    <pic:cNvPr id="5" name="Image7" descr=""/>
                     <pic:cNvPicPr>
                       <a:picLocks noChangeAspect="1" noChangeArrowheads="1"/>
                     </pic:cNvPicPr>
@@ -7376,7 +7447,7 @@
                   <pic:spPr bwMode="auto">
                     <a:xfrm>
                       <a:off x="0" y="0"/>
-                      <a:ext cx="5731510" cy="2482215"/>
+                      <a:ext cx="5731510" cy="1862455"/>
                     </a:xfrm>
                     <a:prstGeom prst="rect">
                       <a:avLst/>
@@ -7391,39 +7462,48 @@
     </w:p>
     <w:p>
       <w:pPr>
+        <w:pStyle w:val="Figure"/>
+        <w:rPr/>
+      </w:pPr>
+      <w:r>
+        <w:rPr/>
+        <w:t xml:space="preserve">Figure </w:t>
+      </w:r>
+      <w:bookmarkStart w:id="10" w:name="Ref_Figure3_number_only"/>
+      <w:r>
+        <w:rPr/>
+        <w:fldChar w:fldCharType="begin"/>
+      </w:r>
+      <w:r>
+        <w:rPr/>
+        <w:instrText> SEQ Figure \* ARABIC </w:instrText>
+      </w:r>
+      <w:r>
+        <w:rPr/>
+        <w:fldChar w:fldCharType="separate"/>
+      </w:r>
+      <w:r>
+        <w:rPr/>
+        <w:t>5</w:t>
+      </w:r>
+      <w:r>
+        <w:rPr/>
+        <w:fldChar w:fldCharType="end"/>
+      </w:r>
+      <w:bookmarkEnd w:id="10"/>
+      <w:r>
+        <w:rPr/>
+        <w:t>: Buck Converter Simulink Model</w:t>
+      </w:r>
+    </w:p>
+    <w:p>
+      <w:pPr>
         <w:pStyle w:val="TextBody"/>
-        <w:jc w:val="center"/>
-        <w:rPr/>
-      </w:pPr>
-      <w:r>
-        <w:rPr/>
-        <w:t xml:space="preserve">Figure </w:t>
-      </w:r>
-      <w:bookmarkStart w:id="10" w:name="Ref_Figure3_number_only"/>
-      <w:r>
-        <w:rPr/>
-        <w:fldChar w:fldCharType="begin"/>
-      </w:r>
-      <w:r>
-        <w:rPr/>
-        <w:instrText> SEQ Figure \* ARABIC </w:instrText>
-      </w:r>
-      <w:r>
-        <w:rPr/>
-        <w:fldChar w:fldCharType="separate"/>
-      </w:r>
-      <w:r>
-        <w:rPr/>
-        <w:t>5</w:t>
-      </w:r>
-      <w:r>
-        <w:rPr/>
-        <w:fldChar w:fldCharType="end"/>
-      </w:r>
-      <w:bookmarkEnd w:id="10"/>
-      <w:r>
-        <w:rPr/>
-        <w:t>: Buck Converter Simulink Model</w:t>
+        <w:rPr/>
+      </w:pPr>
+      <w:r>
+        <w:rPr/>
+        <w:t>For each load condition, the MOSFET duty cycle was adjusted to give an average output voltage appropriate to the load condition. For the motor start, this was set to a small duty cycle to obtain current near or less than the rated current of the motor. For no load and kettle load conditions, the output voltage was adjusted to 175 V, and for the rated load case, the output voltage was adjusted to 220 V.</w:t>
       </w:r>
     </w:p>
     <w:p>
@@ -7605,15 +7685,15 @@
         <w:tblLook w:noVBand="1" w:val="04a0" w:noHBand="0" w:lastColumn="0" w:firstColumn="1" w:lastRow="0" w:firstRow="1"/>
       </w:tblPr>
       <w:tblGrid>
-        <w:gridCol w:w="1436"/>
+        <w:gridCol w:w="1434"/>
         <w:gridCol w:w="540"/>
         <w:gridCol w:w="1029"/>
         <w:gridCol w:w="1001"/>
-        <w:gridCol w:w="1001"/>
-        <w:gridCol w:w="1000"/>
-        <w:gridCol w:w="1000"/>
+        <w:gridCol w:w="999"/>
+        <w:gridCol w:w="999"/>
+        <w:gridCol w:w="999"/>
         <w:gridCol w:w="1005"/>
-        <w:gridCol w:w="1173"/>
+        <w:gridCol w:w="1179"/>
       </w:tblGrid>
       <w:tr>
         <w:trPr>
@@ -7621,7 +7701,7 @@
         </w:trPr>
         <w:tc>
           <w:tcPr>
-            <w:tcW w:w="1436" w:type="dxa"/>
+            <w:tcW w:w="1434" w:type="dxa"/>
             <w:tcBorders>
               <w:top w:val="single" w:sz="12" w:space="0" w:color="000000"/>
               <w:bottom w:val="single" w:sz="2" w:space="0" w:color="000000"/>
@@ -7746,7 +7826,7 @@
         </w:tc>
         <w:tc>
           <w:tcPr>
-            <w:tcW w:w="1001" w:type="dxa"/>
+            <w:tcW w:w="999" w:type="dxa"/>
             <w:tcBorders>
               <w:top w:val="single" w:sz="12" w:space="0" w:color="000000"/>
               <w:bottom w:val="single" w:sz="2" w:space="0" w:color="000000"/>
@@ -7783,7 +7863,7 @@
         </w:tc>
         <w:tc>
           <w:tcPr>
-            <w:tcW w:w="1000" w:type="dxa"/>
+            <w:tcW w:w="999" w:type="dxa"/>
             <w:tcBorders>
               <w:top w:val="single" w:sz="12" w:space="0" w:color="000000"/>
               <w:bottom w:val="single" w:sz="2" w:space="0" w:color="000000"/>
@@ -7820,7 +7900,7 @@
         </w:tc>
         <w:tc>
           <w:tcPr>
-            <w:tcW w:w="1000" w:type="dxa"/>
+            <w:tcW w:w="999" w:type="dxa"/>
             <w:tcBorders>
               <w:top w:val="single" w:sz="12" w:space="0" w:color="000000"/>
               <w:bottom w:val="single" w:sz="2" w:space="0" w:color="000000"/>
@@ -7878,7 +7958,7 @@
         </w:tc>
         <w:tc>
           <w:tcPr>
-            <w:tcW w:w="1173" w:type="dxa"/>
+            <w:tcW w:w="1179" w:type="dxa"/>
             <w:tcBorders>
               <w:top w:val="single" w:sz="12" w:space="0" w:color="000000"/>
               <w:bottom w:val="single" w:sz="2" w:space="0" w:color="000000"/>
@@ -7928,7 +8008,7 @@
         <w:trPr/>
         <w:tc>
           <w:tcPr>
-            <w:tcW w:w="1436" w:type="dxa"/>
+            <w:tcW w:w="1434" w:type="dxa"/>
             <w:tcBorders/>
             <w:shd w:color="auto" w:fill="auto" w:val="clear"/>
           </w:tcPr>
@@ -8001,7 +8081,7 @@
         </w:tc>
         <w:tc>
           <w:tcPr>
-            <w:tcW w:w="1001" w:type="dxa"/>
+            <w:tcW w:w="999" w:type="dxa"/>
             <w:tcBorders/>
             <w:shd w:color="auto" w:fill="auto" w:val="clear"/>
           </w:tcPr>
@@ -8019,7 +8099,7 @@
         </w:tc>
         <w:tc>
           <w:tcPr>
-            <w:tcW w:w="1000" w:type="dxa"/>
+            <w:tcW w:w="999" w:type="dxa"/>
             <w:tcBorders/>
             <w:shd w:color="auto" w:fill="auto" w:val="clear"/>
           </w:tcPr>
@@ -8037,7 +8117,7 @@
         </w:tc>
         <w:tc>
           <w:tcPr>
-            <w:tcW w:w="1000" w:type="dxa"/>
+            <w:tcW w:w="999" w:type="dxa"/>
             <w:tcBorders/>
             <w:shd w:color="auto" w:fill="auto" w:val="clear"/>
           </w:tcPr>
@@ -8073,7 +8153,7 @@
         </w:tc>
         <w:tc>
           <w:tcPr>
-            <w:tcW w:w="1173" w:type="dxa"/>
+            <w:tcW w:w="1179" w:type="dxa"/>
             <w:tcBorders/>
             <w:shd w:color="auto" w:fill="auto" w:val="clear"/>
           </w:tcPr>
@@ -8094,7 +8174,7 @@
         <w:trPr/>
         <w:tc>
           <w:tcPr>
-            <w:tcW w:w="1436" w:type="dxa"/>
+            <w:tcW w:w="1434" w:type="dxa"/>
             <w:tcBorders/>
             <w:shd w:color="auto" w:fill="auto" w:val="clear"/>
           </w:tcPr>
@@ -8167,7 +8247,7 @@
         </w:tc>
         <w:tc>
           <w:tcPr>
-            <w:tcW w:w="1001" w:type="dxa"/>
+            <w:tcW w:w="999" w:type="dxa"/>
             <w:tcBorders/>
             <w:shd w:color="auto" w:fill="auto" w:val="clear"/>
           </w:tcPr>
@@ -8185,7 +8265,7 @@
         </w:tc>
         <w:tc>
           <w:tcPr>
-            <w:tcW w:w="1000" w:type="dxa"/>
+            <w:tcW w:w="999" w:type="dxa"/>
             <w:tcBorders/>
             <w:shd w:color="auto" w:fill="auto" w:val="clear"/>
           </w:tcPr>
@@ -8203,7 +8283,7 @@
         </w:tc>
         <w:tc>
           <w:tcPr>
-            <w:tcW w:w="1000" w:type="dxa"/>
+            <w:tcW w:w="999" w:type="dxa"/>
             <w:tcBorders/>
             <w:shd w:color="auto" w:fill="auto" w:val="clear"/>
           </w:tcPr>
@@ -8239,7 +8319,7 @@
         </w:tc>
         <w:tc>
           <w:tcPr>
-            <w:tcW w:w="1173" w:type="dxa"/>
+            <w:tcW w:w="1179" w:type="dxa"/>
             <w:tcBorders/>
             <w:shd w:color="auto" w:fill="auto" w:val="clear"/>
           </w:tcPr>
@@ -8260,7 +8340,7 @@
         <w:trPr/>
         <w:tc>
           <w:tcPr>
-            <w:tcW w:w="1436" w:type="dxa"/>
+            <w:tcW w:w="1434" w:type="dxa"/>
             <w:tcBorders/>
             <w:shd w:color="auto" w:fill="auto" w:val="clear"/>
           </w:tcPr>
@@ -8333,7 +8413,7 @@
         </w:tc>
         <w:tc>
           <w:tcPr>
-            <w:tcW w:w="1001" w:type="dxa"/>
+            <w:tcW w:w="999" w:type="dxa"/>
             <w:tcBorders/>
             <w:shd w:color="auto" w:fill="auto" w:val="clear"/>
           </w:tcPr>
@@ -8351,7 +8431,7 @@
         </w:tc>
         <w:tc>
           <w:tcPr>
-            <w:tcW w:w="1000" w:type="dxa"/>
+            <w:tcW w:w="999" w:type="dxa"/>
             <w:tcBorders/>
             <w:shd w:color="auto" w:fill="auto" w:val="clear"/>
           </w:tcPr>
@@ -8369,7 +8449,7 @@
         </w:tc>
         <w:tc>
           <w:tcPr>
-            <w:tcW w:w="1000" w:type="dxa"/>
+            <w:tcW w:w="999" w:type="dxa"/>
             <w:tcBorders/>
             <w:shd w:color="auto" w:fill="auto" w:val="clear"/>
           </w:tcPr>
@@ -8405,7 +8485,7 @@
         </w:tc>
         <w:tc>
           <w:tcPr>
-            <w:tcW w:w="1173" w:type="dxa"/>
+            <w:tcW w:w="1179" w:type="dxa"/>
             <w:tcBorders/>
             <w:shd w:color="auto" w:fill="auto" w:val="clear"/>
           </w:tcPr>
@@ -8426,7 +8506,7 @@
         <w:trPr/>
         <w:tc>
           <w:tcPr>
-            <w:tcW w:w="1436" w:type="dxa"/>
+            <w:tcW w:w="1434" w:type="dxa"/>
             <w:tcBorders>
               <w:bottom w:val="single" w:sz="12" w:space="0" w:color="000000"/>
             </w:tcBorders>
@@ -8506,7 +8586,7 @@
         </w:tc>
         <w:tc>
           <w:tcPr>
-            <w:tcW w:w="1001" w:type="dxa"/>
+            <w:tcW w:w="999" w:type="dxa"/>
             <w:tcBorders>
               <w:bottom w:val="single" w:sz="12" w:space="0" w:color="000000"/>
             </w:tcBorders>
@@ -8526,7 +8606,7 @@
         </w:tc>
         <w:tc>
           <w:tcPr>
-            <w:tcW w:w="1000" w:type="dxa"/>
+            <w:tcW w:w="999" w:type="dxa"/>
             <w:tcBorders>
               <w:bottom w:val="single" w:sz="12" w:space="0" w:color="000000"/>
             </w:tcBorders>
@@ -8546,7 +8626,7 @@
         </w:tc>
         <w:tc>
           <w:tcPr>
-            <w:tcW w:w="1000" w:type="dxa"/>
+            <w:tcW w:w="999" w:type="dxa"/>
             <w:tcBorders>
               <w:bottom w:val="single" w:sz="12" w:space="0" w:color="000000"/>
             </w:tcBorders>
@@ -8586,7 +8666,7 @@
         </w:tc>
         <w:tc>
           <w:tcPr>
-            <w:tcW w:w="1173" w:type="dxa"/>
+            <w:tcW w:w="1179" w:type="dxa"/>
             <w:tcBorders>
               <w:bottom w:val="single" w:sz="12" w:space="0" w:color="000000"/>
             </w:tcBorders>
@@ -9412,13 +9492,13 @@
         <w:tblLook w:noVBand="1" w:val="04a0" w:noHBand="0" w:lastColumn="0" w:firstColumn="1" w:lastRow="0" w:firstRow="1"/>
       </w:tblPr>
       <w:tblGrid>
-        <w:gridCol w:w="1708"/>
+        <w:gridCol w:w="1706"/>
         <w:gridCol w:w="1297"/>
-        <w:gridCol w:w="1001"/>
+        <w:gridCol w:w="1000"/>
         <w:gridCol w:w="1004"/>
-        <w:gridCol w:w="1005"/>
+        <w:gridCol w:w="1004"/>
         <w:gridCol w:w="1078"/>
-        <w:gridCol w:w="1272"/>
+        <w:gridCol w:w="1276"/>
       </w:tblGrid>
       <w:tr>
         <w:trPr>
@@ -9426,7 +9506,7 @@
         </w:trPr>
         <w:tc>
           <w:tcPr>
-            <w:tcW w:w="1708" w:type="dxa"/>
+            <w:tcW w:w="1706" w:type="dxa"/>
             <w:tcBorders>
               <w:top w:val="single" w:sz="12" w:space="0" w:color="000000"/>
               <w:bottom w:val="single" w:sz="2" w:space="0" w:color="000000"/>
@@ -9495,7 +9575,7 @@
         </w:tc>
         <w:tc>
           <w:tcPr>
-            <w:tcW w:w="1001" w:type="dxa"/>
+            <w:tcW w:w="1000" w:type="dxa"/>
             <w:tcBorders>
               <w:top w:val="single" w:sz="12" w:space="0" w:color="000000"/>
               <w:bottom w:val="single" w:sz="2" w:space="0" w:color="000000"/>
@@ -9567,7 +9647,7 @@
         </w:tc>
         <w:tc>
           <w:tcPr>
-            <w:tcW w:w="1005" w:type="dxa"/>
+            <w:tcW w:w="1004" w:type="dxa"/>
             <w:tcBorders>
               <w:top w:val="single" w:sz="12" w:space="0" w:color="000000"/>
               <w:bottom w:val="single" w:sz="2" w:space="0" w:color="000000"/>
@@ -9635,7 +9715,7 @@
         </w:tc>
         <w:tc>
           <w:tcPr>
-            <w:tcW w:w="1272" w:type="dxa"/>
+            <w:tcW w:w="1276" w:type="dxa"/>
             <w:tcBorders>
               <w:top w:val="single" w:sz="12" w:space="0" w:color="000000"/>
               <w:bottom w:val="single" w:sz="2" w:space="0" w:color="000000"/>
@@ -9663,7 +9743,7 @@
         <w:trPr/>
         <w:tc>
           <w:tcPr>
-            <w:tcW w:w="1708" w:type="dxa"/>
+            <w:tcW w:w="1706" w:type="dxa"/>
             <w:tcBorders/>
             <w:shd w:color="auto" w:fill="auto" w:val="clear"/>
           </w:tcPr>
@@ -9700,7 +9780,7 @@
         </w:tc>
         <w:tc>
           <w:tcPr>
-            <w:tcW w:w="1001" w:type="dxa"/>
+            <w:tcW w:w="1000" w:type="dxa"/>
             <w:tcBorders/>
             <w:shd w:color="auto" w:fill="auto" w:val="clear"/>
           </w:tcPr>
@@ -9736,7 +9816,7 @@
         </w:tc>
         <w:tc>
           <w:tcPr>
-            <w:tcW w:w="1005" w:type="dxa"/>
+            <w:tcW w:w="1004" w:type="dxa"/>
             <w:tcBorders/>
             <w:shd w:color="auto" w:fill="auto" w:val="clear"/>
           </w:tcPr>
@@ -9772,7 +9852,7 @@
         </w:tc>
         <w:tc>
           <w:tcPr>
-            <w:tcW w:w="1272" w:type="dxa"/>
+            <w:tcW w:w="1276" w:type="dxa"/>
             <w:tcBorders/>
             <w:shd w:color="auto" w:fill="auto" w:val="clear"/>
           </w:tcPr>
@@ -9793,7 +9873,7 @@
         <w:trPr/>
         <w:tc>
           <w:tcPr>
-            <w:tcW w:w="1708" w:type="dxa"/>
+            <w:tcW w:w="1706" w:type="dxa"/>
             <w:tcBorders/>
             <w:shd w:color="auto" w:fill="auto" w:val="clear"/>
           </w:tcPr>
@@ -9830,7 +9910,7 @@
         </w:tc>
         <w:tc>
           <w:tcPr>
-            <w:tcW w:w="1001" w:type="dxa"/>
+            <w:tcW w:w="1000" w:type="dxa"/>
             <w:tcBorders/>
             <w:shd w:color="auto" w:fill="auto" w:val="clear"/>
           </w:tcPr>
@@ -9866,7 +9946,7 @@
         </w:tc>
         <w:tc>
           <w:tcPr>
-            <w:tcW w:w="1005" w:type="dxa"/>
+            <w:tcW w:w="1004" w:type="dxa"/>
             <w:tcBorders/>
             <w:shd w:color="auto" w:fill="auto" w:val="clear"/>
           </w:tcPr>
@@ -9902,7 +9982,7 @@
         </w:tc>
         <w:tc>
           <w:tcPr>
-            <w:tcW w:w="1272" w:type="dxa"/>
+            <w:tcW w:w="1276" w:type="dxa"/>
             <w:tcBorders/>
             <w:shd w:color="auto" w:fill="auto" w:val="clear"/>
           </w:tcPr>
@@ -9923,7 +10003,7 @@
         <w:trPr/>
         <w:tc>
           <w:tcPr>
-            <w:tcW w:w="1708" w:type="dxa"/>
+            <w:tcW w:w="1706" w:type="dxa"/>
             <w:tcBorders/>
             <w:shd w:color="auto" w:fill="auto" w:val="clear"/>
           </w:tcPr>
@@ -9960,7 +10040,7 @@
         </w:tc>
         <w:tc>
           <w:tcPr>
-            <w:tcW w:w="1001" w:type="dxa"/>
+            <w:tcW w:w="1000" w:type="dxa"/>
             <w:tcBorders/>
             <w:shd w:color="auto" w:fill="auto" w:val="clear"/>
           </w:tcPr>
@@ -9996,7 +10076,7 @@
         </w:tc>
         <w:tc>
           <w:tcPr>
-            <w:tcW w:w="1005" w:type="dxa"/>
+            <w:tcW w:w="1004" w:type="dxa"/>
             <w:tcBorders/>
             <w:shd w:color="auto" w:fill="auto" w:val="clear"/>
           </w:tcPr>
@@ -10032,7 +10112,7 @@
         </w:tc>
         <w:tc>
           <w:tcPr>
-            <w:tcW w:w="1272" w:type="dxa"/>
+            <w:tcW w:w="1276" w:type="dxa"/>
             <w:tcBorders/>
             <w:shd w:color="auto" w:fill="auto" w:val="clear"/>
           </w:tcPr>
@@ -10053,7 +10133,7 @@
         <w:trPr/>
         <w:tc>
           <w:tcPr>
-            <w:tcW w:w="1708" w:type="dxa"/>
+            <w:tcW w:w="1706" w:type="dxa"/>
             <w:tcBorders>
               <w:bottom w:val="single" w:sz="12" w:space="0" w:color="000000"/>
             </w:tcBorders>
@@ -10093,7 +10173,7 @@
         </w:tc>
         <w:tc>
           <w:tcPr>
-            <w:tcW w:w="1001" w:type="dxa"/>
+            <w:tcW w:w="1000" w:type="dxa"/>
             <w:tcBorders>
               <w:bottom w:val="single" w:sz="12" w:space="0" w:color="000000"/>
             </w:tcBorders>
@@ -10133,7 +10213,7 @@
         </w:tc>
         <w:tc>
           <w:tcPr>
-            <w:tcW w:w="1005" w:type="dxa"/>
+            <w:tcW w:w="1004" w:type="dxa"/>
             <w:tcBorders>
               <w:bottom w:val="single" w:sz="12" w:space="0" w:color="000000"/>
             </w:tcBorders>
@@ -10173,7 +10253,7 @@
         </w:tc>
         <w:tc>
           <w:tcPr>
-            <w:tcW w:w="1272" w:type="dxa"/>
+            <w:tcW w:w="1276" w:type="dxa"/>
             <w:tcBorders>
               <w:bottom w:val="single" w:sz="12" w:space="0" w:color="000000"/>
             </w:tcBorders>
@@ -10494,13 +10574,14 @@
         <w:jc w:val="center"/>
         <w:rPr/>
       </w:pPr>
+      <w:bookmarkStart w:id="19" w:name="__DdeLink__1469_4136061711"/>
       <w:r>
         <w:rPr>
           <w:vanish/>
         </w:rPr>
         <w:br/>
       </w:r>
-      <w:bookmarkStart w:id="19" w:name="Ref_Figure6_label_and_number"/>
+      <w:bookmarkStart w:id="20" w:name="Ref_Figure6_label_and_number"/>
       <w:r>
         <w:rPr/>
         <w:t xml:space="preserve">Figure </w:t>
@@ -10525,7 +10606,7 @@
         <w:rPr/>
         <w:fldChar w:fldCharType="end"/>
       </w:r>
-      <w:bookmarkEnd w:id="19"/>
+      <w:bookmarkEnd w:id="20"/>
       <w:r>
         <w:rPr/>
         <w:t xml:space="preserve">: </w:t>
@@ -10536,8 +10617,9 @@
           <w:iCs/>
           <w:sz w:val="24"/>
         </w:rPr>
-        <w:t>TRIAC DC Motor Control</w:t>
-      </w:r>
+        <w:t>TRIAC DC Motor Control Circuit</w:t>
+      </w:r>
+      <w:bookmarkEnd w:id="19"/>
     </w:p>
     <w:p>
       <w:pPr>
@@ -10546,7 +10628,7 @@
       </w:pPr>
       <w:r>
         <w:rPr/>
-        <w:t>Simulating this circuit is complicated in Simulink by the fact that Simulink does not have any triac or diac models in the toolbox. In order to implement the circuit in Simulink, a triac model was developed by placing two thyristors in parallel but with opposite polarity and connecting the firing signals together.</w:t>
+        <w:t>Simulating this circuit is complicated in Simulink by the fact that Simulink does not have any triac or diac models in the toolbox. In order to implement the circuit in Simulink, a triac model was developed by placing two thyristors in parallel but with opposite polarity and connecting the firing signals together. The input resistance of the triac gate was modeled with a resistance of 1 kΩ since that gives a gate current pulse of 10-20 mA when the diac fires and seems to be in the right order of magnitude.</w:t>
       </w:r>
     </w:p>
     <w:p>
@@ -10557,6 +10639,596 @@
       <w:r>
         <w:rPr/>
         <w:t>A Simulink diac model was created by making the same counter-parallel connection as was done for the triac and then creating logic in the firing circuit such that the diac fires when the voltage across the device exceeds its characteristic turn-on voltage.</w:t>
+      </w:r>
+    </w:p>
+    <w:p>
+      <w:pPr>
+        <w:pStyle w:val="TextBody"/>
+        <w:rPr/>
+      </w:pPr>
+      <w:r>
+        <w:rPr/>
+        <w:fldChar w:fldCharType="begin"/>
+      </w:r>
+      <w:r>
+        <w:rPr/>
+        <w:instrText> REF Ref_Figure7_label_and_number \h </w:instrText>
+      </w:r>
+      <w:r>
+        <w:rPr/>
+        <w:fldChar w:fldCharType="separate"/>
+      </w:r>
+      <w:r>
+        <w:rPr/>
+        <w:t>Figure 8</w:t>
+      </w:r>
+      <w:r>
+        <w:rPr/>
+        <w:fldChar w:fldCharType="end"/>
+      </w:r>
+      <w:r>
+        <w:rPr/>
+        <w:t xml:space="preserve"> </w:t>
+      </w:r>
+      <w:r>
+        <w:rPr/>
+        <w:t>shows the full triac-based Simulink model.</w:t>
+      </w:r>
+    </w:p>
+    <w:p>
+      <w:pPr>
+        <w:pStyle w:val="Normal"/>
+        <w:rPr/>
+      </w:pPr>
+      <w:r>
+        <w:rPr/>
+        <w:drawing>
+          <wp:inline distT="0" distB="0" distL="0" distR="0">
+            <wp:extent cx="5731510" cy="4330065"/>
+            <wp:effectExtent l="0" t="0" r="0" b="0"/>
+            <wp:docPr id="8" name="Image5" descr=""/>
+            <wp:cNvGraphicFramePr>
+              <a:graphicFrameLocks xmlns:a="http://schemas.openxmlformats.org/drawingml/2006/main" noChangeAspect="1"/>
+            </wp:cNvGraphicFramePr>
+            <a:graphic xmlns:a="http://schemas.openxmlformats.org/drawingml/2006/main">
+              <a:graphicData uri="http://schemas.openxmlformats.org/drawingml/2006/picture">
+                <pic:pic xmlns:pic="http://schemas.openxmlformats.org/drawingml/2006/picture">
+                  <pic:nvPicPr>
+                    <pic:cNvPr id="8" name="Image5" descr=""/>
+                    <pic:cNvPicPr>
+                      <a:picLocks noChangeAspect="1" noChangeArrowheads="1"/>
+                    </pic:cNvPicPr>
+                  </pic:nvPicPr>
+                  <pic:blipFill>
+                    <a:blip r:embed="rId9"/>
+                    <a:stretch>
+                      <a:fillRect/>
+                    </a:stretch>
+                  </pic:blipFill>
+                  <pic:spPr bwMode="auto">
+                    <a:xfrm>
+                      <a:off x="0" y="0"/>
+                      <a:ext cx="5731510" cy="4330065"/>
+                    </a:xfrm>
+                    <a:prstGeom prst="rect">
+                      <a:avLst/>
+                    </a:prstGeom>
+                  </pic:spPr>
+                </pic:pic>
+              </a:graphicData>
+            </a:graphic>
+          </wp:inline>
+        </w:drawing>
+      </w:r>
+    </w:p>
+    <w:p>
+      <w:pPr>
+        <w:pStyle w:val="Figure"/>
+        <w:jc w:val="center"/>
+        <w:rPr/>
+      </w:pPr>
+      <w:r>
+        <w:rPr>
+          <w:vanish/>
+        </w:rPr>
+        <w:br/>
+      </w:r>
+      <w:bookmarkStart w:id="21" w:name="Ref_Figure6_label_and_number1"/>
+      <w:bookmarkStart w:id="22" w:name="Ref_Figure7_label_and_number"/>
+      <w:r>
+        <w:rPr/>
+        <w:t xml:space="preserve">Figure </w:t>
+      </w:r>
+      <w:r>
+        <w:rPr/>
+        <w:fldChar w:fldCharType="begin"/>
+      </w:r>
+      <w:r>
+        <w:rPr/>
+        <w:instrText> SEQ Figure \* ARABIC </w:instrText>
+      </w:r>
+      <w:r>
+        <w:rPr/>
+        <w:fldChar w:fldCharType="separate"/>
+      </w:r>
+      <w:r>
+        <w:rPr/>
+        <w:t>8</w:t>
+      </w:r>
+      <w:r>
+        <w:rPr/>
+        <w:fldChar w:fldCharType="end"/>
+      </w:r>
+      <w:bookmarkEnd w:id="22"/>
+      <w:bookmarkEnd w:id="21"/>
+      <w:r>
+        <w:rPr/>
+        <w:t xml:space="preserve">: </w:t>
+      </w:r>
+      <w:r>
+        <w:rPr>
+          <w:rFonts w:eastAsia="Noto Sans CJK SC Regular" w:cs="Lohit Devanagari"/>
+          <w:i/>
+          <w:iCs/>
+          <w:color w:val="auto"/>
+          <w:kern w:val="2"/>
+          <w:sz w:val="24"/>
+          <w:szCs w:val="24"/>
+          <w:lang w:val="en-US" w:eastAsia="zh-CN" w:bidi="hi-IN"/>
+        </w:rPr>
+        <w:t>Triac-Diac Simulink Model</w:t>
+      </w:r>
+    </w:p>
+    <w:p>
+      <w:pPr>
+        <w:pStyle w:val="Heading3"/>
+        <w:rPr/>
+      </w:pPr>
+      <w:r>
+        <w:rPr/>
+        <w:t>Small Resistive Load</w:t>
+      </w:r>
+    </w:p>
+    <w:p>
+      <w:pPr>
+        <w:pStyle w:val="TextBody"/>
+        <w:rPr/>
+      </w:pPr>
+      <w:r>
+        <w:rPr/>
+        <w:t xml:space="preserve">In order to test that the circuit works as expected and see the range of control of the triac, the model was first tested using relatively small resistive load of 100 Ω on the rectifier output. The resistance of R2, representing the control potentiometer, was varied and the output voltage and current waveforms recorded. Results of these simulations are shown in </w:t>
+      </w:r>
+      <w:r>
+        <w:rPr/>
+        <w:fldChar w:fldCharType="begin"/>
+      </w:r>
+      <w:r>
+        <w:rPr/>
+        <w:instrText> REF Ref_Figure8_label_and_number \h </w:instrText>
+      </w:r>
+      <w:r>
+        <w:rPr/>
+        <w:fldChar w:fldCharType="separate"/>
+      </w:r>
+      <w:r>
+        <w:rPr/>
+        <w:t>Figure 9</w:t>
+      </w:r>
+      <w:r>
+        <w:rPr/>
+        <w:fldChar w:fldCharType="end"/>
+      </w:r>
+      <w:r>
+        <w:rPr/>
+        <w:t>.</w:t>
+      </w:r>
+    </w:p>
+    <w:p>
+      <w:pPr>
+        <w:pStyle w:val="Normal"/>
+        <w:keepNext w:val="true"/>
+        <w:jc w:val="center"/>
+        <w:rPr/>
+      </w:pPr>
+      <w:r>
+        <w:rPr/>
+        <w:drawing>
+          <wp:inline distT="0" distB="0" distL="0" distR="0">
+            <wp:extent cx="3657600" cy="2614930"/>
+            <wp:effectExtent l="0" t="0" r="0" b="0"/>
+            <wp:docPr id="9" name="Image6" descr=""/>
+            <wp:cNvGraphicFramePr>
+              <a:graphicFrameLocks xmlns:a="http://schemas.openxmlformats.org/drawingml/2006/main" noChangeAspect="1"/>
+            </wp:cNvGraphicFramePr>
+            <a:graphic xmlns:a="http://schemas.openxmlformats.org/drawingml/2006/main">
+              <a:graphicData uri="http://schemas.openxmlformats.org/drawingml/2006/picture">
+                <pic:pic xmlns:pic="http://schemas.openxmlformats.org/drawingml/2006/picture">
+                  <pic:nvPicPr>
+                    <pic:cNvPr id="9" name="Image6" descr=""/>
+                    <pic:cNvPicPr>
+                      <a:picLocks noChangeAspect="1" noChangeArrowheads="1"/>
+                    </pic:cNvPicPr>
+                  </pic:nvPicPr>
+                  <pic:blipFill>
+                    <a:blip r:embed="rId10"/>
+                    <a:stretch>
+                      <a:fillRect/>
+                    </a:stretch>
+                  </pic:blipFill>
+                  <pic:spPr bwMode="auto">
+                    <a:xfrm>
+                      <a:off x="0" y="0"/>
+                      <a:ext cx="3657600" cy="2614930"/>
+                    </a:xfrm>
+                    <a:prstGeom prst="rect">
+                      <a:avLst/>
+                    </a:prstGeom>
+                  </pic:spPr>
+                </pic:pic>
+              </a:graphicData>
+            </a:graphic>
+          </wp:inline>
+        </w:drawing>
+      </w:r>
+    </w:p>
+    <w:p>
+      <w:pPr>
+        <w:pStyle w:val="Figure"/>
+        <w:jc w:val="center"/>
+        <w:rPr/>
+      </w:pPr>
+      <w:bookmarkStart w:id="23" w:name="__DdeLink__1493_278814706"/>
+      <w:bookmarkStart w:id="24" w:name="Ref_Figure6_label_and_number11"/>
+      <w:bookmarkStart w:id="25" w:name="Ref_Figure8_label_and_number"/>
+      <w:r>
+        <w:rPr/>
+        <w:t xml:space="preserve">Figure </w:t>
+      </w:r>
+      <w:r>
+        <w:rPr/>
+        <w:fldChar w:fldCharType="begin"/>
+      </w:r>
+      <w:r>
+        <w:rPr/>
+        <w:instrText> SEQ Figure \* ARABIC </w:instrText>
+      </w:r>
+      <w:r>
+        <w:rPr/>
+        <w:fldChar w:fldCharType="separate"/>
+      </w:r>
+      <w:r>
+        <w:rPr/>
+        <w:t>9</w:t>
+      </w:r>
+      <w:r>
+        <w:rPr/>
+        <w:fldChar w:fldCharType="end"/>
+      </w:r>
+      <w:bookmarkEnd w:id="25"/>
+      <w:bookmarkEnd w:id="24"/>
+      <w:r>
+        <w:rPr/>
+        <w:t xml:space="preserve">: </w:t>
+      </w:r>
+      <w:r>
+        <w:rPr/>
+        <w:t>T</w:t>
+      </w:r>
+      <w:r>
+        <w:rPr>
+          <w:rFonts w:eastAsia="Noto Sans CJK SC Regular" w:cs="Lohit Devanagari"/>
+          <w:i/>
+          <w:iCs/>
+          <w:color w:val="auto"/>
+          <w:kern w:val="2"/>
+          <w:sz w:val="24"/>
+          <w:szCs w:val="24"/>
+          <w:lang w:val="en-US" w:eastAsia="zh-CN" w:bidi="hi-IN"/>
+        </w:rPr>
+        <w:t>riac-Diac Simulink Results with Small Resistive Load</w:t>
+      </w:r>
+      <w:bookmarkEnd w:id="23"/>
+    </w:p>
+    <w:p>
+      <w:pPr>
+        <w:pStyle w:val="TextBody"/>
+        <w:rPr/>
+      </w:pPr>
+      <w:r>
+        <w:rPr/>
+        <w:t xml:space="preserve">As can be seen from </w:t>
+      </w:r>
+      <w:r>
+        <w:rPr/>
+        <w:fldChar w:fldCharType="begin"/>
+      </w:r>
+      <w:r>
+        <w:rPr/>
+        <w:instrText> REF Ref_Figure8_label_and_number \h </w:instrText>
+      </w:r>
+      <w:r>
+        <w:rPr/>
+        <w:fldChar w:fldCharType="separate"/>
+      </w:r>
+      <w:r>
+        <w:rPr/>
+        <w:t>Figure 9</w:t>
+      </w:r>
+      <w:r>
+        <w:rPr/>
+        <w:fldChar w:fldCharType="end"/>
+      </w:r>
+      <w:r>
+        <w:rPr/>
+        <w:t xml:space="preserve">, the diac firing circuit is limited in its ability to fire at angles near 0° and near 90°. </w:t>
+      </w:r>
+      <w:r>
+        <w:rPr>
+          <w:rFonts w:eastAsia="Noto Sans CJK SC Regular" w:cs="Lohit Devanagari"/>
+          <w:color w:val="auto"/>
+          <w:kern w:val="2"/>
+          <w:sz w:val="24"/>
+          <w:szCs w:val="24"/>
+          <w:lang w:val="en-US" w:eastAsia="zh-CN" w:bidi="hi-IN"/>
+        </w:rPr>
+        <w:t>We think that this is probably</w:t>
+      </w:r>
+      <w:r>
+        <w:rPr/>
+        <w:t xml:space="preserve"> owing to the inclusion of  series resistor R1 that prevents the capacitors from being short-circuited if the potentiometer is adjusted to its minimum position.</w:t>
+      </w:r>
+    </w:p>
+    <w:p>
+      <w:pPr>
+        <w:pStyle w:val="Heading3"/>
+        <w:rPr/>
+      </w:pPr>
+      <w:r>
+        <w:rPr/>
+        <w:t>DC Motor Load</w:t>
+      </w:r>
+    </w:p>
+    <w:p>
+      <w:pPr>
+        <w:pStyle w:val="TextBody"/>
+        <w:rPr/>
+      </w:pPr>
+      <w:r>
+        <w:rPr/>
+        <w:t xml:space="preserve">Once the circuit was simulated using the small resistive load and was giving reasonable results, we passed to simulations using the equivalent circuit for the DC motor as we did for the other topologies. For each load condition, the </w:t>
+      </w:r>
+      <w:r>
+        <w:rPr>
+          <w:rFonts w:eastAsia="Noto Sans CJK SC Regular" w:cs="Lohit Devanagari"/>
+          <w:color w:val="auto"/>
+          <w:kern w:val="2"/>
+          <w:sz w:val="24"/>
+          <w:szCs w:val="24"/>
+          <w:lang w:val="en-US" w:eastAsia="zh-CN" w:bidi="hi-IN"/>
+        </w:rPr>
+        <w:t xml:space="preserve">R2 resistance </w:t>
+      </w:r>
+      <w:r>
+        <w:rPr/>
+        <w:t>was adjusted to give an average output voltage appropriate to the load condition. For the motor start, this was set to obtain current near or less than the rated current of the motor. For no load and kettle load conditions, the output voltage was adjusted to 175 V. In this case, the rated motor load was not simulated since a phase-to-neutral supply voltage of 220 V was not sufficient to obtain an output voltage of 220 V</w:t>
+      </w:r>
+      <w:r>
+        <w:rPr>
+          <w:vertAlign w:val="subscript"/>
+        </w:rPr>
+        <w:t>DC</w:t>
+      </w:r>
+      <w:r>
+        <w:rPr/>
+        <w:t>. Since the problem statement restricts the output voltage to less than 180 V</w:t>
+      </w:r>
+      <w:r>
+        <w:rPr>
+          <w:vertAlign w:val="subscript"/>
+        </w:rPr>
+        <w:t>DC</w:t>
+      </w:r>
+      <w:r>
+        <w:rPr/>
+        <w:t xml:space="preserve"> anyway, the rated load simulation is not essential to the project.</w:t>
+      </w:r>
+    </w:p>
+    <w:p>
+      <w:pPr>
+        <w:pStyle w:val="TextBody"/>
+        <w:rPr/>
+      </w:pPr>
+      <w:r>
+        <w:rPr/>
+        <w:fldChar w:fldCharType="begin"/>
+      </w:r>
+      <w:r>
+        <w:rPr/>
+        <w:instrText> REF Ref_Figure9_label_and_number \h </w:instrText>
+      </w:r>
+      <w:r>
+        <w:rPr/>
+        <w:fldChar w:fldCharType="separate"/>
+      </w:r>
+      <w:r>
+        <w:rPr/>
+        <w:t>Figure 10</w:t>
+      </w:r>
+      <w:r>
+        <w:rPr/>
+        <w:fldChar w:fldCharType="end"/>
+      </w:r>
+      <w:r>
+        <w:rPr/>
+        <w:t xml:space="preserve"> </w:t>
+      </w:r>
+      <w:r>
+        <w:rPr/>
+        <w:t>shows the output voltage and current waveforms for the simulations of the triac-based control model.</w:t>
+      </w:r>
+    </w:p>
+    <w:p>
+      <w:pPr>
+        <w:pStyle w:val="Normal"/>
+        <w:jc w:val="center"/>
+        <w:rPr/>
+      </w:pPr>
+      <w:r>
+        <w:rPr/>
+        <w:drawing>
+          <wp:inline distT="0" distB="0" distL="0" distR="0">
+            <wp:extent cx="3657600" cy="2614930"/>
+            <wp:effectExtent l="0" t="0" r="0" b="0"/>
+            <wp:docPr id="10" name="Image8" descr=""/>
+            <wp:cNvGraphicFramePr>
+              <a:graphicFrameLocks xmlns:a="http://schemas.openxmlformats.org/drawingml/2006/main" noChangeAspect="1"/>
+            </wp:cNvGraphicFramePr>
+            <a:graphic xmlns:a="http://schemas.openxmlformats.org/drawingml/2006/main">
+              <a:graphicData uri="http://schemas.openxmlformats.org/drawingml/2006/picture">
+                <pic:pic xmlns:pic="http://schemas.openxmlformats.org/drawingml/2006/picture">
+                  <pic:nvPicPr>
+                    <pic:cNvPr id="10" name="Image8" descr=""/>
+                    <pic:cNvPicPr>
+                      <a:picLocks noChangeAspect="1" noChangeArrowheads="1"/>
+                    </pic:cNvPicPr>
+                  </pic:nvPicPr>
+                  <pic:blipFill>
+                    <a:blip r:embed="rId11"/>
+                    <a:stretch>
+                      <a:fillRect/>
+                    </a:stretch>
+                  </pic:blipFill>
+                  <pic:spPr bwMode="auto">
+                    <a:xfrm>
+                      <a:off x="0" y="0"/>
+                      <a:ext cx="3657600" cy="2614930"/>
+                    </a:xfrm>
+                    <a:prstGeom prst="rect">
+                      <a:avLst/>
+                    </a:prstGeom>
+                  </pic:spPr>
+                </pic:pic>
+              </a:graphicData>
+            </a:graphic>
+          </wp:inline>
+        </w:drawing>
+      </w:r>
+    </w:p>
+    <w:p>
+      <w:pPr>
+        <w:pStyle w:val="Figure"/>
+        <w:jc w:val="center"/>
+        <w:rPr/>
+      </w:pPr>
+      <w:bookmarkStart w:id="26" w:name="Ref_Figure6_label_and_number111"/>
+      <w:bookmarkStart w:id="27" w:name="Ref_Figure9_label_and_number"/>
+      <w:r>
+        <w:rPr/>
+        <w:t xml:space="preserve">Figure </w:t>
+      </w:r>
+      <w:r>
+        <w:rPr/>
+        <w:fldChar w:fldCharType="begin"/>
+      </w:r>
+      <w:r>
+        <w:rPr/>
+        <w:instrText> SEQ Figure \* ARABIC </w:instrText>
+      </w:r>
+      <w:r>
+        <w:rPr/>
+        <w:fldChar w:fldCharType="separate"/>
+      </w:r>
+      <w:r>
+        <w:rPr/>
+        <w:t>10</w:t>
+      </w:r>
+      <w:r>
+        <w:rPr/>
+        <w:fldChar w:fldCharType="end"/>
+      </w:r>
+      <w:bookmarkEnd w:id="27"/>
+      <w:bookmarkEnd w:id="26"/>
+      <w:r>
+        <w:rPr/>
+        <w:t xml:space="preserve">: </w:t>
+      </w:r>
+      <w:r>
+        <w:rPr/>
+        <w:t>T</w:t>
+      </w:r>
+      <w:r>
+        <w:rPr>
+          <w:rFonts w:eastAsia="Noto Sans CJK SC Regular" w:cs="Lohit Devanagari"/>
+          <w:i/>
+          <w:iCs/>
+          <w:color w:val="auto"/>
+          <w:kern w:val="2"/>
+          <w:sz w:val="24"/>
+          <w:szCs w:val="24"/>
+          <w:lang w:val="en-US" w:eastAsia="zh-CN" w:bidi="hi-IN"/>
+        </w:rPr>
+        <w:t xml:space="preserve">riac-Diac </w:t>
+      </w:r>
+      <w:r>
+        <w:rPr>
+          <w:rFonts w:eastAsia="Noto Sans CJK SC Regular" w:cs="Lohit Devanagari"/>
+          <w:i/>
+          <w:iCs/>
+          <w:color w:val="auto"/>
+          <w:kern w:val="2"/>
+          <w:sz w:val="24"/>
+          <w:szCs w:val="24"/>
+          <w:lang w:val="en-US" w:eastAsia="zh-CN" w:bidi="hi-IN"/>
+        </w:rPr>
+        <w:t>Simulation Output Waveforms</w:t>
+      </w:r>
+    </w:p>
+    <w:p>
+      <w:pPr>
+        <w:pStyle w:val="TextBody"/>
+        <w:rPr/>
+      </w:pPr>
+      <w:r>
+        <w:rPr/>
+        <w:t xml:space="preserve">In </w:t>
+      </w:r>
+      <w:r>
+        <w:rPr/>
+        <w:fldChar w:fldCharType="begin"/>
+      </w:r>
+      <w:r>
+        <w:rPr/>
+        <w:instrText> REF Ref_Figure9_label_and_number \h </w:instrText>
+      </w:r>
+      <w:r>
+        <w:rPr/>
+        <w:fldChar w:fldCharType="separate"/>
+      </w:r>
+      <w:r>
+        <w:rPr/>
+        <w:t>Figure 10</w:t>
+      </w:r>
+      <w:r>
+        <w:rPr/>
+        <w:fldChar w:fldCharType="end"/>
+      </w:r>
+      <w:r>
+        <w:rPr/>
+        <w:t>, we can see that the output current is continuous only for the starting case. In the other two load cases, current was discontinuous. This is largely due to the use of a single-phase AC voltage source rather than three-phase.</w:t>
+      </w:r>
+    </w:p>
+    <w:p>
+      <w:pPr>
+        <w:pStyle w:val="TextBody"/>
+        <w:rPr>
+          <w:highlight w:val="yellow"/>
+        </w:rPr>
+      </w:pPr>
+      <w:r>
+        <w:rPr>
+          <w:highlight w:val="yellow"/>
+        </w:rPr>
+        <w:t>Add tables with input, output, and important device values.</w:t>
       </w:r>
     </w:p>
     <w:p>
@@ -10570,7 +11242,11 @@
       </w:pPr>
       <w:r>
         <w:rPr/>
-        <w:t xml:space="preserve">Topology Comparison and </w:t>
+        <w:t>T</w:t>
+      </w:r>
+      <w:r>
+        <w:rPr/>
+        <w:t xml:space="preserve">opology Comparison and </w:t>
       </w:r>
       <w:r>
         <w:rPr>
@@ -10681,7 +11357,7 @@
         <w:rPr/>
         <w:t xml:space="preserve"> thyristors and required gate signal driver circuits. </w:t>
       </w:r>
-      <w:bookmarkStart w:id="20" w:name="__DdeLink__3635_4064191290"/>
+      <w:bookmarkStart w:id="28" w:name="__DdeLink__3635_4064191290"/>
       <w:r>
         <w:rPr>
           <w:rFonts w:eastAsia="Noto Sans CJK SC Regular" w:cs="Lohit Devanagari"/>
@@ -10697,7 +11373,7 @@
         <w:rPr/>
         <w:t xml:space="preserve"> compactness and simplicity bonuses, this topology was judged as not appropriate.</w:t>
       </w:r>
-      <w:bookmarkEnd w:id="20"/>
+      <w:bookmarkEnd w:id="28"/>
     </w:p>
     <w:p>
       <w:pPr>
@@ -10878,7 +11554,7 @@
           <wp:inline distT="0" distB="0" distL="0" distR="0">
             <wp:extent cx="5760720" cy="3475990"/>
             <wp:effectExtent l="0" t="0" r="0" b="0"/>
-            <wp:docPr id="8" name="Picture 1" descr=""/>
+            <wp:docPr id="11" name="Picture 1" descr=""/>
             <wp:cNvGraphicFramePr>
               <a:graphicFrameLocks xmlns:a="http://schemas.openxmlformats.org/drawingml/2006/main" noChangeAspect="1"/>
             </wp:cNvGraphicFramePr>
@@ -10886,13 +11562,13 @@
               <a:graphicData uri="http://schemas.openxmlformats.org/drawingml/2006/picture">
                 <pic:pic xmlns:pic="http://schemas.openxmlformats.org/drawingml/2006/picture">
                   <pic:nvPicPr>
-                    <pic:cNvPr id="8" name="Picture 1" descr=""/>
+                    <pic:cNvPr id="11" name="Picture 1" descr=""/>
                     <pic:cNvPicPr>
                       <a:picLocks noChangeAspect="1" noChangeArrowheads="1"/>
                     </pic:cNvPicPr>
                   </pic:nvPicPr>
                   <pic:blipFill>
-                    <a:blip r:embed="rId9"/>
+                    <a:blip r:embed="rId12"/>
                     <a:stretch>
                       <a:fillRect/>
                     </a:stretch>
@@ -11960,6 +12636,7 @@
   <w:style w:type="paragraph" w:styleId="Heading3">
     <w:name w:val="Heading 3"/>
     <w:basedOn w:val="Heading"/>
+    <w:next w:val="TextBody"/>
     <w:qFormat/>
     <w:rsid w:val="0035220c"/>
     <w:pPr>
@@ -12080,6 +12757,7 @@
   <w:style w:type="paragraph" w:styleId="Figure" w:customStyle="1">
     <w:name w:val="Figure"/>
     <w:basedOn w:val="Caption1"/>
+    <w:next w:val="TextBody"/>
     <w:qFormat/>
     <w:rsid w:val="001e25ec"/>
     <w:pPr>

</xml_diff>

<commit_message>
adding triac diac components selection
</commit_message>
<xml_diff>
--- a/Report.docx
+++ b/Report.docx
@@ -80,7 +80,15 @@
         <w:jc w:val="center"/>
       </w:pPr>
       <w:r>
-        <w:t>Paul Brown  – 2463461</w:t>
+        <w:t xml:space="preserve">Paul </w:t>
+      </w:r>
+      <w:proofErr w:type="gramStart"/>
+      <w:r>
+        <w:t>Brown  –</w:t>
+      </w:r>
+      <w:proofErr w:type="gramEnd"/>
+      <w:r>
+        <w:t xml:space="preserve"> 2463461</w:t>
       </w:r>
     </w:p>
     <w:p>
@@ -449,6 +457,7 @@
         </w:rPr>
         <w:t xml:space="preserve">  </w:t>
       </w:r>
+      <w:proofErr w:type="gramStart"/>
       <w:r>
         <w:rPr>
           <w:b w:val="0"/>
@@ -463,7 +472,16 @@
           <w:sz w:val="32"/>
           <w:szCs w:val="32"/>
         </w:rPr>
-        <w:t>(1)</w:t>
+        <w:t>(</w:t>
+      </w:r>
+      <w:proofErr w:type="gramEnd"/>
+      <w:r>
+        <w:rPr>
+          <w:b w:val="0"/>
+          <w:sz w:val="32"/>
+          <w:szCs w:val="32"/>
+        </w:rPr>
+        <w:t>1)</w:t>
       </w:r>
     </w:p>
     <w:p>
@@ -532,7 +550,16 @@
           <w:sz w:val="32"/>
           <w:szCs w:val="32"/>
         </w:rPr>
-        <w:t xml:space="preserve"> x I</w:t>
+        <w:t xml:space="preserve"> x </w:t>
+      </w:r>
+      <w:proofErr w:type="gramStart"/>
+      <w:r>
+        <w:rPr>
+          <w:b w:val="0"/>
+          <w:sz w:val="32"/>
+          <w:szCs w:val="32"/>
+        </w:rPr>
+        <w:t>I</w:t>
       </w:r>
       <w:r>
         <w:rPr>
@@ -549,7 +576,16 @@
           <w:sz w:val="32"/>
           <w:szCs w:val="32"/>
         </w:rPr>
-        <w:t xml:space="preserve">  x </w:t>
+        <w:t xml:space="preserve">  x</w:t>
+      </w:r>
+      <w:proofErr w:type="gramEnd"/>
+      <w:r>
+        <w:rPr>
+          <w:b w:val="0"/>
+          <w:sz w:val="32"/>
+          <w:szCs w:val="32"/>
+        </w:rPr>
+        <w:t xml:space="preserve"> </w:t>
       </w:r>
       <w:proofErr w:type="spellStart"/>
       <w:r>
@@ -1030,7 +1066,25 @@
           <w:sz w:val="32"/>
           <w:szCs w:val="32"/>
         </w:rPr>
-        <w:t xml:space="preserve">       (6)</w:t>
+        <w:t xml:space="preserve">    </w:t>
+      </w:r>
+      <w:proofErr w:type="gramStart"/>
+      <w:r>
+        <w:rPr>
+          <w:b w:val="0"/>
+          <w:sz w:val="32"/>
+          <w:szCs w:val="32"/>
+        </w:rPr>
+        <w:t xml:space="preserve">   (</w:t>
+      </w:r>
+      <w:proofErr w:type="gramEnd"/>
+      <w:r>
+        <w:rPr>
+          <w:b w:val="0"/>
+          <w:sz w:val="32"/>
+          <w:szCs w:val="32"/>
+        </w:rPr>
+        <w:t>6)</w:t>
       </w:r>
     </w:p>
     <w:p>
@@ -1225,6 +1279,7 @@
         <w:t xml:space="preserve"> output voltage of 120 </w:t>
       </w:r>
       <w:proofErr w:type="spellStart"/>
+      <w:proofErr w:type="gramStart"/>
       <w:r>
         <w:t>V</w:t>
       </w:r>
@@ -1235,6 +1290,7 @@
         <w:t>rms,l</w:t>
       </w:r>
       <w:proofErr w:type="spellEnd"/>
+      <w:proofErr w:type="gramEnd"/>
       <w:r>
         <w:rPr>
           <w:vertAlign w:val="subscript"/>
@@ -1286,6 +1342,7 @@
         <w:t xml:space="preserve"> is simulated as set to 220 </w:t>
       </w:r>
       <w:proofErr w:type="spellStart"/>
+      <w:proofErr w:type="gramStart"/>
       <w:r>
         <w:t>V</w:t>
       </w:r>
@@ -1296,6 +1353,7 @@
         <w:t>rms,l</w:t>
       </w:r>
       <w:proofErr w:type="spellEnd"/>
+      <w:proofErr w:type="gramEnd"/>
       <w:r>
         <w:rPr>
           <w:vertAlign w:val="subscript"/>
@@ -1328,7 +1386,13 @@
       </w:r>
       <w:proofErr w:type="spellEnd"/>
       <w:r>
-        <w:t xml:space="preserve"> is not known, but for modeling purposes, it was represented with an resistance of 50 </w:t>
+        <w:t xml:space="preserve"> is not known, but for modeling purp</w:t>
+      </w:r>
+      <w:r>
+        <w:t>oses, it was represented with a</w:t>
+      </w:r>
+      <w:r>
+        <w:t xml:space="preserve"> resistance of 50 </w:t>
       </w:r>
       <w:proofErr w:type="spellStart"/>
       <w:r>
@@ -1913,6 +1977,8 @@
             <m:ctrlPr>
               <w:rPr>
                 <w:rFonts w:ascii="Cambria Math" w:hAnsi="Cambria Math"/>
+                <w:sz w:val="32"/>
+                <w:szCs w:val="32"/>
               </w:rPr>
             </m:ctrlPr>
           </m:fPr>
@@ -1920,6 +1986,8 @@
             <m:r>
               <w:rPr>
                 <w:rFonts w:ascii="Cambria Math" w:hAnsi="Cambria Math"/>
+                <w:sz w:val="32"/>
+                <w:szCs w:val="32"/>
               </w:rPr>
               <m:t>1500x2xπ</m:t>
             </m:r>
@@ -1928,6 +1996,8 @@
             <m:r>
               <w:rPr>
                 <w:rFonts w:ascii="Cambria Math" w:hAnsi="Cambria Math"/>
+                <w:sz w:val="32"/>
+                <w:szCs w:val="32"/>
               </w:rPr>
               <m:t>60</m:t>
             </m:r>
@@ -1954,6 +2024,8 @@
             <m:ctrlPr>
               <w:rPr>
                 <w:rFonts w:ascii="Cambria Math" w:hAnsi="Cambria Math"/>
+                <w:sz w:val="32"/>
+                <w:szCs w:val="32"/>
               </w:rPr>
             </m:ctrlPr>
           </m:fPr>
@@ -1961,6 +2033,8 @@
             <m:r>
               <w:rPr>
                 <w:rFonts w:ascii="Cambria Math" w:hAnsi="Cambria Math"/>
+                <w:sz w:val="32"/>
+                <w:szCs w:val="32"/>
               </w:rPr>
               <m:t>220V</m:t>
             </m:r>
@@ -1969,6 +2043,8 @@
             <m:r>
               <w:rPr>
                 <w:rFonts w:ascii="Cambria Math" w:hAnsi="Cambria Math"/>
+                <w:sz w:val="32"/>
+                <w:szCs w:val="32"/>
               </w:rPr>
               <m:t>208Ω</m:t>
             </m:r>
@@ -2496,6 +2572,7 @@
       <w:r>
         <w:t>Resistive losses in armature = (22.4 A)</w:t>
       </w:r>
+      <w:proofErr w:type="gramStart"/>
       <w:r>
         <w:rPr>
           <w:vertAlign w:val="superscript"/>
@@ -2503,7 +2580,11 @@
         <w:t xml:space="preserve">2  </w:t>
       </w:r>
       <w:r>
-        <w:t>x (0.8 Ω) = 401 W. Remaining losses are in the field resistance and friction.</w:t>
+        <w:t>x</w:t>
+      </w:r>
+      <w:proofErr w:type="gramEnd"/>
+      <w:r>
+        <w:t xml:space="preserve"> (0.8 Ω) = 401 W. Remaining losses are in the field resistance and friction.</w:t>
       </w:r>
     </w:p>
     <w:p>
@@ -2562,6 +2643,7 @@
         <w:t xml:space="preserve"> - </w:t>
       </w:r>
       <w:proofErr w:type="spellStart"/>
+      <w:proofErr w:type="gramStart"/>
       <w:r>
         <w:t>I</w:t>
       </w:r>
@@ -2573,7 +2655,11 @@
       </w:r>
       <w:proofErr w:type="spellEnd"/>
       <w:r>
-        <w:t xml:space="preserve">  x </w:t>
+        <w:t xml:space="preserve">  x</w:t>
+      </w:r>
+      <w:proofErr w:type="gramEnd"/>
+      <w:r>
+        <w:t xml:space="preserve"> </w:t>
       </w:r>
       <w:r>
         <w:t>R</w:t>
@@ -5740,21 +5826,8 @@
       <w:pPr>
         <w:pStyle w:val="BodyText"/>
       </w:pPr>
-      <w:proofErr w:type="spellStart"/>
-      <w:r>
-        <w:t>Thyristors</w:t>
-      </w:r>
-      <w:proofErr w:type="spellEnd"/>
-      <w:r>
-        <w:t xml:space="preserve"> were modeled with typical data rather than as ideal switches. </w:t>
-      </w:r>
-      <w:proofErr w:type="spellStart"/>
-      <w:r>
-        <w:t>Thyristors</w:t>
-      </w:r>
-      <w:proofErr w:type="spellEnd"/>
-      <w:r>
-        <w:t xml:space="preserve"> were modeled with a forward voltage drop of 1.5 V and on-state resistance of 0.001 Ω.</w:t>
+      <w:r>
+        <w:t>Thyristors were modeled with typical data rather than as ideal switches. Thyristors were modeled with a forward voltage drop of 1.5 V and on-state resistance of 0.001 Ω.</w:t>
       </w:r>
     </w:p>
     <w:p>
@@ -9749,6 +9822,7 @@
             <w:pPr>
               <w:pStyle w:val="TableHeading"/>
             </w:pPr>
+            <w:proofErr w:type="gramStart"/>
             <w:r>
               <w:t>P</w:t>
             </w:r>
@@ -9758,6 +9832,7 @@
               </w:rPr>
               <w:t>D,OUT</w:t>
             </w:r>
+            <w:proofErr w:type="gramEnd"/>
           </w:p>
           <w:p>
             <w:pPr>
@@ -11123,15 +11198,7 @@
       </w:r>
       <w:proofErr w:type="spellEnd"/>
       <w:r>
-        <w:t xml:space="preserve"> “Phase Control Using </w:t>
-      </w:r>
-      <w:proofErr w:type="spellStart"/>
-      <w:r>
-        <w:t>Thyristors</w:t>
-      </w:r>
-      <w:proofErr w:type="spellEnd"/>
-      <w:r>
-        <w:t xml:space="preserve">” Application Note AN1003 that we thought could possibly work for this project. The circuit as shown in the application note is reproduced in </w:t>
+        <w:t xml:space="preserve"> “Phase Control Using Thyristors” Application Note AN1003 that we thought could possibly work for this project. The circuit as shown in the application note is reproduced in </w:t>
       </w:r>
       <w:r>
         <w:fldChar w:fldCharType="begin"/>
@@ -11617,7 +11684,15 @@
       </w:r>
       <w:proofErr w:type="spellEnd"/>
       <w:r>
-        <w:t xml:space="preserve"> firing circuit is limited in its ability to fire at angles near 0° and near 90°. We think that this is probably owing to the inclusion of  series resistor R1 that prevents the capacitors from being short-circuited if the potentiometer is adjusted to its minimum position.</w:t>
+        <w:t xml:space="preserve"> firing circuit is limited in its ability to fire at angles near 0° and near 90°. We think that this is probably owing to the inclusion </w:t>
+      </w:r>
+      <w:proofErr w:type="gramStart"/>
+      <w:r>
+        <w:t>of  series</w:t>
+      </w:r>
+      <w:proofErr w:type="gramEnd"/>
+      <w:r>
+        <w:t xml:space="preserve"> resistor R1 that prevents the capacitors from being short-circuited if the potentiometer is adjusted to its minimum position.</w:t>
       </w:r>
     </w:p>
     <w:p>
@@ -13571,8 +13646,6 @@
       <w:r>
         <w:t xml:space="preserve"> As a result, topology is chosen according to which bonuses we can achieve and what cost.</w:t>
       </w:r>
-      <w:bookmarkStart w:id="28" w:name="_GoBack"/>
-      <w:bookmarkEnd w:id="28"/>
     </w:p>
     <w:p>
       <w:pPr>
@@ -13589,7 +13662,223 @@
     <w:p>
       <w:pPr>
         <w:pStyle w:val="BodyText"/>
-      </w:pPr>
+        <w:rPr>
+          <w:b/>
+        </w:rPr>
+      </w:pPr>
+      <w:proofErr w:type="spellStart"/>
+      <w:r>
+        <w:rPr>
+          <w:b/>
+        </w:rPr>
+        <w:t>Triac</w:t>
+      </w:r>
+      <w:proofErr w:type="spellEnd"/>
+      <w:r>
+        <w:rPr>
+          <w:b/>
+        </w:rPr>
+        <w:t xml:space="preserve"> Selection</w:t>
+      </w:r>
+    </w:p>
+    <w:p>
+      <w:pPr>
+        <w:pStyle w:val="BodyText"/>
+      </w:pPr>
+      <w:r>
+        <w:t xml:space="preserve">In all possible cases, we observe 311 </w:t>
+      </w:r>
+      <w:proofErr w:type="spellStart"/>
+      <w:r>
+        <w:t>Vmax</w:t>
+      </w:r>
+      <w:proofErr w:type="spellEnd"/>
+      <w:r>
+        <w:t xml:space="preserve">. Current value depends on how we start to system. Therefore, we choose a tentative value for the current. In order to be safe side we choose BTA26-600 </w:t>
+      </w:r>
+      <w:proofErr w:type="spellStart"/>
+      <w:r>
+        <w:t>Triac</w:t>
+      </w:r>
+      <w:proofErr w:type="spellEnd"/>
+      <w:r>
+        <w:t xml:space="preserve">. </w:t>
+      </w:r>
+      <w:r>
+        <w:rPr>
+          <w:noProof/>
+          <w:lang w:val="tr-TR" w:eastAsia="tr-TR" w:bidi="ar-SA"/>
+        </w:rPr>
+        <w:drawing>
+          <wp:inline distT="0" distB="0" distL="0" distR="0" wp14:anchorId="6F78D79B" wp14:editId="79978A30">
+            <wp:extent cx="5731510" cy="1563370"/>
+            <wp:effectExtent l="0" t="0" r="0" b="0"/>
+            <wp:docPr id="12" name="Picture 12"/>
+            <wp:cNvGraphicFramePr>
+              <a:graphicFrameLocks xmlns:a="http://schemas.openxmlformats.org/drawingml/2006/main" noChangeAspect="1"/>
+            </wp:cNvGraphicFramePr>
+            <a:graphic xmlns:a="http://schemas.openxmlformats.org/drawingml/2006/main">
+              <a:graphicData uri="http://schemas.openxmlformats.org/drawingml/2006/picture">
+                <pic:pic xmlns:pic="http://schemas.openxmlformats.org/drawingml/2006/picture">
+                  <pic:nvPicPr>
+                    <pic:cNvPr id="1" name=""/>
+                    <pic:cNvPicPr/>
+                  </pic:nvPicPr>
+                  <pic:blipFill>
+                    <a:blip r:embed="rId17"/>
+                    <a:stretch>
+                      <a:fillRect/>
+                    </a:stretch>
+                  </pic:blipFill>
+                  <pic:spPr>
+                    <a:xfrm>
+                      <a:off x="0" y="0"/>
+                      <a:ext cx="5731510" cy="1563370"/>
+                    </a:xfrm>
+                    <a:prstGeom prst="rect">
+                      <a:avLst/>
+                    </a:prstGeom>
+                  </pic:spPr>
+                </pic:pic>
+              </a:graphicData>
+            </a:graphic>
+          </wp:inline>
+        </w:drawing>
+      </w:r>
+    </w:p>
+    <w:p>
+      <w:pPr>
+        <w:pStyle w:val="BodyText"/>
+        <w:jc w:val="center"/>
+      </w:pPr>
+      <w:r>
+        <w:t>Figure X.</w:t>
+      </w:r>
+    </w:p>
+    <w:p>
+      <w:pPr>
+        <w:pStyle w:val="BodyText"/>
+        <w:rPr>
+          <w:b/>
+        </w:rPr>
+      </w:pPr>
+      <w:proofErr w:type="spellStart"/>
+      <w:r>
+        <w:rPr>
+          <w:b/>
+        </w:rPr>
+        <w:t>Diac</w:t>
+      </w:r>
+      <w:proofErr w:type="spellEnd"/>
+      <w:r>
+        <w:rPr>
+          <w:b/>
+        </w:rPr>
+        <w:t xml:space="preserve"> Selection</w:t>
+      </w:r>
+    </w:p>
+    <w:p>
+      <w:pPr>
+        <w:pStyle w:val="BodyText"/>
+      </w:pPr>
+      <w:r>
+        <w:t xml:space="preserve">First we checked the </w:t>
+      </w:r>
+      <w:proofErr w:type="spellStart"/>
+      <w:r>
+        <w:t>Digikey</w:t>
+      </w:r>
+      <w:proofErr w:type="spellEnd"/>
+      <w:r>
+        <w:t xml:space="preserve"> for the possible components. However, most of the components were obsolete. Then, we look the Direnç.net, we find DB3 DO-35 36 V DIAC. It is appropriate for the circuit since its blocking voltage is similar to our expected voltage. In addition, in the circuit </w:t>
+      </w:r>
+      <w:proofErr w:type="spellStart"/>
+      <w:r>
+        <w:t>diac</w:t>
+      </w:r>
+      <w:proofErr w:type="spellEnd"/>
+      <w:r>
+        <w:t xml:space="preserve"> does not carry too much current so 2A current rating is useful for the circuit.</w:t>
+      </w:r>
+    </w:p>
+    <w:p>
+      <w:pPr>
+        <w:pStyle w:val="BodyText"/>
+      </w:pPr>
+      <w:r>
+        <w:rPr>
+          <w:noProof/>
+          <w:lang w:val="tr-TR" w:eastAsia="tr-TR" w:bidi="ar-SA"/>
+        </w:rPr>
+        <w:drawing>
+          <wp:inline distT="0" distB="0" distL="0" distR="0" wp14:anchorId="74160064" wp14:editId="7E304F6D">
+            <wp:extent cx="5731510" cy="2106295"/>
+            <wp:effectExtent l="0" t="0" r="0" b="0"/>
+            <wp:docPr id="13" name="Picture 13"/>
+            <wp:cNvGraphicFramePr>
+              <a:graphicFrameLocks xmlns:a="http://schemas.openxmlformats.org/drawingml/2006/main" noChangeAspect="1"/>
+            </wp:cNvGraphicFramePr>
+            <a:graphic xmlns:a="http://schemas.openxmlformats.org/drawingml/2006/main">
+              <a:graphicData uri="http://schemas.openxmlformats.org/drawingml/2006/picture">
+                <pic:pic xmlns:pic="http://schemas.openxmlformats.org/drawingml/2006/picture">
+                  <pic:nvPicPr>
+                    <pic:cNvPr id="1" name=""/>
+                    <pic:cNvPicPr/>
+                  </pic:nvPicPr>
+                  <pic:blipFill>
+                    <a:blip r:embed="rId18"/>
+                    <a:stretch>
+                      <a:fillRect/>
+                    </a:stretch>
+                  </pic:blipFill>
+                  <pic:spPr>
+                    <a:xfrm>
+                      <a:off x="0" y="0"/>
+                      <a:ext cx="5731510" cy="2106295"/>
+                    </a:xfrm>
+                    <a:prstGeom prst="rect">
+                      <a:avLst/>
+                    </a:prstGeom>
+                  </pic:spPr>
+                </pic:pic>
+              </a:graphicData>
+            </a:graphic>
+          </wp:inline>
+        </w:drawing>
+      </w:r>
+    </w:p>
+    <w:p>
+      <w:pPr>
+        <w:pStyle w:val="BodyText"/>
+        <w:jc w:val="center"/>
+      </w:pPr>
+      <w:r>
+        <w:t>Figure X.</w:t>
+      </w:r>
+    </w:p>
+    <w:p>
+      <w:pPr>
+        <w:pStyle w:val="BodyText"/>
+        <w:rPr>
+          <w:b/>
+        </w:rPr>
+      </w:pPr>
+      <w:r>
+        <w:rPr>
+          <w:b/>
+        </w:rPr>
+        <w:t>Rectifier Selection</w:t>
+      </w:r>
+    </w:p>
+    <w:p>
+      <w:pPr>
+        <w:pStyle w:val="BodyText"/>
+        <w:rPr>
+          <w:b/>
+        </w:rPr>
+      </w:pPr>
+      <w:bookmarkStart w:id="28" w:name="_GoBack"/>
+      <w:bookmarkEnd w:id="28"/>
     </w:p>
     <w:p>
       <w:pPr>
@@ -15014,7 +15303,7 @@
 </file>
 
 <file path=customXml/itemProps1.xml><?xml version="1.0" encoding="utf-8"?>
-<ds:datastoreItem xmlns:ds="http://schemas.openxmlformats.org/officeDocument/2006/customXml" ds:itemID="{40861016-54B5-4D50-B0D7-44C37C5034EF}">
+<ds:datastoreItem xmlns:ds="http://schemas.openxmlformats.org/officeDocument/2006/customXml" ds:itemID="{CB6A74AD-DD91-4EFA-B697-95AE643E48A8}">
   <ds:schemaRefs>
     <ds:schemaRef ds:uri="http://schemas.openxmlformats.org/officeDocument/2006/bibliography"/>
   </ds:schemaRefs>

</xml_diff>